<commit_message>
Documento - Desarrollo: Sistemas de control.
</commit_message>
<xml_diff>
--- a/Documento/Capítulo 4 - Desarrollo.docx
+++ b/Documento/Capítulo 4 - Desarrollo.docx
@@ -92,7 +92,21 @@
         <w:rPr>
           <w:rFonts w:ascii="Arial" w:hAnsi="Arial" w:cs="Arial"/>
         </w:rPr>
-        <w:t xml:space="preserve">e cuadricóptero </w:t>
+        <w:t xml:space="preserve">e </w:t>
+      </w:r>
+      <w:proofErr w:type="spellStart"/>
+      <w:r>
+        <w:rPr>
+          <w:rFonts w:ascii="Arial" w:hAnsi="Arial" w:cs="Arial"/>
+        </w:rPr>
+        <w:t>cuadricóptero</w:t>
+      </w:r>
+      <w:proofErr w:type="spellEnd"/>
+      <w:r>
+        <w:rPr>
+          <w:rFonts w:ascii="Arial" w:hAnsi="Arial" w:cs="Arial"/>
+        </w:rPr>
+        <w:t xml:space="preserve"> </w:t>
       </w:r>
       <w:proofErr w:type="spellStart"/>
       <w:r>
@@ -458,7 +472,7 @@
         <w:rPr>
           <w:rFonts w:ascii="Arial" w:hAnsi="Arial" w:cs="Arial"/>
           <w:noProof/>
-          <w:lang w:val="es-ES" w:eastAsia="es-ES" w:bidi="ar-SA"/>
+          <w:lang w:eastAsia="es-VE" w:bidi="ar-SA"/>
         </w:rPr>
         <w:drawing>
           <wp:inline distT="0" distB="0" distL="0" distR="0">
@@ -1625,7 +1639,7 @@
           <w:rFonts w:ascii="Arial" w:hAnsi="Arial" w:cs="Arial"/>
           <w:b/>
           <w:noProof/>
-          <w:lang w:val="es-ES" w:eastAsia="es-ES" w:bidi="ar-SA"/>
+          <w:lang w:eastAsia="es-VE" w:bidi="ar-SA"/>
         </w:rPr>
         <w:drawing>
           <wp:inline distT="0" distB="0" distL="0" distR="0">
@@ -1980,7 +1994,7 @@
       <w:r>
         <w:rPr>
           <w:noProof/>
-          <w:lang w:val="es-ES" w:eastAsia="es-ES" w:bidi="ar-SA"/>
+          <w:lang w:eastAsia="es-VE" w:bidi="ar-SA"/>
         </w:rPr>
         <w:lastRenderedPageBreak/>
         <w:drawing>
@@ -2132,7 +2146,7 @@
         <w:rPr>
           <w:rFonts w:ascii="Arial" w:hAnsi="Arial" w:cs="Arial"/>
           <w:noProof/>
-          <w:lang w:val="es-ES" w:eastAsia="es-ES" w:bidi="ar-SA"/>
+          <w:lang w:eastAsia="es-VE" w:bidi="ar-SA"/>
         </w:rPr>
         <w:drawing>
           <wp:inline distT="0" distB="0" distL="0" distR="0">
@@ -2288,7 +2302,7 @@
           <w:rFonts w:ascii="Arial" w:hAnsi="Arial" w:cs="Arial"/>
           <w:noProof/>
           <w:color w:val="FF0000"/>
-          <w:lang w:val="es-ES" w:eastAsia="es-ES" w:bidi="ar-SA"/>
+          <w:lang w:eastAsia="es-VE" w:bidi="ar-SA"/>
         </w:rPr>
         <w:lastRenderedPageBreak/>
         <w:drawing>
@@ -2650,7 +2664,7 @@
           <w:rFonts w:ascii="Arial" w:hAnsi="Arial" w:cs="Arial"/>
           <w:b/>
           <w:noProof/>
-          <w:lang w:val="es-ES" w:eastAsia="es-ES" w:bidi="ar-SA"/>
+          <w:lang w:eastAsia="es-VE" w:bidi="ar-SA"/>
         </w:rPr>
         <w:drawing>
           <wp:inline distT="0" distB="0" distL="0" distR="0">
@@ -2843,7 +2857,7 @@
         <w:rPr>
           <w:rFonts w:ascii="Arial" w:hAnsi="Arial" w:cs="Arial"/>
           <w:noProof/>
-          <w:lang w:val="es-ES" w:eastAsia="es-ES" w:bidi="ar-SA"/>
+          <w:lang w:eastAsia="es-VE" w:bidi="ar-SA"/>
         </w:rPr>
         <w:lastRenderedPageBreak/>
         <w:drawing>
@@ -2981,7 +2995,7 @@
       <w:r>
         <w:rPr>
           <w:noProof/>
-          <w:lang w:val="es-ES" w:eastAsia="es-ES" w:bidi="ar-SA"/>
+          <w:lang w:eastAsia="es-VE" w:bidi="ar-SA"/>
         </w:rPr>
         <w:drawing>
           <wp:inline distT="0" distB="0" distL="0" distR="0">
@@ -3123,7 +3137,7 @@
         <w:rPr>
           <w:rFonts w:ascii="Arial" w:hAnsi="Arial" w:cs="Arial"/>
           <w:noProof/>
-          <w:lang w:val="es-ES" w:eastAsia="es-ES" w:bidi="ar-SA"/>
+          <w:lang w:eastAsia="es-VE" w:bidi="ar-SA"/>
         </w:rPr>
         <w:lastRenderedPageBreak/>
         <w:drawing>
@@ -3351,7 +3365,7 @@
         <w:rPr>
           <w:rFonts w:ascii="Arial" w:hAnsi="Arial" w:cs="Arial"/>
           <w:noProof/>
-          <w:lang w:val="es-ES" w:eastAsia="es-ES" w:bidi="ar-SA"/>
+          <w:lang w:eastAsia="es-VE" w:bidi="ar-SA"/>
         </w:rPr>
         <w:drawing>
           <wp:inline distT="0" distB="0" distL="0" distR="0">
@@ -3488,7 +3502,7 @@
           <w:rFonts w:ascii="Arial" w:hAnsi="Arial" w:cs="Arial"/>
           <w:b/>
           <w:noProof/>
-          <w:lang w:val="es-ES" w:eastAsia="es-ES" w:bidi="ar-SA"/>
+          <w:lang w:eastAsia="es-VE" w:bidi="ar-SA"/>
         </w:rPr>
         <w:lastRenderedPageBreak/>
         <w:drawing>
@@ -4787,7 +4801,7 @@
         <w:rPr>
           <w:rFonts w:ascii="Arial" w:hAnsi="Arial" w:cs="Arial"/>
           <w:noProof/>
-          <w:lang w:val="es-ES" w:eastAsia="es-ES" w:bidi="ar-SA"/>
+          <w:lang w:eastAsia="es-VE" w:bidi="ar-SA"/>
         </w:rPr>
         <w:drawing>
           <wp:inline distT="0" distB="0" distL="0" distR="0">
@@ -5678,7 +5692,7 @@
       <w:r>
         <w:rPr>
           <w:noProof/>
-          <w:lang w:val="es-ES" w:eastAsia="es-ES" w:bidi="ar-SA"/>
+          <w:lang w:eastAsia="es-VE" w:bidi="ar-SA"/>
         </w:rPr>
         <w:lastRenderedPageBreak/>
         <w:drawing>
@@ -7089,7 +7103,7 @@
         <w:rPr>
           <w:rFonts w:ascii="Arial" w:hAnsi="Arial" w:cs="Arial"/>
           <w:noProof/>
-          <w:lang w:val="es-ES" w:eastAsia="es-ES" w:bidi="ar-SA"/>
+          <w:lang w:eastAsia="es-VE" w:bidi="ar-SA"/>
         </w:rPr>
         <w:lastRenderedPageBreak/>
         <w:drawing>
@@ -11817,7 +11831,7 @@
         <w:rPr>
           <w:rFonts w:ascii="Arial" w:hAnsi="Arial" w:cs="Arial"/>
           <w:noProof/>
-          <w:lang w:val="es-ES" w:eastAsia="es-ES" w:bidi="ar-SA"/>
+          <w:lang w:eastAsia="es-VE" w:bidi="ar-SA"/>
         </w:rPr>
         <w:drawing>
           <wp:inline distT="0" distB="0" distL="0" distR="0">
@@ -13802,7 +13816,7 @@
       <w:r>
         <w:rPr>
           <w:noProof/>
-          <w:lang w:val="es-ES" w:eastAsia="es-ES" w:bidi="ar-SA"/>
+          <w:lang w:eastAsia="es-VE" w:bidi="ar-SA"/>
         </w:rPr>
         <w:drawing>
           <wp:inline distT="0" distB="0" distL="0" distR="0">
@@ -14008,7 +14022,21 @@
         <w:rPr>
           <w:rFonts w:ascii="Arial" w:hAnsi="Arial" w:cs="Arial"/>
         </w:rPr>
-        <w:t xml:space="preserve"> V1.3 para Arduino, la cual permite el manejo del sensor mediante la encapsulación del mismo como un objeto de la clase </w:t>
+        <w:t xml:space="preserve"> V1.3 para </w:t>
+      </w:r>
+      <w:proofErr w:type="spellStart"/>
+      <w:r>
+        <w:rPr>
+          <w:rFonts w:ascii="Arial" w:hAnsi="Arial" w:cs="Arial"/>
+        </w:rPr>
+        <w:t>Arduino</w:t>
+      </w:r>
+      <w:proofErr w:type="spellEnd"/>
+      <w:r>
+        <w:rPr>
+          <w:rFonts w:ascii="Arial" w:hAnsi="Arial" w:cs="Arial"/>
+        </w:rPr>
+        <w:t xml:space="preserve">, la cual permite el manejo del sensor mediante la encapsulación del mismo como un objeto de la clase </w:t>
       </w:r>
       <w:proofErr w:type="spellStart"/>
       <w:r>
@@ -14854,7 +14882,7 @@
           <w:rFonts w:ascii="Arial" w:hAnsi="Arial" w:cs="Arial"/>
           <w:noProof/>
           <w:shd w:val="clear" w:color="auto" w:fill="auto"/>
-          <w:lang w:val="es-ES" w:eastAsia="es-ES" w:bidi="ar-SA"/>
+          <w:lang w:eastAsia="es-VE" w:bidi="ar-SA"/>
         </w:rPr>
         <w:drawing>
           <wp:anchor distT="0" distB="0" distL="114300" distR="114300" simplePos="0" relativeHeight="251679232" behindDoc="0" locked="0" layoutInCell="1" allowOverlap="1">
@@ -14885,7 +14913,7 @@
                     <a:blip r:embed="rId26" cstate="print">
                       <a:extLst>
                         <a:ext uri="{28A0092B-C50C-407E-A947-70E740481C1C}">
-                          <a14:useLocalDpi xmlns:a14="http://schemas.microsoft.com/office/drawing/2010/main" xmlns:wps="http://schemas.microsoft.com/office/word/2010/wordprocessingShape" xmlns:wpi="http://schemas.microsoft.com/office/word/2010/wordprocessingInk" xmlns:wpg="http://schemas.microsoft.com/office/word/2010/wordprocessingGroup" xmlns:w15="http://schemas.microsoft.com/office/word/2012/wordml" xmlns:w14="http://schemas.microsoft.com/office/word/2010/wordml" xmlns:w="http://schemas.openxmlformats.org/wordprocessingml/2006/main" xmlns:w10="urn:schemas-microsoft-com:office:word" xmlns:wp14="http://schemas.microsoft.com/office/word/2010/wordprocessingDrawing" xmlns:v="urn:schemas-microsoft-com:vml" xmlns:o="urn:schemas-microsoft-com:office:office" xmlns:mc="http://schemas.openxmlformats.org/markup-compatibility/2006" xmlns:wpc="http://schemas.microsoft.com/office/word/2010/wordprocessingCanvas" xmlns="" val="0"/>
+                          <a14:useLocalDpi xmlns="" xmlns:wpc="http://schemas.microsoft.com/office/word/2010/wordprocessingCanvas" xmlns:mc="http://schemas.openxmlformats.org/markup-compatibility/2006" xmlns:o="urn:schemas-microsoft-com:office:office" xmlns:v="urn:schemas-microsoft-com:vml" xmlns:wp14="http://schemas.microsoft.com/office/word/2010/wordprocessingDrawing" xmlns:w10="urn:schemas-microsoft-com:office:word" xmlns:w="http://schemas.openxmlformats.org/wordprocessingml/2006/main" xmlns:w14="http://schemas.microsoft.com/office/word/2010/wordml" xmlns:w15="http://schemas.microsoft.com/office/word/2012/wordml" xmlns:wpg="http://schemas.microsoft.com/office/word/2010/wordprocessingGroup" xmlns:wpi="http://schemas.microsoft.com/office/word/2010/wordprocessingInk" xmlns:wps="http://schemas.microsoft.com/office/word/2010/wordprocessingShape" xmlns:a14="http://schemas.microsoft.com/office/drawing/2010/main" val="0"/>
                         </a:ext>
                       </a:extLst>
                     </a:blip>
@@ -17506,7 +17534,7 @@
           <w:i/>
           <w:noProof/>
           <w:color w:val="FF0000"/>
-          <w:lang w:val="es-ES" w:eastAsia="es-ES" w:bidi="ar-SA"/>
+          <w:lang w:eastAsia="es-VE" w:bidi="ar-SA"/>
         </w:rPr>
         <w:drawing>
           <wp:anchor distT="0" distB="0" distL="114300" distR="114300" simplePos="0" relativeHeight="251678208" behindDoc="0" locked="0" layoutInCell="1" allowOverlap="1">
@@ -17537,7 +17565,7 @@
                     <a:blip r:embed="rId29" cstate="print">
                       <a:extLst>
                         <a:ext uri="{28A0092B-C50C-407E-A947-70E740481C1C}">
-                          <a14:useLocalDpi xmlns:a14="http://schemas.microsoft.com/office/drawing/2010/main" xmlns:wps="http://schemas.microsoft.com/office/word/2010/wordprocessingShape" xmlns:wpi="http://schemas.microsoft.com/office/word/2010/wordprocessingInk" xmlns:wpg="http://schemas.microsoft.com/office/word/2010/wordprocessingGroup" xmlns:w15="http://schemas.microsoft.com/office/word/2012/wordml" xmlns:w14="http://schemas.microsoft.com/office/word/2010/wordml" xmlns:w="http://schemas.openxmlformats.org/wordprocessingml/2006/main" xmlns:w10="urn:schemas-microsoft-com:office:word" xmlns:wp14="http://schemas.microsoft.com/office/word/2010/wordprocessingDrawing" xmlns:v="urn:schemas-microsoft-com:vml" xmlns:o="urn:schemas-microsoft-com:office:office" xmlns:mc="http://schemas.openxmlformats.org/markup-compatibility/2006" xmlns:wpc="http://schemas.microsoft.com/office/word/2010/wordprocessingCanvas" xmlns="" val="0"/>
+                          <a14:useLocalDpi xmlns="" xmlns:wpc="http://schemas.microsoft.com/office/word/2010/wordprocessingCanvas" xmlns:mc="http://schemas.openxmlformats.org/markup-compatibility/2006" xmlns:o="urn:schemas-microsoft-com:office:office" xmlns:v="urn:schemas-microsoft-com:vml" xmlns:wp14="http://schemas.microsoft.com/office/word/2010/wordprocessingDrawing" xmlns:w10="urn:schemas-microsoft-com:office:word" xmlns:w="http://schemas.openxmlformats.org/wordprocessingml/2006/main" xmlns:w14="http://schemas.microsoft.com/office/word/2010/wordml" xmlns:w15="http://schemas.microsoft.com/office/word/2012/wordml" xmlns:wpg="http://schemas.microsoft.com/office/word/2010/wordprocessingGroup" xmlns:wpi="http://schemas.microsoft.com/office/word/2010/wordprocessingInk" xmlns:wps="http://schemas.microsoft.com/office/word/2010/wordprocessingShape" xmlns:a14="http://schemas.microsoft.com/office/drawing/2010/main" val="0"/>
                         </a:ext>
                       </a:extLst>
                     </a:blip>
@@ -17689,7 +17717,7 @@
           <w:i/>
           <w:noProof/>
           <w:color w:val="FF0000"/>
-          <w:lang w:val="es-ES" w:eastAsia="es-ES" w:bidi="ar-SA"/>
+          <w:lang w:eastAsia="es-VE" w:bidi="ar-SA"/>
         </w:rPr>
         <w:lastRenderedPageBreak/>
         <w:drawing>
@@ -17721,7 +17749,7 @@
                     <a:blip r:embed="rId31" cstate="print">
                       <a:extLst>
                         <a:ext uri="{28A0092B-C50C-407E-A947-70E740481C1C}">
-                          <a14:useLocalDpi xmlns:a14="http://schemas.microsoft.com/office/drawing/2010/main" xmlns:wps="http://schemas.microsoft.com/office/word/2010/wordprocessingShape" xmlns:wpi="http://schemas.microsoft.com/office/word/2010/wordprocessingInk" xmlns:wpg="http://schemas.microsoft.com/office/word/2010/wordprocessingGroup" xmlns:w15="http://schemas.microsoft.com/office/word/2012/wordml" xmlns:w14="http://schemas.microsoft.com/office/word/2010/wordml" xmlns:w="http://schemas.openxmlformats.org/wordprocessingml/2006/main" xmlns:w10="urn:schemas-microsoft-com:office:word" xmlns:wp14="http://schemas.microsoft.com/office/word/2010/wordprocessingDrawing" xmlns:v="urn:schemas-microsoft-com:vml" xmlns:o="urn:schemas-microsoft-com:office:office" xmlns:mc="http://schemas.openxmlformats.org/markup-compatibility/2006" xmlns:wpc="http://schemas.microsoft.com/office/word/2010/wordprocessingCanvas" xmlns="" val="0"/>
+                          <a14:useLocalDpi xmlns="" xmlns:wpc="http://schemas.microsoft.com/office/word/2010/wordprocessingCanvas" xmlns:mc="http://schemas.openxmlformats.org/markup-compatibility/2006" xmlns:o="urn:schemas-microsoft-com:office:office" xmlns:v="urn:schemas-microsoft-com:vml" xmlns:wp14="http://schemas.microsoft.com/office/word/2010/wordprocessingDrawing" xmlns:w10="urn:schemas-microsoft-com:office:word" xmlns:w="http://schemas.openxmlformats.org/wordprocessingml/2006/main" xmlns:w14="http://schemas.microsoft.com/office/word/2010/wordml" xmlns:w15="http://schemas.microsoft.com/office/word/2012/wordml" xmlns:wpg="http://schemas.microsoft.com/office/word/2010/wordprocessingGroup" xmlns:wpi="http://schemas.microsoft.com/office/word/2010/wordprocessingInk" xmlns:wps="http://schemas.microsoft.com/office/word/2010/wordprocessingShape" xmlns:a14="http://schemas.microsoft.com/office/drawing/2010/main" val="0"/>
                         </a:ext>
                       </a:extLst>
                     </a:blip>
@@ -18727,7 +18755,7 @@
         <w:rPr>
           <w:rFonts w:ascii="Arial" w:hAnsi="Arial" w:cs="Arial"/>
           <w:noProof/>
-          <w:lang w:val="es-ES" w:eastAsia="es-ES" w:bidi="ar-SA"/>
+          <w:lang w:eastAsia="es-VE" w:bidi="ar-SA"/>
         </w:rPr>
         <w:lastRenderedPageBreak/>
         <w:drawing>
@@ -18977,7 +19005,21 @@
         <w:rPr>
           <w:rFonts w:ascii="Arial" w:hAnsi="Arial" w:cs="Arial"/>
         </w:rPr>
-        <w:t xml:space="preserve">es el mensaje que envía el cuadricóptero a la </w:t>
+        <w:t xml:space="preserve">es el mensaje que envía el </w:t>
+      </w:r>
+      <w:proofErr w:type="spellStart"/>
+      <w:r>
+        <w:rPr>
+          <w:rFonts w:ascii="Arial" w:hAnsi="Arial" w:cs="Arial"/>
+        </w:rPr>
+        <w:t>cuadricóptero</w:t>
+      </w:r>
+      <w:proofErr w:type="spellEnd"/>
+      <w:r>
+        <w:rPr>
+          <w:rFonts w:ascii="Arial" w:hAnsi="Arial" w:cs="Arial"/>
+        </w:rPr>
+        <w:t xml:space="preserve"> a la </w:t>
       </w:r>
       <w:proofErr w:type="spellStart"/>
       <w:r>
@@ -20395,7 +20437,7 @@
         <w:rPr>
           <w:rFonts w:ascii="Arial" w:hAnsi="Arial" w:cs="Arial"/>
           <w:noProof/>
-          <w:lang w:val="es-ES" w:eastAsia="es-ES" w:bidi="ar-SA"/>
+          <w:lang w:eastAsia="es-VE" w:bidi="ar-SA"/>
         </w:rPr>
         <w:drawing>
           <wp:anchor distT="0" distB="0" distL="114300" distR="114300" simplePos="0" relativeHeight="251682304" behindDoc="0" locked="0" layoutInCell="1" allowOverlap="1">
@@ -20471,7 +20513,7 @@
         <w:rPr>
           <w:rFonts w:ascii="Arial" w:hAnsi="Arial" w:cs="Arial"/>
           <w:noProof/>
-          <w:lang w:val="es-ES" w:eastAsia="es-ES" w:bidi="ar-SA"/>
+          <w:lang w:eastAsia="es-VE" w:bidi="ar-SA"/>
         </w:rPr>
         <w:drawing>
           <wp:anchor distT="0" distB="0" distL="114300" distR="114300" simplePos="0" relativeHeight="251681280" behindDoc="0" locked="0" layoutInCell="1" allowOverlap="1">
@@ -27582,7 +27624,21 @@
         <w:rPr>
           <w:rFonts w:ascii="Arial" w:hAnsi="Arial" w:cs="Arial"/>
         </w:rPr>
-        <w:t xml:space="preserve"> de cada uno de los motores del cuadricóptero </w:t>
+        <w:t xml:space="preserve"> de cada uno de los motores del </w:t>
+      </w:r>
+      <w:proofErr w:type="spellStart"/>
+      <w:r>
+        <w:rPr>
+          <w:rFonts w:ascii="Arial" w:hAnsi="Arial" w:cs="Arial"/>
+        </w:rPr>
+        <w:t>cuadricóptero</w:t>
+      </w:r>
+      <w:proofErr w:type="spellEnd"/>
+      <w:r>
+        <w:rPr>
+          <w:rFonts w:ascii="Arial" w:hAnsi="Arial" w:cs="Arial"/>
+        </w:rPr>
+        <w:t xml:space="preserve"> </w:t>
       </w:r>
       <w:proofErr w:type="spellStart"/>
       <w:r>
@@ -28876,7 +28932,7 @@
         <w:rPr>
           <w:rFonts w:ascii="Arial" w:hAnsi="Arial" w:cs="Arial"/>
           <w:noProof/>
-          <w:lang w:val="es-ES" w:eastAsia="es-ES" w:bidi="ar-SA"/>
+          <w:lang w:eastAsia="es-VE" w:bidi="ar-SA"/>
         </w:rPr>
         <w:drawing>
           <wp:inline distT="0" distB="0" distL="0" distR="0">
@@ -28931,7 +28987,15 @@
         <w:jc w:val="center"/>
       </w:pPr>
       <w:r>
-        <w:t xml:space="preserve">Ilustración 4.23: Diagrama simplificado del modelo dinámico del cuadricóptero </w:t>
+        <w:t xml:space="preserve">Ilustración 4.23: Diagrama simplificado del modelo dinámico del </w:t>
+      </w:r>
+      <w:proofErr w:type="spellStart"/>
+      <w:r>
+        <w:t>cuadricóptero</w:t>
+      </w:r>
+      <w:proofErr w:type="spellEnd"/>
+      <w:r>
+        <w:t xml:space="preserve"> </w:t>
       </w:r>
       <w:proofErr w:type="spellStart"/>
       <w:r>
@@ -32423,7 +32487,19 @@
         <w:rPr>
           <w:rFonts w:ascii="Arial" w:hAnsi="Arial" w:cs="Arial"/>
         </w:rPr>
-        <w:t xml:space="preserve"> es una matriz que describe el comportamiento del sistema alrededor de un punto de equilibrio </w:t>
+        <w:t xml:space="preserve"> es </w:t>
+      </w:r>
+      <w:r>
+        <w:rPr>
+          <w:rFonts w:ascii="Arial" w:hAnsi="Arial" w:cs="Arial"/>
+        </w:rPr>
+        <w:t>la matriz de transición de estados del sistema que describe su</w:t>
+      </w:r>
+      <w:r>
+        <w:rPr>
+          <w:rFonts w:ascii="Arial" w:hAnsi="Arial" w:cs="Arial"/>
+        </w:rPr>
+        <w:t xml:space="preserve"> comportamiento alrededor de un punto de equilibrio </w:t>
       </w:r>
       <m:oMath>
         <m:sSub>
@@ -35952,7 +36028,6 @@
       <w:pPr>
         <w:pStyle w:val="Sinespaciado"/>
         <w:spacing w:line="360" w:lineRule="auto"/>
-        <w:ind w:firstLine="708"/>
         <w:jc w:val="both"/>
         <w:rPr>
           <w:rFonts w:ascii="Arial" w:hAnsi="Arial" w:cs="Arial"/>
@@ -36186,50 +36261,2081 @@
       <w:pPr>
         <w:pStyle w:val="Sinespaciado"/>
         <w:spacing w:line="360" w:lineRule="auto"/>
+        <w:ind w:left="360" w:firstLine="708"/>
         <w:jc w:val="both"/>
         <w:rPr>
           <w:rFonts w:ascii="Arial" w:hAnsi="Arial" w:cs="Arial"/>
-          <w:b/>
-          <w:highlight w:val="green"/>
-        </w:rPr>
-      </w:pPr>
-    </w:p>
-    <w:p>
-      <w:pPr>
-        <w:pStyle w:val="Sinespaciado"/>
-        <w:spacing w:line="360" w:lineRule="auto"/>
+        </w:rPr>
+      </w:pPr>
+    </w:p>
+    <w:p>
+      <w:pPr>
+        <w:pStyle w:val="Sinespaciado"/>
+        <w:spacing w:line="360" w:lineRule="auto"/>
+        <w:ind w:left="360" w:firstLine="708"/>
         <w:jc w:val="both"/>
         <w:rPr>
           <w:rFonts w:ascii="Arial" w:hAnsi="Arial" w:cs="Arial"/>
-          <w:b/>
-          <w:highlight w:val="green"/>
-        </w:rPr>
-      </w:pPr>
-    </w:p>
-    <w:p>
-      <w:pPr>
-        <w:keepNext w:val="0"/>
-        <w:widowControl/>
-        <w:shd w:val="clear" w:color="auto" w:fill="auto"/>
-        <w:suppressAutoHyphens w:val="0"/>
-        <w:overflowPunct/>
-        <w:spacing w:line="276" w:lineRule="auto"/>
-        <w:textAlignment w:val="auto"/>
-        <w:rPr>
-          <w:rFonts w:ascii="Arial" w:hAnsi="Arial" w:cs="Arial"/>
-          <w:b/>
-          <w:szCs w:val="21"/>
-          <w:highlight w:val="cyan"/>
-        </w:rPr>
-      </w:pPr>
-      <w:r>
-        <w:rPr>
-          <w:rFonts w:ascii="Arial" w:hAnsi="Arial" w:cs="Arial"/>
-          <w:b/>
-          <w:highlight w:val="cyan"/>
-        </w:rPr>
-        <w:br w:type="page"/>
-      </w:r>
+        </w:rPr>
+      </w:pPr>
+    </w:p>
+    <w:p>
+      <w:pPr>
+        <w:pStyle w:val="Sinespaciado"/>
+        <w:spacing w:line="360" w:lineRule="auto"/>
+        <w:ind w:left="360" w:firstLine="708"/>
+        <w:jc w:val="both"/>
+        <w:rPr>
+          <w:rFonts w:ascii="Arial" w:hAnsi="Arial" w:cs="Arial"/>
+        </w:rPr>
+      </w:pPr>
+      <w:r>
+        <w:rPr>
+          <w:rFonts w:ascii="Arial" w:hAnsi="Arial" w:cs="Arial"/>
+        </w:rPr>
+        <w:t xml:space="preserve">Se modeló la estimación de estado del </w:t>
+      </w:r>
+      <w:proofErr w:type="spellStart"/>
+      <w:r>
+        <w:rPr>
+          <w:rFonts w:ascii="Arial" w:hAnsi="Arial" w:cs="Arial"/>
+        </w:rPr>
+        <w:t>cuadricóptero</w:t>
+      </w:r>
+      <w:proofErr w:type="spellEnd"/>
+      <w:r>
+        <w:rPr>
+          <w:rFonts w:ascii="Arial" w:hAnsi="Arial" w:cs="Arial"/>
+        </w:rPr>
+        <w:t xml:space="preserve"> como un sistema de ecuaciones diferenciales lineales de la forma </w:t>
+      </w:r>
+      <m:oMath>
+        <m:r>
+          <w:rPr>
+            <w:rFonts w:ascii="Cambria Math" w:hAnsi="Cambria Math" w:cs="Arial"/>
+          </w:rPr>
+          <m:t>Y</m:t>
+        </m:r>
+        <m:r>
+          <w:rPr>
+            <w:rFonts w:ascii="Cambria Math" w:hAnsi="Cambria Math" w:cs="Arial"/>
+          </w:rPr>
+          <m:t>=C*X</m:t>
+        </m:r>
+      </m:oMath>
+      <w:r>
+        <w:rPr>
+          <w:rFonts w:ascii="Arial" w:hAnsi="Arial" w:cs="Arial"/>
+        </w:rPr>
+        <w:t xml:space="preserve">, donde Y es la observación </w:t>
+      </w:r>
+      <w:r>
+        <w:rPr>
+          <w:rFonts w:ascii="Arial" w:hAnsi="Arial" w:cs="Arial"/>
+        </w:rPr>
+        <w:t xml:space="preserve">sobre el estado del </w:t>
+      </w:r>
+      <w:proofErr w:type="spellStart"/>
+      <w:r>
+        <w:rPr>
+          <w:rFonts w:ascii="Arial" w:hAnsi="Arial" w:cs="Arial"/>
+        </w:rPr>
+        <w:t>cuadricóptero</w:t>
+      </w:r>
+      <w:proofErr w:type="spellEnd"/>
+      <w:r>
+        <w:rPr>
+          <w:rFonts w:ascii="Arial" w:hAnsi="Arial" w:cs="Arial"/>
+        </w:rPr>
+        <w:t xml:space="preserve"> realizada a partir de los sensores disponibles en el mismo, X es el estado del </w:t>
+      </w:r>
+      <w:proofErr w:type="spellStart"/>
+      <w:r>
+        <w:rPr>
+          <w:rFonts w:ascii="Arial" w:hAnsi="Arial" w:cs="Arial"/>
+        </w:rPr>
+        <w:t>cuadricóptero</w:t>
+      </w:r>
+      <w:proofErr w:type="spellEnd"/>
+      <w:r>
+        <w:rPr>
+          <w:rFonts w:ascii="Arial" w:hAnsi="Arial" w:cs="Arial"/>
+        </w:rPr>
+        <w:t>,</w:t>
+      </w:r>
+      <w:r>
+        <w:rPr>
+          <w:rFonts w:ascii="Arial" w:hAnsi="Arial" w:cs="Arial"/>
+        </w:rPr>
+        <w:t xml:space="preserve"> y</w:t>
+      </w:r>
+      <w:r>
+        <w:rPr>
+          <w:rFonts w:ascii="Arial" w:hAnsi="Arial" w:cs="Arial"/>
+        </w:rPr>
+        <w:t xml:space="preserve"> C es la matriz de salida del </w:t>
+      </w:r>
+      <w:proofErr w:type="spellStart"/>
+      <w:r>
+        <w:rPr>
+          <w:rFonts w:ascii="Arial" w:hAnsi="Arial" w:cs="Arial"/>
+        </w:rPr>
+        <w:t>cuadricóptero</w:t>
+      </w:r>
+      <w:proofErr w:type="spellEnd"/>
+      <w:r>
+        <w:rPr>
+          <w:rFonts w:ascii="Arial" w:hAnsi="Arial" w:cs="Arial"/>
+        </w:rPr>
+        <w:t xml:space="preserve">, que representa el arreglo de sensores </w:t>
+      </w:r>
+      <w:r>
+        <w:rPr>
+          <w:rFonts w:ascii="Arial" w:hAnsi="Arial" w:cs="Arial"/>
+        </w:rPr>
+        <w:t>disponibles</w:t>
+      </w:r>
+      <w:r>
+        <w:rPr>
+          <w:rFonts w:ascii="Arial" w:hAnsi="Arial" w:cs="Arial"/>
+        </w:rPr>
+        <w:t xml:space="preserve">. </w:t>
+      </w:r>
+      <w:r>
+        <w:rPr>
+          <w:rFonts w:ascii="Arial" w:hAnsi="Arial" w:cs="Arial"/>
+        </w:rPr>
+        <w:t xml:space="preserve">Los sensores existentes en el </w:t>
+      </w:r>
+      <w:proofErr w:type="spellStart"/>
+      <w:r>
+        <w:rPr>
+          <w:rFonts w:ascii="Arial" w:hAnsi="Arial" w:cs="Arial"/>
+        </w:rPr>
+        <w:t>cuadricóptero</w:t>
+      </w:r>
+      <w:proofErr w:type="spellEnd"/>
+      <w:r>
+        <w:rPr>
+          <w:rFonts w:ascii="Arial" w:hAnsi="Arial" w:cs="Arial"/>
+        </w:rPr>
+        <w:t xml:space="preserve"> permiten la estimación de las velocidades y posiciones angulares, y la velocidad lineal y posición en el eje z</w:t>
+      </w:r>
+      <w:r>
+        <w:rPr>
+          <w:rFonts w:ascii="Arial" w:hAnsi="Arial" w:cs="Arial"/>
+        </w:rPr>
+        <w:t>, a partir de lo cual se modeló la matriz C como se presenta a continuación:</w:t>
+      </w:r>
+    </w:p>
+    <w:p>
+      <w:pPr>
+        <w:pStyle w:val="Sinespaciado"/>
+        <w:spacing w:line="360" w:lineRule="auto"/>
+        <w:ind w:left="360" w:firstLine="708"/>
+        <w:jc w:val="both"/>
+        <w:rPr>
+          <w:rFonts w:ascii="Arial" w:hAnsi="Arial" w:cs="Arial"/>
+        </w:rPr>
+      </w:pPr>
+    </w:p>
+    <w:p>
+      <w:pPr>
+        <w:pStyle w:val="Sinespaciado"/>
+        <w:spacing w:line="360" w:lineRule="auto"/>
+        <w:ind w:left="360" w:firstLine="708"/>
+        <w:jc w:val="both"/>
+        <w:rPr>
+          <w:rFonts w:ascii="Arial" w:hAnsi="Arial" w:cs="Arial"/>
+        </w:rPr>
+      </w:pPr>
+      <m:oMathPara>
+        <m:oMath>
+          <m:r>
+            <w:rPr>
+              <w:rFonts w:ascii="Cambria Math" w:hAnsi="Cambria Math" w:cs="Arial"/>
+            </w:rPr>
+            <w:lastRenderedPageBreak/>
+            <m:t>C=</m:t>
+          </m:r>
+          <m:d>
+            <m:dPr>
+              <m:begChr m:val="["/>
+              <m:endChr m:val="]"/>
+              <m:ctrlPr>
+                <w:rPr>
+                  <w:rFonts w:ascii="Cambria Math" w:hAnsi="Cambria Math" w:cs="Arial"/>
+                  <w:i/>
+                </w:rPr>
+              </m:ctrlPr>
+            </m:dPr>
+            <m:e>
+              <m:m>
+                <m:mPr>
+                  <m:mcs>
+                    <m:mc>
+                      <m:mcPr>
+                        <m:count m:val="10"/>
+                        <m:mcJc m:val="center"/>
+                      </m:mcPr>
+                    </m:mc>
+                  </m:mcs>
+                  <m:ctrlPr>
+                    <w:rPr>
+                      <w:rFonts w:ascii="Cambria Math" w:hAnsi="Cambria Math" w:cs="Arial"/>
+                      <w:i/>
+                    </w:rPr>
+                  </m:ctrlPr>
+                </m:mPr>
+                <m:mr>
+                  <m:e>
+                    <m:r>
+                      <w:rPr>
+                        <w:rFonts w:ascii="Cambria Math" w:hAnsi="Cambria Math" w:cs="Arial"/>
+                      </w:rPr>
+                      <m:t>1</m:t>
+                    </m:r>
+                  </m:e>
+                  <m:e>
+                    <m:r>
+                      <w:rPr>
+                        <w:rFonts w:ascii="Cambria Math" w:hAnsi="Cambria Math" w:cs="Arial"/>
+                      </w:rPr>
+                      <m:t>0</m:t>
+                    </m:r>
+                  </m:e>
+                  <m:e>
+                    <m:r>
+                      <w:rPr>
+                        <w:rFonts w:ascii="Cambria Math" w:hAnsi="Cambria Math" w:cs="Arial"/>
+                      </w:rPr>
+                      <m:t>0</m:t>
+                    </m:r>
+                    <m:ctrlPr>
+                      <w:rPr>
+                        <w:rFonts w:ascii="Cambria Math" w:eastAsia="Cambria Math" w:hAnsi="Cambria Math" w:cs="Cambria Math"/>
+                        <w:i/>
+                      </w:rPr>
+                    </m:ctrlPr>
+                  </m:e>
+                  <m:e>
+                    <m:r>
+                      <w:rPr>
+                        <w:rFonts w:ascii="Cambria Math" w:eastAsia="Cambria Math" w:hAnsi="Cambria Math" w:cs="Cambria Math"/>
+                      </w:rPr>
+                      <m:t>0</m:t>
+                    </m:r>
+                    <m:ctrlPr>
+                      <w:rPr>
+                        <w:rFonts w:ascii="Cambria Math" w:eastAsia="Cambria Math" w:hAnsi="Cambria Math" w:cs="Cambria Math"/>
+                        <w:i/>
+                      </w:rPr>
+                    </m:ctrlPr>
+                  </m:e>
+                  <m:e>
+                    <m:r>
+                      <w:rPr>
+                        <w:rFonts w:ascii="Cambria Math" w:eastAsia="Cambria Math" w:hAnsi="Cambria Math" w:cs="Cambria Math"/>
+                      </w:rPr>
+                      <m:t>0</m:t>
+                    </m:r>
+                    <m:ctrlPr>
+                      <w:rPr>
+                        <w:rFonts w:ascii="Cambria Math" w:eastAsia="Cambria Math" w:hAnsi="Cambria Math" w:cs="Cambria Math"/>
+                        <w:i/>
+                      </w:rPr>
+                    </m:ctrlPr>
+                  </m:e>
+                  <m:e>
+                    <m:r>
+                      <w:rPr>
+                        <w:rFonts w:ascii="Cambria Math" w:eastAsia="Cambria Math" w:hAnsi="Cambria Math" w:cs="Cambria Math"/>
+                      </w:rPr>
+                      <m:t>0</m:t>
+                    </m:r>
+                    <m:ctrlPr>
+                      <w:rPr>
+                        <w:rFonts w:ascii="Cambria Math" w:eastAsia="Cambria Math" w:hAnsi="Cambria Math" w:cs="Cambria Math"/>
+                        <w:i/>
+                      </w:rPr>
+                    </m:ctrlPr>
+                  </m:e>
+                  <m:e>
+                    <m:r>
+                      <w:rPr>
+                        <w:rFonts w:ascii="Cambria Math" w:eastAsia="Cambria Math" w:hAnsi="Cambria Math" w:cs="Cambria Math"/>
+                      </w:rPr>
+                      <m:t>0</m:t>
+                    </m:r>
+                    <m:ctrlPr>
+                      <w:rPr>
+                        <w:rFonts w:ascii="Cambria Math" w:eastAsia="Cambria Math" w:hAnsi="Cambria Math" w:cs="Cambria Math"/>
+                        <w:i/>
+                      </w:rPr>
+                    </m:ctrlPr>
+                  </m:e>
+                  <m:e>
+                    <m:r>
+                      <w:rPr>
+                        <w:rFonts w:ascii="Cambria Math" w:eastAsia="Cambria Math" w:hAnsi="Cambria Math" w:cs="Cambria Math"/>
+                      </w:rPr>
+                      <m:t>0</m:t>
+                    </m:r>
+                    <m:ctrlPr>
+                      <w:rPr>
+                        <w:rFonts w:ascii="Cambria Math" w:eastAsia="Cambria Math" w:hAnsi="Cambria Math" w:cs="Cambria Math"/>
+                        <w:i/>
+                      </w:rPr>
+                    </m:ctrlPr>
+                  </m:e>
+                  <m:e>
+                    <m:r>
+                      <w:rPr>
+                        <w:rFonts w:ascii="Cambria Math" w:eastAsia="Cambria Math" w:hAnsi="Cambria Math" w:cs="Cambria Math"/>
+                      </w:rPr>
+                      <m:t>0</m:t>
+                    </m:r>
+                    <m:ctrlPr>
+                      <w:rPr>
+                        <w:rFonts w:ascii="Cambria Math" w:eastAsia="Cambria Math" w:hAnsi="Cambria Math" w:cs="Cambria Math"/>
+                        <w:i/>
+                      </w:rPr>
+                    </m:ctrlPr>
+                  </m:e>
+                  <m:e>
+                    <m:r>
+                      <w:rPr>
+                        <w:rFonts w:ascii="Cambria Math" w:eastAsia="Cambria Math" w:hAnsi="Cambria Math" w:cs="Cambria Math"/>
+                      </w:rPr>
+                      <m:t>0</m:t>
+                    </m:r>
+                  </m:e>
+                </m:mr>
+                <m:mr>
+                  <m:e>
+                    <m:r>
+                      <w:rPr>
+                        <w:rFonts w:ascii="Cambria Math" w:hAnsi="Cambria Math" w:cs="Arial"/>
+                      </w:rPr>
+                      <m:t>0</m:t>
+                    </m:r>
+                  </m:e>
+                  <m:e>
+                    <m:r>
+                      <w:rPr>
+                        <w:rFonts w:ascii="Cambria Math" w:hAnsi="Cambria Math" w:cs="Arial"/>
+                      </w:rPr>
+                      <m:t>1</m:t>
+                    </m:r>
+                  </m:e>
+                  <m:e>
+                    <m:r>
+                      <w:rPr>
+                        <w:rFonts w:ascii="Cambria Math" w:hAnsi="Cambria Math" w:cs="Arial"/>
+                      </w:rPr>
+                      <m:t>0</m:t>
+                    </m:r>
+                    <m:ctrlPr>
+                      <w:rPr>
+                        <w:rFonts w:ascii="Cambria Math" w:eastAsia="Cambria Math" w:hAnsi="Cambria Math" w:cs="Cambria Math"/>
+                        <w:i/>
+                      </w:rPr>
+                    </m:ctrlPr>
+                  </m:e>
+                  <m:e>
+                    <m:r>
+                      <w:rPr>
+                        <w:rFonts w:ascii="Cambria Math" w:eastAsia="Cambria Math" w:hAnsi="Cambria Math" w:cs="Cambria Math"/>
+                      </w:rPr>
+                      <m:t>0</m:t>
+                    </m:r>
+                    <m:ctrlPr>
+                      <w:rPr>
+                        <w:rFonts w:ascii="Cambria Math" w:eastAsia="Cambria Math" w:hAnsi="Cambria Math" w:cs="Cambria Math"/>
+                        <w:i/>
+                      </w:rPr>
+                    </m:ctrlPr>
+                  </m:e>
+                  <m:e>
+                    <m:r>
+                      <w:rPr>
+                        <w:rFonts w:ascii="Cambria Math" w:eastAsia="Cambria Math" w:hAnsi="Cambria Math" w:cs="Cambria Math"/>
+                      </w:rPr>
+                      <m:t>0</m:t>
+                    </m:r>
+                    <m:ctrlPr>
+                      <w:rPr>
+                        <w:rFonts w:ascii="Cambria Math" w:eastAsia="Cambria Math" w:hAnsi="Cambria Math" w:cs="Cambria Math"/>
+                        <w:i/>
+                      </w:rPr>
+                    </m:ctrlPr>
+                  </m:e>
+                  <m:e>
+                    <m:r>
+                      <w:rPr>
+                        <w:rFonts w:ascii="Cambria Math" w:eastAsia="Cambria Math" w:hAnsi="Cambria Math" w:cs="Cambria Math"/>
+                      </w:rPr>
+                      <m:t>0</m:t>
+                    </m:r>
+                    <m:ctrlPr>
+                      <w:rPr>
+                        <w:rFonts w:ascii="Cambria Math" w:eastAsia="Cambria Math" w:hAnsi="Cambria Math" w:cs="Cambria Math"/>
+                        <w:i/>
+                      </w:rPr>
+                    </m:ctrlPr>
+                  </m:e>
+                  <m:e>
+                    <m:r>
+                      <w:rPr>
+                        <w:rFonts w:ascii="Cambria Math" w:eastAsia="Cambria Math" w:hAnsi="Cambria Math" w:cs="Cambria Math"/>
+                      </w:rPr>
+                      <m:t>0</m:t>
+                    </m:r>
+                    <m:ctrlPr>
+                      <w:rPr>
+                        <w:rFonts w:ascii="Cambria Math" w:eastAsia="Cambria Math" w:hAnsi="Cambria Math" w:cs="Cambria Math"/>
+                        <w:i/>
+                      </w:rPr>
+                    </m:ctrlPr>
+                  </m:e>
+                  <m:e>
+                    <m:r>
+                      <w:rPr>
+                        <w:rFonts w:ascii="Cambria Math" w:eastAsia="Cambria Math" w:hAnsi="Cambria Math" w:cs="Cambria Math"/>
+                      </w:rPr>
+                      <m:t>0</m:t>
+                    </m:r>
+                    <m:ctrlPr>
+                      <w:rPr>
+                        <w:rFonts w:ascii="Cambria Math" w:eastAsia="Cambria Math" w:hAnsi="Cambria Math" w:cs="Cambria Math"/>
+                        <w:i/>
+                      </w:rPr>
+                    </m:ctrlPr>
+                  </m:e>
+                  <m:e>
+                    <m:r>
+                      <w:rPr>
+                        <w:rFonts w:ascii="Cambria Math" w:eastAsia="Cambria Math" w:hAnsi="Cambria Math" w:cs="Cambria Math"/>
+                      </w:rPr>
+                      <m:t>0</m:t>
+                    </m:r>
+                    <m:ctrlPr>
+                      <w:rPr>
+                        <w:rFonts w:ascii="Cambria Math" w:eastAsia="Cambria Math" w:hAnsi="Cambria Math" w:cs="Cambria Math"/>
+                        <w:i/>
+                      </w:rPr>
+                    </m:ctrlPr>
+                  </m:e>
+                  <m:e>
+                    <m:r>
+                      <w:rPr>
+                        <w:rFonts w:ascii="Cambria Math" w:eastAsia="Cambria Math" w:hAnsi="Cambria Math" w:cs="Cambria Math"/>
+                      </w:rPr>
+                      <m:t>0</m:t>
+                    </m:r>
+                  </m:e>
+                </m:mr>
+                <m:mr>
+                  <m:e>
+                    <m:r>
+                      <w:rPr>
+                        <w:rFonts w:ascii="Cambria Math" w:hAnsi="Cambria Math" w:cs="Arial"/>
+                      </w:rPr>
+                      <m:t>0</m:t>
+                    </m:r>
+                  </m:e>
+                  <m:e>
+                    <m:r>
+                      <w:rPr>
+                        <w:rFonts w:ascii="Cambria Math" w:hAnsi="Cambria Math" w:cs="Arial"/>
+                      </w:rPr>
+                      <m:t>0</m:t>
+                    </m:r>
+                  </m:e>
+                  <m:e>
+                    <m:r>
+                      <w:rPr>
+                        <w:rFonts w:ascii="Cambria Math" w:hAnsi="Cambria Math" w:cs="Arial"/>
+                      </w:rPr>
+                      <m:t>1</m:t>
+                    </m:r>
+                    <m:ctrlPr>
+                      <w:rPr>
+                        <w:rFonts w:ascii="Cambria Math" w:eastAsia="Cambria Math" w:hAnsi="Cambria Math" w:cs="Cambria Math"/>
+                        <w:i/>
+                      </w:rPr>
+                    </m:ctrlPr>
+                  </m:e>
+                  <m:e>
+                    <m:r>
+                      <w:rPr>
+                        <w:rFonts w:ascii="Cambria Math" w:eastAsia="Cambria Math" w:hAnsi="Cambria Math" w:cs="Cambria Math"/>
+                      </w:rPr>
+                      <m:t>0</m:t>
+                    </m:r>
+                    <m:ctrlPr>
+                      <w:rPr>
+                        <w:rFonts w:ascii="Cambria Math" w:eastAsia="Cambria Math" w:hAnsi="Cambria Math" w:cs="Cambria Math"/>
+                        <w:i/>
+                      </w:rPr>
+                    </m:ctrlPr>
+                  </m:e>
+                  <m:e>
+                    <m:r>
+                      <w:rPr>
+                        <w:rFonts w:ascii="Cambria Math" w:eastAsia="Cambria Math" w:hAnsi="Cambria Math" w:cs="Cambria Math"/>
+                      </w:rPr>
+                      <m:t>0</m:t>
+                    </m:r>
+                    <m:ctrlPr>
+                      <w:rPr>
+                        <w:rFonts w:ascii="Cambria Math" w:eastAsia="Cambria Math" w:hAnsi="Cambria Math" w:cs="Cambria Math"/>
+                        <w:i/>
+                      </w:rPr>
+                    </m:ctrlPr>
+                  </m:e>
+                  <m:e>
+                    <m:r>
+                      <w:rPr>
+                        <w:rFonts w:ascii="Cambria Math" w:eastAsia="Cambria Math" w:hAnsi="Cambria Math" w:cs="Cambria Math"/>
+                      </w:rPr>
+                      <m:t>0</m:t>
+                    </m:r>
+                    <m:ctrlPr>
+                      <w:rPr>
+                        <w:rFonts w:ascii="Cambria Math" w:eastAsia="Cambria Math" w:hAnsi="Cambria Math" w:cs="Cambria Math"/>
+                        <w:i/>
+                      </w:rPr>
+                    </m:ctrlPr>
+                  </m:e>
+                  <m:e>
+                    <m:r>
+                      <w:rPr>
+                        <w:rFonts w:ascii="Cambria Math" w:eastAsia="Cambria Math" w:hAnsi="Cambria Math" w:cs="Cambria Math"/>
+                      </w:rPr>
+                      <m:t>0</m:t>
+                    </m:r>
+                    <m:ctrlPr>
+                      <w:rPr>
+                        <w:rFonts w:ascii="Cambria Math" w:eastAsia="Cambria Math" w:hAnsi="Cambria Math" w:cs="Cambria Math"/>
+                        <w:i/>
+                      </w:rPr>
+                    </m:ctrlPr>
+                  </m:e>
+                  <m:e>
+                    <m:r>
+                      <w:rPr>
+                        <w:rFonts w:ascii="Cambria Math" w:eastAsia="Cambria Math" w:hAnsi="Cambria Math" w:cs="Cambria Math"/>
+                      </w:rPr>
+                      <m:t>0</m:t>
+                    </m:r>
+                    <m:ctrlPr>
+                      <w:rPr>
+                        <w:rFonts w:ascii="Cambria Math" w:eastAsia="Cambria Math" w:hAnsi="Cambria Math" w:cs="Cambria Math"/>
+                        <w:i/>
+                      </w:rPr>
+                    </m:ctrlPr>
+                  </m:e>
+                  <m:e>
+                    <m:r>
+                      <w:rPr>
+                        <w:rFonts w:ascii="Cambria Math" w:eastAsia="Cambria Math" w:hAnsi="Cambria Math" w:cs="Cambria Math"/>
+                      </w:rPr>
+                      <m:t>0</m:t>
+                    </m:r>
+                    <m:ctrlPr>
+                      <w:rPr>
+                        <w:rFonts w:ascii="Cambria Math" w:eastAsia="Cambria Math" w:hAnsi="Cambria Math" w:cs="Cambria Math"/>
+                        <w:i/>
+                      </w:rPr>
+                    </m:ctrlPr>
+                  </m:e>
+                  <m:e>
+                    <m:r>
+                      <w:rPr>
+                        <w:rFonts w:ascii="Cambria Math" w:eastAsia="Cambria Math" w:hAnsi="Cambria Math" w:cs="Cambria Math"/>
+                      </w:rPr>
+                      <m:t>0</m:t>
+                    </m:r>
+                    <m:ctrlPr>
+                      <w:rPr>
+                        <w:rFonts w:ascii="Cambria Math" w:eastAsia="Cambria Math" w:hAnsi="Cambria Math" w:cs="Cambria Math"/>
+                        <w:i/>
+                      </w:rPr>
+                    </m:ctrlPr>
+                  </m:e>
+                </m:mr>
+                <m:mr>
+                  <m:e>
+                    <m:r>
+                      <w:rPr>
+                        <w:rFonts w:ascii="Cambria Math" w:eastAsia="Cambria Math" w:hAnsi="Cambria Math" w:cs="Cambria Math"/>
+                      </w:rPr>
+                      <m:t>0</m:t>
+                    </m:r>
+                    <m:ctrlPr>
+                      <w:rPr>
+                        <w:rFonts w:ascii="Cambria Math" w:eastAsia="Cambria Math" w:hAnsi="Cambria Math" w:cs="Cambria Math"/>
+                        <w:i/>
+                      </w:rPr>
+                    </m:ctrlPr>
+                  </m:e>
+                  <m:e>
+                    <m:r>
+                      <w:rPr>
+                        <w:rFonts w:ascii="Cambria Math" w:eastAsia="Cambria Math" w:hAnsi="Cambria Math" w:cs="Cambria Math"/>
+                      </w:rPr>
+                      <m:t>0</m:t>
+                    </m:r>
+                    <m:ctrlPr>
+                      <w:rPr>
+                        <w:rFonts w:ascii="Cambria Math" w:eastAsia="Cambria Math" w:hAnsi="Cambria Math" w:cs="Cambria Math"/>
+                        <w:i/>
+                      </w:rPr>
+                    </m:ctrlPr>
+                  </m:e>
+                  <m:e>
+                    <m:r>
+                      <w:rPr>
+                        <w:rFonts w:ascii="Cambria Math" w:eastAsia="Cambria Math" w:hAnsi="Cambria Math" w:cs="Cambria Math"/>
+                      </w:rPr>
+                      <m:t>0</m:t>
+                    </m:r>
+                    <m:ctrlPr>
+                      <w:rPr>
+                        <w:rFonts w:ascii="Cambria Math" w:eastAsia="Cambria Math" w:hAnsi="Cambria Math" w:cs="Cambria Math"/>
+                        <w:i/>
+                      </w:rPr>
+                    </m:ctrlPr>
+                  </m:e>
+                  <m:e>
+                    <m:r>
+                      <w:rPr>
+                        <w:rFonts w:ascii="Cambria Math" w:eastAsia="Cambria Math" w:hAnsi="Cambria Math" w:cs="Cambria Math"/>
+                      </w:rPr>
+                      <m:t>1</m:t>
+                    </m:r>
+                    <m:ctrlPr>
+                      <w:rPr>
+                        <w:rFonts w:ascii="Cambria Math" w:eastAsia="Cambria Math" w:hAnsi="Cambria Math" w:cs="Cambria Math"/>
+                        <w:i/>
+                      </w:rPr>
+                    </m:ctrlPr>
+                  </m:e>
+                  <m:e>
+                    <m:r>
+                      <w:rPr>
+                        <w:rFonts w:ascii="Cambria Math" w:eastAsia="Cambria Math" w:hAnsi="Cambria Math" w:cs="Cambria Math"/>
+                      </w:rPr>
+                      <m:t>0</m:t>
+                    </m:r>
+                    <m:ctrlPr>
+                      <w:rPr>
+                        <w:rFonts w:ascii="Cambria Math" w:eastAsia="Cambria Math" w:hAnsi="Cambria Math" w:cs="Cambria Math"/>
+                        <w:i/>
+                      </w:rPr>
+                    </m:ctrlPr>
+                  </m:e>
+                  <m:e>
+                    <m:r>
+                      <w:rPr>
+                        <w:rFonts w:ascii="Cambria Math" w:eastAsia="Cambria Math" w:hAnsi="Cambria Math" w:cs="Cambria Math"/>
+                      </w:rPr>
+                      <m:t>0</m:t>
+                    </m:r>
+                    <m:ctrlPr>
+                      <w:rPr>
+                        <w:rFonts w:ascii="Cambria Math" w:eastAsia="Cambria Math" w:hAnsi="Cambria Math" w:cs="Cambria Math"/>
+                        <w:i/>
+                      </w:rPr>
+                    </m:ctrlPr>
+                  </m:e>
+                  <m:e>
+                    <m:r>
+                      <w:rPr>
+                        <w:rFonts w:ascii="Cambria Math" w:eastAsia="Cambria Math" w:hAnsi="Cambria Math" w:cs="Cambria Math"/>
+                      </w:rPr>
+                      <m:t>0</m:t>
+                    </m:r>
+                    <m:ctrlPr>
+                      <w:rPr>
+                        <w:rFonts w:ascii="Cambria Math" w:eastAsia="Cambria Math" w:hAnsi="Cambria Math" w:cs="Cambria Math"/>
+                        <w:i/>
+                      </w:rPr>
+                    </m:ctrlPr>
+                  </m:e>
+                  <m:e>
+                    <m:r>
+                      <w:rPr>
+                        <w:rFonts w:ascii="Cambria Math" w:eastAsia="Cambria Math" w:hAnsi="Cambria Math" w:cs="Cambria Math"/>
+                      </w:rPr>
+                      <m:t>0</m:t>
+                    </m:r>
+                    <m:ctrlPr>
+                      <w:rPr>
+                        <w:rFonts w:ascii="Cambria Math" w:eastAsia="Cambria Math" w:hAnsi="Cambria Math" w:cs="Cambria Math"/>
+                        <w:i/>
+                      </w:rPr>
+                    </m:ctrlPr>
+                  </m:e>
+                  <m:e>
+                    <m:r>
+                      <w:rPr>
+                        <w:rFonts w:ascii="Cambria Math" w:eastAsia="Cambria Math" w:hAnsi="Cambria Math" w:cs="Cambria Math"/>
+                      </w:rPr>
+                      <m:t>0</m:t>
+                    </m:r>
+                    <m:ctrlPr>
+                      <w:rPr>
+                        <w:rFonts w:ascii="Cambria Math" w:eastAsia="Cambria Math" w:hAnsi="Cambria Math" w:cs="Cambria Math"/>
+                        <w:i/>
+                      </w:rPr>
+                    </m:ctrlPr>
+                  </m:e>
+                  <m:e>
+                    <m:r>
+                      <w:rPr>
+                        <w:rFonts w:ascii="Cambria Math" w:eastAsia="Cambria Math" w:hAnsi="Cambria Math" w:cs="Cambria Math"/>
+                      </w:rPr>
+                      <m:t>0</m:t>
+                    </m:r>
+                    <m:ctrlPr>
+                      <w:rPr>
+                        <w:rFonts w:ascii="Cambria Math" w:eastAsia="Cambria Math" w:hAnsi="Cambria Math" w:cs="Cambria Math"/>
+                        <w:i/>
+                      </w:rPr>
+                    </m:ctrlPr>
+                  </m:e>
+                </m:mr>
+                <m:mr>
+                  <m:e>
+                    <m:r>
+                      <w:rPr>
+                        <w:rFonts w:ascii="Cambria Math" w:eastAsia="Cambria Math" w:hAnsi="Cambria Math" w:cs="Cambria Math"/>
+                      </w:rPr>
+                      <m:t>0</m:t>
+                    </m:r>
+                    <m:ctrlPr>
+                      <w:rPr>
+                        <w:rFonts w:ascii="Cambria Math" w:eastAsia="Cambria Math" w:hAnsi="Cambria Math" w:cs="Cambria Math"/>
+                        <w:i/>
+                      </w:rPr>
+                    </m:ctrlPr>
+                  </m:e>
+                  <m:e>
+                    <m:r>
+                      <w:rPr>
+                        <w:rFonts w:ascii="Cambria Math" w:eastAsia="Cambria Math" w:hAnsi="Cambria Math" w:cs="Cambria Math"/>
+                      </w:rPr>
+                      <m:t>0</m:t>
+                    </m:r>
+                    <m:ctrlPr>
+                      <w:rPr>
+                        <w:rFonts w:ascii="Cambria Math" w:eastAsia="Cambria Math" w:hAnsi="Cambria Math" w:cs="Cambria Math"/>
+                        <w:i/>
+                      </w:rPr>
+                    </m:ctrlPr>
+                  </m:e>
+                  <m:e>
+                    <m:r>
+                      <w:rPr>
+                        <w:rFonts w:ascii="Cambria Math" w:eastAsia="Cambria Math" w:hAnsi="Cambria Math" w:cs="Cambria Math"/>
+                      </w:rPr>
+                      <m:t>0</m:t>
+                    </m:r>
+                    <m:ctrlPr>
+                      <w:rPr>
+                        <w:rFonts w:ascii="Cambria Math" w:eastAsia="Cambria Math" w:hAnsi="Cambria Math" w:cs="Cambria Math"/>
+                        <w:i/>
+                      </w:rPr>
+                    </m:ctrlPr>
+                  </m:e>
+                  <m:e>
+                    <m:r>
+                      <w:rPr>
+                        <w:rFonts w:ascii="Cambria Math" w:eastAsia="Cambria Math" w:hAnsi="Cambria Math" w:cs="Cambria Math"/>
+                      </w:rPr>
+                      <m:t>0</m:t>
+                    </m:r>
+                    <m:ctrlPr>
+                      <w:rPr>
+                        <w:rFonts w:ascii="Cambria Math" w:eastAsia="Cambria Math" w:hAnsi="Cambria Math" w:cs="Cambria Math"/>
+                        <w:i/>
+                      </w:rPr>
+                    </m:ctrlPr>
+                  </m:e>
+                  <m:e>
+                    <m:r>
+                      <w:rPr>
+                        <w:rFonts w:ascii="Cambria Math" w:eastAsia="Cambria Math" w:hAnsi="Cambria Math" w:cs="Cambria Math"/>
+                      </w:rPr>
+                      <m:t>1</m:t>
+                    </m:r>
+                    <m:ctrlPr>
+                      <w:rPr>
+                        <w:rFonts w:ascii="Cambria Math" w:eastAsia="Cambria Math" w:hAnsi="Cambria Math" w:cs="Cambria Math"/>
+                        <w:i/>
+                      </w:rPr>
+                    </m:ctrlPr>
+                  </m:e>
+                  <m:e>
+                    <m:r>
+                      <w:rPr>
+                        <w:rFonts w:ascii="Cambria Math" w:eastAsia="Cambria Math" w:hAnsi="Cambria Math" w:cs="Cambria Math"/>
+                      </w:rPr>
+                      <m:t>0</m:t>
+                    </m:r>
+                    <m:ctrlPr>
+                      <w:rPr>
+                        <w:rFonts w:ascii="Cambria Math" w:eastAsia="Cambria Math" w:hAnsi="Cambria Math" w:cs="Cambria Math"/>
+                        <w:i/>
+                      </w:rPr>
+                    </m:ctrlPr>
+                  </m:e>
+                  <m:e>
+                    <m:r>
+                      <w:rPr>
+                        <w:rFonts w:ascii="Cambria Math" w:eastAsia="Cambria Math" w:hAnsi="Cambria Math" w:cs="Cambria Math"/>
+                      </w:rPr>
+                      <m:t>0</m:t>
+                    </m:r>
+                    <m:ctrlPr>
+                      <w:rPr>
+                        <w:rFonts w:ascii="Cambria Math" w:eastAsia="Cambria Math" w:hAnsi="Cambria Math" w:cs="Cambria Math"/>
+                        <w:i/>
+                      </w:rPr>
+                    </m:ctrlPr>
+                  </m:e>
+                  <m:e>
+                    <m:r>
+                      <w:rPr>
+                        <w:rFonts w:ascii="Cambria Math" w:eastAsia="Cambria Math" w:hAnsi="Cambria Math" w:cs="Cambria Math"/>
+                      </w:rPr>
+                      <m:t>0</m:t>
+                    </m:r>
+                    <m:ctrlPr>
+                      <w:rPr>
+                        <w:rFonts w:ascii="Cambria Math" w:eastAsia="Cambria Math" w:hAnsi="Cambria Math" w:cs="Cambria Math"/>
+                        <w:i/>
+                      </w:rPr>
+                    </m:ctrlPr>
+                  </m:e>
+                  <m:e>
+                    <m:r>
+                      <w:rPr>
+                        <w:rFonts w:ascii="Cambria Math" w:eastAsia="Cambria Math" w:hAnsi="Cambria Math" w:cs="Cambria Math"/>
+                      </w:rPr>
+                      <m:t>0</m:t>
+                    </m:r>
+                    <m:ctrlPr>
+                      <w:rPr>
+                        <w:rFonts w:ascii="Cambria Math" w:eastAsia="Cambria Math" w:hAnsi="Cambria Math" w:cs="Cambria Math"/>
+                        <w:i/>
+                      </w:rPr>
+                    </m:ctrlPr>
+                  </m:e>
+                  <m:e>
+                    <m:r>
+                      <w:rPr>
+                        <w:rFonts w:ascii="Cambria Math" w:eastAsia="Cambria Math" w:hAnsi="Cambria Math" w:cs="Cambria Math"/>
+                      </w:rPr>
+                      <m:t>0</m:t>
+                    </m:r>
+                    <m:ctrlPr>
+                      <w:rPr>
+                        <w:rFonts w:ascii="Cambria Math" w:eastAsia="Cambria Math" w:hAnsi="Cambria Math" w:cs="Cambria Math"/>
+                        <w:i/>
+                      </w:rPr>
+                    </m:ctrlPr>
+                  </m:e>
+                </m:mr>
+                <m:mr>
+                  <m:e>
+                    <m:r>
+                      <w:rPr>
+                        <w:rFonts w:ascii="Cambria Math" w:eastAsia="Cambria Math" w:hAnsi="Cambria Math" w:cs="Cambria Math"/>
+                      </w:rPr>
+                      <m:t>0</m:t>
+                    </m:r>
+                    <m:ctrlPr>
+                      <w:rPr>
+                        <w:rFonts w:ascii="Cambria Math" w:eastAsia="Cambria Math" w:hAnsi="Cambria Math" w:cs="Cambria Math"/>
+                        <w:i/>
+                      </w:rPr>
+                    </m:ctrlPr>
+                  </m:e>
+                  <m:e>
+                    <m:r>
+                      <w:rPr>
+                        <w:rFonts w:ascii="Cambria Math" w:eastAsia="Cambria Math" w:hAnsi="Cambria Math" w:cs="Cambria Math"/>
+                      </w:rPr>
+                      <m:t>0</m:t>
+                    </m:r>
+                    <m:ctrlPr>
+                      <w:rPr>
+                        <w:rFonts w:ascii="Cambria Math" w:eastAsia="Cambria Math" w:hAnsi="Cambria Math" w:cs="Cambria Math"/>
+                        <w:i/>
+                      </w:rPr>
+                    </m:ctrlPr>
+                  </m:e>
+                  <m:e>
+                    <m:r>
+                      <w:rPr>
+                        <w:rFonts w:ascii="Cambria Math" w:eastAsia="Cambria Math" w:hAnsi="Cambria Math" w:cs="Cambria Math"/>
+                      </w:rPr>
+                      <m:t>0</m:t>
+                    </m:r>
+                    <m:ctrlPr>
+                      <w:rPr>
+                        <w:rFonts w:ascii="Cambria Math" w:eastAsia="Cambria Math" w:hAnsi="Cambria Math" w:cs="Cambria Math"/>
+                        <w:i/>
+                      </w:rPr>
+                    </m:ctrlPr>
+                  </m:e>
+                  <m:e>
+                    <m:r>
+                      <w:rPr>
+                        <w:rFonts w:ascii="Cambria Math" w:eastAsia="Cambria Math" w:hAnsi="Cambria Math" w:cs="Cambria Math"/>
+                      </w:rPr>
+                      <m:t>0</m:t>
+                    </m:r>
+                    <m:ctrlPr>
+                      <w:rPr>
+                        <w:rFonts w:ascii="Cambria Math" w:eastAsia="Cambria Math" w:hAnsi="Cambria Math" w:cs="Cambria Math"/>
+                        <w:i/>
+                      </w:rPr>
+                    </m:ctrlPr>
+                  </m:e>
+                  <m:e>
+                    <m:r>
+                      <w:rPr>
+                        <w:rFonts w:ascii="Cambria Math" w:eastAsia="Cambria Math" w:hAnsi="Cambria Math" w:cs="Cambria Math"/>
+                      </w:rPr>
+                      <m:t>0</m:t>
+                    </m:r>
+                    <m:ctrlPr>
+                      <w:rPr>
+                        <w:rFonts w:ascii="Cambria Math" w:eastAsia="Cambria Math" w:hAnsi="Cambria Math" w:cs="Cambria Math"/>
+                        <w:i/>
+                      </w:rPr>
+                    </m:ctrlPr>
+                  </m:e>
+                  <m:e>
+                    <m:r>
+                      <w:rPr>
+                        <w:rFonts w:ascii="Cambria Math" w:eastAsia="Cambria Math" w:hAnsi="Cambria Math" w:cs="Cambria Math"/>
+                      </w:rPr>
+                      <m:t>1</m:t>
+                    </m:r>
+                    <m:ctrlPr>
+                      <w:rPr>
+                        <w:rFonts w:ascii="Cambria Math" w:eastAsia="Cambria Math" w:hAnsi="Cambria Math" w:cs="Cambria Math"/>
+                        <w:i/>
+                      </w:rPr>
+                    </m:ctrlPr>
+                  </m:e>
+                  <m:e>
+                    <m:r>
+                      <w:rPr>
+                        <w:rFonts w:ascii="Cambria Math" w:eastAsia="Cambria Math" w:hAnsi="Cambria Math" w:cs="Cambria Math"/>
+                      </w:rPr>
+                      <m:t>0</m:t>
+                    </m:r>
+                    <m:ctrlPr>
+                      <w:rPr>
+                        <w:rFonts w:ascii="Cambria Math" w:eastAsia="Cambria Math" w:hAnsi="Cambria Math" w:cs="Cambria Math"/>
+                        <w:i/>
+                      </w:rPr>
+                    </m:ctrlPr>
+                  </m:e>
+                  <m:e>
+                    <m:r>
+                      <w:rPr>
+                        <w:rFonts w:ascii="Cambria Math" w:eastAsia="Cambria Math" w:hAnsi="Cambria Math" w:cs="Cambria Math"/>
+                      </w:rPr>
+                      <m:t>0</m:t>
+                    </m:r>
+                    <m:ctrlPr>
+                      <w:rPr>
+                        <w:rFonts w:ascii="Cambria Math" w:eastAsia="Cambria Math" w:hAnsi="Cambria Math" w:cs="Cambria Math"/>
+                        <w:i/>
+                      </w:rPr>
+                    </m:ctrlPr>
+                  </m:e>
+                  <m:e>
+                    <m:r>
+                      <w:rPr>
+                        <w:rFonts w:ascii="Cambria Math" w:eastAsia="Cambria Math" w:hAnsi="Cambria Math" w:cs="Cambria Math"/>
+                      </w:rPr>
+                      <m:t>0</m:t>
+                    </m:r>
+                    <m:ctrlPr>
+                      <w:rPr>
+                        <w:rFonts w:ascii="Cambria Math" w:eastAsia="Cambria Math" w:hAnsi="Cambria Math" w:cs="Cambria Math"/>
+                        <w:i/>
+                      </w:rPr>
+                    </m:ctrlPr>
+                  </m:e>
+                  <m:e>
+                    <m:r>
+                      <w:rPr>
+                        <w:rFonts w:ascii="Cambria Math" w:eastAsia="Cambria Math" w:hAnsi="Cambria Math" w:cs="Cambria Math"/>
+                      </w:rPr>
+                      <m:t>0</m:t>
+                    </m:r>
+                    <m:ctrlPr>
+                      <w:rPr>
+                        <w:rFonts w:ascii="Cambria Math" w:eastAsia="Cambria Math" w:hAnsi="Cambria Math" w:cs="Cambria Math"/>
+                        <w:i/>
+                      </w:rPr>
+                    </m:ctrlPr>
+                  </m:e>
+                </m:mr>
+                <m:mr>
+                  <m:e>
+                    <m:r>
+                      <w:rPr>
+                        <w:rFonts w:ascii="Cambria Math" w:eastAsia="Cambria Math" w:hAnsi="Cambria Math" w:cs="Cambria Math"/>
+                      </w:rPr>
+                      <m:t>0</m:t>
+                    </m:r>
+                    <m:ctrlPr>
+                      <w:rPr>
+                        <w:rFonts w:ascii="Cambria Math" w:eastAsia="Cambria Math" w:hAnsi="Cambria Math" w:cs="Cambria Math"/>
+                        <w:i/>
+                      </w:rPr>
+                    </m:ctrlPr>
+                  </m:e>
+                  <m:e>
+                    <m:r>
+                      <w:rPr>
+                        <w:rFonts w:ascii="Cambria Math" w:eastAsia="Cambria Math" w:hAnsi="Cambria Math" w:cs="Cambria Math"/>
+                      </w:rPr>
+                      <m:t>0</m:t>
+                    </m:r>
+                    <m:ctrlPr>
+                      <w:rPr>
+                        <w:rFonts w:ascii="Cambria Math" w:eastAsia="Cambria Math" w:hAnsi="Cambria Math" w:cs="Cambria Math"/>
+                        <w:i/>
+                      </w:rPr>
+                    </m:ctrlPr>
+                  </m:e>
+                  <m:e>
+                    <m:r>
+                      <w:rPr>
+                        <w:rFonts w:ascii="Cambria Math" w:eastAsia="Cambria Math" w:hAnsi="Cambria Math" w:cs="Cambria Math"/>
+                      </w:rPr>
+                      <m:t>0</m:t>
+                    </m:r>
+                    <m:ctrlPr>
+                      <w:rPr>
+                        <w:rFonts w:ascii="Cambria Math" w:eastAsia="Cambria Math" w:hAnsi="Cambria Math" w:cs="Cambria Math"/>
+                        <w:i/>
+                      </w:rPr>
+                    </m:ctrlPr>
+                  </m:e>
+                  <m:e>
+                    <m:r>
+                      <w:rPr>
+                        <w:rFonts w:ascii="Cambria Math" w:eastAsia="Cambria Math" w:hAnsi="Cambria Math" w:cs="Cambria Math"/>
+                      </w:rPr>
+                      <m:t>0</m:t>
+                    </m:r>
+                    <m:ctrlPr>
+                      <w:rPr>
+                        <w:rFonts w:ascii="Cambria Math" w:eastAsia="Cambria Math" w:hAnsi="Cambria Math" w:cs="Cambria Math"/>
+                        <w:i/>
+                      </w:rPr>
+                    </m:ctrlPr>
+                  </m:e>
+                  <m:e>
+                    <m:r>
+                      <w:rPr>
+                        <w:rFonts w:ascii="Cambria Math" w:eastAsia="Cambria Math" w:hAnsi="Cambria Math" w:cs="Cambria Math"/>
+                      </w:rPr>
+                      <m:t>0</m:t>
+                    </m:r>
+                    <m:ctrlPr>
+                      <w:rPr>
+                        <w:rFonts w:ascii="Cambria Math" w:eastAsia="Cambria Math" w:hAnsi="Cambria Math" w:cs="Cambria Math"/>
+                        <w:i/>
+                      </w:rPr>
+                    </m:ctrlPr>
+                  </m:e>
+                  <m:e>
+                    <m:r>
+                      <w:rPr>
+                        <w:rFonts w:ascii="Cambria Math" w:eastAsia="Cambria Math" w:hAnsi="Cambria Math" w:cs="Cambria Math"/>
+                      </w:rPr>
+                      <m:t>0</m:t>
+                    </m:r>
+                    <m:ctrlPr>
+                      <w:rPr>
+                        <w:rFonts w:ascii="Cambria Math" w:eastAsia="Cambria Math" w:hAnsi="Cambria Math" w:cs="Cambria Math"/>
+                        <w:i/>
+                      </w:rPr>
+                    </m:ctrlPr>
+                  </m:e>
+                  <m:e>
+                    <m:r>
+                      <w:rPr>
+                        <w:rFonts w:ascii="Cambria Math" w:eastAsia="Cambria Math" w:hAnsi="Cambria Math" w:cs="Cambria Math"/>
+                      </w:rPr>
+                      <m:t>0</m:t>
+                    </m:r>
+                    <m:ctrlPr>
+                      <w:rPr>
+                        <w:rFonts w:ascii="Cambria Math" w:eastAsia="Cambria Math" w:hAnsi="Cambria Math" w:cs="Cambria Math"/>
+                        <w:i/>
+                      </w:rPr>
+                    </m:ctrlPr>
+                  </m:e>
+                  <m:e>
+                    <m:r>
+                      <w:rPr>
+                        <w:rFonts w:ascii="Cambria Math" w:eastAsia="Cambria Math" w:hAnsi="Cambria Math" w:cs="Cambria Math"/>
+                      </w:rPr>
+                      <m:t>0</m:t>
+                    </m:r>
+                    <m:ctrlPr>
+                      <w:rPr>
+                        <w:rFonts w:ascii="Cambria Math" w:eastAsia="Cambria Math" w:hAnsi="Cambria Math" w:cs="Cambria Math"/>
+                        <w:i/>
+                      </w:rPr>
+                    </m:ctrlPr>
+                  </m:e>
+                  <m:e>
+                    <m:r>
+                      <w:rPr>
+                        <w:rFonts w:ascii="Cambria Math" w:eastAsia="Cambria Math" w:hAnsi="Cambria Math" w:cs="Cambria Math"/>
+                      </w:rPr>
+                      <m:t>0</m:t>
+                    </m:r>
+                    <m:ctrlPr>
+                      <w:rPr>
+                        <w:rFonts w:ascii="Cambria Math" w:eastAsia="Cambria Math" w:hAnsi="Cambria Math" w:cs="Cambria Math"/>
+                        <w:i/>
+                      </w:rPr>
+                    </m:ctrlPr>
+                  </m:e>
+                  <m:e>
+                    <m:r>
+                      <w:rPr>
+                        <w:rFonts w:ascii="Cambria Math" w:eastAsia="Cambria Math" w:hAnsi="Cambria Math" w:cs="Cambria Math"/>
+                      </w:rPr>
+                      <m:t>0</m:t>
+                    </m:r>
+                    <m:ctrlPr>
+                      <w:rPr>
+                        <w:rFonts w:ascii="Cambria Math" w:eastAsia="Cambria Math" w:hAnsi="Cambria Math" w:cs="Cambria Math"/>
+                        <w:i/>
+                      </w:rPr>
+                    </m:ctrlPr>
+                  </m:e>
+                </m:mr>
+                <m:mr>
+                  <m:e>
+                    <m:r>
+                      <w:rPr>
+                        <w:rFonts w:ascii="Cambria Math" w:eastAsia="Cambria Math" w:hAnsi="Cambria Math" w:cs="Cambria Math"/>
+                      </w:rPr>
+                      <m:t>0</m:t>
+                    </m:r>
+                    <m:ctrlPr>
+                      <w:rPr>
+                        <w:rFonts w:ascii="Cambria Math" w:eastAsia="Cambria Math" w:hAnsi="Cambria Math" w:cs="Cambria Math"/>
+                        <w:i/>
+                      </w:rPr>
+                    </m:ctrlPr>
+                  </m:e>
+                  <m:e>
+                    <m:r>
+                      <w:rPr>
+                        <w:rFonts w:ascii="Cambria Math" w:eastAsia="Cambria Math" w:hAnsi="Cambria Math" w:cs="Cambria Math"/>
+                      </w:rPr>
+                      <m:t>0</m:t>
+                    </m:r>
+                    <m:ctrlPr>
+                      <w:rPr>
+                        <w:rFonts w:ascii="Cambria Math" w:eastAsia="Cambria Math" w:hAnsi="Cambria Math" w:cs="Cambria Math"/>
+                        <w:i/>
+                      </w:rPr>
+                    </m:ctrlPr>
+                  </m:e>
+                  <m:e>
+                    <m:r>
+                      <w:rPr>
+                        <w:rFonts w:ascii="Cambria Math" w:eastAsia="Cambria Math" w:hAnsi="Cambria Math" w:cs="Cambria Math"/>
+                      </w:rPr>
+                      <m:t>0</m:t>
+                    </m:r>
+                    <m:ctrlPr>
+                      <w:rPr>
+                        <w:rFonts w:ascii="Cambria Math" w:eastAsia="Cambria Math" w:hAnsi="Cambria Math" w:cs="Cambria Math"/>
+                        <w:i/>
+                      </w:rPr>
+                    </m:ctrlPr>
+                  </m:e>
+                  <m:e>
+                    <m:r>
+                      <w:rPr>
+                        <w:rFonts w:ascii="Cambria Math" w:eastAsia="Cambria Math" w:hAnsi="Cambria Math" w:cs="Cambria Math"/>
+                      </w:rPr>
+                      <m:t>0</m:t>
+                    </m:r>
+                    <m:ctrlPr>
+                      <w:rPr>
+                        <w:rFonts w:ascii="Cambria Math" w:eastAsia="Cambria Math" w:hAnsi="Cambria Math" w:cs="Cambria Math"/>
+                        <w:i/>
+                      </w:rPr>
+                    </m:ctrlPr>
+                  </m:e>
+                  <m:e>
+                    <m:r>
+                      <w:rPr>
+                        <w:rFonts w:ascii="Cambria Math" w:eastAsia="Cambria Math" w:hAnsi="Cambria Math" w:cs="Cambria Math"/>
+                      </w:rPr>
+                      <m:t>0</m:t>
+                    </m:r>
+                    <m:ctrlPr>
+                      <w:rPr>
+                        <w:rFonts w:ascii="Cambria Math" w:eastAsia="Cambria Math" w:hAnsi="Cambria Math" w:cs="Cambria Math"/>
+                        <w:i/>
+                      </w:rPr>
+                    </m:ctrlPr>
+                  </m:e>
+                  <m:e>
+                    <m:r>
+                      <w:rPr>
+                        <w:rFonts w:ascii="Cambria Math" w:eastAsia="Cambria Math" w:hAnsi="Cambria Math" w:cs="Cambria Math"/>
+                      </w:rPr>
+                      <m:t>0</m:t>
+                    </m:r>
+                    <m:ctrlPr>
+                      <w:rPr>
+                        <w:rFonts w:ascii="Cambria Math" w:eastAsia="Cambria Math" w:hAnsi="Cambria Math" w:cs="Cambria Math"/>
+                        <w:i/>
+                      </w:rPr>
+                    </m:ctrlPr>
+                  </m:e>
+                  <m:e>
+                    <m:r>
+                      <w:rPr>
+                        <w:rFonts w:ascii="Cambria Math" w:eastAsia="Cambria Math" w:hAnsi="Cambria Math" w:cs="Cambria Math"/>
+                      </w:rPr>
+                      <m:t>0</m:t>
+                    </m:r>
+                    <m:ctrlPr>
+                      <w:rPr>
+                        <w:rFonts w:ascii="Cambria Math" w:eastAsia="Cambria Math" w:hAnsi="Cambria Math" w:cs="Cambria Math"/>
+                        <w:i/>
+                      </w:rPr>
+                    </m:ctrlPr>
+                  </m:e>
+                  <m:e>
+                    <m:r>
+                      <w:rPr>
+                        <w:rFonts w:ascii="Cambria Math" w:eastAsia="Cambria Math" w:hAnsi="Cambria Math" w:cs="Cambria Math"/>
+                      </w:rPr>
+                      <m:t>0</m:t>
+                    </m:r>
+                    <m:ctrlPr>
+                      <w:rPr>
+                        <w:rFonts w:ascii="Cambria Math" w:eastAsia="Cambria Math" w:hAnsi="Cambria Math" w:cs="Cambria Math"/>
+                        <w:i/>
+                      </w:rPr>
+                    </m:ctrlPr>
+                  </m:e>
+                  <m:e>
+                    <m:r>
+                      <w:rPr>
+                        <w:rFonts w:ascii="Cambria Math" w:eastAsia="Cambria Math" w:hAnsi="Cambria Math" w:cs="Cambria Math"/>
+                      </w:rPr>
+                      <m:t>0</m:t>
+                    </m:r>
+                    <m:ctrlPr>
+                      <w:rPr>
+                        <w:rFonts w:ascii="Cambria Math" w:eastAsia="Cambria Math" w:hAnsi="Cambria Math" w:cs="Cambria Math"/>
+                        <w:i/>
+                      </w:rPr>
+                    </m:ctrlPr>
+                  </m:e>
+                  <m:e>
+                    <m:r>
+                      <w:rPr>
+                        <w:rFonts w:ascii="Cambria Math" w:eastAsia="Cambria Math" w:hAnsi="Cambria Math" w:cs="Cambria Math"/>
+                      </w:rPr>
+                      <m:t>0</m:t>
+                    </m:r>
+                    <m:ctrlPr>
+                      <w:rPr>
+                        <w:rFonts w:ascii="Cambria Math" w:eastAsia="Cambria Math" w:hAnsi="Cambria Math" w:cs="Cambria Math"/>
+                        <w:i/>
+                      </w:rPr>
+                    </m:ctrlPr>
+                  </m:e>
+                </m:mr>
+                <m:mr>
+                  <m:e>
+                    <m:r>
+                      <w:rPr>
+                        <w:rFonts w:ascii="Cambria Math" w:eastAsia="Cambria Math" w:hAnsi="Cambria Math" w:cs="Cambria Math"/>
+                      </w:rPr>
+                      <m:t>0</m:t>
+                    </m:r>
+                    <m:ctrlPr>
+                      <w:rPr>
+                        <w:rFonts w:ascii="Cambria Math" w:eastAsia="Cambria Math" w:hAnsi="Cambria Math" w:cs="Cambria Math"/>
+                        <w:i/>
+                      </w:rPr>
+                    </m:ctrlPr>
+                  </m:e>
+                  <m:e>
+                    <m:r>
+                      <w:rPr>
+                        <w:rFonts w:ascii="Cambria Math" w:eastAsia="Cambria Math" w:hAnsi="Cambria Math" w:cs="Cambria Math"/>
+                      </w:rPr>
+                      <m:t>0</m:t>
+                    </m:r>
+                    <m:ctrlPr>
+                      <w:rPr>
+                        <w:rFonts w:ascii="Cambria Math" w:eastAsia="Cambria Math" w:hAnsi="Cambria Math" w:cs="Cambria Math"/>
+                        <w:i/>
+                      </w:rPr>
+                    </m:ctrlPr>
+                  </m:e>
+                  <m:e>
+                    <m:r>
+                      <w:rPr>
+                        <w:rFonts w:ascii="Cambria Math" w:eastAsia="Cambria Math" w:hAnsi="Cambria Math" w:cs="Cambria Math"/>
+                      </w:rPr>
+                      <m:t>0</m:t>
+                    </m:r>
+                    <m:ctrlPr>
+                      <w:rPr>
+                        <w:rFonts w:ascii="Cambria Math" w:eastAsia="Cambria Math" w:hAnsi="Cambria Math" w:cs="Cambria Math"/>
+                        <w:i/>
+                      </w:rPr>
+                    </m:ctrlPr>
+                  </m:e>
+                  <m:e>
+                    <m:r>
+                      <w:rPr>
+                        <w:rFonts w:ascii="Cambria Math" w:eastAsia="Cambria Math" w:hAnsi="Cambria Math" w:cs="Cambria Math"/>
+                      </w:rPr>
+                      <m:t>0</m:t>
+                    </m:r>
+                    <m:ctrlPr>
+                      <w:rPr>
+                        <w:rFonts w:ascii="Cambria Math" w:eastAsia="Cambria Math" w:hAnsi="Cambria Math" w:cs="Cambria Math"/>
+                        <w:i/>
+                      </w:rPr>
+                    </m:ctrlPr>
+                  </m:e>
+                  <m:e>
+                    <m:r>
+                      <w:rPr>
+                        <w:rFonts w:ascii="Cambria Math" w:eastAsia="Cambria Math" w:hAnsi="Cambria Math" w:cs="Cambria Math"/>
+                      </w:rPr>
+                      <m:t>0</m:t>
+                    </m:r>
+                    <m:ctrlPr>
+                      <w:rPr>
+                        <w:rFonts w:ascii="Cambria Math" w:eastAsia="Cambria Math" w:hAnsi="Cambria Math" w:cs="Cambria Math"/>
+                        <w:i/>
+                      </w:rPr>
+                    </m:ctrlPr>
+                  </m:e>
+                  <m:e>
+                    <m:r>
+                      <w:rPr>
+                        <w:rFonts w:ascii="Cambria Math" w:eastAsia="Cambria Math" w:hAnsi="Cambria Math" w:cs="Cambria Math"/>
+                      </w:rPr>
+                      <m:t>0</m:t>
+                    </m:r>
+                    <m:ctrlPr>
+                      <w:rPr>
+                        <w:rFonts w:ascii="Cambria Math" w:eastAsia="Cambria Math" w:hAnsi="Cambria Math" w:cs="Cambria Math"/>
+                        <w:i/>
+                      </w:rPr>
+                    </m:ctrlPr>
+                  </m:e>
+                  <m:e>
+                    <m:r>
+                      <w:rPr>
+                        <w:rFonts w:ascii="Cambria Math" w:eastAsia="Cambria Math" w:hAnsi="Cambria Math" w:cs="Cambria Math"/>
+                      </w:rPr>
+                      <m:t>0</m:t>
+                    </m:r>
+                    <m:ctrlPr>
+                      <w:rPr>
+                        <w:rFonts w:ascii="Cambria Math" w:eastAsia="Cambria Math" w:hAnsi="Cambria Math" w:cs="Cambria Math"/>
+                        <w:i/>
+                      </w:rPr>
+                    </m:ctrlPr>
+                  </m:e>
+                  <m:e>
+                    <m:r>
+                      <w:rPr>
+                        <w:rFonts w:ascii="Cambria Math" w:eastAsia="Cambria Math" w:hAnsi="Cambria Math" w:cs="Cambria Math"/>
+                      </w:rPr>
+                      <m:t>0</m:t>
+                    </m:r>
+                    <m:ctrlPr>
+                      <w:rPr>
+                        <w:rFonts w:ascii="Cambria Math" w:eastAsia="Cambria Math" w:hAnsi="Cambria Math" w:cs="Cambria Math"/>
+                        <w:i/>
+                      </w:rPr>
+                    </m:ctrlPr>
+                  </m:e>
+                  <m:e>
+                    <m:r>
+                      <w:rPr>
+                        <w:rFonts w:ascii="Cambria Math" w:eastAsia="Cambria Math" w:hAnsi="Cambria Math" w:cs="Cambria Math"/>
+                      </w:rPr>
+                      <m:t>1</m:t>
+                    </m:r>
+                    <m:ctrlPr>
+                      <w:rPr>
+                        <w:rFonts w:ascii="Cambria Math" w:eastAsia="Cambria Math" w:hAnsi="Cambria Math" w:cs="Cambria Math"/>
+                        <w:i/>
+                      </w:rPr>
+                    </m:ctrlPr>
+                  </m:e>
+                  <m:e>
+                    <m:r>
+                      <w:rPr>
+                        <w:rFonts w:ascii="Cambria Math" w:eastAsia="Cambria Math" w:hAnsi="Cambria Math" w:cs="Cambria Math"/>
+                      </w:rPr>
+                      <m:t>0</m:t>
+                    </m:r>
+                    <m:ctrlPr>
+                      <w:rPr>
+                        <w:rFonts w:ascii="Cambria Math" w:eastAsia="Cambria Math" w:hAnsi="Cambria Math" w:cs="Cambria Math"/>
+                        <w:i/>
+                      </w:rPr>
+                    </m:ctrlPr>
+                  </m:e>
+                </m:mr>
+                <m:mr>
+                  <m:e>
+                    <m:r>
+                      <w:rPr>
+                        <w:rFonts w:ascii="Cambria Math" w:eastAsia="Cambria Math" w:hAnsi="Cambria Math" w:cs="Cambria Math"/>
+                      </w:rPr>
+                      <m:t>0</m:t>
+                    </m:r>
+                    <m:ctrlPr>
+                      <w:rPr>
+                        <w:rFonts w:ascii="Cambria Math" w:eastAsia="Cambria Math" w:hAnsi="Cambria Math" w:cs="Cambria Math"/>
+                        <w:i/>
+                      </w:rPr>
+                    </m:ctrlPr>
+                  </m:e>
+                  <m:e>
+                    <m:r>
+                      <w:rPr>
+                        <w:rFonts w:ascii="Cambria Math" w:eastAsia="Cambria Math" w:hAnsi="Cambria Math" w:cs="Cambria Math"/>
+                      </w:rPr>
+                      <m:t>0</m:t>
+                    </m:r>
+                    <m:ctrlPr>
+                      <w:rPr>
+                        <w:rFonts w:ascii="Cambria Math" w:eastAsia="Cambria Math" w:hAnsi="Cambria Math" w:cs="Cambria Math"/>
+                        <w:i/>
+                      </w:rPr>
+                    </m:ctrlPr>
+                  </m:e>
+                  <m:e>
+                    <m:r>
+                      <w:rPr>
+                        <w:rFonts w:ascii="Cambria Math" w:eastAsia="Cambria Math" w:hAnsi="Cambria Math" w:cs="Cambria Math"/>
+                      </w:rPr>
+                      <m:t>0</m:t>
+                    </m:r>
+                    <m:ctrlPr>
+                      <w:rPr>
+                        <w:rFonts w:ascii="Cambria Math" w:eastAsia="Cambria Math" w:hAnsi="Cambria Math" w:cs="Cambria Math"/>
+                        <w:i/>
+                      </w:rPr>
+                    </m:ctrlPr>
+                  </m:e>
+                  <m:e>
+                    <m:r>
+                      <w:rPr>
+                        <w:rFonts w:ascii="Cambria Math" w:eastAsia="Cambria Math" w:hAnsi="Cambria Math" w:cs="Cambria Math"/>
+                      </w:rPr>
+                      <m:t>0</m:t>
+                    </m:r>
+                    <m:ctrlPr>
+                      <w:rPr>
+                        <w:rFonts w:ascii="Cambria Math" w:eastAsia="Cambria Math" w:hAnsi="Cambria Math" w:cs="Cambria Math"/>
+                        <w:i/>
+                      </w:rPr>
+                    </m:ctrlPr>
+                  </m:e>
+                  <m:e>
+                    <m:r>
+                      <w:rPr>
+                        <w:rFonts w:ascii="Cambria Math" w:eastAsia="Cambria Math" w:hAnsi="Cambria Math" w:cs="Cambria Math"/>
+                      </w:rPr>
+                      <m:t>0</m:t>
+                    </m:r>
+                    <m:ctrlPr>
+                      <w:rPr>
+                        <w:rFonts w:ascii="Cambria Math" w:eastAsia="Cambria Math" w:hAnsi="Cambria Math" w:cs="Cambria Math"/>
+                        <w:i/>
+                      </w:rPr>
+                    </m:ctrlPr>
+                  </m:e>
+                  <m:e>
+                    <m:r>
+                      <w:rPr>
+                        <w:rFonts w:ascii="Cambria Math" w:eastAsia="Cambria Math" w:hAnsi="Cambria Math" w:cs="Cambria Math"/>
+                      </w:rPr>
+                      <m:t>0</m:t>
+                    </m:r>
+                    <m:ctrlPr>
+                      <w:rPr>
+                        <w:rFonts w:ascii="Cambria Math" w:eastAsia="Cambria Math" w:hAnsi="Cambria Math" w:cs="Cambria Math"/>
+                        <w:i/>
+                      </w:rPr>
+                    </m:ctrlPr>
+                  </m:e>
+                  <m:e>
+                    <m:r>
+                      <w:rPr>
+                        <w:rFonts w:ascii="Cambria Math" w:eastAsia="Cambria Math" w:hAnsi="Cambria Math" w:cs="Cambria Math"/>
+                      </w:rPr>
+                      <m:t>0</m:t>
+                    </m:r>
+                    <m:ctrlPr>
+                      <w:rPr>
+                        <w:rFonts w:ascii="Cambria Math" w:eastAsia="Cambria Math" w:hAnsi="Cambria Math" w:cs="Cambria Math"/>
+                        <w:i/>
+                      </w:rPr>
+                    </m:ctrlPr>
+                  </m:e>
+                  <m:e>
+                    <m:r>
+                      <w:rPr>
+                        <w:rFonts w:ascii="Cambria Math" w:eastAsia="Cambria Math" w:hAnsi="Cambria Math" w:cs="Cambria Math"/>
+                      </w:rPr>
+                      <m:t>0</m:t>
+                    </m:r>
+                    <m:ctrlPr>
+                      <w:rPr>
+                        <w:rFonts w:ascii="Cambria Math" w:eastAsia="Cambria Math" w:hAnsi="Cambria Math" w:cs="Cambria Math"/>
+                        <w:i/>
+                      </w:rPr>
+                    </m:ctrlPr>
+                  </m:e>
+                  <m:e>
+                    <m:r>
+                      <w:rPr>
+                        <w:rFonts w:ascii="Cambria Math" w:eastAsia="Cambria Math" w:hAnsi="Cambria Math" w:cs="Cambria Math"/>
+                      </w:rPr>
+                      <m:t>0</m:t>
+                    </m:r>
+                    <m:ctrlPr>
+                      <w:rPr>
+                        <w:rFonts w:ascii="Cambria Math" w:eastAsia="Cambria Math" w:hAnsi="Cambria Math" w:cs="Cambria Math"/>
+                        <w:i/>
+                      </w:rPr>
+                    </m:ctrlPr>
+                  </m:e>
+                  <m:e>
+                    <m:r>
+                      <w:rPr>
+                        <w:rFonts w:ascii="Cambria Math" w:eastAsia="Cambria Math" w:hAnsi="Cambria Math" w:cs="Cambria Math"/>
+                      </w:rPr>
+                      <m:t>1</m:t>
+                    </m:r>
+                  </m:e>
+                </m:mr>
+              </m:m>
+            </m:e>
+          </m:d>
+        </m:oMath>
+      </m:oMathPara>
+    </w:p>
+    <w:p>
+      <w:pPr>
+        <w:pStyle w:val="Sinespaciado"/>
+        <w:spacing w:line="360" w:lineRule="auto"/>
+        <w:jc w:val="both"/>
+        <w:rPr>
+          <w:rFonts w:ascii="Arial" w:hAnsi="Arial" w:cs="Arial"/>
+        </w:rPr>
+      </w:pPr>
+    </w:p>
+    <w:p>
+      <w:pPr>
+        <w:pStyle w:val="Sinespaciado"/>
+        <w:spacing w:line="360" w:lineRule="auto"/>
+        <w:jc w:val="both"/>
+        <w:rPr>
+          <w:rFonts w:ascii="Arial" w:hAnsi="Arial" w:cs="Arial"/>
+        </w:rPr>
+      </w:pPr>
+    </w:p>
+    <w:p>
+      <w:pPr>
+        <w:pStyle w:val="Sinespaciado"/>
+        <w:spacing w:line="360" w:lineRule="auto"/>
+        <w:jc w:val="both"/>
+        <w:rPr>
+          <w:rFonts w:ascii="Arial" w:hAnsi="Arial" w:cs="Arial"/>
+        </w:rPr>
+      </w:pPr>
+      <w:r>
+        <w:rPr>
+          <w:rFonts w:ascii="Arial" w:hAnsi="Arial" w:cs="Arial"/>
+        </w:rPr>
+        <w:tab/>
+        <w:t xml:space="preserve">Para todo X, la estimación de estado del </w:t>
+      </w:r>
+      <w:proofErr w:type="spellStart"/>
+      <w:r>
+        <w:rPr>
+          <w:rFonts w:ascii="Arial" w:hAnsi="Arial" w:cs="Arial"/>
+        </w:rPr>
+        <w:t>cuadricóptero</w:t>
+      </w:r>
+      <w:proofErr w:type="spellEnd"/>
+      <w:r>
+        <w:rPr>
+          <w:rFonts w:ascii="Arial" w:hAnsi="Arial" w:cs="Arial"/>
+        </w:rPr>
+        <w:t xml:space="preserve"> realizada a partir de los sensores del mismo viene dada por:</w:t>
+      </w:r>
+    </w:p>
+    <w:p>
+      <w:pPr>
+        <w:pStyle w:val="Sinespaciado"/>
+        <w:spacing w:line="360" w:lineRule="auto"/>
+        <w:ind w:left="360" w:firstLine="708"/>
+        <w:jc w:val="both"/>
+        <w:rPr>
+          <w:rFonts w:ascii="Arial" w:hAnsi="Arial" w:cs="Arial"/>
+        </w:rPr>
+      </w:pPr>
+    </w:p>
+    <w:p>
+      <w:pPr>
+        <w:pStyle w:val="Sinespaciado"/>
+        <w:spacing w:line="360" w:lineRule="auto"/>
+        <w:ind w:left="360" w:firstLine="708"/>
+        <w:jc w:val="both"/>
+        <w:rPr>
+          <w:rFonts w:ascii="Arial" w:hAnsi="Arial" w:cs="Arial"/>
+        </w:rPr>
+      </w:pPr>
+      <m:oMathPara>
+        <m:oMath>
+          <m:r>
+            <w:rPr>
+              <w:rFonts w:ascii="Cambria Math" w:hAnsi="Cambria Math" w:cs="Arial"/>
+            </w:rPr>
+            <m:t>Y=</m:t>
+          </m:r>
+          <m:d>
+            <m:dPr>
+              <m:begChr m:val="["/>
+              <m:endChr m:val="]"/>
+              <m:ctrlPr>
+                <w:rPr>
+                  <w:rFonts w:ascii="Cambria Math" w:hAnsi="Cambria Math" w:cs="Arial"/>
+                  <w:i/>
+                </w:rPr>
+              </m:ctrlPr>
+            </m:dPr>
+            <m:e>
+              <m:m>
+                <m:mPr>
+                  <m:mcs>
+                    <m:mc>
+                      <m:mcPr>
+                        <m:count m:val="1"/>
+                        <m:mcJc m:val="center"/>
+                      </m:mcPr>
+                    </m:mc>
+                  </m:mcs>
+                  <m:ctrlPr>
+                    <w:rPr>
+                      <w:rFonts w:ascii="Cambria Math" w:hAnsi="Cambria Math" w:cs="Arial"/>
+                      <w:i/>
+                    </w:rPr>
+                  </m:ctrlPr>
+                </m:mPr>
+                <m:mr>
+                  <m:e>
+                    <m:r>
+                      <w:rPr>
+                        <w:rFonts w:ascii="Cambria Math" w:hAnsi="Cambria Math" w:cs="Arial"/>
+                      </w:rPr>
+                      <m:t>p</m:t>
+                    </m:r>
+                  </m:e>
+                </m:mr>
+                <m:mr>
+                  <m:e>
+                    <m:r>
+                      <w:rPr>
+                        <w:rFonts w:ascii="Cambria Math" w:hAnsi="Cambria Math" w:cs="Arial"/>
+                      </w:rPr>
+                      <m:t>q</m:t>
+                    </m:r>
+                  </m:e>
+                </m:mr>
+                <m:mr>
+                  <m:e>
+                    <m:r>
+                      <w:rPr>
+                        <w:rFonts w:ascii="Cambria Math" w:hAnsi="Cambria Math" w:cs="Arial"/>
+                      </w:rPr>
+                      <m:t>r</m:t>
+                    </m:r>
+                    <m:ctrlPr>
+                      <w:rPr>
+                        <w:rFonts w:ascii="Cambria Math" w:eastAsia="Cambria Math" w:hAnsi="Cambria Math" w:cs="Cambria Math"/>
+                        <w:i/>
+                      </w:rPr>
+                    </m:ctrlPr>
+                  </m:e>
+                </m:mr>
+                <m:mr>
+                  <m:e>
+                    <m:r>
+                      <w:rPr>
+                        <w:rFonts w:ascii="Cambria Math" w:eastAsia="Cambria Math" w:hAnsi="Cambria Math" w:cs="Cambria Math"/>
+                      </w:rPr>
+                      <m:t>ϕ</m:t>
+                    </m:r>
+                    <m:ctrlPr>
+                      <w:rPr>
+                        <w:rFonts w:ascii="Cambria Math" w:eastAsia="Cambria Math" w:hAnsi="Cambria Math" w:cs="Cambria Math"/>
+                        <w:i/>
+                      </w:rPr>
+                    </m:ctrlPr>
+                  </m:e>
+                </m:mr>
+                <m:mr>
+                  <m:e>
+                    <m:r>
+                      <w:rPr>
+                        <w:rFonts w:ascii="Cambria Math" w:eastAsia="Cambria Math" w:hAnsi="Cambria Math" w:cs="Cambria Math"/>
+                      </w:rPr>
+                      <m:t>θ</m:t>
+                    </m:r>
+                    <m:ctrlPr>
+                      <w:rPr>
+                        <w:rFonts w:ascii="Cambria Math" w:eastAsia="Cambria Math" w:hAnsi="Cambria Math" w:cs="Cambria Math"/>
+                        <w:i/>
+                      </w:rPr>
+                    </m:ctrlPr>
+                  </m:e>
+                </m:mr>
+                <m:mr>
+                  <m:e>
+                    <m:r>
+                      <w:rPr>
+                        <w:rFonts w:ascii="Cambria Math" w:eastAsia="Cambria Math" w:hAnsi="Cambria Math" w:cs="Cambria Math"/>
+                      </w:rPr>
+                      <m:t>ψ</m:t>
+                    </m:r>
+                    <m:ctrlPr>
+                      <w:rPr>
+                        <w:rFonts w:ascii="Cambria Math" w:eastAsia="Cambria Math" w:hAnsi="Cambria Math" w:cs="Cambria Math"/>
+                        <w:i/>
+                      </w:rPr>
+                    </m:ctrlPr>
+                  </m:e>
+                </m:mr>
+                <m:mr>
+                  <m:e>
+                    <m:r>
+                      <w:rPr>
+                        <w:rFonts w:ascii="Cambria Math" w:eastAsia="Cambria Math" w:hAnsi="Cambria Math" w:cs="Cambria Math"/>
+                      </w:rPr>
+                      <m:t>0</m:t>
+                    </m:r>
+                    <m:ctrlPr>
+                      <w:rPr>
+                        <w:rFonts w:ascii="Cambria Math" w:eastAsia="Cambria Math" w:hAnsi="Cambria Math" w:cs="Cambria Math"/>
+                        <w:i/>
+                      </w:rPr>
+                    </m:ctrlPr>
+                  </m:e>
+                </m:mr>
+                <m:mr>
+                  <m:e>
+                    <m:r>
+                      <w:rPr>
+                        <w:rFonts w:ascii="Cambria Math" w:eastAsia="Cambria Math" w:hAnsi="Cambria Math" w:cs="Cambria Math"/>
+                      </w:rPr>
+                      <m:t>0</m:t>
+                    </m:r>
+                    <m:ctrlPr>
+                      <w:rPr>
+                        <w:rFonts w:ascii="Cambria Math" w:eastAsia="Cambria Math" w:hAnsi="Cambria Math" w:cs="Cambria Math"/>
+                        <w:i/>
+                      </w:rPr>
+                    </m:ctrlPr>
+                  </m:e>
+                </m:mr>
+                <m:mr>
+                  <m:e>
+                    <m:r>
+                      <w:rPr>
+                        <w:rFonts w:ascii="Cambria Math" w:eastAsia="Cambria Math" w:hAnsi="Cambria Math" w:cs="Cambria Math"/>
+                      </w:rPr>
+                      <m:t>w</m:t>
+                    </m:r>
+                    <m:ctrlPr>
+                      <w:rPr>
+                        <w:rFonts w:ascii="Cambria Math" w:eastAsia="Cambria Math" w:hAnsi="Cambria Math" w:cs="Cambria Math"/>
+                        <w:i/>
+                      </w:rPr>
+                    </m:ctrlPr>
+                  </m:e>
+                </m:mr>
+                <m:mr>
+                  <m:e>
+                    <m:r>
+                      <w:rPr>
+                        <w:rFonts w:ascii="Cambria Math" w:eastAsia="Cambria Math" w:hAnsi="Cambria Math" w:cs="Cambria Math"/>
+                      </w:rPr>
+                      <m:t>z</m:t>
+                    </m:r>
+                  </m:e>
+                </m:mr>
+              </m:m>
+            </m:e>
+          </m:d>
+        </m:oMath>
+      </m:oMathPara>
+    </w:p>
+    <w:p>
+      <w:pPr>
+        <w:pStyle w:val="Sinespaciado"/>
+        <w:spacing w:line="360" w:lineRule="auto"/>
+        <w:ind w:left="360" w:firstLine="708"/>
+        <w:jc w:val="both"/>
+        <w:rPr>
+          <w:rFonts w:ascii="Arial" w:hAnsi="Arial" w:cs="Arial"/>
+        </w:rPr>
+      </w:pPr>
+    </w:p>
+    <w:p>
+      <w:pPr>
+        <w:pStyle w:val="Sinespaciado"/>
+        <w:spacing w:line="360" w:lineRule="auto"/>
+        <w:ind w:left="360" w:firstLine="708"/>
+        <w:jc w:val="both"/>
+        <w:rPr>
+          <w:rFonts w:ascii="Arial" w:hAnsi="Arial" w:cs="Arial"/>
+        </w:rPr>
+      </w:pPr>
+      <w:r>
+        <w:rPr>
+          <w:rFonts w:ascii="Arial" w:hAnsi="Arial" w:cs="Arial"/>
+        </w:rPr>
+        <w:t xml:space="preserve">Se verificó la </w:t>
+      </w:r>
+      <w:proofErr w:type="spellStart"/>
+      <w:r>
+        <w:rPr>
+          <w:rFonts w:ascii="Arial" w:hAnsi="Arial" w:cs="Arial"/>
+        </w:rPr>
+        <w:t>observabilidad</w:t>
+      </w:r>
+      <w:proofErr w:type="spellEnd"/>
+      <w:r>
+        <w:rPr>
+          <w:rFonts w:ascii="Arial" w:hAnsi="Arial" w:cs="Arial"/>
+        </w:rPr>
+        <w:t xml:space="preserve"> del sistema en base al rango de la matriz de </w:t>
+      </w:r>
+      <w:proofErr w:type="spellStart"/>
+      <w:r>
+        <w:rPr>
+          <w:rFonts w:ascii="Arial" w:hAnsi="Arial" w:cs="Arial"/>
+        </w:rPr>
+        <w:t>observabilidad</w:t>
+      </w:r>
+      <w:proofErr w:type="spellEnd"/>
+      <w:r>
+        <w:rPr>
+          <w:rFonts w:ascii="Arial" w:hAnsi="Arial" w:cs="Arial"/>
+        </w:rPr>
+        <w:t xml:space="preserve"> </w:t>
+      </w:r>
+      <m:oMath>
+        <m:r>
+          <w:rPr>
+            <w:rFonts w:ascii="Cambria Math" w:hAnsi="Cambria Math" w:cs="Arial"/>
+          </w:rPr>
+          <m:t>O</m:t>
+        </m:r>
+      </m:oMath>
+      <w:r>
+        <w:rPr>
+          <w:rFonts w:ascii="Arial" w:hAnsi="Arial" w:cs="Arial"/>
+        </w:rPr>
+        <w:t>, la cual puede hallarse a partir de las matrices A y B, como se expone a continuación:</w:t>
+      </w:r>
+    </w:p>
+    <w:p>
+      <w:pPr>
+        <w:pStyle w:val="Sinespaciado"/>
+        <w:spacing w:line="360" w:lineRule="auto"/>
+        <w:ind w:left="360" w:firstLine="708"/>
+        <w:jc w:val="both"/>
+        <w:rPr>
+          <w:rFonts w:ascii="Arial" w:hAnsi="Arial" w:cs="Arial"/>
+        </w:rPr>
+      </w:pPr>
+      <m:oMathPara>
+        <m:oMath>
+          <m:r>
+            <w:rPr>
+              <w:rFonts w:ascii="Cambria Math" w:hAnsi="Cambria Math" w:cs="Arial"/>
+            </w:rPr>
+            <m:t>O =[C:CA:</m:t>
+          </m:r>
+          <m:sSup>
+            <m:sSupPr>
+              <m:ctrlPr>
+                <w:rPr>
+                  <w:rFonts w:ascii="Cambria Math" w:hAnsi="Cambria Math" w:cs="Arial"/>
+                  <w:i/>
+                </w:rPr>
+              </m:ctrlPr>
+            </m:sSupPr>
+            <m:e>
+              <m:r>
+                <w:rPr>
+                  <w:rFonts w:ascii="Cambria Math" w:hAnsi="Cambria Math" w:cs="Arial"/>
+                </w:rPr>
+                <m:t>CA</m:t>
+              </m:r>
+            </m:e>
+            <m:sup>
+              <m:r>
+                <w:rPr>
+                  <w:rFonts w:ascii="Cambria Math" w:hAnsi="Cambria Math" w:cs="Arial"/>
+                </w:rPr>
+                <m:t>2</m:t>
+              </m:r>
+            </m:sup>
+          </m:sSup>
+          <m:r>
+            <w:rPr>
+              <w:rFonts w:ascii="Cambria Math" w:hAnsi="Cambria Math" w:cs="Arial"/>
+            </w:rPr>
+            <m:t>:…:</m:t>
+          </m:r>
+          <m:sSup>
+            <m:sSupPr>
+              <m:ctrlPr>
+                <w:rPr>
+                  <w:rFonts w:ascii="Cambria Math" w:hAnsi="Cambria Math" w:cs="Arial"/>
+                  <w:i/>
+                </w:rPr>
+              </m:ctrlPr>
+            </m:sSupPr>
+            <m:e>
+              <m:r>
+                <w:rPr>
+                  <w:rFonts w:ascii="Cambria Math" w:hAnsi="Cambria Math" w:cs="Arial"/>
+                </w:rPr>
+                <m:t>CA</m:t>
+              </m:r>
+            </m:e>
+            <m:sup>
+              <m:r>
+                <w:rPr>
+                  <w:rFonts w:ascii="Cambria Math" w:hAnsi="Cambria Math" w:cs="Arial"/>
+                </w:rPr>
+                <m:t>n-1</m:t>
+              </m:r>
+            </m:sup>
+          </m:sSup>
+          <m:r>
+            <w:rPr>
+              <w:rFonts w:ascii="Cambria Math" w:hAnsi="Cambria Math" w:cs="Arial"/>
+            </w:rPr>
+            <m:t>]</m:t>
+          </m:r>
+        </m:oMath>
+      </m:oMathPara>
+    </w:p>
+    <w:p>
+      <w:pPr>
+        <w:pStyle w:val="Sinespaciado"/>
+        <w:spacing w:line="360" w:lineRule="auto"/>
+        <w:ind w:left="360" w:firstLine="708"/>
+        <w:jc w:val="both"/>
+        <w:rPr>
+          <w:rFonts w:ascii="Arial" w:hAnsi="Arial" w:cs="Arial"/>
+        </w:rPr>
+      </w:pPr>
+    </w:p>
+    <w:p>
+      <w:pPr>
+        <w:pStyle w:val="Sinespaciado"/>
+        <w:spacing w:line="360" w:lineRule="auto"/>
+        <w:ind w:left="360" w:firstLine="708"/>
+        <w:jc w:val="both"/>
+        <w:rPr>
+          <w:rFonts w:ascii="Arial" w:hAnsi="Arial" w:cs="Arial"/>
+        </w:rPr>
+      </w:pPr>
+      <w:r>
+        <w:rPr>
+          <w:rFonts w:ascii="Arial" w:hAnsi="Arial" w:cs="Arial"/>
+        </w:rPr>
+        <w:t xml:space="preserve">Se obtuvo que el rango de la matriz </w:t>
+      </w:r>
+      <m:oMath>
+        <m:r>
+          <w:rPr>
+            <w:rFonts w:ascii="Cambria Math" w:hAnsi="Cambria Math" w:cs="Arial"/>
+          </w:rPr>
+          <m:t xml:space="preserve">O </m:t>
+        </m:r>
+      </m:oMath>
+      <w:r>
+        <w:rPr>
+          <w:rFonts w:ascii="Arial" w:hAnsi="Arial" w:cs="Arial"/>
+        </w:rPr>
+        <w:t xml:space="preserve">es igual a ocho (8), siendo diez (10)  el número de estados del sistema, por lo cual dos estados del </w:t>
+      </w:r>
+      <w:proofErr w:type="spellStart"/>
+      <w:r>
+        <w:rPr>
+          <w:rFonts w:ascii="Arial" w:hAnsi="Arial" w:cs="Arial"/>
+        </w:rPr>
+        <w:t>cuadricóptero</w:t>
+      </w:r>
+      <w:proofErr w:type="spellEnd"/>
+      <w:r>
+        <w:rPr>
+          <w:rFonts w:ascii="Arial" w:hAnsi="Arial" w:cs="Arial"/>
+        </w:rPr>
+        <w:t xml:space="preserve"> no podrán ser estimados a partir del arreglo de sensores disponible. En particular, dichos estados son las velocidades lineales en los ejes x e y.</w:t>
+      </w:r>
+    </w:p>
+    <w:p>
+      <w:pPr>
+        <w:pStyle w:val="Sinespaciado"/>
+        <w:spacing w:line="360" w:lineRule="auto"/>
+        <w:jc w:val="both"/>
+        <w:rPr>
+          <w:rFonts w:ascii="Arial" w:hAnsi="Arial" w:cs="Arial"/>
+        </w:rPr>
+      </w:pPr>
     </w:p>
     <w:p>
       <w:pPr>
@@ -36375,7 +38481,7 @@
       <w:r>
         <w:rPr>
           <w:noProof/>
-          <w:lang w:val="es-ES" w:eastAsia="es-ES" w:bidi="ar-SA"/>
+          <w:lang w:eastAsia="es-VE" w:bidi="ar-SA"/>
         </w:rPr>
         <w:drawing>
           <wp:inline distT="0" distB="0" distL="0" distR="0">
@@ -36485,28 +38591,6 @@
       <w:pPr>
         <w:pStyle w:val="Sinespaciado"/>
         <w:spacing w:line="360" w:lineRule="auto"/>
-        <w:ind w:left="360" w:firstLine="708"/>
-        <w:jc w:val="both"/>
-        <w:rPr>
-          <w:rFonts w:ascii="Arial" w:hAnsi="Arial" w:cs="Arial"/>
-        </w:rPr>
-      </w:pPr>
-    </w:p>
-    <w:p>
-      <w:pPr>
-        <w:pStyle w:val="Sinespaciado"/>
-        <w:spacing w:line="360" w:lineRule="auto"/>
-        <w:ind w:left="360" w:firstLine="708"/>
-        <w:jc w:val="both"/>
-        <w:rPr>
-          <w:rFonts w:ascii="Arial" w:hAnsi="Arial" w:cs="Arial"/>
-        </w:rPr>
-      </w:pPr>
-    </w:p>
-    <w:p>
-      <w:pPr>
-        <w:pStyle w:val="Sinespaciado"/>
-        <w:spacing w:line="360" w:lineRule="auto"/>
         <w:ind w:left="360" w:firstLine="360"/>
         <w:jc w:val="both"/>
         <w:rPr>
@@ -36669,7 +38753,6 @@
         <w:rPr>
           <w:rFonts w:ascii="Arial" w:hAnsi="Arial" w:cs="Arial"/>
         </w:rPr>
-        <w:lastRenderedPageBreak/>
         <w:t>Intervalo de ejecución: c</w:t>
       </w:r>
       <w:r>
@@ -36722,6 +38805,7 @@
         <w:rPr>
           <w:rFonts w:ascii="Arial" w:hAnsi="Arial" w:cs="Arial"/>
         </w:rPr>
+        <w:lastRenderedPageBreak/>
         <w:t xml:space="preserve">Entrada: velocidad lineal </w:t>
       </w:r>
       <w:r>
@@ -37402,7 +39486,6 @@
         <w:rPr>
           <w:rFonts w:ascii="Arial" w:hAnsi="Arial" w:cs="Arial"/>
         </w:rPr>
-        <w:lastRenderedPageBreak/>
         <w:t>Intervalo de ejecución: c</w:t>
       </w:r>
       <w:r>
@@ -37469,6 +39552,7 @@
         <w:rPr>
           <w:rFonts w:ascii="Arial" w:hAnsi="Arial" w:cs="Arial"/>
         </w:rPr>
+        <w:lastRenderedPageBreak/>
         <w:t>Entrada: v</w:t>
       </w:r>
       <w:r>
@@ -38296,7 +40380,15 @@
               <w:sz w:val="18"/>
               <w:szCs w:val="18"/>
             </w:rPr>
-            <m:t>PWMMoto</m:t>
+            <m:t>PWMM</m:t>
+          </m:r>
+          <m:r>
+            <w:rPr>
+              <w:rFonts w:ascii="Cambria Math" w:hAnsi="Cambria Math" w:cs="Arial"/>
+              <w:sz w:val="18"/>
+              <w:szCs w:val="18"/>
+            </w:rPr>
+            <m:t>oto</m:t>
           </m:r>
           <m:sSub>
             <m:sSubPr>
@@ -39857,7 +41949,7 @@
       <w:r>
         <w:rPr>
           <w:noProof/>
-          <w:lang w:val="es-ES" w:eastAsia="es-ES" w:bidi="ar-SA"/>
+          <w:lang w:eastAsia="es-VE" w:bidi="ar-SA"/>
         </w:rPr>
         <w:drawing>
           <wp:inline distT="0" distB="0" distL="0" distR="0">
@@ -39943,7 +42035,7 @@
         <w:rPr>
           <w:rFonts w:ascii="Arial" w:hAnsi="Arial" w:cs="Arial"/>
           <w:noProof/>
-          <w:lang w:val="es-ES" w:eastAsia="es-ES" w:bidi="ar-SA"/>
+          <w:lang w:eastAsia="es-VE" w:bidi="ar-SA"/>
         </w:rPr>
         <w:drawing>
           <wp:inline distT="0" distB="0" distL="0" distR="0">
@@ -39966,7 +42058,7 @@
                     <a:blip r:embed="rId40" cstate="print">
                       <a:extLst>
                         <a:ext uri="{28A0092B-C50C-407E-A947-70E740481C1C}">
-                          <a14:useLocalDpi xmlns:a14="http://schemas.microsoft.com/office/drawing/2010/main" xmlns:wps="http://schemas.microsoft.com/office/word/2010/wordprocessingShape" xmlns:wpi="http://schemas.microsoft.com/office/word/2010/wordprocessingInk" xmlns:wpg="http://schemas.microsoft.com/office/word/2010/wordprocessingGroup" xmlns:w15="http://schemas.microsoft.com/office/word/2012/wordml" xmlns:w14="http://schemas.microsoft.com/office/word/2010/wordml" xmlns:w="http://schemas.openxmlformats.org/wordprocessingml/2006/main" xmlns:w10="urn:schemas-microsoft-com:office:word" xmlns:wp14="http://schemas.microsoft.com/office/word/2010/wordprocessingDrawing" xmlns:v="urn:schemas-microsoft-com:vml" xmlns:o="urn:schemas-microsoft-com:office:office" xmlns:mc="http://schemas.openxmlformats.org/markup-compatibility/2006" xmlns:wpc="http://schemas.microsoft.com/office/word/2010/wordprocessingCanvas" xmlns="" val="0"/>
+                          <a14:useLocalDpi xmlns="" xmlns:wpc="http://schemas.microsoft.com/office/word/2010/wordprocessingCanvas" xmlns:mc="http://schemas.openxmlformats.org/markup-compatibility/2006" xmlns:o="urn:schemas-microsoft-com:office:office" xmlns:v="urn:schemas-microsoft-com:vml" xmlns:wp14="http://schemas.microsoft.com/office/word/2010/wordprocessingDrawing" xmlns:w10="urn:schemas-microsoft-com:office:word" xmlns:w="http://schemas.openxmlformats.org/wordprocessingml/2006/main" xmlns:w14="http://schemas.microsoft.com/office/word/2010/wordml" xmlns:w15="http://schemas.microsoft.com/office/word/2012/wordml" xmlns:wpg="http://schemas.microsoft.com/office/word/2010/wordprocessingGroup" xmlns:wpi="http://schemas.microsoft.com/office/word/2010/wordprocessingInk" xmlns:wps="http://schemas.microsoft.com/office/word/2010/wordprocessingShape" xmlns:a14="http://schemas.microsoft.com/office/drawing/2010/main" val="0"/>
                         </a:ext>
                       </a:extLst>
                     </a:blip>
@@ -40302,7 +42394,7 @@
         <w:rPr>
           <w:rFonts w:ascii="Arial" w:hAnsi="Arial" w:cs="Arial"/>
           <w:noProof/>
-          <w:lang w:val="es-ES" w:eastAsia="es-ES" w:bidi="ar-SA"/>
+          <w:lang w:eastAsia="es-VE" w:bidi="ar-SA"/>
         </w:rPr>
         <w:drawing>
           <wp:anchor distT="0" distB="0" distL="114300" distR="114300" simplePos="0" relativeHeight="251676160" behindDoc="0" locked="0" layoutInCell="1" allowOverlap="1">
@@ -43823,7 +45915,7 @@
 <file path=word/charts/chart1.xml><?xml version="1.0" encoding="utf-8"?>
 <c:chartSpace xmlns:c="http://schemas.openxmlformats.org/drawingml/2006/chart" xmlns:a="http://schemas.openxmlformats.org/drawingml/2006/main" xmlns:r="http://schemas.openxmlformats.org/officeDocument/2006/relationships">
   <c:date1904 val="1"/>
-  <c:lang val="es-ES"/>
+  <c:lang val="es-VE"/>
   <c:style val="18"/>
   <c:chart>
     <c:title>
@@ -43881,7 +45973,7 @@
             <c:numRef>
               <c:f>Hoja1!$C$7:$C$19</c:f>
               <c:numCache>
-                <c:formatCode>Estándar</c:formatCode>
+                <c:formatCode>General</c:formatCode>
                 <c:ptCount val="13"/>
                 <c:pt idx="0">
                   <c:v>0</c:v>
@@ -43929,7 +46021,7 @@
             <c:numRef>
               <c:f>Hoja1!$D$7:$D$19</c:f>
               <c:numCache>
-                <c:formatCode>Estándar</c:formatCode>
+                <c:formatCode>General</c:formatCode>
                 <c:ptCount val="13"/>
                 <c:pt idx="0">
                   <c:v>0</c:v>
@@ -43996,7 +46088,7 @@
             <c:numRef>
               <c:f>Hoja1!$C$7:$C$19</c:f>
               <c:numCache>
-                <c:formatCode>Estándar</c:formatCode>
+                <c:formatCode>General</c:formatCode>
                 <c:ptCount val="13"/>
                 <c:pt idx="0">
                   <c:v>0</c:v>
@@ -44044,7 +46136,7 @@
             <c:numRef>
               <c:f>Hoja1!$E$7:$E$19</c:f>
               <c:numCache>
-                <c:formatCode>Estándar</c:formatCode>
+                <c:formatCode>General</c:formatCode>
                 <c:ptCount val="13"/>
                 <c:pt idx="0">
                   <c:v>0</c:v>
@@ -44111,7 +46203,7 @@
             <c:numRef>
               <c:f>Hoja1!$C$7:$C$19</c:f>
               <c:numCache>
-                <c:formatCode>Estándar</c:formatCode>
+                <c:formatCode>General</c:formatCode>
                 <c:ptCount val="13"/>
                 <c:pt idx="0">
                   <c:v>0</c:v>
@@ -44159,7 +46251,7 @@
             <c:numRef>
               <c:f>Hoja1!$F$7:$F$19</c:f>
               <c:numCache>
-                <c:formatCode>Estándar</c:formatCode>
+                <c:formatCode>General</c:formatCode>
                 <c:ptCount val="13"/>
                 <c:pt idx="0">
                   <c:v>0</c:v>
@@ -44177,7 +46269,7 @@
                   <c:v>0.8</c:v>
                 </c:pt>
                 <c:pt idx="5">
-                  <c:v>1.7000000000000055</c:v>
+                  <c:v>1.7000000000000057</c:v>
                 </c:pt>
                 <c:pt idx="6">
                   <c:v>3.64</c:v>
@@ -44205,11 +46297,11 @@
           </c:yVal>
           <c:smooth val="1"/>
         </c:ser>
-        <c:axId val="82912000"/>
-        <c:axId val="83972096"/>
+        <c:axId val="135020928"/>
+        <c:axId val="135022848"/>
       </c:scatterChart>
       <c:valAx>
-        <c:axId val="82912000"/>
+        <c:axId val="135020928"/>
         <c:scaling>
           <c:orientation val="minMax"/>
         </c:scaling>
@@ -44231,15 +46323,15 @@
             </c:rich>
           </c:tx>
         </c:title>
-        <c:numFmt formatCode="Estándar" sourceLinked="1"/>
+        <c:numFmt formatCode="General" sourceLinked="1"/>
         <c:majorTickMark val="none"/>
         <c:tickLblPos val="nextTo"/>
-        <c:crossAx val="83972096"/>
+        <c:crossAx val="135022848"/>
         <c:crosses val="autoZero"/>
         <c:crossBetween val="midCat"/>
       </c:valAx>
       <c:valAx>
-        <c:axId val="83972096"/>
+        <c:axId val="135022848"/>
         <c:scaling>
           <c:orientation val="minMax"/>
         </c:scaling>
@@ -44262,10 +46354,10 @@
             </c:rich>
           </c:tx>
         </c:title>
-        <c:numFmt formatCode="Estándar" sourceLinked="1"/>
+        <c:numFmt formatCode="General" sourceLinked="1"/>
         <c:majorTickMark val="none"/>
         <c:tickLblPos val="nextTo"/>
-        <c:crossAx val="82912000"/>
+        <c:crossAx val="135020928"/>
         <c:crosses val="autoZero"/>
         <c:crossBetween val="midCat"/>
       </c:valAx>
@@ -44283,7 +46375,7 @@
 <file path=word/charts/chart2.xml><?xml version="1.0" encoding="utf-8"?>
 <c:chartSpace xmlns:c="http://schemas.openxmlformats.org/drawingml/2006/chart" xmlns:a="http://schemas.openxmlformats.org/drawingml/2006/main" xmlns:r="http://schemas.openxmlformats.org/officeDocument/2006/relationships">
   <c:date1904 val="1"/>
-  <c:lang val="es-ES"/>
+  <c:lang val="es-VE"/>
   <c:style val="18"/>
   <c:chart>
     <c:title>
@@ -44336,7 +46428,7 @@
             <c:numRef>
               <c:f>Hoja1!$C$29:$C$37</c:f>
               <c:numCache>
-                <c:formatCode>Estándar</c:formatCode>
+                <c:formatCode>General</c:formatCode>
                 <c:ptCount val="9"/>
                 <c:pt idx="0">
                   <c:v>3.5</c:v>
@@ -44372,7 +46464,7 @@
             <c:numRef>
               <c:f>Hoja1!$D$29:$D$37</c:f>
               <c:numCache>
-                <c:formatCode>Estándar</c:formatCode>
+                <c:formatCode>General</c:formatCode>
                 <c:ptCount val="9"/>
                 <c:pt idx="0">
                   <c:v>15</c:v>
@@ -44381,7 +46473,7 @@
                   <c:v>10</c:v>
                 </c:pt>
                 <c:pt idx="2">
-                  <c:v>3.4285714285714599</c:v>
+                  <c:v>3.4285714285714608</c:v>
                 </c:pt>
                 <c:pt idx="3">
                   <c:v>3.1007751937984467</c:v>
@@ -44427,7 +46519,7 @@
             <c:numRef>
               <c:f>Hoja1!$C$29:$C$37</c:f>
               <c:numCache>
-                <c:formatCode>Estándar</c:formatCode>
+                <c:formatCode>General</c:formatCode>
                 <c:ptCount val="9"/>
                 <c:pt idx="0">
                   <c:v>3.5</c:v>
@@ -44463,7 +46555,7 @@
             <c:numRef>
               <c:f>Hoja1!$E$29:$E$37</c:f>
               <c:numCache>
-                <c:formatCode>Estándar</c:formatCode>
+                <c:formatCode>General</c:formatCode>
                 <c:ptCount val="9"/>
                 <c:pt idx="0">
                   <c:v>17.142857142857231</c:v>
@@ -44472,10 +46564,10 @@
                   <c:v>8</c:v>
                 </c:pt>
                 <c:pt idx="2">
-                  <c:v>3.4285714285714599</c:v>
+                  <c:v>3.4285714285714608</c:v>
                 </c:pt>
                 <c:pt idx="3">
-                  <c:v>3.4285714285714599</c:v>
+                  <c:v>3.4285714285714608</c:v>
                 </c:pt>
                 <c:pt idx="4">
                   <c:v>3.4682080924855487</c:v>
@@ -44518,7 +46610,7 @@
             <c:numRef>
               <c:f>Hoja1!$C$29:$C$37</c:f>
               <c:numCache>
-                <c:formatCode>Estándar</c:formatCode>
+                <c:formatCode>General</c:formatCode>
                 <c:ptCount val="9"/>
                 <c:pt idx="0">
                   <c:v>3.5</c:v>
@@ -44554,7 +46646,7 @@
             <c:numRef>
               <c:f>Hoja1!$F$29:$F$37</c:f>
               <c:numCache>
-                <c:formatCode>Estándar</c:formatCode>
+                <c:formatCode>General</c:formatCode>
                 <c:ptCount val="9"/>
                 <c:pt idx="0">
                   <c:v>15</c:v>
@@ -44588,11 +46680,11 @@
           </c:yVal>
           <c:smooth val="1"/>
         </c:ser>
-        <c:axId val="123669888"/>
-        <c:axId val="136992256"/>
+        <c:axId val="135049216"/>
+        <c:axId val="135051136"/>
       </c:scatterChart>
       <c:valAx>
-        <c:axId val="123669888"/>
+        <c:axId val="135049216"/>
         <c:scaling>
           <c:orientation val="minMax"/>
         </c:scaling>
@@ -44614,15 +46706,15 @@
             </c:rich>
           </c:tx>
         </c:title>
-        <c:numFmt formatCode="Estándar" sourceLinked="1"/>
+        <c:numFmt formatCode="General" sourceLinked="1"/>
         <c:majorTickMark val="none"/>
         <c:tickLblPos val="nextTo"/>
-        <c:crossAx val="136992256"/>
+        <c:crossAx val="135051136"/>
         <c:crosses val="autoZero"/>
         <c:crossBetween val="midCat"/>
       </c:valAx>
       <c:valAx>
-        <c:axId val="136992256"/>
+        <c:axId val="135051136"/>
         <c:scaling>
           <c:orientation val="minMax"/>
         </c:scaling>
@@ -44653,10 +46745,10 @@
             </c:rich>
           </c:tx>
         </c:title>
-        <c:numFmt formatCode="Estándar" sourceLinked="1"/>
+        <c:numFmt formatCode="General" sourceLinked="1"/>
         <c:majorTickMark val="none"/>
         <c:tickLblPos val="nextTo"/>
-        <c:crossAx val="123669888"/>
+        <c:crossAx val="135049216"/>
         <c:crosses val="autoZero"/>
         <c:crossBetween val="midCat"/>
       </c:valAx>
@@ -44674,7 +46766,7 @@
 <file path=word/charts/chart3.xml><?xml version="1.0" encoding="utf-8"?>
 <c:chartSpace xmlns:c="http://schemas.openxmlformats.org/drawingml/2006/chart" xmlns:a="http://schemas.openxmlformats.org/drawingml/2006/main" xmlns:r="http://schemas.openxmlformats.org/officeDocument/2006/relationships">
   <c:date1904 val="1"/>
-  <c:lang val="es-ES"/>
+  <c:lang val="es-VE"/>
   <c:chart>
     <c:title>
       <c:tx>
@@ -44721,7 +46813,7 @@
             <c:numRef>
               <c:f>Hoja1!$A$3:$A$8</c:f>
               <c:numCache>
-                <c:formatCode>Estándar</c:formatCode>
+                <c:formatCode>General</c:formatCode>
                 <c:ptCount val="6"/>
                 <c:pt idx="0">
                   <c:v>0</c:v>
@@ -44748,7 +46840,7 @@
             <c:numRef>
               <c:f>Hoja1!$F$3:$F$8</c:f>
               <c:numCache>
-                <c:formatCode>Estándar</c:formatCode>
+                <c:formatCode>General</c:formatCode>
                 <c:ptCount val="6"/>
                 <c:pt idx="0">
                   <c:v>100</c:v>
@@ -44772,11 +46864,11 @@
             </c:numRef>
           </c:yVal>
         </c:ser>
-        <c:axId val="137013120"/>
-        <c:axId val="69513216"/>
+        <c:axId val="135059328"/>
+        <c:axId val="140582912"/>
       </c:scatterChart>
       <c:valAx>
-        <c:axId val="137013120"/>
+        <c:axId val="135059328"/>
         <c:scaling>
           <c:orientation val="minMax"/>
         </c:scaling>
@@ -44813,7 +46905,7 @@
             </c:rich>
           </c:tx>
         </c:title>
-        <c:numFmt formatCode="Estándar" sourceLinked="1"/>
+        <c:numFmt formatCode="General" sourceLinked="1"/>
         <c:majorTickMark val="none"/>
         <c:tickLblPos val="nextTo"/>
         <c:spPr>
@@ -44824,12 +46916,12 @@
             <a:round/>
           </a:ln>
         </c:spPr>
-        <c:crossAx val="69513216"/>
+        <c:crossAx val="140582912"/>
         <c:crossesAt val="0"/>
         <c:crossBetween val="midCat"/>
       </c:valAx>
       <c:valAx>
-        <c:axId val="69513216"/>
+        <c:axId val="140582912"/>
         <c:scaling>
           <c:orientation val="minMax"/>
           <c:max val="100"/>
@@ -44867,7 +46959,7 @@
             </c:rich>
           </c:tx>
         </c:title>
-        <c:numFmt formatCode="Estándar" sourceLinked="1"/>
+        <c:numFmt formatCode="General" sourceLinked="1"/>
         <c:majorTickMark val="none"/>
         <c:tickLblPos val="nextTo"/>
         <c:spPr>
@@ -44878,7 +46970,7 @@
             <a:round/>
           </a:ln>
         </c:spPr>
-        <c:crossAx val="137013120"/>
+        <c:crossAx val="135059328"/>
         <c:crossesAt val="0"/>
         <c:crossBetween val="midCat"/>
       </c:valAx>
@@ -45194,7 +47286,7 @@
 </file>
 
 <file path=customXml/itemProps1.xml><?xml version="1.0" encoding="utf-8"?>
-<ds:datastoreItem xmlns:ds="http://schemas.openxmlformats.org/officeDocument/2006/customXml" ds:itemID="{D7901BA4-B0D9-4685-A5B7-253076C0B583}">
+<ds:datastoreItem xmlns:ds="http://schemas.openxmlformats.org/officeDocument/2006/customXml" ds:itemID="{41046599-84A1-4D3C-BCAE-8F7F231EC5E4}">
   <ds:schemaRefs>
     <ds:schemaRef ds:uri="http://schemas.openxmlformats.org/officeDocument/2006/bibliography"/>
   </ds:schemaRefs>

</xml_diff>

<commit_message>
Diagrama de botones de joystick
anadido diagrama a imagenes y en el desarrollo
</commit_message>
<xml_diff>
--- a/Documento/Capítulo 4 - Desarrollo.docx
+++ b/Documento/Capítulo 4 - Desarrollo.docx
@@ -8226,6 +8226,242 @@
         <w:jc w:val="both"/>
         <w:rPr>
           <w:rFonts w:ascii="Arial" w:hAnsi="Arial" w:cs="Arial"/>
+          <w:lang w:val="en-US"/>
+        </w:rPr>
+      </w:pPr>
+      <w:proofErr w:type="gramStart"/>
+      <w:r>
+        <w:rPr>
+          <w:rFonts w:ascii="Arial" w:hAnsi="Arial" w:cs="Arial"/>
+          <w:lang w:val="en-US"/>
+        </w:rPr>
+        <w:t>bib</w:t>
+      </w:r>
+      <m:oMath>
+        <w:proofErr w:type="gramEnd"/>
+        <m:r>
+          <w:rPr>
+            <w:rFonts w:ascii="Cambria Math" w:hAnsi="Cambria Math" w:cs="Arial"/>
+            <w:lang w:val="en-US"/>
+          </w:rPr>
+          <m:t>Á</m:t>
+        </m:r>
+        <m:r>
+          <w:rPr>
+            <w:rFonts w:ascii="Cambria Math" w:hAnsi="Cambria Math" w:cs="Arial"/>
+          </w:rPr>
+          <m:t>ngul</m:t>
+        </m:r>
+        <m:sSub>
+          <m:sSubPr>
+            <m:ctrlPr>
+              <w:rPr>
+                <w:rFonts w:ascii="Cambria Math" w:hAnsi="Cambria Math" w:cs="Arial"/>
+                <w:i/>
+              </w:rPr>
+            </m:ctrlPr>
+          </m:sSubPr>
+          <m:e>
+            <m:r>
+              <w:rPr>
+                <w:rFonts w:ascii="Cambria Math" w:hAnsi="Cambria Math" w:cs="Arial"/>
+              </w:rPr>
+              <m:t>o</m:t>
+            </m:r>
+          </m:e>
+          <m:sub>
+            <m:r>
+              <w:rPr>
+                <w:rFonts w:ascii="Cambria Math" w:hAnsi="Cambria Math" w:cs="Arial"/>
+              </w:rPr>
+              <m:t>Pitc</m:t>
+            </m:r>
+            <m:r>
+              <w:rPr>
+                <w:rFonts w:ascii="Cambria Math" w:hAnsi="Cambria Math" w:cs="Arial"/>
+                <w:lang w:val="en-US"/>
+              </w:rPr>
+              <m:t>h</m:t>
+            </m:r>
+          </m:sub>
+        </m:sSub>
+        <m:r>
+          <w:rPr>
+            <w:rFonts w:ascii="Cambria Math" w:hAnsi="Cambria Math" w:cs="Arial"/>
+            <w:lang w:val="en-US"/>
+          </w:rPr>
+          <m:t xml:space="preserve">= </m:t>
+        </m:r>
+        <m:nary>
+          <m:naryPr>
+            <m:limLoc m:val="subSup"/>
+            <m:ctrlPr>
+              <w:rPr>
+                <w:rFonts w:ascii="Cambria Math" w:hAnsi="Cambria Math" w:cs="Arial"/>
+                <w:i/>
+              </w:rPr>
+            </m:ctrlPr>
+          </m:naryPr>
+          <m:sub>
+            <m:r>
+              <w:rPr>
+                <w:rFonts w:ascii="Cambria Math" w:hAnsi="Cambria Math" w:cs="Arial"/>
+                <w:lang w:val="en-US"/>
+              </w:rPr>
+              <m:t>0</m:t>
+            </m:r>
+          </m:sub>
+          <m:sup>
+            <m:r>
+              <w:rPr>
+                <w:rFonts w:ascii="Cambria Math" w:hAnsi="Cambria Math" w:cs="Arial"/>
+              </w:rPr>
+              <m:t>T</m:t>
+            </m:r>
+          </m:sup>
+          <m:e>
+            <m:sSub>
+              <m:sSubPr>
+                <m:ctrlPr>
+                  <w:rPr>
+                    <w:rFonts w:ascii="Cambria Math" w:hAnsi="Cambria Math" w:cs="Arial"/>
+                    <w:i/>
+                  </w:rPr>
+                </m:ctrlPr>
+              </m:sSubPr>
+              <m:e>
+                <m:r>
+                  <w:rPr>
+                    <w:rFonts w:ascii="Cambria Math" w:hAnsi="Cambria Math" w:cs="Arial"/>
+                  </w:rPr>
+                  <m:t>ω</m:t>
+                </m:r>
+              </m:e>
+              <m:sub>
+                <m:r>
+                  <w:rPr>
+                    <w:rFonts w:ascii="Cambria Math" w:hAnsi="Cambria Math" w:cs="Arial"/>
+                  </w:rPr>
+                  <m:t>Pitc</m:t>
+                </m:r>
+                <m:r>
+                  <w:rPr>
+                    <w:rFonts w:ascii="Cambria Math" w:hAnsi="Cambria Math" w:cs="Arial"/>
+                    <w:lang w:val="en-US"/>
+                  </w:rPr>
+                  <m:t>h</m:t>
+                </m:r>
+              </m:sub>
+            </m:sSub>
+            <m:r>
+              <w:rPr>
+                <w:rFonts w:ascii="Cambria Math" w:hAnsi="Cambria Math" w:cs="Arial"/>
+                <w:lang w:val="en-US"/>
+              </w:rPr>
+              <m:t>*</m:t>
+            </m:r>
+            <m:r>
+              <w:rPr>
+                <w:rFonts w:ascii="Cambria Math" w:hAnsi="Cambria Math" w:cs="Arial"/>
+              </w:rPr>
+              <m:t>dt</m:t>
+            </m:r>
+          </m:e>
+        </m:nary>
+        <m:r>
+          <w:rPr>
+            <w:rFonts w:ascii="Cambria Math" w:hAnsi="Cambria Math" w:cs="Arial"/>
+            <w:lang w:val="en-US"/>
+          </w:rPr>
+          <m:t>≈</m:t>
+        </m:r>
+        <m:nary>
+          <m:naryPr>
+            <m:chr m:val="∑"/>
+            <m:limLoc m:val="undOvr"/>
+            <m:ctrlPr>
+              <w:rPr>
+                <w:rFonts w:ascii="Cambria Math" w:hAnsi="Cambria Math" w:cs="Arial"/>
+                <w:i/>
+              </w:rPr>
+            </m:ctrlPr>
+          </m:naryPr>
+          <m:sub>
+            <m:r>
+              <w:rPr>
+                <w:rFonts w:ascii="Cambria Math" w:hAnsi="Cambria Math" w:cs="Arial"/>
+                <w:lang w:val="en-US"/>
+              </w:rPr>
+              <m:t>0</m:t>
+            </m:r>
+          </m:sub>
+          <m:sup>
+            <m:r>
+              <w:rPr>
+                <w:rFonts w:ascii="Cambria Math" w:hAnsi="Cambria Math" w:cs="Arial"/>
+              </w:rPr>
+              <m:t>T</m:t>
+            </m:r>
+          </m:sup>
+          <m:e>
+            <m:sSub>
+              <m:sSubPr>
+                <m:ctrlPr>
+                  <w:rPr>
+                    <w:rFonts w:ascii="Cambria Math" w:hAnsi="Cambria Math" w:cs="Arial"/>
+                    <w:i/>
+                  </w:rPr>
+                </m:ctrlPr>
+              </m:sSubPr>
+              <m:e>
+                <m:r>
+                  <w:rPr>
+                    <w:rFonts w:ascii="Cambria Math" w:hAnsi="Cambria Math" w:cs="Arial"/>
+                  </w:rPr>
+                  <m:t>ω</m:t>
+                </m:r>
+              </m:e>
+              <m:sub>
+                <m:r>
+                  <w:rPr>
+                    <w:rFonts w:ascii="Cambria Math" w:hAnsi="Cambria Math" w:cs="Arial"/>
+                  </w:rPr>
+                  <m:t>Pitc</m:t>
+                </m:r>
+                <m:r>
+                  <w:rPr>
+                    <w:rFonts w:ascii="Cambria Math" w:hAnsi="Cambria Math" w:cs="Arial"/>
+                    <w:lang w:val="en-US"/>
+                  </w:rPr>
+                  <m:t>h</m:t>
+                </m:r>
+              </m:sub>
+            </m:sSub>
+            <m:r>
+              <w:rPr>
+                <w:rFonts w:ascii="Cambria Math" w:hAnsi="Cambria Math" w:cs="Arial"/>
+                <w:lang w:val="en-US"/>
+              </w:rPr>
+              <m:t>*</m:t>
+            </m:r>
+            <m:r>
+              <w:rPr>
+                <w:rFonts w:ascii="Cambria Math" w:hAnsi="Cambria Math" w:cs="Arial"/>
+              </w:rPr>
+              <m:t>dt</m:t>
+            </m:r>
+          </m:e>
+        </m:nary>
+      </m:oMath>
+    </w:p>
+    <w:p>
+      <w:pPr>
+        <w:pStyle w:val="Sinespaciado"/>
+        <w:spacing w:line="360" w:lineRule="auto"/>
+        <w:ind w:left="720" w:firstLine="696"/>
+        <w:jc w:val="both"/>
+        <w:rPr>
+          <w:rFonts w:ascii="Arial" w:hAnsi="Arial" w:cs="Arial"/>
         </w:rPr>
       </w:pPr>
       <m:oMathPara>
@@ -8258,7 +8494,7 @@
                 <w:rPr>
                   <w:rFonts w:ascii="Cambria Math" w:hAnsi="Cambria Math" w:cs="Arial"/>
                 </w:rPr>
-                <m:t>Pitch</m:t>
+                <m:t>Roll</m:t>
               </m:r>
             </m:sub>
           </m:sSub>
@@ -8317,7 +8553,13 @@
                     <w:rPr>
                       <w:rFonts w:ascii="Cambria Math" w:hAnsi="Cambria Math" w:cs="Arial"/>
                     </w:rPr>
-                    <m:t>Pitch</m:t>
+                    <m:t>Rol</m:t>
+                  </m:r>
+                  <m:r>
+                    <w:rPr>
+                      <w:rFonts w:ascii="Cambria Math" w:hAnsi="Cambria Math" w:cs="Arial"/>
+                    </w:rPr>
+                    <m:t>l</m:t>
                   </m:r>
                 </m:sub>
               </m:sSub>
@@ -8339,120 +8581,6 @@
             <m:naryPr>
               <m:chr m:val="∑"/>
               <m:limLoc m:val="undOvr"/>
-              <m:ctrlPr>
-                <w:rPr>
-                  <w:rFonts w:ascii="Cambria Math" w:hAnsi="Cambria Math" w:cs="Arial"/>
-                  <w:i/>
-                </w:rPr>
-              </m:ctrlPr>
-            </m:naryPr>
-            <m:sub>
-              <m:r>
-                <w:rPr>
-                  <w:rFonts w:ascii="Cambria Math" w:hAnsi="Cambria Math" w:cs="Arial"/>
-                </w:rPr>
-                <m:t>0</m:t>
-              </m:r>
-            </m:sub>
-            <m:sup>
-              <m:r>
-                <w:rPr>
-                  <w:rFonts w:ascii="Cambria Math" w:hAnsi="Cambria Math" w:cs="Arial"/>
-                </w:rPr>
-                <m:t>T</m:t>
-              </m:r>
-            </m:sup>
-            <m:e>
-              <m:sSub>
-                <m:sSubPr>
-                  <m:ctrlPr>
-                    <w:rPr>
-                      <w:rFonts w:ascii="Cambria Math" w:hAnsi="Cambria Math" w:cs="Arial"/>
-                      <w:i/>
-                    </w:rPr>
-                  </m:ctrlPr>
-                </m:sSubPr>
-                <m:e>
-                  <m:r>
-                    <w:rPr>
-                      <w:rFonts w:ascii="Cambria Math" w:hAnsi="Cambria Math" w:cs="Arial"/>
-                    </w:rPr>
-                    <m:t>ω</m:t>
-                  </m:r>
-                </m:e>
-                <m:sub>
-                  <m:r>
-                    <w:rPr>
-                      <w:rFonts w:ascii="Cambria Math" w:hAnsi="Cambria Math" w:cs="Arial"/>
-                    </w:rPr>
-                    <m:t>Pitch</m:t>
-                  </m:r>
-                </m:sub>
-              </m:sSub>
-              <m:r>
-                <w:rPr>
-                  <w:rFonts w:ascii="Cambria Math" w:hAnsi="Cambria Math" w:cs="Arial"/>
-                </w:rPr>
-                <m:t>*dt</m:t>
-              </m:r>
-            </m:e>
-          </m:nary>
-        </m:oMath>
-      </m:oMathPara>
-    </w:p>
-    <w:p>
-      <w:pPr>
-        <w:pStyle w:val="Sinespaciado"/>
-        <w:spacing w:line="360" w:lineRule="auto"/>
-        <w:ind w:left="720" w:firstLine="696"/>
-        <w:jc w:val="both"/>
-        <w:rPr>
-          <w:rFonts w:ascii="Arial" w:hAnsi="Arial" w:cs="Arial"/>
-        </w:rPr>
-      </w:pPr>
-      <m:oMathPara>
-        <m:oMath>
-          <m:r>
-            <w:rPr>
-              <w:rFonts w:ascii="Cambria Math" w:hAnsi="Cambria Math" w:cs="Arial"/>
-            </w:rPr>
-            <m:t>Ángul</m:t>
-          </m:r>
-          <m:sSub>
-            <m:sSubPr>
-              <m:ctrlPr>
-                <w:rPr>
-                  <w:rFonts w:ascii="Cambria Math" w:hAnsi="Cambria Math" w:cs="Arial"/>
-                  <w:i/>
-                </w:rPr>
-              </m:ctrlPr>
-            </m:sSubPr>
-            <m:e>
-              <m:r>
-                <w:rPr>
-                  <w:rFonts w:ascii="Cambria Math" w:hAnsi="Cambria Math" w:cs="Arial"/>
-                </w:rPr>
-                <m:t>o</m:t>
-              </m:r>
-            </m:e>
-            <m:sub>
-              <m:r>
-                <w:rPr>
-                  <w:rFonts w:ascii="Cambria Math" w:hAnsi="Cambria Math" w:cs="Arial"/>
-                </w:rPr>
-                <m:t>Roll</m:t>
-              </m:r>
-            </m:sub>
-          </m:sSub>
-          <m:r>
-            <w:rPr>
-              <w:rFonts w:ascii="Cambria Math" w:hAnsi="Cambria Math" w:cs="Arial"/>
-            </w:rPr>
-            <m:t xml:space="preserve">= </m:t>
-          </m:r>
-          <m:nary>
-            <m:naryPr>
-              <m:limLoc m:val="subSup"/>
               <m:ctrlPr>
                 <w:rPr>
                   <w:rFonts w:ascii="Cambria Math" w:hAnsi="Cambria Math" w:cs="Arial"/>
@@ -8511,74 +8639,6 @@
               </m:r>
             </m:e>
           </m:nary>
-          <m:r>
-            <w:rPr>
-              <w:rFonts w:ascii="Cambria Math" w:hAnsi="Cambria Math" w:cs="Arial"/>
-            </w:rPr>
-            <m:t>≈</m:t>
-          </m:r>
-          <m:nary>
-            <m:naryPr>
-              <m:chr m:val="∑"/>
-              <m:limLoc m:val="undOvr"/>
-              <m:ctrlPr>
-                <w:rPr>
-                  <w:rFonts w:ascii="Cambria Math" w:hAnsi="Cambria Math" w:cs="Arial"/>
-                  <w:i/>
-                </w:rPr>
-              </m:ctrlPr>
-            </m:naryPr>
-            <m:sub>
-              <m:r>
-                <w:rPr>
-                  <w:rFonts w:ascii="Cambria Math" w:hAnsi="Cambria Math" w:cs="Arial"/>
-                </w:rPr>
-                <m:t>0</m:t>
-              </m:r>
-            </m:sub>
-            <m:sup>
-              <m:r>
-                <w:rPr>
-                  <w:rFonts w:ascii="Cambria Math" w:hAnsi="Cambria Math" w:cs="Arial"/>
-                </w:rPr>
-                <m:t>T</m:t>
-              </m:r>
-            </m:sup>
-            <m:e>
-              <m:sSub>
-                <m:sSubPr>
-                  <m:ctrlPr>
-                    <w:rPr>
-                      <w:rFonts w:ascii="Cambria Math" w:hAnsi="Cambria Math" w:cs="Arial"/>
-                      <w:i/>
-                    </w:rPr>
-                  </m:ctrlPr>
-                </m:sSubPr>
-                <m:e>
-                  <m:r>
-                    <w:rPr>
-                      <w:rFonts w:ascii="Cambria Math" w:hAnsi="Cambria Math" w:cs="Arial"/>
-                    </w:rPr>
-                    <m:t>ω</m:t>
-                  </m:r>
-                </m:e>
-                <m:sub>
-                  <m:r>
-                    <w:rPr>
-                      <w:rFonts w:ascii="Cambria Math" w:hAnsi="Cambria Math" w:cs="Arial"/>
-                    </w:rPr>
-                    <m:t>Roll</m:t>
-                  </m:r>
-                </m:sub>
-              </m:sSub>
-              <m:r>
-                <w:rPr>
-                  <w:rFonts w:ascii="Cambria Math" w:hAnsi="Cambria Math" w:cs="Arial"/>
-                </w:rPr>
-                <m:t>*dt</m:t>
-              </m:r>
-            </m:e>
-          </m:nary>
         </m:oMath>
       </m:oMathPara>
     </w:p>
@@ -8679,7 +8739,13 @@
             <w:rPr>
               <w:rFonts w:ascii="Cambria Math" w:hAnsi="Cambria Math" w:cs="Arial"/>
             </w:rPr>
-            <m:t>:velocidad angular de Pitch medida en grados por segundo.</m:t>
+            <m:t>:velocidad angular de Pitch medida en grados por seg</m:t>
+          </m:r>
+          <m:r>
+            <w:rPr>
+              <w:rFonts w:ascii="Cambria Math" w:hAnsi="Cambria Math" w:cs="Arial"/>
+            </w:rPr>
+            <m:t>undo.</m:t>
           </m:r>
         </m:oMath>
       </m:oMathPara>
@@ -8938,26 +9004,26 @@
         <w:rPr>
           <w:rFonts w:ascii="Arial" w:hAnsi="Arial" w:cs="Arial"/>
         </w:rPr>
-        <w:t xml:space="preserve">giroscopio para medir los movimientos de rotación alrededor </w:t>
+        <w:t>giroscopio para medir los movimientos de rotación alrededor de cada eje</w:t>
+      </w:r>
+      <w:r>
+        <w:rPr>
+          <w:rFonts w:ascii="Arial" w:hAnsi="Arial" w:cs="Arial"/>
+        </w:rPr>
+        <w:t xml:space="preserve"> del sensor</w:t>
+      </w:r>
+      <w:r>
+        <w:rPr>
+          <w:rFonts w:ascii="Arial" w:hAnsi="Arial" w:cs="Arial"/>
+        </w:rPr>
+        <w:t xml:space="preserve">, puede obtenerse una estimación de ángulo precisa, </w:t>
       </w:r>
       <w:r>
         <w:rPr>
           <w:rFonts w:ascii="Arial" w:hAnsi="Arial" w:cs="Arial"/>
         </w:rPr>
         <w:lastRenderedPageBreak/>
-        <w:t>de cada eje</w:t>
-      </w:r>
-      <w:r>
-        <w:rPr>
-          <w:rFonts w:ascii="Arial" w:hAnsi="Arial" w:cs="Arial"/>
-        </w:rPr>
-        <w:t xml:space="preserve"> del sensor</w:t>
-      </w:r>
-      <w:r>
-        <w:rPr>
-          <w:rFonts w:ascii="Arial" w:hAnsi="Arial" w:cs="Arial"/>
-        </w:rPr>
-        <w:t>, puede obtenerse una estimación de ángulo precisa, estable, y de alta sensibilidad.</w:t>
+        <w:t>estable, y de alta sensibilidad.</w:t>
       </w:r>
       <w:r>
         <w:rPr>
@@ -10818,14 +10884,7 @@
         <w:rPr>
           <w:rFonts w:ascii="Arial" w:hAnsi="Arial" w:cs="Arial"/>
         </w:rPr>
-        <w:t xml:space="preserve"> el error de estimación a partir de las observaciones de </w:t>
-      </w:r>
-      <w:r>
-        <w:rPr>
-          <w:rFonts w:ascii="Arial" w:hAnsi="Arial" w:cs="Arial"/>
-        </w:rPr>
-        <w:lastRenderedPageBreak/>
-        <w:t>amb</w:t>
+        <w:t xml:space="preserve"> el error de estimación a partir de las observaciones de amb</w:t>
       </w:r>
       <w:r>
         <w:rPr>
@@ -10856,6 +10915,7 @@
               <w:rFonts w:ascii="Cambria Math" w:hAnsi="Cambria Math" w:cs="Arial"/>
               <w:lang w:val="en-US"/>
             </w:rPr>
+            <w:lastRenderedPageBreak/>
             <m:t>X</m:t>
           </m:r>
           <m:r>
@@ -13286,38 +13346,38 @@
         <w:rPr>
           <w:rFonts w:ascii="Arial" w:hAnsi="Arial" w:cs="Arial"/>
         </w:rPr>
-        <w:t xml:space="preserve"> de la estimación de ángulo </w:t>
+        <w:t xml:space="preserve"> de la estimación de ángulo realizada, y el tiempo de respuesta</w:t>
+      </w:r>
+      <w:r>
+        <w:rPr>
+          <w:rFonts w:ascii="Arial" w:hAnsi="Arial" w:cs="Arial"/>
+        </w:rPr>
+        <w:t xml:space="preserve"> de la misma</w:t>
+      </w:r>
+      <w:r>
+        <w:rPr>
+          <w:rFonts w:ascii="Arial" w:hAnsi="Arial" w:cs="Arial"/>
+        </w:rPr>
+        <w:t>.</w:t>
+      </w:r>
+      <w:r>
+        <w:rPr>
+          <w:rFonts w:ascii="Arial" w:hAnsi="Arial" w:cs="Arial"/>
+        </w:rPr>
+        <w:t xml:space="preserve"> </w:t>
+      </w:r>
+      <w:r>
+        <w:rPr>
+          <w:rFonts w:ascii="Arial" w:hAnsi="Arial" w:cs="Arial"/>
+        </w:rPr>
+        <w:t xml:space="preserve">Se estableció un valor de </w:t>
       </w:r>
       <w:r>
         <w:rPr>
           <w:rFonts w:ascii="Arial" w:hAnsi="Arial" w:cs="Arial"/>
         </w:rPr>
         <w:lastRenderedPageBreak/>
-        <w:t>realizada, y el tiempo de respuesta</w:t>
-      </w:r>
-      <w:r>
-        <w:rPr>
-          <w:rFonts w:ascii="Arial" w:hAnsi="Arial" w:cs="Arial"/>
-        </w:rPr>
-        <w:t xml:space="preserve"> de la misma</w:t>
-      </w:r>
-      <w:r>
-        <w:rPr>
-          <w:rFonts w:ascii="Arial" w:hAnsi="Arial" w:cs="Arial"/>
-        </w:rPr>
-        <w:t>.</w:t>
-      </w:r>
-      <w:r>
-        <w:rPr>
-          <w:rFonts w:ascii="Arial" w:hAnsi="Arial" w:cs="Arial"/>
-        </w:rPr>
-        <w:t xml:space="preserve"> </w:t>
-      </w:r>
-      <w:r>
-        <w:rPr>
-          <w:rFonts w:ascii="Arial" w:hAnsi="Arial" w:cs="Arial"/>
-        </w:rPr>
-        <w:t>Se estableció un valor de k=0,03</w:t>
+        <w:t>k=0,03</w:t>
       </w:r>
       <w:r>
         <w:rPr>
@@ -14885,7 +14945,7 @@
                     <a:blip r:embed="rId26" cstate="print">
                       <a:extLst>
                         <a:ext uri="{28A0092B-C50C-407E-A947-70E740481C1C}">
-                          <a14:useLocalDpi xmlns:a14="http://schemas.microsoft.com/office/drawing/2010/main" xmlns:wps="http://schemas.microsoft.com/office/word/2010/wordprocessingShape" xmlns:wpi="http://schemas.microsoft.com/office/word/2010/wordprocessingInk" xmlns:wpg="http://schemas.microsoft.com/office/word/2010/wordprocessingGroup" xmlns:w15="http://schemas.microsoft.com/office/word/2012/wordml" xmlns:w14="http://schemas.microsoft.com/office/word/2010/wordml" xmlns:w="http://schemas.openxmlformats.org/wordprocessingml/2006/main" xmlns:w10="urn:schemas-microsoft-com:office:word" xmlns:wp14="http://schemas.microsoft.com/office/word/2010/wordprocessingDrawing" xmlns:v="urn:schemas-microsoft-com:vml" xmlns:o="urn:schemas-microsoft-com:office:office" xmlns:mc="http://schemas.openxmlformats.org/markup-compatibility/2006" xmlns:wpc="http://schemas.microsoft.com/office/word/2010/wordprocessingCanvas" xmlns="" val="0"/>
+                          <a14:useLocalDpi xmlns="" xmlns:wpc="http://schemas.microsoft.com/office/word/2010/wordprocessingCanvas" xmlns:mc="http://schemas.openxmlformats.org/markup-compatibility/2006" xmlns:o="urn:schemas-microsoft-com:office:office" xmlns:v="urn:schemas-microsoft-com:vml" xmlns:wp14="http://schemas.microsoft.com/office/word/2010/wordprocessingDrawing" xmlns:w10="urn:schemas-microsoft-com:office:word" xmlns:w="http://schemas.openxmlformats.org/wordprocessingml/2006/main" xmlns:w14="http://schemas.microsoft.com/office/word/2010/wordml" xmlns:w15="http://schemas.microsoft.com/office/word/2012/wordml" xmlns:wpg="http://schemas.microsoft.com/office/word/2010/wordprocessingGroup" xmlns:wpi="http://schemas.microsoft.com/office/word/2010/wordprocessingInk" xmlns:wps="http://schemas.microsoft.com/office/word/2010/wordprocessingShape" xmlns:a14="http://schemas.microsoft.com/office/drawing/2010/main" val="0"/>
                         </a:ext>
                       </a:extLst>
                     </a:blip>
@@ -17537,7 +17597,7 @@
                     <a:blip r:embed="rId29" cstate="print">
                       <a:extLst>
                         <a:ext uri="{28A0092B-C50C-407E-A947-70E740481C1C}">
-                          <a14:useLocalDpi xmlns:a14="http://schemas.microsoft.com/office/drawing/2010/main" xmlns:wps="http://schemas.microsoft.com/office/word/2010/wordprocessingShape" xmlns:wpi="http://schemas.microsoft.com/office/word/2010/wordprocessingInk" xmlns:wpg="http://schemas.microsoft.com/office/word/2010/wordprocessingGroup" xmlns:w15="http://schemas.microsoft.com/office/word/2012/wordml" xmlns:w14="http://schemas.microsoft.com/office/word/2010/wordml" xmlns:w="http://schemas.openxmlformats.org/wordprocessingml/2006/main" xmlns:w10="urn:schemas-microsoft-com:office:word" xmlns:wp14="http://schemas.microsoft.com/office/word/2010/wordprocessingDrawing" xmlns:v="urn:schemas-microsoft-com:vml" xmlns:o="urn:schemas-microsoft-com:office:office" xmlns:mc="http://schemas.openxmlformats.org/markup-compatibility/2006" xmlns:wpc="http://schemas.microsoft.com/office/word/2010/wordprocessingCanvas" xmlns="" val="0"/>
+                          <a14:useLocalDpi xmlns="" xmlns:wpc="http://schemas.microsoft.com/office/word/2010/wordprocessingCanvas" xmlns:mc="http://schemas.openxmlformats.org/markup-compatibility/2006" xmlns:o="urn:schemas-microsoft-com:office:office" xmlns:v="urn:schemas-microsoft-com:vml" xmlns:wp14="http://schemas.microsoft.com/office/word/2010/wordprocessingDrawing" xmlns:w10="urn:schemas-microsoft-com:office:word" xmlns:w="http://schemas.openxmlformats.org/wordprocessingml/2006/main" xmlns:w14="http://schemas.microsoft.com/office/word/2010/wordml" xmlns:w15="http://schemas.microsoft.com/office/word/2012/wordml" xmlns:wpg="http://schemas.microsoft.com/office/word/2010/wordprocessingGroup" xmlns:wpi="http://schemas.microsoft.com/office/word/2010/wordprocessingInk" xmlns:wps="http://schemas.microsoft.com/office/word/2010/wordprocessingShape" xmlns:a14="http://schemas.microsoft.com/office/drawing/2010/main" val="0"/>
                         </a:ext>
                       </a:extLst>
                     </a:blip>
@@ -17721,7 +17781,7 @@
                     <a:blip r:embed="rId31" cstate="print">
                       <a:extLst>
                         <a:ext uri="{28A0092B-C50C-407E-A947-70E740481C1C}">
-                          <a14:useLocalDpi xmlns:a14="http://schemas.microsoft.com/office/drawing/2010/main" xmlns:wps="http://schemas.microsoft.com/office/word/2010/wordprocessingShape" xmlns:wpi="http://schemas.microsoft.com/office/word/2010/wordprocessingInk" xmlns:wpg="http://schemas.microsoft.com/office/word/2010/wordprocessingGroup" xmlns:w15="http://schemas.microsoft.com/office/word/2012/wordml" xmlns:w14="http://schemas.microsoft.com/office/word/2010/wordml" xmlns:w="http://schemas.openxmlformats.org/wordprocessingml/2006/main" xmlns:w10="urn:schemas-microsoft-com:office:word" xmlns:wp14="http://schemas.microsoft.com/office/word/2010/wordprocessingDrawing" xmlns:v="urn:schemas-microsoft-com:vml" xmlns:o="urn:schemas-microsoft-com:office:office" xmlns:mc="http://schemas.openxmlformats.org/markup-compatibility/2006" xmlns:wpc="http://schemas.microsoft.com/office/word/2010/wordprocessingCanvas" xmlns="" val="0"/>
+                          <a14:useLocalDpi xmlns="" xmlns:wpc="http://schemas.microsoft.com/office/word/2010/wordprocessingCanvas" xmlns:mc="http://schemas.openxmlformats.org/markup-compatibility/2006" xmlns:o="urn:schemas-microsoft-com:office:office" xmlns:v="urn:schemas-microsoft-com:vml" xmlns:wp14="http://schemas.microsoft.com/office/word/2010/wordprocessingDrawing" xmlns:w10="urn:schemas-microsoft-com:office:word" xmlns:w="http://schemas.openxmlformats.org/wordprocessingml/2006/main" xmlns:w14="http://schemas.microsoft.com/office/word/2010/wordml" xmlns:w15="http://schemas.microsoft.com/office/word/2012/wordml" xmlns:wpg="http://schemas.microsoft.com/office/word/2010/wordprocessingGroup" xmlns:wpi="http://schemas.microsoft.com/office/word/2010/wordprocessingInk" xmlns:wps="http://schemas.microsoft.com/office/word/2010/wordprocessingShape" xmlns:a14="http://schemas.microsoft.com/office/drawing/2010/main" val="0"/>
                         </a:ext>
                       </a:extLst>
                     </a:blip>
@@ -39391,33 +39451,107 @@
       <w:pPr>
         <w:pStyle w:val="Sinespaciado"/>
         <w:spacing w:line="360" w:lineRule="auto"/>
-        <w:ind w:left="1056"/>
-        <w:jc w:val="right"/>
+        <w:jc w:val="center"/>
+      </w:pPr>
+      <w:r>
         <w:rPr>
           <w:rFonts w:ascii="Arial" w:hAnsi="Arial" w:cs="Arial"/>
           <w:b/>
-        </w:rPr>
-      </w:pPr>
-      <w:r>
+          <w:noProof/>
+          <w:lang w:val="es-ES" w:eastAsia="es-ES" w:bidi="ar-SA"/>
+        </w:rPr>
+        <w:drawing>
+          <wp:inline distT="0" distB="0" distL="0" distR="0">
+            <wp:extent cx="5607050" cy="2570480"/>
+            <wp:effectExtent l="19050" t="0" r="0" b="0"/>
+            <wp:docPr id="17" name="Imagen 2"/>
+            <wp:cNvGraphicFramePr>
+              <a:graphicFrameLocks xmlns:a="http://schemas.openxmlformats.org/drawingml/2006/main" noChangeAspect="1"/>
+            </wp:cNvGraphicFramePr>
+            <a:graphic xmlns:a="http://schemas.openxmlformats.org/drawingml/2006/main">
+              <a:graphicData uri="http://schemas.openxmlformats.org/drawingml/2006/picture">
+                <pic:pic xmlns:pic="http://schemas.openxmlformats.org/drawingml/2006/picture">
+                  <pic:nvPicPr>
+                    <pic:cNvPr id="0" name="Picture 2"/>
+                    <pic:cNvPicPr>
+                      <a:picLocks noChangeAspect="1" noChangeArrowheads="1"/>
+                    </pic:cNvPicPr>
+                  </pic:nvPicPr>
+                  <pic:blipFill>
+                    <a:blip r:embed="rId39" cstate="print"/>
+                    <a:srcRect/>
+                    <a:stretch>
+                      <a:fillRect/>
+                    </a:stretch>
+                  </pic:blipFill>
+                  <pic:spPr bwMode="auto">
+                    <a:xfrm>
+                      <a:off x="0" y="0"/>
+                      <a:ext cx="5607050" cy="2570480"/>
+                    </a:xfrm>
+                    <a:prstGeom prst="rect">
+                      <a:avLst/>
+                    </a:prstGeom>
+                    <a:noFill/>
+                    <a:ln w="9525">
+                      <a:noFill/>
+                      <a:miter lim="800000"/>
+                      <a:headEnd/>
+                      <a:tailEnd/>
+                    </a:ln>
+                  </pic:spPr>
+                </pic:pic>
+              </a:graphicData>
+            </a:graphic>
+          </wp:inline>
+        </w:drawing>
+      </w:r>
+    </w:p>
+    <w:p>
+      <w:pPr>
+        <w:pStyle w:val="Epgrafe"/>
+        <w:jc w:val="center"/>
+      </w:pPr>
+      <w:proofErr w:type="spellStart"/>
+      <w:r>
+        <w:t>Ilustracion</w:t>
+      </w:r>
+      <w:proofErr w:type="spellEnd"/>
+      <w:r>
+        <w:t xml:space="preserve"> 4. </w:t>
+      </w:r>
+      <w:fldSimple w:instr=" SEQ Ilustracion_4. \* ARABIC ">
+        <w:r>
+          <w:rPr>
+            <w:noProof/>
+          </w:rPr>
+          <w:t>24</w:t>
+        </w:r>
+      </w:fldSimple>
+      <w:r>
+        <w:t xml:space="preserve"> </w:t>
+      </w:r>
+      <w:proofErr w:type="spellStart"/>
+      <w:r>
+        <w:t>Configuracion</w:t>
+      </w:r>
+      <w:proofErr w:type="spellEnd"/>
+      <w:r>
+        <w:t xml:space="preserve"> del joystick para el control del cuadricóptero</w:t>
+      </w:r>
+    </w:p>
+    <w:p>
+      <w:pPr>
+        <w:pStyle w:val="Epgrafe"/>
+        <w:jc w:val="center"/>
         <w:rPr>
           <w:rFonts w:ascii="Arial" w:hAnsi="Arial" w:cs="Arial"/>
           <w:b/>
-          <w:highlight w:val="yellow"/>
-        </w:rPr>
-        <w:t>Tabla que describa  para qué se programó cada botón del control</w:t>
-      </w:r>
-    </w:p>
-    <w:p>
-      <w:pPr>
-        <w:pStyle w:val="Sinespaciado"/>
-        <w:spacing w:line="360" w:lineRule="auto"/>
-        <w:ind w:left="3192"/>
-        <w:jc w:val="both"/>
-        <w:rPr>
-          <w:rFonts w:ascii="Arial" w:hAnsi="Arial" w:cs="Arial"/>
-          <w:b/>
-        </w:rPr>
-      </w:pPr>
+        </w:rPr>
+      </w:pPr>
+      <w:r>
+        <w:t>Fuente: elaboración propia</w:t>
+      </w:r>
     </w:p>
     <w:p>
       <w:pPr>
@@ -39589,6 +39723,7 @@
           <w:b/>
           <w:highlight w:val="yellow"/>
         </w:rPr>
+        <w:lastRenderedPageBreak/>
         <w:t>rpt_plot</w:t>
       </w:r>
       <w:proofErr w:type="spellEnd"/>
@@ -39877,7 +40012,7 @@
                     </pic:cNvPicPr>
                   </pic:nvPicPr>
                   <pic:blipFill>
-                    <a:blip r:embed="rId39" cstate="print"/>
+                    <a:blip r:embed="rId40" cstate="print"/>
                     <a:srcRect/>
                     <a:stretch>
                       <a:fillRect/>
@@ -39913,7 +40048,7 @@
           <w:rPr>
             <w:noProof/>
           </w:rPr>
-          <w:t>24</w:t>
+          <w:t>25</w:t>
         </w:r>
       </w:fldSimple>
       <w:r>
@@ -39945,6 +40080,7 @@
           <w:noProof/>
           <w:lang w:val="es-ES" w:eastAsia="es-ES" w:bidi="ar-SA"/>
         </w:rPr>
+        <w:lastRenderedPageBreak/>
         <w:drawing>
           <wp:inline distT="0" distB="0" distL="0" distR="0">
             <wp:extent cx="3069772" cy="1421572"/>
@@ -39963,10 +40099,10 @@
                     </pic:cNvPicPr>
                   </pic:nvPicPr>
                   <pic:blipFill>
-                    <a:blip r:embed="rId40" cstate="print">
+                    <a:blip r:embed="rId41" cstate="print">
                       <a:extLst>
                         <a:ext uri="{28A0092B-C50C-407E-A947-70E740481C1C}">
-                          <a14:useLocalDpi xmlns:a14="http://schemas.microsoft.com/office/drawing/2010/main" xmlns:wps="http://schemas.microsoft.com/office/word/2010/wordprocessingShape" xmlns:wpi="http://schemas.microsoft.com/office/word/2010/wordprocessingInk" xmlns:wpg="http://schemas.microsoft.com/office/word/2010/wordprocessingGroup" xmlns:w15="http://schemas.microsoft.com/office/word/2012/wordml" xmlns:w14="http://schemas.microsoft.com/office/word/2010/wordml" xmlns:w="http://schemas.openxmlformats.org/wordprocessingml/2006/main" xmlns:w10="urn:schemas-microsoft-com:office:word" xmlns:wp14="http://schemas.microsoft.com/office/word/2010/wordprocessingDrawing" xmlns:v="urn:schemas-microsoft-com:vml" xmlns:o="urn:schemas-microsoft-com:office:office" xmlns:mc="http://schemas.openxmlformats.org/markup-compatibility/2006" xmlns:wpc="http://schemas.microsoft.com/office/word/2010/wordprocessingCanvas" xmlns="" val="0"/>
+                          <a14:useLocalDpi xmlns="" xmlns:wpc="http://schemas.microsoft.com/office/word/2010/wordprocessingCanvas" xmlns:mc="http://schemas.openxmlformats.org/markup-compatibility/2006" xmlns:o="urn:schemas-microsoft-com:office:office" xmlns:v="urn:schemas-microsoft-com:vml" xmlns:wp14="http://schemas.microsoft.com/office/word/2010/wordprocessingDrawing" xmlns:w10="urn:schemas-microsoft-com:office:word" xmlns:w="http://schemas.openxmlformats.org/wordprocessingml/2006/main" xmlns:w14="http://schemas.microsoft.com/office/word/2010/wordml" xmlns:w15="http://schemas.microsoft.com/office/word/2012/wordml" xmlns:wpg="http://schemas.microsoft.com/office/word/2010/wordprocessingGroup" xmlns:wpi="http://schemas.microsoft.com/office/word/2010/wordprocessingInk" xmlns:wps="http://schemas.microsoft.com/office/word/2010/wordprocessingShape" xmlns:a14="http://schemas.microsoft.com/office/drawing/2010/main" val="0"/>
                         </a:ext>
                       </a:extLst>
                     </a:blip>
@@ -40016,7 +40152,7 @@
           <w:rPr>
             <w:noProof/>
           </w:rPr>
-          <w:t>25</w:t>
+          <w:t>26</w:t>
         </w:r>
       </w:fldSimple>
       <w:r>
@@ -40037,7 +40173,7 @@
         </w:rPr>
         <w:t xml:space="preserve">Fuente: </w:t>
       </w:r>
-      <w:hyperlink r:id="rId41" w:history="1">
+      <w:hyperlink r:id="rId42" w:history="1">
         <w:r>
           <w:rPr>
             <w:rStyle w:val="Hipervnculo"/>
@@ -40230,6 +40366,7 @@
         <w:rPr>
           <w:noProof/>
         </w:rPr>
+        <w:lastRenderedPageBreak/>
         <w:pict>
           <v:shape id="_x0000_s1029" type="#_x0000_t202" style="position:absolute;margin-left:67.2pt;margin-top:158.65pt;width:308.4pt;height:.05pt;z-index:251688448" stroked="f">
             <v:textbox style="mso-next-textbox:#_x0000_s1029;mso-fit-shape-to-text:t" inset="0,0,0,0">
@@ -40252,7 +40389,7 @@
                       <w:rPr>
                         <w:noProof/>
                       </w:rPr>
-                      <w:t>26</w:t>
+                      <w:t>27</w:t>
                     </w:r>
                   </w:fldSimple>
                   <w:r>
@@ -40283,7 +40420,7 @@
                   <w:r>
                     <w:t xml:space="preserve">Fuente: </w:t>
                   </w:r>
-                  <w:hyperlink r:id="rId42" w:history="1">
+                  <w:hyperlink r:id="rId43" w:history="1">
                     <w:r>
                       <w:rPr>
                         <w:rStyle w:val="Hipervnculo"/>
@@ -40330,7 +40467,7 @@
                     </pic:cNvPicPr>
                   </pic:nvPicPr>
                   <pic:blipFill>
-                    <a:blip r:embed="rId43" cstate="print"/>
+                    <a:blip r:embed="rId44" cstate="print"/>
                     <a:srcRect/>
                     <a:stretch>
                       <a:fillRect/>
@@ -44177,7 +44314,7 @@
                   <c:v>0.8</c:v>
                 </c:pt>
                 <c:pt idx="5">
-                  <c:v>1.7000000000000055</c:v>
+                  <c:v>1.7000000000000057</c:v>
                 </c:pt>
                 <c:pt idx="6">
                   <c:v>3.64</c:v>
@@ -44205,11 +44342,11 @@
           </c:yVal>
           <c:smooth val="1"/>
         </c:ser>
-        <c:axId val="82912000"/>
-        <c:axId val="83972096"/>
+        <c:axId val="166769408"/>
+        <c:axId val="166771328"/>
       </c:scatterChart>
       <c:valAx>
-        <c:axId val="82912000"/>
+        <c:axId val="166769408"/>
         <c:scaling>
           <c:orientation val="minMax"/>
         </c:scaling>
@@ -44234,12 +44371,12 @@
         <c:numFmt formatCode="Estándar" sourceLinked="1"/>
         <c:majorTickMark val="none"/>
         <c:tickLblPos val="nextTo"/>
-        <c:crossAx val="83972096"/>
+        <c:crossAx val="166771328"/>
         <c:crosses val="autoZero"/>
         <c:crossBetween val="midCat"/>
       </c:valAx>
       <c:valAx>
-        <c:axId val="83972096"/>
+        <c:axId val="166771328"/>
         <c:scaling>
           <c:orientation val="minMax"/>
         </c:scaling>
@@ -44265,7 +44402,7 @@
         <c:numFmt formatCode="Estándar" sourceLinked="1"/>
         <c:majorTickMark val="none"/>
         <c:tickLblPos val="nextTo"/>
-        <c:crossAx val="82912000"/>
+        <c:crossAx val="166769408"/>
         <c:crosses val="autoZero"/>
         <c:crossBetween val="midCat"/>
       </c:valAx>
@@ -44381,7 +44518,7 @@
                   <c:v>10</c:v>
                 </c:pt>
                 <c:pt idx="2">
-                  <c:v>3.4285714285714599</c:v>
+                  <c:v>3.4285714285714608</c:v>
                 </c:pt>
                 <c:pt idx="3">
                   <c:v>3.1007751937984467</c:v>
@@ -44472,10 +44609,10 @@
                   <c:v>8</c:v>
                 </c:pt>
                 <c:pt idx="2">
-                  <c:v>3.4285714285714599</c:v>
+                  <c:v>3.4285714285714608</c:v>
                 </c:pt>
                 <c:pt idx="3">
-                  <c:v>3.4285714285714599</c:v>
+                  <c:v>3.4285714285714608</c:v>
                 </c:pt>
                 <c:pt idx="4">
                   <c:v>3.4682080924855487</c:v>
@@ -44588,11 +44725,11 @@
           </c:yVal>
           <c:smooth val="1"/>
         </c:ser>
-        <c:axId val="123669888"/>
-        <c:axId val="136992256"/>
+        <c:axId val="216924544"/>
+        <c:axId val="216926464"/>
       </c:scatterChart>
       <c:valAx>
-        <c:axId val="123669888"/>
+        <c:axId val="216924544"/>
         <c:scaling>
           <c:orientation val="minMax"/>
         </c:scaling>
@@ -44617,12 +44754,12 @@
         <c:numFmt formatCode="Estándar" sourceLinked="1"/>
         <c:majorTickMark val="none"/>
         <c:tickLblPos val="nextTo"/>
-        <c:crossAx val="136992256"/>
+        <c:crossAx val="216926464"/>
         <c:crosses val="autoZero"/>
         <c:crossBetween val="midCat"/>
       </c:valAx>
       <c:valAx>
-        <c:axId val="136992256"/>
+        <c:axId val="216926464"/>
         <c:scaling>
           <c:orientation val="minMax"/>
         </c:scaling>
@@ -44656,7 +44793,7 @@
         <c:numFmt formatCode="Estándar" sourceLinked="1"/>
         <c:majorTickMark val="none"/>
         <c:tickLblPos val="nextTo"/>
-        <c:crossAx val="123669888"/>
+        <c:crossAx val="216924544"/>
         <c:crosses val="autoZero"/>
         <c:crossBetween val="midCat"/>
       </c:valAx>
@@ -44772,11 +44909,11 @@
             </c:numRef>
           </c:yVal>
         </c:ser>
-        <c:axId val="137013120"/>
-        <c:axId val="69513216"/>
+        <c:axId val="216971520"/>
+        <c:axId val="216977792"/>
       </c:scatterChart>
       <c:valAx>
-        <c:axId val="137013120"/>
+        <c:axId val="216971520"/>
         <c:scaling>
           <c:orientation val="minMax"/>
         </c:scaling>
@@ -44824,12 +44961,12 @@
             <a:round/>
           </a:ln>
         </c:spPr>
-        <c:crossAx val="69513216"/>
+        <c:crossAx val="216977792"/>
         <c:crossesAt val="0"/>
         <c:crossBetween val="midCat"/>
       </c:valAx>
       <c:valAx>
-        <c:axId val="69513216"/>
+        <c:axId val="216977792"/>
         <c:scaling>
           <c:orientation val="minMax"/>
           <c:max val="100"/>
@@ -44878,7 +45015,7 @@
             <a:round/>
           </a:ln>
         </c:spPr>
-        <c:crossAx val="137013120"/>
+        <c:crossAx val="216971520"/>
         <c:crossesAt val="0"/>
         <c:crossBetween val="midCat"/>
       </c:valAx>
@@ -45194,7 +45331,7 @@
 </file>
 
 <file path=customXml/itemProps1.xml><?xml version="1.0" encoding="utf-8"?>
-<ds:datastoreItem xmlns:ds="http://schemas.openxmlformats.org/officeDocument/2006/customXml" ds:itemID="{D7901BA4-B0D9-4685-A5B7-253076C0B583}">
+<ds:datastoreItem xmlns:ds="http://schemas.openxmlformats.org/officeDocument/2006/customXml" ds:itemID="{8F38F60F-74E6-42A5-895C-B74E4EC773FE}">
   <ds:schemaRefs>
     <ds:schemaRef ds:uri="http://schemas.openxmlformats.org/officeDocument/2006/bibliography"/>
   </ds:schemaRefs>

</xml_diff>

<commit_message>
Desarrollor filtrado y respuesta en frecuencia IMU
</commit_message>
<xml_diff>
--- a/Documento/Capítulo 4 - Desarrollo.docx
+++ b/Documento/Capítulo 4 - Desarrollo.docx
@@ -5848,25 +5848,344 @@
       <w:pPr>
         <w:pStyle w:val="Sinespaciado"/>
         <w:spacing w:line="360" w:lineRule="auto"/>
+        <w:ind w:left="708" w:firstLine="708"/>
         <w:jc w:val="both"/>
         <w:rPr>
           <w:rFonts w:ascii="Arial" w:hAnsi="Arial" w:cs="Arial"/>
+        </w:rPr>
+      </w:pPr>
+      <w:r>
+        <w:rPr>
+          <w:rFonts w:ascii="Arial" w:hAnsi="Arial" w:cs="Arial"/>
+        </w:rPr>
+        <w:t xml:space="preserve">Se </w:t>
+      </w:r>
+      <w:r>
+        <w:rPr>
+          <w:rFonts w:ascii="Arial" w:hAnsi="Arial" w:cs="Arial"/>
+        </w:rPr>
+        <w:t>recogieron l</w:t>
+      </w:r>
+      <w:r>
+        <w:rPr>
+          <w:rFonts w:ascii="Arial" w:hAnsi="Arial" w:cs="Arial"/>
+        </w:rPr>
+        <w:t>os datos brutos obtenidos del giroscopio y del acelerómetro</w:t>
+      </w:r>
+      <w:r>
+        <w:rPr>
+          <w:rFonts w:ascii="Arial" w:hAnsi="Arial" w:cs="Arial"/>
+        </w:rPr>
+        <w:t>, en reposo y movimiento del cuadricóptero,</w:t>
+      </w:r>
+      <w:r>
+        <w:rPr>
+          <w:rFonts w:ascii="Arial" w:hAnsi="Arial" w:cs="Arial"/>
+        </w:rPr>
+        <w:t xml:space="preserve"> </w:t>
+      </w:r>
+      <w:r>
+        <w:rPr>
+          <w:rFonts w:ascii="Arial" w:hAnsi="Arial" w:cs="Arial"/>
+        </w:rPr>
+        <w:t>donde se encontraron que las vibraciones del armazón se transmitían a la IMU, impidiendo obtener lecturas correctas sobre el estado del cuadricóptero.</w:t>
+      </w:r>
+    </w:p>
+    <w:p>
+      <w:pPr>
+        <w:pStyle w:val="Sinespaciado"/>
+        <w:spacing w:line="360" w:lineRule="auto"/>
+        <w:ind w:left="708" w:firstLine="708"/>
+        <w:jc w:val="both"/>
+        <w:rPr>
+          <w:rFonts w:ascii="Arial" w:hAnsi="Arial" w:cs="Arial"/>
+        </w:rPr>
+      </w:pPr>
+      <w:r>
+        <w:rPr>
+          <w:rFonts w:ascii="Arial" w:hAnsi="Arial" w:cs="Arial"/>
+        </w:rPr>
+        <w:t>Al realizar un</w:t>
+      </w:r>
+      <w:r>
+        <w:rPr>
+          <w:rFonts w:ascii="Arial" w:hAnsi="Arial" w:cs="Arial"/>
+        </w:rPr>
+        <w:t xml:space="preserve"> estudio</w:t>
+      </w:r>
+      <w:r>
+        <w:rPr>
+          <w:rFonts w:ascii="Arial" w:hAnsi="Arial" w:cs="Arial"/>
+        </w:rPr>
+        <w:t xml:space="preserve"> de</w:t>
+      </w:r>
+      <w:r>
+        <w:rPr>
+          <w:rFonts w:ascii="Arial" w:hAnsi="Arial" w:cs="Arial"/>
+        </w:rPr>
+        <w:t xml:space="preserve"> sobre</w:t>
+      </w:r>
+      <w:r>
+        <w:rPr>
+          <w:rFonts w:ascii="Arial" w:hAnsi="Arial" w:cs="Arial"/>
+        </w:rPr>
+        <w:t xml:space="preserve"> </w:t>
+      </w:r>
+      <w:r>
+        <w:rPr>
+          <w:rFonts w:ascii="Arial" w:hAnsi="Arial" w:cs="Arial"/>
+        </w:rPr>
+        <w:t>estos datos se encontr</w:t>
+      </w:r>
+      <w:r>
+        <w:rPr>
+          <w:rFonts w:ascii="Arial" w:hAnsi="Arial" w:cs="Arial"/>
+        </w:rPr>
+        <w:t xml:space="preserve">aron que las vibraciones afectaban a todo el espectro de frecuencias y no </w:t>
+      </w:r>
+      <w:proofErr w:type="gramStart"/>
+      <w:r>
+        <w:rPr>
+          <w:rFonts w:ascii="Arial" w:hAnsi="Arial" w:cs="Arial"/>
+        </w:rPr>
+        <w:t>habían</w:t>
+      </w:r>
+      <w:proofErr w:type="gramEnd"/>
+      <w:r>
+        <w:rPr>
+          <w:rFonts w:ascii="Arial" w:hAnsi="Arial" w:cs="Arial"/>
+        </w:rPr>
+        <w:t xml:space="preserve"> modas significativas dentro de las muestras tomadas, por lo cual no se podía rechazar ninguna banda en particular.</w:t>
+      </w:r>
+    </w:p>
+    <w:p>
+      <w:pPr>
+        <w:pStyle w:val="Sinespaciado"/>
+        <w:spacing w:line="360" w:lineRule="auto"/>
+        <w:ind w:left="708" w:firstLine="708"/>
+        <w:jc w:val="both"/>
+        <w:rPr>
+          <w:rFonts w:ascii="Arial" w:hAnsi="Arial" w:cs="Arial"/>
+        </w:rPr>
+      </w:pPr>
+      <w:r>
+        <w:rPr>
+          <w:rFonts w:ascii="Arial" w:hAnsi="Arial" w:cs="Arial"/>
+        </w:rPr>
+        <w:t>Para disminuir las vibraciones que transfería el cuadricóptero a la IMU se opto por hacer una base compuesta por dos (2) componentes:</w:t>
+      </w:r>
+    </w:p>
+    <w:p>
+      <w:pPr>
+        <w:pStyle w:val="Sinespaciado"/>
+        <w:numPr>
+          <w:ilvl w:val="0"/>
+          <w:numId w:val="30"/>
+        </w:numPr>
+        <w:spacing w:line="360" w:lineRule="auto"/>
+        <w:jc w:val="both"/>
+        <w:rPr>
+          <w:rFonts w:ascii="Arial" w:hAnsi="Arial" w:cs="Arial"/>
           <w:b/>
-          <w:highlight w:val="cyan"/>
-        </w:rPr>
-      </w:pPr>
-    </w:p>
-    <w:p>
-      <w:pPr>
-        <w:pStyle w:val="Sinespaciado"/>
+        </w:rPr>
+      </w:pPr>
+      <w:proofErr w:type="spellStart"/>
+      <w:r>
+        <w:rPr>
+          <w:rFonts w:ascii="Arial" w:hAnsi="Arial" w:cs="Arial"/>
+          <w:b/>
+        </w:rPr>
+        <w:t>Moongel</w:t>
+      </w:r>
+      <w:proofErr w:type="spellEnd"/>
+      <w:r>
+        <w:rPr>
+          <w:rFonts w:ascii="Arial" w:hAnsi="Arial" w:cs="Arial"/>
+          <w:b/>
+        </w:rPr>
+        <w:t xml:space="preserve">: </w:t>
+      </w:r>
+      <w:r>
+        <w:rPr>
+          <w:rFonts w:ascii="Arial" w:hAnsi="Arial" w:cs="Arial"/>
+        </w:rPr>
+        <w:t>para reducir las vibraciones de alta frecuencia</w:t>
+      </w:r>
+    </w:p>
+    <w:p>
+      <w:pPr>
+        <w:pStyle w:val="Sinespaciado"/>
+        <w:numPr>
+          <w:ilvl w:val="0"/>
+          <w:numId w:val="30"/>
+        </w:numPr>
         <w:spacing w:line="360" w:lineRule="auto"/>
         <w:jc w:val="both"/>
         <w:rPr>
           <w:rFonts w:ascii="Arial" w:hAnsi="Arial" w:cs="Arial"/>
           <w:b/>
-          <w:highlight w:val="cyan"/>
-        </w:rPr>
-      </w:pPr>
+        </w:rPr>
+      </w:pPr>
+      <w:r>
+        <w:rPr>
+          <w:rFonts w:ascii="Arial" w:hAnsi="Arial" w:cs="Arial"/>
+          <w:b/>
+        </w:rPr>
+        <w:t>Gomaespuma:</w:t>
+      </w:r>
+      <w:r>
+        <w:rPr>
+          <w:rFonts w:ascii="Arial" w:hAnsi="Arial" w:cs="Arial"/>
+        </w:rPr>
+        <w:t xml:space="preserve"> para de reducir las vibraciones de baja frecuencia</w:t>
+      </w:r>
+    </w:p>
+    <w:p>
+      <w:pPr>
+        <w:pStyle w:val="Sinespaciado"/>
+        <w:spacing w:line="360" w:lineRule="auto"/>
+        <w:ind w:left="708" w:firstLine="708"/>
+        <w:jc w:val="both"/>
+        <w:rPr>
+          <w:rFonts w:ascii="Arial" w:hAnsi="Arial" w:cs="Arial"/>
+        </w:rPr>
+      </w:pPr>
+      <w:r>
+        <w:rPr>
+          <w:rFonts w:ascii="Arial" w:hAnsi="Arial" w:cs="Arial"/>
+        </w:rPr>
+        <w:t xml:space="preserve">Dicha base se coloco alrededor de la IMU para que funcionara de </w:t>
+      </w:r>
+      <w:r>
+        <w:rPr>
+          <w:rFonts w:ascii="Arial" w:hAnsi="Arial" w:cs="Arial"/>
+        </w:rPr>
+        <w:lastRenderedPageBreak/>
+        <w:t>amortiguación entre el cuadricóptero y la IMU.</w:t>
+      </w:r>
+    </w:p>
+    <w:p>
+      <w:pPr>
+        <w:pStyle w:val="Sinespaciado"/>
+        <w:spacing w:line="360" w:lineRule="auto"/>
+        <w:ind w:left="708" w:firstLine="708"/>
+        <w:jc w:val="both"/>
+        <w:rPr>
+          <w:rFonts w:ascii="Arial" w:hAnsi="Arial" w:cs="Arial"/>
+        </w:rPr>
+      </w:pPr>
+      <w:r>
+        <w:rPr>
+          <w:rFonts w:ascii="Arial" w:hAnsi="Arial" w:cs="Arial"/>
+        </w:rPr>
+        <w:t xml:space="preserve">Al recoger los datos con esta base se evidenció que la amplitud de las vibraciones disminuyo y aunque las vibraciones </w:t>
+      </w:r>
+      <w:r>
+        <w:rPr>
+          <w:rFonts w:ascii="Arial" w:hAnsi="Arial" w:cs="Arial"/>
+        </w:rPr>
+        <w:t>seguían afectando</w:t>
+      </w:r>
+      <w:r>
+        <w:rPr>
+          <w:rFonts w:ascii="Arial" w:hAnsi="Arial" w:cs="Arial"/>
+        </w:rPr>
+        <w:t xml:space="preserve"> a todo el espectro de frecuencias y no </w:t>
+      </w:r>
+      <w:proofErr w:type="gramStart"/>
+      <w:r>
+        <w:rPr>
+          <w:rFonts w:ascii="Arial" w:hAnsi="Arial" w:cs="Arial"/>
+        </w:rPr>
+        <w:t>habían</w:t>
+      </w:r>
+      <w:proofErr w:type="gramEnd"/>
+      <w:r>
+        <w:rPr>
+          <w:rFonts w:ascii="Arial" w:hAnsi="Arial" w:cs="Arial"/>
+        </w:rPr>
+        <w:t xml:space="preserve"> modas significativas dentro de las muestras, eran más manejables.</w:t>
+      </w:r>
+    </w:p>
+    <w:p>
+      <w:pPr>
+        <w:pStyle w:val="Sinespaciado"/>
+        <w:spacing w:line="360" w:lineRule="auto"/>
+        <w:ind w:left="708" w:firstLine="708"/>
+        <w:jc w:val="both"/>
+        <w:rPr>
+          <w:rFonts w:ascii="Arial" w:hAnsi="Arial" w:cs="Arial"/>
+        </w:rPr>
+      </w:pPr>
+      <w:r>
+        <w:rPr>
+          <w:rFonts w:ascii="Arial" w:hAnsi="Arial" w:cs="Arial"/>
+        </w:rPr>
+        <w:t xml:space="preserve">Al realizar el estudio se determino que la </w:t>
+      </w:r>
+      <w:r>
+        <w:rPr>
+          <w:rFonts w:ascii="Arial" w:hAnsi="Arial" w:cs="Arial"/>
+        </w:rPr>
+        <w:t>mayoría</w:t>
+      </w:r>
+      <w:r>
+        <w:rPr>
+          <w:rFonts w:ascii="Arial" w:hAnsi="Arial" w:cs="Arial"/>
+        </w:rPr>
+        <w:t xml:space="preserve"> del ruido obtenido se encontraba en las altas frecuencias, por ende se hizo un filtro pasa bajo para el giroscopio y el acelerómetro de manera tal de que dejaran de pasar las señales </w:t>
+      </w:r>
+      <w:r>
+        <w:rPr>
+          <w:rFonts w:ascii="Arial" w:hAnsi="Arial" w:cs="Arial"/>
+        </w:rPr>
+        <w:t>con frecuencias</w:t>
+      </w:r>
+      <w:r>
+        <w:rPr>
+          <w:rFonts w:ascii="Arial" w:eastAsia="Times New Roman" w:hAnsi="Arial" w:cs="Arial"/>
+          <w:color w:val="262626"/>
+          <w:szCs w:val="22"/>
+          <w:lang w:eastAsia="es-ES"/>
+        </w:rPr>
+        <w:t xml:space="preserve"> </w:t>
+      </w:r>
+      <w:r>
+        <w:rPr>
+          <w:rFonts w:ascii="Arial" w:eastAsia="Times New Roman" w:hAnsi="Arial" w:cs="Arial"/>
+          <w:color w:val="262626"/>
+          <w:szCs w:val="22"/>
+          <w:lang w:eastAsia="es-ES"/>
+        </w:rPr>
+        <w:t>con lo cual se pudo disminuir un poco el error sistemático en las mediciones, reduciéndose su desviació</w:t>
+      </w:r>
+      <w:r>
+        <w:rPr>
+          <w:rFonts w:ascii="Arial" w:eastAsia="Times New Roman" w:hAnsi="Arial" w:cs="Arial"/>
+          <w:color w:val="262626"/>
+          <w:szCs w:val="22"/>
+          <w:lang w:eastAsia="es-ES"/>
+        </w:rPr>
+        <w:t>n estándar, y acercándose más a</w:t>
+      </w:r>
+      <w:r>
+        <w:rPr>
+          <w:rFonts w:ascii="Arial" w:eastAsia="Times New Roman" w:hAnsi="Arial" w:cs="Arial"/>
+          <w:color w:val="262626"/>
+          <w:szCs w:val="22"/>
+          <w:lang w:eastAsia="es-ES"/>
+        </w:rPr>
+        <w:t xml:space="preserve"> 0</w:t>
+      </w:r>
+      <w:r>
+        <w:rPr>
+          <w:rFonts w:ascii="Arial" w:eastAsia="Times New Roman" w:hAnsi="Arial" w:cs="Arial"/>
+          <w:color w:val="262626"/>
+          <w:szCs w:val="22"/>
+          <w:lang w:eastAsia="es-ES"/>
+        </w:rPr>
+        <w:t>.</w:t>
+      </w:r>
     </w:p>
     <w:p>
       <w:pPr>
@@ -6212,14 +6531,7 @@
         <w:rPr>
           <w:rFonts w:ascii="Arial" w:hAnsi="Arial" w:cs="Arial"/>
         </w:rPr>
-        <w:t xml:space="preserve">la ganancia del giroscopio, para convertir todas las </w:t>
-      </w:r>
-      <w:r>
-        <w:rPr>
-          <w:rFonts w:ascii="Arial" w:hAnsi="Arial" w:cs="Arial"/>
-        </w:rPr>
-        <w:lastRenderedPageBreak/>
-        <w:t xml:space="preserve">mediciones </w:t>
+        <w:t xml:space="preserve">la ganancia del giroscopio, para convertir todas las mediciones </w:t>
       </w:r>
       <w:r>
         <w:rPr>
@@ -6603,6 +6915,7 @@
         <w:rPr>
           <w:rFonts w:ascii="Arial" w:hAnsi="Arial" w:cs="Arial"/>
         </w:rPr>
+        <w:lastRenderedPageBreak/>
         <w:t>s</w:t>
       </w:r>
       <w:r>
@@ -7091,7 +7404,6 @@
           <w:noProof/>
           <w:lang w:val="es-ES" w:eastAsia="es-ES" w:bidi="ar-SA"/>
         </w:rPr>
-        <w:lastRenderedPageBreak/>
         <w:drawing>
           <wp:inline distT="0" distB="0" distL="0" distR="0">
             <wp:extent cx="4086225" cy="1914525"/>
@@ -7964,7 +8276,6 @@
           <w:b/>
           <w:highlight w:val="yellow"/>
         </w:rPr>
-        <w:lastRenderedPageBreak/>
         <w:t>Gráfica del espectro de frecuencias del acelerómetro</w:t>
       </w:r>
     </w:p>
@@ -8470,6 +8781,7 @@
             <w:rPr>
               <w:rFonts w:ascii="Cambria Math" w:hAnsi="Cambria Math" w:cs="Arial"/>
             </w:rPr>
+            <w:lastRenderedPageBreak/>
             <m:t>Ángul</m:t>
           </m:r>
           <m:sSub>
@@ -9016,14 +9328,7 @@
         <w:rPr>
           <w:rFonts w:ascii="Arial" w:hAnsi="Arial" w:cs="Arial"/>
         </w:rPr>
-        <w:t xml:space="preserve">, puede obtenerse una estimación de ángulo precisa, </w:t>
-      </w:r>
-      <w:r>
-        <w:rPr>
-          <w:rFonts w:ascii="Arial" w:hAnsi="Arial" w:cs="Arial"/>
-        </w:rPr>
-        <w:lastRenderedPageBreak/>
-        <w:t>estable, y de alta sensibilidad.</w:t>
+        <w:t>, puede obtenerse una estimación de ángulo precisa, estable, y de alta sensibilidad.</w:t>
       </w:r>
       <w:r>
         <w:rPr>
@@ -9365,6 +9670,7 @@
         <w:rPr>
           <w:rFonts w:ascii="Arial" w:hAnsi="Arial" w:cs="Arial"/>
         </w:rPr>
+        <w:lastRenderedPageBreak/>
         <w:t>En base a</w:t>
       </w:r>
       <w:r>
@@ -10915,7 +11221,6 @@
               <w:rFonts w:ascii="Cambria Math" w:hAnsi="Cambria Math" w:cs="Arial"/>
               <w:lang w:val="en-US"/>
             </w:rPr>
-            <w:lastRenderedPageBreak/>
             <m:t>X</m:t>
           </m:r>
           <m:r>
@@ -13370,14 +13675,7 @@
         <w:rPr>
           <w:rFonts w:ascii="Arial" w:hAnsi="Arial" w:cs="Arial"/>
         </w:rPr>
-        <w:t xml:space="preserve">Se estableció un valor de </w:t>
-      </w:r>
-      <w:r>
-        <w:rPr>
-          <w:rFonts w:ascii="Arial" w:hAnsi="Arial" w:cs="Arial"/>
-        </w:rPr>
-        <w:lastRenderedPageBreak/>
-        <w:t>k=0,03</w:t>
+        <w:t>Se estableció un valor de k=0,03</w:t>
       </w:r>
       <w:r>
         <w:rPr>
@@ -14945,7 +15243,7 @@
                     <a:blip r:embed="rId26" cstate="print">
                       <a:extLst>
                         <a:ext uri="{28A0092B-C50C-407E-A947-70E740481C1C}">
-                          <a14:useLocalDpi xmlns="" xmlns:wpc="http://schemas.microsoft.com/office/word/2010/wordprocessingCanvas" xmlns:mc="http://schemas.openxmlformats.org/markup-compatibility/2006" xmlns:o="urn:schemas-microsoft-com:office:office" xmlns:v="urn:schemas-microsoft-com:vml" xmlns:wp14="http://schemas.microsoft.com/office/word/2010/wordprocessingDrawing" xmlns:w10="urn:schemas-microsoft-com:office:word" xmlns:w="http://schemas.openxmlformats.org/wordprocessingml/2006/main" xmlns:w14="http://schemas.microsoft.com/office/word/2010/wordml" xmlns:w15="http://schemas.microsoft.com/office/word/2012/wordml" xmlns:wpg="http://schemas.microsoft.com/office/word/2010/wordprocessingGroup" xmlns:wpi="http://schemas.microsoft.com/office/word/2010/wordprocessingInk" xmlns:wps="http://schemas.microsoft.com/office/word/2010/wordprocessingShape" xmlns:a14="http://schemas.microsoft.com/office/drawing/2010/main" val="0"/>
+                          <a14:useLocalDpi xmlns:a14="http://schemas.microsoft.com/office/drawing/2010/main" xmlns:wps="http://schemas.microsoft.com/office/word/2010/wordprocessingShape" xmlns:wpi="http://schemas.microsoft.com/office/word/2010/wordprocessingInk" xmlns:wpg="http://schemas.microsoft.com/office/word/2010/wordprocessingGroup" xmlns:w15="http://schemas.microsoft.com/office/word/2012/wordml" xmlns:w14="http://schemas.microsoft.com/office/word/2010/wordml" xmlns:w="http://schemas.openxmlformats.org/wordprocessingml/2006/main" xmlns:w10="urn:schemas-microsoft-com:office:word" xmlns:wp14="http://schemas.microsoft.com/office/word/2010/wordprocessingDrawing" xmlns:v="urn:schemas-microsoft-com:vml" xmlns:o="urn:schemas-microsoft-com:office:office" xmlns:mc="http://schemas.openxmlformats.org/markup-compatibility/2006" xmlns:wpc="http://schemas.microsoft.com/office/word/2010/wordprocessingCanvas" xmlns="" val="0"/>
                         </a:ext>
                       </a:extLst>
                     </a:blip>
@@ -17597,7 +17895,7 @@
                     <a:blip r:embed="rId29" cstate="print">
                       <a:extLst>
                         <a:ext uri="{28A0092B-C50C-407E-A947-70E740481C1C}">
-                          <a14:useLocalDpi xmlns="" xmlns:wpc="http://schemas.microsoft.com/office/word/2010/wordprocessingCanvas" xmlns:mc="http://schemas.openxmlformats.org/markup-compatibility/2006" xmlns:o="urn:schemas-microsoft-com:office:office" xmlns:v="urn:schemas-microsoft-com:vml" xmlns:wp14="http://schemas.microsoft.com/office/word/2010/wordprocessingDrawing" xmlns:w10="urn:schemas-microsoft-com:office:word" xmlns:w="http://schemas.openxmlformats.org/wordprocessingml/2006/main" xmlns:w14="http://schemas.microsoft.com/office/word/2010/wordml" xmlns:w15="http://schemas.microsoft.com/office/word/2012/wordml" xmlns:wpg="http://schemas.microsoft.com/office/word/2010/wordprocessingGroup" xmlns:wpi="http://schemas.microsoft.com/office/word/2010/wordprocessingInk" xmlns:wps="http://schemas.microsoft.com/office/word/2010/wordprocessingShape" xmlns:a14="http://schemas.microsoft.com/office/drawing/2010/main" val="0"/>
+                          <a14:useLocalDpi xmlns:a14="http://schemas.microsoft.com/office/drawing/2010/main" xmlns:wps="http://schemas.microsoft.com/office/word/2010/wordprocessingShape" xmlns:wpi="http://schemas.microsoft.com/office/word/2010/wordprocessingInk" xmlns:wpg="http://schemas.microsoft.com/office/word/2010/wordprocessingGroup" xmlns:w15="http://schemas.microsoft.com/office/word/2012/wordml" xmlns:w14="http://schemas.microsoft.com/office/word/2010/wordml" xmlns:w="http://schemas.openxmlformats.org/wordprocessingml/2006/main" xmlns:w10="urn:schemas-microsoft-com:office:word" xmlns:wp14="http://schemas.microsoft.com/office/word/2010/wordprocessingDrawing" xmlns:v="urn:schemas-microsoft-com:vml" xmlns:o="urn:schemas-microsoft-com:office:office" xmlns:mc="http://schemas.openxmlformats.org/markup-compatibility/2006" xmlns:wpc="http://schemas.microsoft.com/office/word/2010/wordprocessingCanvas" xmlns="" val="0"/>
                         </a:ext>
                       </a:extLst>
                     </a:blip>
@@ -17781,7 +18079,7 @@
                     <a:blip r:embed="rId31" cstate="print">
                       <a:extLst>
                         <a:ext uri="{28A0092B-C50C-407E-A947-70E740481C1C}">
-                          <a14:useLocalDpi xmlns="" xmlns:wpc="http://schemas.microsoft.com/office/word/2010/wordprocessingCanvas" xmlns:mc="http://schemas.openxmlformats.org/markup-compatibility/2006" xmlns:o="urn:schemas-microsoft-com:office:office" xmlns:v="urn:schemas-microsoft-com:vml" xmlns:wp14="http://schemas.microsoft.com/office/word/2010/wordprocessingDrawing" xmlns:w10="urn:schemas-microsoft-com:office:word" xmlns:w="http://schemas.openxmlformats.org/wordprocessingml/2006/main" xmlns:w14="http://schemas.microsoft.com/office/word/2010/wordml" xmlns:w15="http://schemas.microsoft.com/office/word/2012/wordml" xmlns:wpg="http://schemas.microsoft.com/office/word/2010/wordprocessingGroup" xmlns:wpi="http://schemas.microsoft.com/office/word/2010/wordprocessingInk" xmlns:wps="http://schemas.microsoft.com/office/word/2010/wordprocessingShape" xmlns:a14="http://schemas.microsoft.com/office/drawing/2010/main" val="0"/>
+                          <a14:useLocalDpi xmlns:a14="http://schemas.microsoft.com/office/drawing/2010/main" xmlns:wps="http://schemas.microsoft.com/office/word/2010/wordprocessingShape" xmlns:wpi="http://schemas.microsoft.com/office/word/2010/wordprocessingInk" xmlns:wpg="http://schemas.microsoft.com/office/word/2010/wordprocessingGroup" xmlns:w15="http://schemas.microsoft.com/office/word/2012/wordml" xmlns:w14="http://schemas.microsoft.com/office/word/2010/wordml" xmlns:w="http://schemas.openxmlformats.org/wordprocessingml/2006/main" xmlns:w10="urn:schemas-microsoft-com:office:word" xmlns:wp14="http://schemas.microsoft.com/office/word/2010/wordprocessingDrawing" xmlns:v="urn:schemas-microsoft-com:vml" xmlns:o="urn:schemas-microsoft-com:office:office" xmlns:mc="http://schemas.openxmlformats.org/markup-compatibility/2006" xmlns:wpc="http://schemas.microsoft.com/office/word/2010/wordprocessingCanvas" xmlns="" val="0"/>
                         </a:ext>
                       </a:extLst>
                     </a:blip>
@@ -40102,7 +40400,7 @@
                     <a:blip r:embed="rId41" cstate="print">
                       <a:extLst>
                         <a:ext uri="{28A0092B-C50C-407E-A947-70E740481C1C}">
-                          <a14:useLocalDpi xmlns="" xmlns:wpc="http://schemas.microsoft.com/office/word/2010/wordprocessingCanvas" xmlns:mc="http://schemas.openxmlformats.org/markup-compatibility/2006" xmlns:o="urn:schemas-microsoft-com:office:office" xmlns:v="urn:schemas-microsoft-com:vml" xmlns:wp14="http://schemas.microsoft.com/office/word/2010/wordprocessingDrawing" xmlns:w10="urn:schemas-microsoft-com:office:word" xmlns:w="http://schemas.openxmlformats.org/wordprocessingml/2006/main" xmlns:w14="http://schemas.microsoft.com/office/word/2010/wordml" xmlns:w15="http://schemas.microsoft.com/office/word/2012/wordml" xmlns:wpg="http://schemas.microsoft.com/office/word/2010/wordprocessingGroup" xmlns:wpi="http://schemas.microsoft.com/office/word/2010/wordprocessingInk" xmlns:wps="http://schemas.microsoft.com/office/word/2010/wordprocessingShape" xmlns:a14="http://schemas.microsoft.com/office/drawing/2010/main" val="0"/>
+                          <a14:useLocalDpi xmlns:a14="http://schemas.microsoft.com/office/drawing/2010/main" xmlns:wps="http://schemas.microsoft.com/office/word/2010/wordprocessingShape" xmlns:wpi="http://schemas.microsoft.com/office/word/2010/wordprocessingInk" xmlns:wpg="http://schemas.microsoft.com/office/word/2010/wordprocessingGroup" xmlns:w15="http://schemas.microsoft.com/office/word/2012/wordml" xmlns:w14="http://schemas.microsoft.com/office/word/2010/wordml" xmlns:w="http://schemas.openxmlformats.org/wordprocessingml/2006/main" xmlns:w10="urn:schemas-microsoft-com:office:word" xmlns:wp14="http://schemas.microsoft.com/office/word/2010/wordprocessingDrawing" xmlns:v="urn:schemas-microsoft-com:vml" xmlns:o="urn:schemas-microsoft-com:office:office" xmlns:mc="http://schemas.openxmlformats.org/markup-compatibility/2006" xmlns:wpc="http://schemas.microsoft.com/office/word/2010/wordprocessingCanvas" xmlns="" val="0"/>
                         </a:ext>
                       </a:extLst>
                     </a:blip>
@@ -42391,102 +42689,16 @@
     </w:lvl>
   </w:abstractNum>
   <w:abstractNum w:abstractNumId="18">
-    <w:nsid w:val="5F5F772C"/>
+    <w:nsid w:val="5DBB102B"/>
     <w:multiLevelType w:val="hybridMultilevel"/>
-    <w:tmpl w:val="28C68C5E"/>
-    <w:lvl w:ilvl="0" w:tplc="200A000F">
-      <w:start w:val="1"/>
-      <w:numFmt w:val="decimal"/>
-      <w:lvlText w:val="%1."/>
-      <w:lvlJc w:val="left"/>
-      <w:pPr>
-        <w:ind w:left="720" w:hanging="360"/>
-      </w:pPr>
-    </w:lvl>
-    <w:lvl w:ilvl="1" w:tplc="200A0019" w:tentative="1">
-      <w:start w:val="1"/>
-      <w:numFmt w:val="lowerLetter"/>
-      <w:lvlText w:val="%2."/>
-      <w:lvlJc w:val="left"/>
-      <w:pPr>
-        <w:ind w:left="1440" w:hanging="360"/>
-      </w:pPr>
-    </w:lvl>
-    <w:lvl w:ilvl="2" w:tplc="200A001B" w:tentative="1">
-      <w:start w:val="1"/>
-      <w:numFmt w:val="lowerRoman"/>
-      <w:lvlText w:val="%3."/>
-      <w:lvlJc w:val="right"/>
-      <w:pPr>
-        <w:ind w:left="2160" w:hanging="180"/>
-      </w:pPr>
-    </w:lvl>
-    <w:lvl w:ilvl="3" w:tplc="200A000F" w:tentative="1">
-      <w:start w:val="1"/>
-      <w:numFmt w:val="decimal"/>
-      <w:lvlText w:val="%4."/>
-      <w:lvlJc w:val="left"/>
-      <w:pPr>
-        <w:ind w:left="2880" w:hanging="360"/>
-      </w:pPr>
-    </w:lvl>
-    <w:lvl w:ilvl="4" w:tplc="200A0019" w:tentative="1">
-      <w:start w:val="1"/>
-      <w:numFmt w:val="lowerLetter"/>
-      <w:lvlText w:val="%5."/>
-      <w:lvlJc w:val="left"/>
-      <w:pPr>
-        <w:ind w:left="3600" w:hanging="360"/>
-      </w:pPr>
-    </w:lvl>
-    <w:lvl w:ilvl="5" w:tplc="200A001B" w:tentative="1">
-      <w:start w:val="1"/>
-      <w:numFmt w:val="lowerRoman"/>
-      <w:lvlText w:val="%6."/>
-      <w:lvlJc w:val="right"/>
-      <w:pPr>
-        <w:ind w:left="4320" w:hanging="180"/>
-      </w:pPr>
-    </w:lvl>
-    <w:lvl w:ilvl="6" w:tplc="200A000F" w:tentative="1">
-      <w:start w:val="1"/>
-      <w:numFmt w:val="decimal"/>
-      <w:lvlText w:val="%7."/>
-      <w:lvlJc w:val="left"/>
-      <w:pPr>
-        <w:ind w:left="5040" w:hanging="360"/>
-      </w:pPr>
-    </w:lvl>
-    <w:lvl w:ilvl="7" w:tplc="200A0019" w:tentative="1">
-      <w:start w:val="1"/>
-      <w:numFmt w:val="lowerLetter"/>
-      <w:lvlText w:val="%8."/>
-      <w:lvlJc w:val="left"/>
-      <w:pPr>
-        <w:ind w:left="5760" w:hanging="360"/>
-      </w:pPr>
-    </w:lvl>
-    <w:lvl w:ilvl="8" w:tplc="200A001B" w:tentative="1">
-      <w:start w:val="1"/>
-      <w:numFmt w:val="lowerRoman"/>
-      <w:lvlText w:val="%9."/>
-      <w:lvlJc w:val="right"/>
-      <w:pPr>
-        <w:ind w:left="6480" w:hanging="180"/>
-      </w:pPr>
-    </w:lvl>
-  </w:abstractNum>
-  <w:abstractNum w:abstractNumId="19">
-    <w:nsid w:val="63964248"/>
-    <w:multiLevelType w:val="hybridMultilevel"/>
-    <w:tmpl w:val="8E969E06"/>
+    <w:tmpl w:val="D8EA22B8"/>
     <w:lvl w:ilvl="0" w:tplc="0C0A0001">
       <w:start w:val="1"/>
       <w:numFmt w:val="bullet"/>
       <w:lvlText w:val=""/>
       <w:lvlJc w:val="left"/>
       <w:pPr>
-        <w:ind w:left="2136" w:hanging="360"/>
+        <w:ind w:left="2847" w:hanging="360"/>
       </w:pPr>
       <w:rPr>
         <w:rFonts w:ascii="Symbol" w:hAnsi="Symbol" w:hint="default"/>
@@ -42498,7 +42710,7 @@
       <w:lvlText w:val="o"/>
       <w:lvlJc w:val="left"/>
       <w:pPr>
-        <w:ind w:left="2856" w:hanging="360"/>
+        <w:ind w:left="3567" w:hanging="360"/>
       </w:pPr>
       <w:rPr>
         <w:rFonts w:ascii="Courier New" w:hAnsi="Courier New" w:cs="Courier New" w:hint="default"/>
@@ -42510,7 +42722,7 @@
       <w:lvlText w:val=""/>
       <w:lvlJc w:val="left"/>
       <w:pPr>
-        <w:ind w:left="3576" w:hanging="360"/>
+        <w:ind w:left="4287" w:hanging="360"/>
       </w:pPr>
       <w:rPr>
         <w:rFonts w:ascii="Wingdings" w:hAnsi="Wingdings" w:hint="default"/>
@@ -42522,7 +42734,7 @@
       <w:lvlText w:val=""/>
       <w:lvlJc w:val="left"/>
       <w:pPr>
-        <w:ind w:left="4296" w:hanging="360"/>
+        <w:ind w:left="5007" w:hanging="360"/>
       </w:pPr>
       <w:rPr>
         <w:rFonts w:ascii="Symbol" w:hAnsi="Symbol" w:hint="default"/>
@@ -42534,7 +42746,7 @@
       <w:lvlText w:val="o"/>
       <w:lvlJc w:val="left"/>
       <w:pPr>
-        <w:ind w:left="5016" w:hanging="360"/>
+        <w:ind w:left="5727" w:hanging="360"/>
       </w:pPr>
       <w:rPr>
         <w:rFonts w:ascii="Courier New" w:hAnsi="Courier New" w:cs="Courier New" w:hint="default"/>
@@ -42546,7 +42758,7 @@
       <w:lvlText w:val=""/>
       <w:lvlJc w:val="left"/>
       <w:pPr>
-        <w:ind w:left="5736" w:hanging="360"/>
+        <w:ind w:left="6447" w:hanging="360"/>
       </w:pPr>
       <w:rPr>
         <w:rFonts w:ascii="Wingdings" w:hAnsi="Wingdings" w:hint="default"/>
@@ -42558,7 +42770,7 @@
       <w:lvlText w:val=""/>
       <w:lvlJc w:val="left"/>
       <w:pPr>
-        <w:ind w:left="6456" w:hanging="360"/>
+        <w:ind w:left="7167" w:hanging="360"/>
       </w:pPr>
       <w:rPr>
         <w:rFonts w:ascii="Symbol" w:hAnsi="Symbol" w:hint="default"/>
@@ -42570,7 +42782,7 @@
       <w:lvlText w:val="o"/>
       <w:lvlJc w:val="left"/>
       <w:pPr>
-        <w:ind w:left="7176" w:hanging="360"/>
+        <w:ind w:left="7887" w:hanging="360"/>
       </w:pPr>
       <w:rPr>
         <w:rFonts w:ascii="Courier New" w:hAnsi="Courier New" w:cs="Courier New" w:hint="default"/>
@@ -42582,14 +42794,385 @@
       <w:lvlText w:val=""/>
       <w:lvlJc w:val="left"/>
       <w:pPr>
-        <w:ind w:left="7896" w:hanging="360"/>
+        <w:ind w:left="8607" w:hanging="360"/>
       </w:pPr>
       <w:rPr>
         <w:rFonts w:ascii="Wingdings" w:hAnsi="Wingdings" w:hint="default"/>
       </w:rPr>
     </w:lvl>
   </w:abstractNum>
+  <w:abstractNum w:abstractNumId="19">
+    <w:nsid w:val="5F5F772C"/>
+    <w:multiLevelType w:val="hybridMultilevel"/>
+    <w:tmpl w:val="28C68C5E"/>
+    <w:lvl w:ilvl="0" w:tplc="200A000F">
+      <w:start w:val="1"/>
+      <w:numFmt w:val="decimal"/>
+      <w:lvlText w:val="%1."/>
+      <w:lvlJc w:val="left"/>
+      <w:pPr>
+        <w:ind w:left="720" w:hanging="360"/>
+      </w:pPr>
+    </w:lvl>
+    <w:lvl w:ilvl="1" w:tplc="200A0019" w:tentative="1">
+      <w:start w:val="1"/>
+      <w:numFmt w:val="lowerLetter"/>
+      <w:lvlText w:val="%2."/>
+      <w:lvlJc w:val="left"/>
+      <w:pPr>
+        <w:ind w:left="1440" w:hanging="360"/>
+      </w:pPr>
+    </w:lvl>
+    <w:lvl w:ilvl="2" w:tplc="200A001B" w:tentative="1">
+      <w:start w:val="1"/>
+      <w:numFmt w:val="lowerRoman"/>
+      <w:lvlText w:val="%3."/>
+      <w:lvlJc w:val="right"/>
+      <w:pPr>
+        <w:ind w:left="2160" w:hanging="180"/>
+      </w:pPr>
+    </w:lvl>
+    <w:lvl w:ilvl="3" w:tplc="200A000F" w:tentative="1">
+      <w:start w:val="1"/>
+      <w:numFmt w:val="decimal"/>
+      <w:lvlText w:val="%4."/>
+      <w:lvlJc w:val="left"/>
+      <w:pPr>
+        <w:ind w:left="2880" w:hanging="360"/>
+      </w:pPr>
+    </w:lvl>
+    <w:lvl w:ilvl="4" w:tplc="200A0019" w:tentative="1">
+      <w:start w:val="1"/>
+      <w:numFmt w:val="lowerLetter"/>
+      <w:lvlText w:val="%5."/>
+      <w:lvlJc w:val="left"/>
+      <w:pPr>
+        <w:ind w:left="3600" w:hanging="360"/>
+      </w:pPr>
+    </w:lvl>
+    <w:lvl w:ilvl="5" w:tplc="200A001B" w:tentative="1">
+      <w:start w:val="1"/>
+      <w:numFmt w:val="lowerRoman"/>
+      <w:lvlText w:val="%6."/>
+      <w:lvlJc w:val="right"/>
+      <w:pPr>
+        <w:ind w:left="4320" w:hanging="180"/>
+      </w:pPr>
+    </w:lvl>
+    <w:lvl w:ilvl="6" w:tplc="200A000F" w:tentative="1">
+      <w:start w:val="1"/>
+      <w:numFmt w:val="decimal"/>
+      <w:lvlText w:val="%7."/>
+      <w:lvlJc w:val="left"/>
+      <w:pPr>
+        <w:ind w:left="5040" w:hanging="360"/>
+      </w:pPr>
+    </w:lvl>
+    <w:lvl w:ilvl="7" w:tplc="200A0019" w:tentative="1">
+      <w:start w:val="1"/>
+      <w:numFmt w:val="lowerLetter"/>
+      <w:lvlText w:val="%8."/>
+      <w:lvlJc w:val="left"/>
+      <w:pPr>
+        <w:ind w:left="5760" w:hanging="360"/>
+      </w:pPr>
+    </w:lvl>
+    <w:lvl w:ilvl="8" w:tplc="200A001B" w:tentative="1">
+      <w:start w:val="1"/>
+      <w:numFmt w:val="lowerRoman"/>
+      <w:lvlText w:val="%9."/>
+      <w:lvlJc w:val="right"/>
+      <w:pPr>
+        <w:ind w:left="6480" w:hanging="180"/>
+      </w:pPr>
+    </w:lvl>
+  </w:abstractNum>
   <w:abstractNum w:abstractNumId="20">
+    <w:nsid w:val="60A27893"/>
+    <w:multiLevelType w:val="multilevel"/>
+    <w:tmpl w:val="0C0A001D"/>
+    <w:lvl w:ilvl="0">
+      <w:start w:val="1"/>
+      <w:numFmt w:val="decimal"/>
+      <w:lvlText w:val="%1)"/>
+      <w:lvlJc w:val="left"/>
+      <w:pPr>
+        <w:ind w:left="360" w:hanging="360"/>
+      </w:pPr>
+    </w:lvl>
+    <w:lvl w:ilvl="1">
+      <w:start w:val="1"/>
+      <w:numFmt w:val="lowerLetter"/>
+      <w:lvlText w:val="%2)"/>
+      <w:lvlJc w:val="left"/>
+      <w:pPr>
+        <w:ind w:left="720" w:hanging="360"/>
+      </w:pPr>
+    </w:lvl>
+    <w:lvl w:ilvl="2">
+      <w:start w:val="1"/>
+      <w:numFmt w:val="lowerRoman"/>
+      <w:lvlText w:val="%3)"/>
+      <w:lvlJc w:val="left"/>
+      <w:pPr>
+        <w:ind w:left="1080" w:hanging="360"/>
+      </w:pPr>
+    </w:lvl>
+    <w:lvl w:ilvl="3">
+      <w:start w:val="1"/>
+      <w:numFmt w:val="decimal"/>
+      <w:lvlText w:val="(%4)"/>
+      <w:lvlJc w:val="left"/>
+      <w:pPr>
+        <w:ind w:left="1440" w:hanging="360"/>
+      </w:pPr>
+    </w:lvl>
+    <w:lvl w:ilvl="4">
+      <w:start w:val="1"/>
+      <w:numFmt w:val="lowerLetter"/>
+      <w:lvlText w:val="(%5)"/>
+      <w:lvlJc w:val="left"/>
+      <w:pPr>
+        <w:ind w:left="1800" w:hanging="360"/>
+      </w:pPr>
+    </w:lvl>
+    <w:lvl w:ilvl="5">
+      <w:start w:val="1"/>
+      <w:numFmt w:val="lowerRoman"/>
+      <w:lvlText w:val="(%6)"/>
+      <w:lvlJc w:val="left"/>
+      <w:pPr>
+        <w:ind w:left="2160" w:hanging="360"/>
+      </w:pPr>
+    </w:lvl>
+    <w:lvl w:ilvl="6">
+      <w:start w:val="1"/>
+      <w:numFmt w:val="decimal"/>
+      <w:lvlText w:val="%7."/>
+      <w:lvlJc w:val="left"/>
+      <w:pPr>
+        <w:ind w:left="2520" w:hanging="360"/>
+      </w:pPr>
+    </w:lvl>
+    <w:lvl w:ilvl="7">
+      <w:start w:val="1"/>
+      <w:numFmt w:val="lowerLetter"/>
+      <w:lvlText w:val="%8."/>
+      <w:lvlJc w:val="left"/>
+      <w:pPr>
+        <w:ind w:left="2880" w:hanging="360"/>
+      </w:pPr>
+    </w:lvl>
+    <w:lvl w:ilvl="8">
+      <w:start w:val="1"/>
+      <w:numFmt w:val="lowerRoman"/>
+      <w:lvlText w:val="%9."/>
+      <w:lvlJc w:val="left"/>
+      <w:pPr>
+        <w:ind w:left="3240" w:hanging="360"/>
+      </w:pPr>
+    </w:lvl>
+  </w:abstractNum>
+  <w:abstractNum w:abstractNumId="21">
+    <w:nsid w:val="630C10D5"/>
+    <w:multiLevelType w:val="hybridMultilevel"/>
+    <w:tmpl w:val="D256DFC8"/>
+    <w:lvl w:ilvl="0" w:tplc="0C0A000F">
+      <w:start w:val="1"/>
+      <w:numFmt w:val="decimal"/>
+      <w:lvlText w:val="%1."/>
+      <w:lvlJc w:val="left"/>
+      <w:pPr>
+        <w:ind w:left="2847" w:hanging="360"/>
+      </w:pPr>
+    </w:lvl>
+    <w:lvl w:ilvl="1" w:tplc="0C0A0019" w:tentative="1">
+      <w:start w:val="1"/>
+      <w:numFmt w:val="lowerLetter"/>
+      <w:lvlText w:val="%2."/>
+      <w:lvlJc w:val="left"/>
+      <w:pPr>
+        <w:ind w:left="3567" w:hanging="360"/>
+      </w:pPr>
+    </w:lvl>
+    <w:lvl w:ilvl="2" w:tplc="0C0A001B" w:tentative="1">
+      <w:start w:val="1"/>
+      <w:numFmt w:val="lowerRoman"/>
+      <w:lvlText w:val="%3."/>
+      <w:lvlJc w:val="right"/>
+      <w:pPr>
+        <w:ind w:left="4287" w:hanging="180"/>
+      </w:pPr>
+    </w:lvl>
+    <w:lvl w:ilvl="3" w:tplc="0C0A000F" w:tentative="1">
+      <w:start w:val="1"/>
+      <w:numFmt w:val="decimal"/>
+      <w:lvlText w:val="%4."/>
+      <w:lvlJc w:val="left"/>
+      <w:pPr>
+        <w:ind w:left="5007" w:hanging="360"/>
+      </w:pPr>
+    </w:lvl>
+    <w:lvl w:ilvl="4" w:tplc="0C0A0019" w:tentative="1">
+      <w:start w:val="1"/>
+      <w:numFmt w:val="lowerLetter"/>
+      <w:lvlText w:val="%5."/>
+      <w:lvlJc w:val="left"/>
+      <w:pPr>
+        <w:ind w:left="5727" w:hanging="360"/>
+      </w:pPr>
+    </w:lvl>
+    <w:lvl w:ilvl="5" w:tplc="0C0A001B" w:tentative="1">
+      <w:start w:val="1"/>
+      <w:numFmt w:val="lowerRoman"/>
+      <w:lvlText w:val="%6."/>
+      <w:lvlJc w:val="right"/>
+      <w:pPr>
+        <w:ind w:left="6447" w:hanging="180"/>
+      </w:pPr>
+    </w:lvl>
+    <w:lvl w:ilvl="6" w:tplc="0C0A000F" w:tentative="1">
+      <w:start w:val="1"/>
+      <w:numFmt w:val="decimal"/>
+      <w:lvlText w:val="%7."/>
+      <w:lvlJc w:val="left"/>
+      <w:pPr>
+        <w:ind w:left="7167" w:hanging="360"/>
+      </w:pPr>
+    </w:lvl>
+    <w:lvl w:ilvl="7" w:tplc="0C0A0019" w:tentative="1">
+      <w:start w:val="1"/>
+      <w:numFmt w:val="lowerLetter"/>
+      <w:lvlText w:val="%8."/>
+      <w:lvlJc w:val="left"/>
+      <w:pPr>
+        <w:ind w:left="7887" w:hanging="360"/>
+      </w:pPr>
+    </w:lvl>
+    <w:lvl w:ilvl="8" w:tplc="0C0A001B" w:tentative="1">
+      <w:start w:val="1"/>
+      <w:numFmt w:val="lowerRoman"/>
+      <w:lvlText w:val="%9."/>
+      <w:lvlJc w:val="right"/>
+      <w:pPr>
+        <w:ind w:left="8607" w:hanging="180"/>
+      </w:pPr>
+    </w:lvl>
+  </w:abstractNum>
+  <w:abstractNum w:abstractNumId="22">
+    <w:nsid w:val="63964248"/>
+    <w:multiLevelType w:val="hybridMultilevel"/>
+    <w:tmpl w:val="8E969E06"/>
+    <w:lvl w:ilvl="0" w:tplc="0C0A0001">
+      <w:start w:val="1"/>
+      <w:numFmt w:val="bullet"/>
+      <w:lvlText w:val=""/>
+      <w:lvlJc w:val="left"/>
+      <w:pPr>
+        <w:ind w:left="2136" w:hanging="360"/>
+      </w:pPr>
+      <w:rPr>
+        <w:rFonts w:ascii="Symbol" w:hAnsi="Symbol" w:hint="default"/>
+      </w:rPr>
+    </w:lvl>
+    <w:lvl w:ilvl="1" w:tplc="0C0A0003" w:tentative="1">
+      <w:start w:val="1"/>
+      <w:numFmt w:val="bullet"/>
+      <w:lvlText w:val="o"/>
+      <w:lvlJc w:val="left"/>
+      <w:pPr>
+        <w:ind w:left="2856" w:hanging="360"/>
+      </w:pPr>
+      <w:rPr>
+        <w:rFonts w:ascii="Courier New" w:hAnsi="Courier New" w:cs="Courier New" w:hint="default"/>
+      </w:rPr>
+    </w:lvl>
+    <w:lvl w:ilvl="2" w:tplc="0C0A0005" w:tentative="1">
+      <w:start w:val="1"/>
+      <w:numFmt w:val="bullet"/>
+      <w:lvlText w:val=""/>
+      <w:lvlJc w:val="left"/>
+      <w:pPr>
+        <w:ind w:left="3576" w:hanging="360"/>
+      </w:pPr>
+      <w:rPr>
+        <w:rFonts w:ascii="Wingdings" w:hAnsi="Wingdings" w:hint="default"/>
+      </w:rPr>
+    </w:lvl>
+    <w:lvl w:ilvl="3" w:tplc="0C0A0001" w:tentative="1">
+      <w:start w:val="1"/>
+      <w:numFmt w:val="bullet"/>
+      <w:lvlText w:val=""/>
+      <w:lvlJc w:val="left"/>
+      <w:pPr>
+        <w:ind w:left="4296" w:hanging="360"/>
+      </w:pPr>
+      <w:rPr>
+        <w:rFonts w:ascii="Symbol" w:hAnsi="Symbol" w:hint="default"/>
+      </w:rPr>
+    </w:lvl>
+    <w:lvl w:ilvl="4" w:tplc="0C0A0003" w:tentative="1">
+      <w:start w:val="1"/>
+      <w:numFmt w:val="bullet"/>
+      <w:lvlText w:val="o"/>
+      <w:lvlJc w:val="left"/>
+      <w:pPr>
+        <w:ind w:left="5016" w:hanging="360"/>
+      </w:pPr>
+      <w:rPr>
+        <w:rFonts w:ascii="Courier New" w:hAnsi="Courier New" w:cs="Courier New" w:hint="default"/>
+      </w:rPr>
+    </w:lvl>
+    <w:lvl w:ilvl="5" w:tplc="0C0A0005" w:tentative="1">
+      <w:start w:val="1"/>
+      <w:numFmt w:val="bullet"/>
+      <w:lvlText w:val=""/>
+      <w:lvlJc w:val="left"/>
+      <w:pPr>
+        <w:ind w:left="5736" w:hanging="360"/>
+      </w:pPr>
+      <w:rPr>
+        <w:rFonts w:ascii="Wingdings" w:hAnsi="Wingdings" w:hint="default"/>
+      </w:rPr>
+    </w:lvl>
+    <w:lvl w:ilvl="6" w:tplc="0C0A0001" w:tentative="1">
+      <w:start w:val="1"/>
+      <w:numFmt w:val="bullet"/>
+      <w:lvlText w:val=""/>
+      <w:lvlJc w:val="left"/>
+      <w:pPr>
+        <w:ind w:left="6456" w:hanging="360"/>
+      </w:pPr>
+      <w:rPr>
+        <w:rFonts w:ascii="Symbol" w:hAnsi="Symbol" w:hint="default"/>
+      </w:rPr>
+    </w:lvl>
+    <w:lvl w:ilvl="7" w:tplc="0C0A0003" w:tentative="1">
+      <w:start w:val="1"/>
+      <w:numFmt w:val="bullet"/>
+      <w:lvlText w:val="o"/>
+      <w:lvlJc w:val="left"/>
+      <w:pPr>
+        <w:ind w:left="7176" w:hanging="360"/>
+      </w:pPr>
+      <w:rPr>
+        <w:rFonts w:ascii="Courier New" w:hAnsi="Courier New" w:cs="Courier New" w:hint="default"/>
+      </w:rPr>
+    </w:lvl>
+    <w:lvl w:ilvl="8" w:tplc="0C0A0005" w:tentative="1">
+      <w:start w:val="1"/>
+      <w:numFmt w:val="bullet"/>
+      <w:lvlText w:val=""/>
+      <w:lvlJc w:val="left"/>
+      <w:pPr>
+        <w:ind w:left="7896" w:hanging="360"/>
+      </w:pPr>
+      <w:rPr>
+        <w:rFonts w:ascii="Wingdings" w:hAnsi="Wingdings" w:hint="default"/>
+      </w:rPr>
+    </w:lvl>
+  </w:abstractNum>
+  <w:abstractNum w:abstractNumId="23">
     <w:nsid w:val="6776622C"/>
     <w:multiLevelType w:val="hybridMultilevel"/>
     <w:tmpl w:val="F8CC390A"/>
@@ -42675,7 +43258,7 @@
       </w:pPr>
     </w:lvl>
   </w:abstractNum>
-  <w:abstractNum w:abstractNumId="21">
+  <w:abstractNum w:abstractNumId="24">
     <w:nsid w:val="67AE55E7"/>
     <w:multiLevelType w:val="hybridMultilevel"/>
     <w:tmpl w:val="5A0AAEC8"/>
@@ -42764,7 +43347,7 @@
       </w:pPr>
     </w:lvl>
   </w:abstractNum>
-  <w:abstractNum w:abstractNumId="22">
+  <w:abstractNum w:abstractNumId="25">
     <w:nsid w:val="67F03303"/>
     <w:multiLevelType w:val="hybridMultilevel"/>
     <w:tmpl w:val="4D507AA8"/>
@@ -42877,7 +43460,7 @@
       </w:rPr>
     </w:lvl>
   </w:abstractNum>
-  <w:abstractNum w:abstractNumId="23">
+  <w:abstractNum w:abstractNumId="26">
     <w:nsid w:val="68315FD8"/>
     <w:multiLevelType w:val="hybridMultilevel"/>
     <w:tmpl w:val="E1D44042"/>
@@ -42963,7 +43546,7 @@
       </w:pPr>
     </w:lvl>
   </w:abstractNum>
-  <w:abstractNum w:abstractNumId="24">
+  <w:abstractNum w:abstractNumId="27">
     <w:nsid w:val="6C3622EF"/>
     <w:multiLevelType w:val="hybridMultilevel"/>
     <w:tmpl w:val="E8BC1060"/>
@@ -43076,7 +43659,7 @@
       </w:rPr>
     </w:lvl>
   </w:abstractNum>
-  <w:abstractNum w:abstractNumId="25">
+  <w:abstractNum w:abstractNumId="28">
     <w:nsid w:val="6FDF2033"/>
     <w:multiLevelType w:val="hybridMultilevel"/>
     <w:tmpl w:val="E0D4AF14"/>
@@ -43162,7 +43745,7 @@
       </w:pPr>
     </w:lvl>
   </w:abstractNum>
-  <w:abstractNum w:abstractNumId="26">
+  <w:abstractNum w:abstractNumId="29">
     <w:nsid w:val="70F0712D"/>
     <w:multiLevelType w:val="hybridMultilevel"/>
     <w:tmpl w:val="7C3EB67C"/>
@@ -43249,10 +43832,10 @@
     </w:lvl>
   </w:abstractNum>
   <w:num w:numId="1">
-    <w:abstractNumId w:val="21"/>
+    <w:abstractNumId w:val="24"/>
   </w:num>
   <w:num w:numId="2">
-    <w:abstractNumId w:val="18"/>
+    <w:abstractNumId w:val="19"/>
   </w:num>
   <w:num w:numId="3">
     <w:abstractNumId w:val="13"/>
@@ -43267,7 +43850,7 @@
     <w:abstractNumId w:val="12"/>
   </w:num>
   <w:num w:numId="7">
-    <w:abstractNumId w:val="24"/>
+    <w:abstractNumId w:val="27"/>
   </w:num>
   <w:num w:numId="8">
     <w:abstractNumId w:val="1"/>
@@ -43279,13 +43862,13 @@
     <w:abstractNumId w:val="2"/>
   </w:num>
   <w:num w:numId="11">
-    <w:abstractNumId w:val="22"/>
+    <w:abstractNumId w:val="25"/>
   </w:num>
   <w:num w:numId="12">
     <w:abstractNumId w:val="8"/>
   </w:num>
   <w:num w:numId="13">
-    <w:abstractNumId w:val="20"/>
+    <w:abstractNumId w:val="23"/>
   </w:num>
   <w:num w:numId="14">
     <w:abstractNumId w:val="17"/>
@@ -43297,22 +43880,22 @@
     <w:abstractNumId w:val="0"/>
   </w:num>
   <w:num w:numId="17">
-    <w:abstractNumId w:val="19"/>
+    <w:abstractNumId w:val="22"/>
   </w:num>
   <w:num w:numId="18">
     <w:abstractNumId w:val="16"/>
   </w:num>
   <w:num w:numId="19">
-    <w:abstractNumId w:val="26"/>
+    <w:abstractNumId w:val="29"/>
   </w:num>
   <w:num w:numId="20">
     <w:abstractNumId w:val="5"/>
   </w:num>
   <w:num w:numId="21">
-    <w:abstractNumId w:val="25"/>
+    <w:abstractNumId w:val="28"/>
   </w:num>
   <w:num w:numId="22">
-    <w:abstractNumId w:val="23"/>
+    <w:abstractNumId w:val="26"/>
   </w:num>
   <w:num w:numId="23">
     <w:abstractNumId w:val="15"/>
@@ -43328,6 +43911,15 @@
   </w:num>
   <w:num w:numId="27">
     <w:abstractNumId w:val="14"/>
+  </w:num>
+  <w:num w:numId="28">
+    <w:abstractNumId w:val="21"/>
+  </w:num>
+  <w:num w:numId="29">
+    <w:abstractNumId w:val="20"/>
+  </w:num>
+  <w:num w:numId="30">
+    <w:abstractNumId w:val="18"/>
   </w:num>
 </w:numbering>
 </file>
@@ -44314,7 +44906,7 @@
                   <c:v>0.8</c:v>
                 </c:pt>
                 <c:pt idx="5">
-                  <c:v>1.7000000000000057</c:v>
+                  <c:v>1.700000000000006</c:v>
                 </c:pt>
                 <c:pt idx="6">
                   <c:v>3.64</c:v>
@@ -44342,11 +44934,11 @@
           </c:yVal>
           <c:smooth val="1"/>
         </c:ser>
-        <c:axId val="166769408"/>
-        <c:axId val="166771328"/>
+        <c:axId val="185030912"/>
+        <c:axId val="296517632"/>
       </c:scatterChart>
       <c:valAx>
-        <c:axId val="166769408"/>
+        <c:axId val="185030912"/>
         <c:scaling>
           <c:orientation val="minMax"/>
         </c:scaling>
@@ -44371,12 +44963,12 @@
         <c:numFmt formatCode="Estándar" sourceLinked="1"/>
         <c:majorTickMark val="none"/>
         <c:tickLblPos val="nextTo"/>
-        <c:crossAx val="166771328"/>
+        <c:crossAx val="296517632"/>
         <c:crosses val="autoZero"/>
         <c:crossBetween val="midCat"/>
       </c:valAx>
       <c:valAx>
-        <c:axId val="166771328"/>
+        <c:axId val="296517632"/>
         <c:scaling>
           <c:orientation val="minMax"/>
         </c:scaling>
@@ -44402,7 +44994,7 @@
         <c:numFmt formatCode="Estándar" sourceLinked="1"/>
         <c:majorTickMark val="none"/>
         <c:tickLblPos val="nextTo"/>
-        <c:crossAx val="166769408"/>
+        <c:crossAx val="185030912"/>
         <c:crosses val="autoZero"/>
         <c:crossBetween val="midCat"/>
       </c:valAx>
@@ -44518,7 +45110,7 @@
                   <c:v>10</c:v>
                 </c:pt>
                 <c:pt idx="2">
-                  <c:v>3.4285714285714608</c:v>
+                  <c:v>3.4285714285714612</c:v>
                 </c:pt>
                 <c:pt idx="3">
                   <c:v>3.1007751937984467</c:v>
@@ -44609,10 +45201,10 @@
                   <c:v>8</c:v>
                 </c:pt>
                 <c:pt idx="2">
-                  <c:v>3.4285714285714608</c:v>
+                  <c:v>3.4285714285714612</c:v>
                 </c:pt>
                 <c:pt idx="3">
-                  <c:v>3.4285714285714608</c:v>
+                  <c:v>3.4285714285714612</c:v>
                 </c:pt>
                 <c:pt idx="4">
                   <c:v>3.4682080924855487</c:v>
@@ -44725,11 +45317,11 @@
           </c:yVal>
           <c:smooth val="1"/>
         </c:ser>
-        <c:axId val="216924544"/>
-        <c:axId val="216926464"/>
+        <c:axId val="421384192"/>
+        <c:axId val="98603392"/>
       </c:scatterChart>
       <c:valAx>
-        <c:axId val="216924544"/>
+        <c:axId val="421384192"/>
         <c:scaling>
           <c:orientation val="minMax"/>
         </c:scaling>
@@ -44754,12 +45346,12 @@
         <c:numFmt formatCode="Estándar" sourceLinked="1"/>
         <c:majorTickMark val="none"/>
         <c:tickLblPos val="nextTo"/>
-        <c:crossAx val="216926464"/>
+        <c:crossAx val="98603392"/>
         <c:crosses val="autoZero"/>
         <c:crossBetween val="midCat"/>
       </c:valAx>
       <c:valAx>
-        <c:axId val="216926464"/>
+        <c:axId val="98603392"/>
         <c:scaling>
           <c:orientation val="minMax"/>
         </c:scaling>
@@ -44793,7 +45385,7 @@
         <c:numFmt formatCode="Estándar" sourceLinked="1"/>
         <c:majorTickMark val="none"/>
         <c:tickLblPos val="nextTo"/>
-        <c:crossAx val="216924544"/>
+        <c:crossAx val="421384192"/>
         <c:crosses val="autoZero"/>
         <c:crossBetween val="midCat"/>
       </c:valAx>
@@ -44909,11 +45501,11 @@
             </c:numRef>
           </c:yVal>
         </c:ser>
-        <c:axId val="216971520"/>
-        <c:axId val="216977792"/>
+        <c:axId val="105550208"/>
+        <c:axId val="105552128"/>
       </c:scatterChart>
       <c:valAx>
-        <c:axId val="216971520"/>
+        <c:axId val="105550208"/>
         <c:scaling>
           <c:orientation val="minMax"/>
         </c:scaling>
@@ -44961,12 +45553,12 @@
             <a:round/>
           </a:ln>
         </c:spPr>
-        <c:crossAx val="216977792"/>
+        <c:crossAx val="105552128"/>
         <c:crossesAt val="0"/>
         <c:crossBetween val="midCat"/>
       </c:valAx>
       <c:valAx>
-        <c:axId val="216977792"/>
+        <c:axId val="105552128"/>
         <c:scaling>
           <c:orientation val="minMax"/>
           <c:max val="100"/>
@@ -45015,7 +45607,7 @@
             <a:round/>
           </a:ln>
         </c:spPr>
-        <c:crossAx val="216971520"/>
+        <c:crossAx val="105550208"/>
         <c:crossesAt val="0"/>
         <c:crossBetween val="midCat"/>
       </c:valAx>
@@ -45331,7 +45923,7 @@
 </file>
 
 <file path=customXml/itemProps1.xml><?xml version="1.0" encoding="utf-8"?>
-<ds:datastoreItem xmlns:ds="http://schemas.openxmlformats.org/officeDocument/2006/customXml" ds:itemID="{8F38F60F-74E6-42A5-895C-B74E4EC773FE}">
+<ds:datastoreItem xmlns:ds="http://schemas.openxmlformats.org/officeDocument/2006/customXml" ds:itemID="{352941E8-AE1F-4DDD-B314-B79EA96404AB}">
   <ds:schemaRefs>
     <ds:schemaRef ds:uri="http://schemas.openxmlformats.org/officeDocument/2006/bibliography"/>
   </ds:schemaRefs>

</xml_diff>

<commit_message>
correcciones y  consideracion de gravedad
</commit_message>
<xml_diff>
--- a/Documento/Capítulo 4 - Desarrollo.docx
+++ b/Documento/Capítulo 4 - Desarrollo.docx
@@ -92,21 +92,7 @@
         <w:rPr>
           <w:rFonts w:ascii="Arial" w:hAnsi="Arial" w:cs="Arial"/>
         </w:rPr>
-        <w:t xml:space="preserve">e </w:t>
-      </w:r>
-      <w:proofErr w:type="spellStart"/>
-      <w:r>
-        <w:rPr>
-          <w:rFonts w:ascii="Arial" w:hAnsi="Arial" w:cs="Arial"/>
-        </w:rPr>
-        <w:t>cuadricóptero</w:t>
-      </w:r>
-      <w:proofErr w:type="spellEnd"/>
-      <w:r>
-        <w:rPr>
-          <w:rFonts w:ascii="Arial" w:hAnsi="Arial" w:cs="Arial"/>
-        </w:rPr>
-        <w:t xml:space="preserve"> </w:t>
+        <w:t xml:space="preserve">e cuadricóptero </w:t>
       </w:r>
       <w:proofErr w:type="spellStart"/>
       <w:r>
@@ -472,7 +458,7 @@
         <w:rPr>
           <w:rFonts w:ascii="Arial" w:hAnsi="Arial" w:cs="Arial"/>
           <w:noProof/>
-          <w:lang w:eastAsia="es-VE" w:bidi="ar-SA"/>
+          <w:lang w:val="es-ES" w:eastAsia="es-ES" w:bidi="ar-SA"/>
         </w:rPr>
         <w:drawing>
           <wp:inline distT="0" distB="0" distL="0" distR="0">
@@ -1271,13 +1257,7 @@
                 <w:rPr>
                   <w:rFonts w:ascii="Cambria Math" w:hAnsi="Cambria Math" w:cs="Arial"/>
                 </w:rPr>
-                <m:t>miliAmperi</m:t>
-              </m:r>
-              <m:r>
-                <w:rPr>
-                  <w:rFonts w:ascii="Cambria Math" w:hAnsi="Cambria Math" w:cs="Arial"/>
-                </w:rPr>
-                <m:t>os</m:t>
+                <m:t>miliAmperios</m:t>
               </m:r>
             </m:num>
             <m:den>
@@ -1645,7 +1625,7 @@
           <w:rFonts w:ascii="Arial" w:hAnsi="Arial" w:cs="Arial"/>
           <w:b/>
           <w:noProof/>
-          <w:lang w:eastAsia="es-VE" w:bidi="ar-SA"/>
+          <w:lang w:val="es-ES" w:eastAsia="es-ES" w:bidi="ar-SA"/>
         </w:rPr>
         <w:drawing>
           <wp:inline distT="0" distB="0" distL="0" distR="0">
@@ -1897,23 +1877,7 @@
           <w:rFonts w:ascii="Arial" w:hAnsi="Arial" w:cs="Arial"/>
           <w:i w:val="0"/>
         </w:rPr>
-        <w:t xml:space="preserve">disipación, y con ello, una reducción en la velocidad de los motores del </w:t>
-      </w:r>
-      <w:proofErr w:type="spellStart"/>
-      <w:r>
-        <w:rPr>
-          <w:rFonts w:ascii="Arial" w:hAnsi="Arial" w:cs="Arial"/>
-          <w:i w:val="0"/>
-        </w:rPr>
-        <w:t>cuadricóptero</w:t>
-      </w:r>
-      <w:proofErr w:type="spellEnd"/>
-      <w:r>
-        <w:rPr>
-          <w:rFonts w:ascii="Arial" w:hAnsi="Arial" w:cs="Arial"/>
-          <w:i w:val="0"/>
-        </w:rPr>
-        <w:t xml:space="preserve"> en funcionamiento.</w:t>
+        <w:t>disipación, y con ello, una reducción en la velocidad de los motores del cuadricóptero en funcionamiento.</w:t>
       </w:r>
     </w:p>
     <w:p>
@@ -1994,83 +1958,35 @@
           <w:rFonts w:ascii="Arial" w:hAnsi="Arial" w:cs="Arial"/>
           <w:i w:val="0"/>
         </w:rPr>
-        <w:t xml:space="preserve"> ante las cargas de los motores del </w:t>
-      </w:r>
-      <w:proofErr w:type="spellStart"/>
+        <w:t xml:space="preserve"> ante las cargas de los motores del cuadricóptero, y se </w:t>
+      </w:r>
       <w:r>
         <w:rPr>
           <w:rFonts w:ascii="Arial" w:hAnsi="Arial" w:cs="Arial"/>
           <w:i w:val="0"/>
         </w:rPr>
-        <w:t>cuadricóptero</w:t>
-      </w:r>
-      <w:proofErr w:type="spellEnd"/>
+        <w:t xml:space="preserve">modeló el proceso de descarga de la batería para asegurar disipación mínima en los componentes del circuito, y un máximo consumo </w:t>
+      </w:r>
       <w:r>
         <w:rPr>
           <w:rFonts w:ascii="Arial" w:hAnsi="Arial" w:cs="Arial"/>
           <w:i w:val="0"/>
         </w:rPr>
-        <w:t xml:space="preserve">, y se </w:t>
+        <w:t xml:space="preserve">de corriente </w:t>
       </w:r>
       <w:r>
         <w:rPr>
           <w:rFonts w:ascii="Arial" w:hAnsi="Arial" w:cs="Arial"/>
           <w:i w:val="0"/>
         </w:rPr>
-        <w:t xml:space="preserve">modeló el proceso de descarga de la batería para asegurar disipación mínima en los componentes del circuito, y un máximo consumo </w:t>
+        <w:t xml:space="preserve">por parte de los motores del cuadricóptero. El circuito desarrollado tuvo un </w:t>
       </w:r>
       <w:r>
         <w:rPr>
           <w:rFonts w:ascii="Arial" w:hAnsi="Arial" w:cs="Arial"/>
           <w:i w:val="0"/>
         </w:rPr>
-        <w:t xml:space="preserve">de corriente </w:t>
-      </w:r>
-      <w:r>
-        <w:rPr>
-          <w:rFonts w:ascii="Arial" w:hAnsi="Arial" w:cs="Arial"/>
-          <w:i w:val="0"/>
-        </w:rPr>
-        <w:t xml:space="preserve">por parte de los motores del </w:t>
-      </w:r>
-      <w:proofErr w:type="spellStart"/>
-      <w:r>
-        <w:rPr>
-          <w:rFonts w:ascii="Arial" w:hAnsi="Arial" w:cs="Arial"/>
-          <w:i w:val="0"/>
-        </w:rPr>
-        <w:t>cuadricóptero</w:t>
-      </w:r>
-      <w:proofErr w:type="spellEnd"/>
-      <w:r>
-        <w:rPr>
-          <w:rFonts w:ascii="Arial" w:hAnsi="Arial" w:cs="Arial"/>
-          <w:i w:val="0"/>
-        </w:rPr>
-        <w:t xml:space="preserve">. El circuito desarrollado tuvo un </w:t>
-      </w:r>
-      <w:r>
-        <w:rPr>
-          <w:rFonts w:ascii="Arial" w:hAnsi="Arial" w:cs="Arial"/>
-          <w:i w:val="0"/>
-        </w:rPr>
-        <w:t xml:space="preserve">rendimiento satisfactorio en pruebas, y fue utilizado para llevar a cabo las pruebas de vuelo del </w:t>
-      </w:r>
-      <w:proofErr w:type="spellStart"/>
-      <w:r>
-        <w:rPr>
-          <w:rFonts w:ascii="Arial" w:hAnsi="Arial" w:cs="Arial"/>
-          <w:i w:val="0"/>
-        </w:rPr>
-        <w:t>cuadricóptero</w:t>
-      </w:r>
-      <w:proofErr w:type="spellEnd"/>
-      <w:r>
-        <w:rPr>
-          <w:rFonts w:ascii="Arial" w:hAnsi="Arial" w:cs="Arial"/>
-          <w:i w:val="0"/>
-        </w:rPr>
-        <w:t xml:space="preserve"> en el presente trabajo</w:t>
+        <w:t>rendimiento satisfactorio en pruebas, y fue utilizado para llevar a cabo las pruebas de vuelo del cuadricóptero en el presente trabajo</w:t>
       </w:r>
       <w:r>
         <w:rPr>
@@ -2172,7 +2088,7 @@
           <w:rFonts w:ascii="Arial" w:hAnsi="Arial" w:cs="Arial"/>
           <w:i w:val="0"/>
           <w:noProof/>
-          <w:lang w:eastAsia="es-VE" w:bidi="ar-SA"/>
+          <w:lang w:val="es-ES" w:eastAsia="es-ES" w:bidi="ar-SA"/>
         </w:rPr>
         <w:drawing>
           <wp:inline distT="0" distB="0" distL="0" distR="0">
@@ -3493,7 +3409,7 @@
         <w:rPr>
           <w:rFonts w:ascii="Arial" w:hAnsi="Arial" w:cs="Arial"/>
           <w:noProof/>
-          <w:lang w:eastAsia="es-VE" w:bidi="ar-SA"/>
+          <w:lang w:val="es-ES" w:eastAsia="es-ES" w:bidi="ar-SA"/>
         </w:rPr>
         <w:drawing>
           <wp:inline distT="0" distB="0" distL="0" distR="0">
@@ -4258,7 +4174,7 @@
       <w:r>
         <w:rPr>
           <w:noProof/>
-          <w:lang w:eastAsia="es-VE" w:bidi="ar-SA"/>
+          <w:lang w:val="es-ES" w:eastAsia="es-ES" w:bidi="ar-SA"/>
         </w:rPr>
         <w:drawing>
           <wp:inline distT="0" distB="0" distL="0" distR="0">
@@ -4425,21 +4341,7 @@
         <w:rPr>
           <w:rFonts w:ascii="Arial" w:hAnsi="Arial" w:cs="Arial"/>
         </w:rPr>
-        <w:t xml:space="preserve">La estimación de estimación angular del </w:t>
-      </w:r>
-      <w:proofErr w:type="spellStart"/>
-      <w:r>
-        <w:rPr>
-          <w:rFonts w:ascii="Arial" w:hAnsi="Arial" w:cs="Arial"/>
-        </w:rPr>
-        <w:t>cuadricóptero</w:t>
-      </w:r>
-      <w:proofErr w:type="spellEnd"/>
-      <w:r>
-        <w:rPr>
-          <w:rFonts w:ascii="Arial" w:hAnsi="Arial" w:cs="Arial"/>
-        </w:rPr>
-        <w:t xml:space="preserve"> fue realizada siguiendo el procedimiento descrito en el </w:t>
+        <w:t xml:space="preserve">La estimación de estimación angular del cuadricóptero fue realizada siguiendo el procedimiento descrito en el </w:t>
       </w:r>
       <w:r>
         <w:rPr>
@@ -4509,18 +4411,8 @@
           <w:b/>
           <w:highlight w:val="cyan"/>
         </w:rPr>
-        <w:t xml:space="preserve">stimación de posición angular y velocidad angular del </w:t>
-      </w:r>
-      <w:proofErr w:type="spellStart"/>
-      <w:r>
-        <w:rPr>
-          <w:rFonts w:ascii="Arial" w:hAnsi="Arial" w:cs="Arial"/>
-          <w:b/>
-          <w:highlight w:val="cyan"/>
-        </w:rPr>
-        <w:t>cuadricóptero</w:t>
-      </w:r>
-      <w:proofErr w:type="spellEnd"/>
+        <w:t>stimación de posición angular y velocidad angular del cuadricóptero</w:t>
+      </w:r>
     </w:p>
     <w:p>
       <w:pPr>
@@ -4547,21 +4439,7 @@
         <w:rPr>
           <w:rFonts w:ascii="Arial" w:hAnsi="Arial" w:cs="Arial"/>
         </w:rPr>
-        <w:t xml:space="preserve">Para estimar la posición angular y velocidad angular del </w:t>
-      </w:r>
-      <w:proofErr w:type="spellStart"/>
-      <w:r>
-        <w:rPr>
-          <w:rFonts w:ascii="Arial" w:hAnsi="Arial" w:cs="Arial"/>
-        </w:rPr>
-        <w:t>cuadricóptero</w:t>
-      </w:r>
-      <w:proofErr w:type="spellEnd"/>
-      <w:r>
-        <w:rPr>
-          <w:rFonts w:ascii="Arial" w:hAnsi="Arial" w:cs="Arial"/>
-        </w:rPr>
-        <w:t xml:space="preserve"> se desarrolló un modelo matemático del problema, en base a las características de los sensores acelerómetro y giroscopio. El modelo en cuestión se encuentra en el </w:t>
+        <w:t xml:space="preserve">Para estimar la posición angular y velocidad angular del cuadricóptero se desarrolló un modelo matemático del problema, en base a las características de los sensores acelerómetro y giroscopio. El modelo en cuestión se encuentra en el </w:t>
       </w:r>
       <w:r>
         <w:rPr>
@@ -4716,18 +4594,8 @@
           <w:b/>
           <w:highlight w:val="cyan"/>
         </w:rPr>
-        <w:t xml:space="preserve">del </w:t>
-      </w:r>
-      <w:proofErr w:type="spellStart"/>
-      <w:r>
-        <w:rPr>
-          <w:rFonts w:ascii="Arial" w:hAnsi="Arial" w:cs="Arial"/>
-          <w:b/>
-          <w:highlight w:val="cyan"/>
-        </w:rPr>
-        <w:t>cuadricóptero</w:t>
-      </w:r>
-      <w:proofErr w:type="spellEnd"/>
+        <w:t>del cuadricóptero</w:t>
+      </w:r>
     </w:p>
     <w:p>
       <w:pPr>
@@ -4838,7 +4706,7 @@
       <w:r>
         <w:rPr>
           <w:noProof/>
-          <w:lang w:eastAsia="es-VE" w:bidi="ar-SA"/>
+          <w:lang w:val="es-ES" w:eastAsia="es-ES" w:bidi="ar-SA"/>
         </w:rPr>
         <w:drawing>
           <wp:inline distT="0" distB="0" distL="0" distR="0">
@@ -4999,18 +4867,8 @@
           <w:b/>
           <w:highlight w:val="green"/>
         </w:rPr>
-        <w:t xml:space="preserve">Algoritmo de estimación de posición y velocidad en el eje z del </w:t>
-      </w:r>
-      <w:proofErr w:type="spellStart"/>
-      <w:r>
-        <w:rPr>
-          <w:rFonts w:ascii="Arial" w:hAnsi="Arial" w:cs="Arial"/>
-          <w:b/>
-          <w:highlight w:val="green"/>
-        </w:rPr>
-        <w:t>cuadricóptero</w:t>
-      </w:r>
-      <w:proofErr w:type="spellEnd"/>
+        <w:t>Algoritmo de estimación de posición y velocidad en el eje z del cuadricóptero</w:t>
+      </w:r>
     </w:p>
     <w:p>
       <w:pPr>
@@ -5057,23 +4915,7 @@
           <w:rFonts w:ascii="Arial" w:hAnsi="Arial" w:cs="Arial"/>
           <w:szCs w:val="21"/>
         </w:rPr>
-        <w:t xml:space="preserve">A continuación se describe el algoritmo desarrollado para la estimación de posición y velocidad en el eje z del </w:t>
-      </w:r>
-      <w:proofErr w:type="spellStart"/>
-      <w:r>
-        <w:rPr>
-          <w:rFonts w:ascii="Arial" w:hAnsi="Arial" w:cs="Arial"/>
-          <w:szCs w:val="21"/>
-        </w:rPr>
-        <w:t>cuadricóptero</w:t>
-      </w:r>
-      <w:proofErr w:type="spellEnd"/>
-      <w:r>
-        <w:rPr>
-          <w:rFonts w:ascii="Arial" w:hAnsi="Arial" w:cs="Arial"/>
-          <w:szCs w:val="21"/>
-        </w:rPr>
-        <w:t>:</w:t>
+        <w:t>A continuación se describe el algoritmo desarrollado para la estimación de posición y velocidad en el eje z del cuadricóptero:</w:t>
       </w:r>
     </w:p>
     <w:p>
@@ -5418,7 +5260,7 @@
           <w:rFonts w:ascii="Arial" w:hAnsi="Arial" w:cs="Arial"/>
           <w:noProof/>
           <w:shd w:val="clear" w:color="auto" w:fill="auto"/>
-          <w:lang w:eastAsia="es-VE" w:bidi="ar-SA"/>
+          <w:lang w:val="es-ES" w:eastAsia="es-ES" w:bidi="ar-SA"/>
         </w:rPr>
         <w:drawing>
           <wp:anchor distT="0" distB="0" distL="114300" distR="114300" simplePos="0" relativeHeight="251679232" behindDoc="0" locked="0" layoutInCell="1" allowOverlap="1">
@@ -5449,7 +5291,7 @@
                     <a:blip r:embed="rId16" cstate="print">
                       <a:extLst>
                         <a:ext uri="{28A0092B-C50C-407E-A947-70E740481C1C}">
-                          <a14:useLocalDpi xmlns="" xmlns:wpc="http://schemas.microsoft.com/office/word/2010/wordprocessingCanvas" xmlns:mc="http://schemas.openxmlformats.org/markup-compatibility/2006" xmlns:o="urn:schemas-microsoft-com:office:office" xmlns:v="urn:schemas-microsoft-com:vml" xmlns:wp14="http://schemas.microsoft.com/office/word/2010/wordprocessingDrawing" xmlns:w10="urn:schemas-microsoft-com:office:word" xmlns:w="http://schemas.openxmlformats.org/wordprocessingml/2006/main" xmlns:w14="http://schemas.microsoft.com/office/word/2010/wordml" xmlns:w15="http://schemas.microsoft.com/office/word/2012/wordml" xmlns:wpg="http://schemas.microsoft.com/office/word/2010/wordprocessingGroup" xmlns:wpi="http://schemas.microsoft.com/office/word/2010/wordprocessingInk" xmlns:wps="http://schemas.microsoft.com/office/word/2010/wordprocessingShape" xmlns:a14="http://schemas.microsoft.com/office/drawing/2010/main" val="0"/>
+                          <a14:useLocalDpi xmlns:a14="http://schemas.microsoft.com/office/drawing/2010/main" xmlns:wps="http://schemas.microsoft.com/office/word/2010/wordprocessingShape" xmlns:wpi="http://schemas.microsoft.com/office/word/2010/wordprocessingInk" xmlns:wpg="http://schemas.microsoft.com/office/word/2010/wordprocessingGroup" xmlns:w15="http://schemas.microsoft.com/office/word/2012/wordml" xmlns:w14="http://schemas.microsoft.com/office/word/2010/wordml" xmlns:w="http://schemas.openxmlformats.org/wordprocessingml/2006/main" xmlns:w10="urn:schemas-microsoft-com:office:word" xmlns:wp14="http://schemas.microsoft.com/office/word/2010/wordprocessingDrawing" xmlns:v="urn:schemas-microsoft-com:vml" xmlns:o="urn:schemas-microsoft-com:office:office" xmlns:mc="http://schemas.openxmlformats.org/markup-compatibility/2006" xmlns:wpc="http://schemas.microsoft.com/office/word/2010/wordprocessingCanvas" xmlns="" val="0"/>
                         </a:ext>
                       </a:extLst>
                     </a:blip>
@@ -8037,16 +7879,8 @@
         <w:rPr>
           <w:rFonts w:ascii="Arial" w:hAnsi="Arial" w:cs="Arial"/>
         </w:rPr>
-        <w:t xml:space="preserve"> entre la PC y el </w:t>
-      </w:r>
-      <w:proofErr w:type="spellStart"/>
-      <w:r>
-        <w:rPr>
-          <w:rFonts w:ascii="Arial" w:hAnsi="Arial" w:cs="Arial"/>
-        </w:rPr>
-        <w:t>cuadricóptero</w:t>
-      </w:r>
-      <w:proofErr w:type="spellEnd"/>
+        <w:t xml:space="preserve"> entre la PC y el cuadricóptero</w:t>
+      </w:r>
     </w:p>
     <w:p>
       <w:pPr>
@@ -8074,7 +7908,7 @@
           <w:rFonts w:ascii="Arial" w:hAnsi="Arial" w:cs="Arial"/>
           <w:noProof/>
           <w:shd w:val="clear" w:color="auto" w:fill="auto"/>
-          <w:lang w:eastAsia="es-VE" w:bidi="ar-SA"/>
+          <w:lang w:val="es-ES" w:eastAsia="es-ES" w:bidi="ar-SA"/>
         </w:rPr>
         <w:drawing>
           <wp:anchor distT="0" distB="0" distL="114300" distR="114300" simplePos="0" relativeHeight="251678208" behindDoc="0" locked="0" layoutInCell="1" allowOverlap="1">
@@ -8105,7 +7939,7 @@
                     <a:blip r:embed="rId19" cstate="print">
                       <a:extLst>
                         <a:ext uri="{28A0092B-C50C-407E-A947-70E740481C1C}">
-                          <a14:useLocalDpi xmlns="" xmlns:wpc="http://schemas.microsoft.com/office/word/2010/wordprocessingCanvas" xmlns:mc="http://schemas.openxmlformats.org/markup-compatibility/2006" xmlns:o="urn:schemas-microsoft-com:office:office" xmlns:v="urn:schemas-microsoft-com:vml" xmlns:wp14="http://schemas.microsoft.com/office/word/2010/wordprocessingDrawing" xmlns:w10="urn:schemas-microsoft-com:office:word" xmlns:w="http://schemas.openxmlformats.org/wordprocessingml/2006/main" xmlns:w14="http://schemas.microsoft.com/office/word/2010/wordml" xmlns:w15="http://schemas.microsoft.com/office/word/2012/wordml" xmlns:wpg="http://schemas.microsoft.com/office/word/2010/wordprocessingGroup" xmlns:wpi="http://schemas.microsoft.com/office/word/2010/wordprocessingInk" xmlns:wps="http://schemas.microsoft.com/office/word/2010/wordprocessingShape" xmlns:a14="http://schemas.microsoft.com/office/drawing/2010/main" val="0"/>
+                          <a14:useLocalDpi xmlns:a14="http://schemas.microsoft.com/office/drawing/2010/main" xmlns:wps="http://schemas.microsoft.com/office/word/2010/wordprocessingShape" xmlns:wpi="http://schemas.microsoft.com/office/word/2010/wordprocessingInk" xmlns:wpg="http://schemas.microsoft.com/office/word/2010/wordprocessingGroup" xmlns:w15="http://schemas.microsoft.com/office/word/2012/wordml" xmlns:w14="http://schemas.microsoft.com/office/word/2010/wordml" xmlns:w="http://schemas.openxmlformats.org/wordprocessingml/2006/main" xmlns:w10="urn:schemas-microsoft-com:office:word" xmlns:wp14="http://schemas.microsoft.com/office/word/2010/wordprocessingDrawing" xmlns:v="urn:schemas-microsoft-com:vml" xmlns:o="urn:schemas-microsoft-com:office:office" xmlns:mc="http://schemas.openxmlformats.org/markup-compatibility/2006" xmlns:wpc="http://schemas.microsoft.com/office/word/2010/wordprocessingCanvas" xmlns="" val="0"/>
                         </a:ext>
                       </a:extLst>
                     </a:blip>
@@ -8227,7 +8061,7 @@
           <w:noProof/>
           <w:color w:val="000000" w:themeColor="text1"/>
           <w:shd w:val="clear" w:color="auto" w:fill="auto"/>
-          <w:lang w:eastAsia="es-VE" w:bidi="ar-SA"/>
+          <w:lang w:val="es-ES" w:eastAsia="es-ES" w:bidi="ar-SA"/>
         </w:rPr>
         <w:drawing>
           <wp:anchor distT="0" distB="0" distL="114300" distR="114300" simplePos="0" relativeHeight="251680256" behindDoc="0" locked="0" layoutInCell="1" allowOverlap="1">
@@ -8258,7 +8092,7 @@
                     <a:blip r:embed="rId20" cstate="print">
                       <a:extLst>
                         <a:ext uri="{28A0092B-C50C-407E-A947-70E740481C1C}">
-                          <a14:useLocalDpi xmlns="" xmlns:wpc="http://schemas.microsoft.com/office/word/2010/wordprocessingCanvas" xmlns:mc="http://schemas.openxmlformats.org/markup-compatibility/2006" xmlns:o="urn:schemas-microsoft-com:office:office" xmlns:v="urn:schemas-microsoft-com:vml" xmlns:wp14="http://schemas.microsoft.com/office/word/2010/wordprocessingDrawing" xmlns:w10="urn:schemas-microsoft-com:office:word" xmlns:w="http://schemas.openxmlformats.org/wordprocessingml/2006/main" xmlns:w14="http://schemas.microsoft.com/office/word/2010/wordml" xmlns:w15="http://schemas.microsoft.com/office/word/2012/wordml" xmlns:wpg="http://schemas.microsoft.com/office/word/2010/wordprocessingGroup" xmlns:wpi="http://schemas.microsoft.com/office/word/2010/wordprocessingInk" xmlns:wps="http://schemas.microsoft.com/office/word/2010/wordprocessingShape" xmlns:a14="http://schemas.microsoft.com/office/drawing/2010/main" val="0"/>
+                          <a14:useLocalDpi xmlns:a14="http://schemas.microsoft.com/office/drawing/2010/main" xmlns:wps="http://schemas.microsoft.com/office/word/2010/wordprocessingShape" xmlns:wpi="http://schemas.microsoft.com/office/word/2010/wordprocessingInk" xmlns:wpg="http://schemas.microsoft.com/office/word/2010/wordprocessingGroup" xmlns:w15="http://schemas.microsoft.com/office/word/2012/wordml" xmlns:w14="http://schemas.microsoft.com/office/word/2010/wordml" xmlns:w="http://schemas.openxmlformats.org/wordprocessingml/2006/main" xmlns:w10="urn:schemas-microsoft-com:office:word" xmlns:wp14="http://schemas.microsoft.com/office/word/2010/wordprocessingDrawing" xmlns:v="urn:schemas-microsoft-com:vml" xmlns:o="urn:schemas-microsoft-com:office:office" xmlns:mc="http://schemas.openxmlformats.org/markup-compatibility/2006" xmlns:wpc="http://schemas.microsoft.com/office/word/2010/wordprocessingCanvas" xmlns="" val="0"/>
                         </a:ext>
                       </a:extLst>
                     </a:blip>
@@ -8615,21 +8449,7 @@
         <w:rPr>
           <w:rFonts w:ascii="Arial" w:hAnsi="Arial" w:cs="Arial"/>
         </w:rPr>
-        <w:t xml:space="preserve">error de comunicación entre el </w:t>
-      </w:r>
-      <w:proofErr w:type="spellStart"/>
-      <w:r>
-        <w:rPr>
-          <w:rFonts w:ascii="Arial" w:hAnsi="Arial" w:cs="Arial"/>
-        </w:rPr>
-        <w:t>Arduino</w:t>
-      </w:r>
-      <w:proofErr w:type="spellEnd"/>
-      <w:r>
-        <w:rPr>
-          <w:rFonts w:ascii="Arial" w:hAnsi="Arial" w:cs="Arial"/>
-        </w:rPr>
-        <w:t xml:space="preserve"> N</w:t>
+        <w:t>error de comunicación entre el Arduino N</w:t>
       </w:r>
       <w:r>
         <w:rPr>
@@ -8847,16 +8667,8 @@
         <w:rPr>
           <w:rFonts w:ascii="Arial" w:hAnsi="Arial" w:cs="Arial"/>
         </w:rPr>
-        <w:t xml:space="preserve"> para la realización de pruebas de vuelo, y de 115200 baudios por segundo para la realización de telemetría con fines de análisis de datos de los sensores del </w:t>
-      </w:r>
-      <w:proofErr w:type="spellStart"/>
-      <w:r>
-        <w:rPr>
-          <w:rFonts w:ascii="Arial" w:hAnsi="Arial" w:cs="Arial"/>
-        </w:rPr>
-        <w:t>cuadricóptero</w:t>
-      </w:r>
-      <w:proofErr w:type="spellEnd"/>
+        <w:t xml:space="preserve"> para la realización de pruebas de vuelo, y de 115200 baudios por segundo para la realización de telemetría con fines de análisis de datos de los sensores del cuadricóptero</w:t>
+      </w:r>
       <w:r>
         <w:rPr>
           <w:rFonts w:ascii="Arial" w:hAnsi="Arial" w:cs="Arial"/>
@@ -8886,25 +8698,7 @@
           <w:szCs w:val="24"/>
           <w:lang w:val="es-ES"/>
         </w:rPr>
-        <w:t xml:space="preserve">Para reducir al mínimo el tamaño de los paquetes a enviar, se decidió codificar los datos a transmitirse por las interfaces inalámbricas en bytes, lo cual limitó el rango de valores a enviar mediante la interfaz diseñada, pudiendo </w:t>
-      </w:r>
-      <w:proofErr w:type="gramStart"/>
-      <w:r>
-        <w:rPr>
-          <w:rFonts w:ascii="Arial" w:hAnsi="Arial" w:cs="Arial"/>
-          <w:szCs w:val="24"/>
-          <w:lang w:val="es-ES"/>
-        </w:rPr>
-        <w:t>enviarse</w:t>
-      </w:r>
-      <w:proofErr w:type="gramEnd"/>
-      <w:r>
-        <w:rPr>
-          <w:rFonts w:ascii="Arial" w:hAnsi="Arial" w:cs="Arial"/>
-          <w:szCs w:val="24"/>
-          <w:lang w:val="es-ES"/>
-        </w:rPr>
-        <w:t xml:space="preserve"> datos de tipo entero dentro del rango numérico de cero (0) a doscientos cincuenta y cinco (255). Para los casos en que se necesitaba un mayor rango, se decidió dividir los paquetes según su signo, pudiéndose enviar, finalmente, datos dentro del rango numérico de los enteros, de cero (0) a quinientos doce (512).</w:t>
+        <w:t>Para reducir al mínimo el tamaño de los paquetes a enviar, se decidió codificar los datos a transmitirse por las interfaces inalámbricas en bytes, lo cual limitó el rango de valores a enviar mediante la interfaz diseñada, pudiendo enviarse datos de tipo entero dentro del rango numérico de cero (0) a doscientos cincuenta y cinco (255). Para los casos en que se necesitaba un mayor rango, se decidió dividir los paquetes según su signo, pudiéndose enviar, finalmente, datos dentro del rango numérico de los enteros, de cero (0) a quinientos doce (512).</w:t>
       </w:r>
     </w:p>
     <w:p>
@@ -9422,7 +9216,7 @@
         <w:rPr>
           <w:rFonts w:ascii="Arial" w:hAnsi="Arial" w:cs="Arial"/>
           <w:noProof/>
-          <w:lang w:eastAsia="es-VE" w:bidi="ar-SA"/>
+          <w:lang w:val="es-ES" w:eastAsia="es-ES" w:bidi="ar-SA"/>
         </w:rPr>
         <w:lastRenderedPageBreak/>
         <w:drawing>
@@ -9719,21 +9513,7 @@
         <w:rPr>
           <w:rFonts w:ascii="Arial" w:hAnsi="Arial" w:cs="Arial"/>
         </w:rPr>
-        <w:t xml:space="preserve">es el mensaje que envía el </w:t>
-      </w:r>
-      <w:proofErr w:type="spellStart"/>
-      <w:r>
-        <w:rPr>
-          <w:rFonts w:ascii="Arial" w:hAnsi="Arial" w:cs="Arial"/>
-        </w:rPr>
-        <w:t>cuadricóptero</w:t>
-      </w:r>
-      <w:proofErr w:type="spellEnd"/>
-      <w:r>
-        <w:rPr>
-          <w:rFonts w:ascii="Arial" w:hAnsi="Arial" w:cs="Arial"/>
-        </w:rPr>
-        <w:t xml:space="preserve"> a la </w:t>
+        <w:t xml:space="preserve">es el mensaje que envía el cuadricóptero a la </w:t>
       </w:r>
       <w:proofErr w:type="spellStart"/>
       <w:r>
@@ -9825,21 +9605,7 @@
         <w:rPr>
           <w:rFonts w:ascii="Arial" w:hAnsi="Arial" w:cs="Arial"/>
         </w:rPr>
-        <w:t xml:space="preserve">A continuación se expone la estructura de los mensajes de las interfaces de comunicación inalámbrica para ejecución de comandos y telemetría del </w:t>
-      </w:r>
-      <w:proofErr w:type="spellStart"/>
-      <w:r>
-        <w:rPr>
-          <w:rFonts w:ascii="Arial" w:hAnsi="Arial" w:cs="Arial"/>
-        </w:rPr>
-        <w:t>cuadricóptero</w:t>
-      </w:r>
-      <w:proofErr w:type="spellEnd"/>
-      <w:r>
-        <w:rPr>
-          <w:rFonts w:ascii="Arial" w:hAnsi="Arial" w:cs="Arial"/>
-        </w:rPr>
-        <w:t xml:space="preserve"> desarrolladas</w:t>
+        <w:t>A continuación se expone la estructura de los mensajes de las interfaces de comunicación inalámbrica para ejecución de comandos y telemetría del cuadricóptero desarrolladas</w:t>
       </w:r>
       <w:r>
         <w:rPr>
@@ -23628,7 +23394,7 @@
           <w:rFonts w:ascii="Arial" w:hAnsi="Arial" w:cs="Arial"/>
           <w:noProof/>
           <w:shd w:val="clear" w:color="auto" w:fill="auto"/>
-          <w:lang w:eastAsia="es-VE" w:bidi="ar-SA"/>
+          <w:lang w:val="es-ES" w:eastAsia="es-ES" w:bidi="ar-SA"/>
         </w:rPr>
         <w:drawing>
           <wp:anchor distT="0" distB="0" distL="114300" distR="114300" simplePos="0" relativeHeight="251682304" behindDoc="0" locked="0" layoutInCell="1" allowOverlap="1">
@@ -23888,7 +23654,7 @@
       <w:r>
         <w:rPr>
           <w:noProof/>
-          <w:lang w:eastAsia="es-VE" w:bidi="ar-SA"/>
+          <w:lang w:val="es-ES" w:eastAsia="es-ES" w:bidi="ar-SA"/>
         </w:rPr>
         <w:drawing>
           <wp:inline distT="0" distB="0" distL="0" distR="0">
@@ -24653,21 +24419,7 @@
         <w:rPr>
           <w:rFonts w:ascii="Arial" w:hAnsi="Arial" w:cs="Arial"/>
         </w:rPr>
-        <w:t xml:space="preserve"> del </w:t>
-      </w:r>
-      <w:proofErr w:type="spellStart"/>
-      <w:r>
-        <w:rPr>
-          <w:rFonts w:ascii="Arial" w:hAnsi="Arial" w:cs="Arial"/>
-        </w:rPr>
-        <w:t>cuadricóptero</w:t>
-      </w:r>
-      <w:proofErr w:type="spellEnd"/>
-      <w:r>
-        <w:rPr>
-          <w:rFonts w:ascii="Arial" w:hAnsi="Arial" w:cs="Arial"/>
-        </w:rPr>
-        <w:t>.</w:t>
+        <w:t xml:space="preserve"> del cuadricóptero.</w:t>
       </w:r>
     </w:p>
     <w:p>
@@ -25283,21 +25035,7 @@
         <w:rPr>
           <w:rFonts w:ascii="Arial" w:hAnsi="Arial" w:cs="Arial"/>
         </w:rPr>
-        <w:t xml:space="preserve">Debido a la magnitud de las vibraciones en el chasis del </w:t>
-      </w:r>
-      <w:proofErr w:type="spellStart"/>
-      <w:r>
-        <w:rPr>
-          <w:rFonts w:ascii="Arial" w:hAnsi="Arial" w:cs="Arial"/>
-        </w:rPr>
-        <w:t>cuadricóptero</w:t>
-      </w:r>
-      <w:proofErr w:type="spellEnd"/>
-      <w:r>
-        <w:rPr>
-          <w:rFonts w:ascii="Arial" w:hAnsi="Arial" w:cs="Arial"/>
-        </w:rPr>
-        <w:t xml:space="preserve">, sólo se pudo obtener un rendimiento satisfactorio en los sistemas de control PID de velocidad angular de </w:t>
+        <w:t xml:space="preserve">Debido a la magnitud de las vibraciones en el chasis del cuadricóptero, sólo se pudo obtener un rendimiento satisfactorio en los sistemas de control PID de velocidad angular de </w:t>
       </w:r>
       <w:proofErr w:type="spellStart"/>
       <w:r>
@@ -25341,7 +25079,7 @@
         <w:rPr>
           <w:rFonts w:ascii="Arial" w:hAnsi="Arial" w:cs="Arial"/>
           <w:noProof/>
-          <w:lang w:eastAsia="es-VE" w:bidi="ar-SA"/>
+          <w:lang w:val="es-ES" w:eastAsia="es-ES" w:bidi="ar-SA"/>
         </w:rPr>
         <w:drawing>
           <wp:inline distT="0" distB="0" distL="0" distR="0">
@@ -25475,82 +25213,60 @@
         <w:rPr>
           <w:rFonts w:ascii="Arial" w:hAnsi="Arial" w:cs="Arial"/>
         </w:rPr>
-        <w:t xml:space="preserve"> del </w:t>
+        <w:t xml:space="preserve"> del cuadricóptero fue implementado en el software MATLAB</w:t>
+      </w:r>
+      <w:r>
+        <w:rPr>
+          <w:rFonts w:ascii="Arial" w:hAnsi="Arial" w:cs="Arial"/>
+        </w:rPr>
+        <w:t>, y se realizaron simulaciones para verificar la factibilidad de realizar el control de posición angular, velocidad angular y altura del cuadricóptero mediante la arquitectura de control propuesta.</w:t>
+      </w:r>
+      <w:r>
+        <w:rPr>
+          <w:rFonts w:ascii="Arial" w:hAnsi="Arial" w:cs="Arial"/>
+        </w:rPr>
+        <w:t xml:space="preserve"> </w:t>
+      </w:r>
+      <w:r>
+        <w:rPr>
+          <w:rFonts w:ascii="Arial" w:hAnsi="Arial" w:cs="Arial"/>
+        </w:rPr>
+        <w:t xml:space="preserve">Las simulaciones se llevaron a cabo mediante el método de </w:t>
       </w:r>
       <w:proofErr w:type="spellStart"/>
       <w:r>
         <w:rPr>
           <w:rFonts w:ascii="Arial" w:hAnsi="Arial" w:cs="Arial"/>
         </w:rPr>
-        <w:t>cuadricóptero</w:t>
+        <w:t>Euler</w:t>
       </w:r>
       <w:proofErr w:type="spellEnd"/>
       <w:r>
         <w:rPr>
           <w:rFonts w:ascii="Arial" w:hAnsi="Arial" w:cs="Arial"/>
         </w:rPr>
-        <w:t xml:space="preserve"> fue implementado en el software MATLAB</w:t>
-      </w:r>
-      <w:r>
-        <w:rPr>
-          <w:rFonts w:ascii="Arial" w:hAnsi="Arial" w:cs="Arial"/>
-        </w:rPr>
-        <w:t>, y se realizaron simulaciones para verificar la factibilidad de realizar el control de posición angular, velocidad angular y altura del cuadricóptero mediante la arquitectura de control propuesta.</w:t>
-      </w:r>
-      <w:r>
-        <w:rPr>
-          <w:rFonts w:ascii="Arial" w:hAnsi="Arial" w:cs="Arial"/>
-        </w:rPr>
-        <w:t xml:space="preserve"> </w:t>
-      </w:r>
-      <w:r>
-        <w:rPr>
-          <w:rFonts w:ascii="Arial" w:hAnsi="Arial" w:cs="Arial"/>
-        </w:rPr>
-        <w:t xml:space="preserve">Las simulaciones se llevaron a cabo mediante el método de </w:t>
+        <w:t>, ya que se partía del model</w:t>
+      </w:r>
+      <w:r>
+        <w:rPr>
+          <w:rFonts w:ascii="Arial" w:hAnsi="Arial" w:cs="Arial"/>
+        </w:rPr>
+        <w:t xml:space="preserve">o </w:t>
       </w:r>
       <w:proofErr w:type="spellStart"/>
       <w:r>
         <w:rPr>
           <w:rFonts w:ascii="Arial" w:hAnsi="Arial" w:cs="Arial"/>
         </w:rPr>
-        <w:t>Euler</w:t>
+        <w:t>linealizado</w:t>
       </w:r>
       <w:proofErr w:type="spellEnd"/>
       <w:r>
         <w:rPr>
           <w:rFonts w:ascii="Arial" w:hAnsi="Arial" w:cs="Arial"/>
         </w:rPr>
-        <w:t>, ya que se partía del model</w:t>
-      </w:r>
-      <w:r>
-        <w:rPr>
-          <w:rFonts w:ascii="Arial" w:hAnsi="Arial" w:cs="Arial"/>
-        </w:rPr>
-        <w:t xml:space="preserve">o </w:t>
-      </w:r>
-      <w:proofErr w:type="spellStart"/>
-      <w:r>
-        <w:rPr>
-          <w:rFonts w:ascii="Arial" w:hAnsi="Arial" w:cs="Arial"/>
-        </w:rPr>
-        <w:t>linealizado</w:t>
-      </w:r>
-      <w:proofErr w:type="spellEnd"/>
-      <w:r>
-        <w:rPr>
-          <w:rFonts w:ascii="Arial" w:hAnsi="Arial" w:cs="Arial"/>
-        </w:rPr>
-        <w:t xml:space="preserve"> del </w:t>
-      </w:r>
-      <w:proofErr w:type="spellStart"/>
-      <w:r>
-        <w:rPr>
-          <w:rFonts w:ascii="Arial" w:hAnsi="Arial" w:cs="Arial"/>
-        </w:rPr>
-        <w:t>cuadricóptero</w:t>
-      </w:r>
-      <w:proofErr w:type="spellEnd"/>
+        <w:t xml:space="preserve"> del cuadricóptero</w:t>
+      </w:r>
       <w:r>
         <w:rPr>
           <w:rFonts w:ascii="Arial" w:hAnsi="Arial" w:cs="Arial"/>
@@ -25586,8 +25302,18 @@
           <w:b/>
           <w:highlight w:val="yellow"/>
         </w:rPr>
-        <w:t>Diagrama que ilustre cómo se realizó la simulación.</w:t>
-      </w:r>
+        <w:t xml:space="preserve">Diagrama del algoritmo de </w:t>
+      </w:r>
+      <w:proofErr w:type="spellStart"/>
+      <w:r>
+        <w:rPr>
+          <w:rFonts w:ascii="Arial" w:hAnsi="Arial" w:cs="Arial"/>
+          <w:b/>
+          <w:highlight w:val="yellow"/>
+        </w:rPr>
+        <w:t>simulacion</w:t>
+      </w:r>
+      <w:proofErr w:type="spellEnd"/>
     </w:p>
     <w:p>
       <w:pPr>
@@ -25647,7 +25373,7 @@
         <w:rPr>
           <w:rFonts w:ascii="Arial" w:hAnsi="Arial" w:cs="Arial"/>
           <w:noProof/>
-          <w:lang w:eastAsia="es-VE" w:bidi="ar-SA"/>
+          <w:lang w:val="es-ES" w:eastAsia="es-ES" w:bidi="ar-SA"/>
         </w:rPr>
         <w:drawing>
           <wp:inline distT="0" distB="0" distL="0" distR="0">
@@ -25770,21 +25496,7 @@
         <w:rPr>
           <w:rFonts w:ascii="Arial" w:hAnsi="Arial" w:cs="Arial"/>
         </w:rPr>
-        <w:t xml:space="preserve"> de la arquitectura de control simplificada que finalmente fue implementada en el </w:t>
-      </w:r>
-      <w:proofErr w:type="spellStart"/>
-      <w:r>
-        <w:rPr>
-          <w:rFonts w:ascii="Arial" w:hAnsi="Arial" w:cs="Arial"/>
-        </w:rPr>
-        <w:t>cuadricóptero</w:t>
-      </w:r>
-      <w:proofErr w:type="spellEnd"/>
-      <w:r>
-        <w:rPr>
-          <w:rFonts w:ascii="Arial" w:hAnsi="Arial" w:cs="Arial"/>
-        </w:rPr>
-        <w:t>, como se expone a continuación:</w:t>
+        <w:t xml:space="preserve"> de la arquitectura de control simplificada que finalmente fue implementada en el cuadricóptero, como se expone a continuación:</w:t>
       </w:r>
     </w:p>
     <w:p>
@@ -25810,7 +25522,7 @@
         <w:rPr>
           <w:rFonts w:ascii="Arial" w:hAnsi="Arial" w:cs="Arial"/>
           <w:noProof/>
-          <w:lang w:eastAsia="es-VE" w:bidi="ar-SA"/>
+          <w:lang w:val="es-ES" w:eastAsia="es-ES" w:bidi="ar-SA"/>
         </w:rPr>
         <w:drawing>
           <wp:inline distT="0" distB="0" distL="0" distR="0">
@@ -25911,7 +25623,7 @@
           <w:rFonts w:ascii="Arial" w:hAnsi="Arial" w:cs="Arial"/>
           <w:b/>
           <w:i/>
-          <w:highlight w:val="green"/>
+          <w:highlight w:val="cyan"/>
         </w:rPr>
       </w:pPr>
       <w:r>
@@ -25919,7 +25631,7 @@
           <w:rFonts w:ascii="Arial" w:hAnsi="Arial" w:cs="Arial"/>
           <w:b/>
           <w:i/>
-          <w:highlight w:val="green"/>
+          <w:highlight w:val="cyan"/>
         </w:rPr>
         <w:t>Implementación en el cuadricóptero</w:t>
       </w:r>
@@ -26791,35 +26503,7 @@
         <w:rPr>
           <w:rFonts w:ascii="Arial" w:hAnsi="Arial" w:cs="Arial"/>
         </w:rPr>
-        <w:t xml:space="preserve"> </w:t>
-      </w:r>
-      <w:proofErr w:type="spellStart"/>
-      <w:r>
-        <w:rPr>
-          <w:rFonts w:ascii="Arial" w:hAnsi="Arial" w:cs="Arial"/>
-        </w:rPr>
-        <w:t>Arduino</w:t>
-      </w:r>
-      <w:proofErr w:type="spellEnd"/>
-      <w:r>
-        <w:rPr>
-          <w:rFonts w:ascii="Arial" w:hAnsi="Arial" w:cs="Arial"/>
-        </w:rPr>
-        <w:t xml:space="preserve"> Nano, a bordo del </w:t>
-      </w:r>
-      <w:proofErr w:type="spellStart"/>
-      <w:r>
-        <w:rPr>
-          <w:rFonts w:ascii="Arial" w:hAnsi="Arial" w:cs="Arial"/>
-        </w:rPr>
-        <w:t>cuadricóptero</w:t>
-      </w:r>
-      <w:proofErr w:type="spellEnd"/>
-      <w:r>
-        <w:rPr>
-          <w:rFonts w:ascii="Arial" w:hAnsi="Arial" w:cs="Arial"/>
-        </w:rPr>
-        <w:t>:</w:t>
+        <w:t xml:space="preserve"> Arduino Nano, a bordo del cuadricóptero:</w:t>
       </w:r>
     </w:p>
     <w:p>
@@ -26928,7 +26612,23 @@
           <w:b/>
           <w:highlight w:val="yellow"/>
         </w:rPr>
-        <w:t xml:space="preserve"> de posición angular y altura</w:t>
+        <w:t xml:space="preserve"> de posición angular</w:t>
+      </w:r>
+      <w:r>
+        <w:rPr>
+          <w:rFonts w:ascii="Arial" w:hAnsi="Arial" w:cs="Arial"/>
+          <w:b/>
+          <w:highlight w:val="yellow"/>
+        </w:rPr>
+        <w:t>, velocidad angular</w:t>
+      </w:r>
+      <w:r>
+        <w:rPr>
+          <w:rFonts w:ascii="Arial" w:hAnsi="Arial" w:cs="Arial"/>
+          <w:b/>
+          <w:highlight w:val="yellow"/>
+        </w:rPr>
+        <w:t xml:space="preserve"> y altura</w:t>
       </w:r>
       <w:r>
         <w:rPr>
@@ -27015,16 +26715,8 @@
         <w:rPr>
           <w:rFonts w:ascii="Arial" w:hAnsi="Arial" w:cs="Arial"/>
         </w:rPr>
-        <w:t xml:space="preserve">. El manejo del </w:t>
-      </w:r>
-      <w:proofErr w:type="spellStart"/>
-      <w:r>
-        <w:rPr>
-          <w:rFonts w:ascii="Arial" w:hAnsi="Arial" w:cs="Arial"/>
-        </w:rPr>
-        <w:t>cuadricóptero</w:t>
-      </w:r>
-      <w:proofErr w:type="spellEnd"/>
+        <w:t>. El manejo del cuadricóptero</w:t>
+      </w:r>
       <w:r>
         <w:rPr>
           <w:rFonts w:ascii="Arial" w:hAnsi="Arial" w:cs="Arial"/>
@@ -27035,21 +26727,7 @@
         <w:rPr>
           <w:rFonts w:ascii="Arial" w:hAnsi="Arial" w:cs="Arial"/>
         </w:rPr>
-        <w:t xml:space="preserve">tura del </w:t>
-      </w:r>
-      <w:proofErr w:type="spellStart"/>
-      <w:r>
-        <w:rPr>
-          <w:rFonts w:ascii="Arial" w:hAnsi="Arial" w:cs="Arial"/>
-        </w:rPr>
-        <w:t>cuadricóptero</w:t>
-      </w:r>
-      <w:proofErr w:type="spellEnd"/>
-      <w:r>
-        <w:rPr>
-          <w:rFonts w:ascii="Arial" w:hAnsi="Arial" w:cs="Arial"/>
-        </w:rPr>
-        <w:t xml:space="preserve"> en vuelo, y sólo puede asegurarse un seguimiento de </w:t>
+        <w:t xml:space="preserve">tura del cuadricóptero en vuelo, y sólo puede asegurarse un seguimiento de </w:t>
       </w:r>
       <w:r>
         <w:rPr>
@@ -27283,21 +26961,7 @@
         <w:rPr>
           <w:rFonts w:ascii="Arial" w:hAnsi="Arial" w:cs="Arial"/>
         </w:rPr>
-        <w:t xml:space="preserve"> de datos recibidos y el envío de comandos de movimiento al </w:t>
-      </w:r>
-      <w:proofErr w:type="spellStart"/>
-      <w:r>
-        <w:rPr>
-          <w:rFonts w:ascii="Arial" w:hAnsi="Arial" w:cs="Arial"/>
-        </w:rPr>
-        <w:t>cuadricóptero</w:t>
-      </w:r>
-      <w:proofErr w:type="spellEnd"/>
-      <w:r>
-        <w:rPr>
-          <w:rFonts w:ascii="Arial" w:hAnsi="Arial" w:cs="Arial"/>
-        </w:rPr>
-        <w:t xml:space="preserve">. Se encontraron numerosas dificultades para </w:t>
+        <w:t xml:space="preserve"> de datos recibidos y el envío de comandos de movimiento al cuadricóptero. Se encontraron numerosas dificultades para </w:t>
       </w:r>
       <w:proofErr w:type="spellStart"/>
       <w:r>
@@ -29084,7 +28748,7 @@
           <w:rFonts w:ascii="Arial" w:hAnsi="Arial" w:cs="Arial"/>
           <w:noProof/>
           <w:shd w:val="clear" w:color="auto" w:fill="auto"/>
-          <w:lang w:eastAsia="es-VE" w:bidi="ar-SA"/>
+          <w:lang w:val="es-ES" w:eastAsia="es-ES" w:bidi="ar-SA"/>
         </w:rPr>
         <w:drawing>
           <wp:anchor distT="0" distB="0" distL="114300" distR="114300" simplePos="0" relativeHeight="251690496" behindDoc="0" locked="0" layoutInCell="1" allowOverlap="1">
@@ -29704,7 +29368,7 @@
         <w:rPr>
           <w:rFonts w:ascii="Arial" w:hAnsi="Arial" w:cs="Arial"/>
           <w:noProof/>
-          <w:lang w:eastAsia="es-VE" w:bidi="ar-SA"/>
+          <w:lang w:val="es-ES" w:eastAsia="es-ES" w:bidi="ar-SA"/>
         </w:rPr>
         <w:lastRenderedPageBreak/>
         <w:drawing>
@@ -29883,7 +29547,7 @@
       <w:r>
         <w:rPr>
           <w:noProof/>
-          <w:lang w:eastAsia="es-VE" w:bidi="ar-SA"/>
+          <w:lang w:val="es-ES" w:eastAsia="es-ES" w:bidi="ar-SA"/>
         </w:rPr>
         <w:drawing>
           <wp:inline distT="0" distB="0" distL="0" distR="0">
@@ -30125,7 +29789,7 @@
         <w:rPr>
           <w:rFonts w:ascii="Arial" w:hAnsi="Arial" w:cs="Arial"/>
           <w:noProof/>
-          <w:lang w:eastAsia="es-VE" w:bidi="ar-SA"/>
+          <w:lang w:val="es-ES" w:eastAsia="es-ES" w:bidi="ar-SA"/>
         </w:rPr>
         <w:drawing>
           <wp:anchor distT="0" distB="0" distL="114300" distR="114300" simplePos="0" relativeHeight="251676160" behindDoc="0" locked="0" layoutInCell="1" allowOverlap="1">
@@ -30338,21 +30002,7 @@
         <w:rPr>
           <w:rFonts w:ascii="Arial" w:hAnsi="Arial" w:cs="Arial"/>
         </w:rPr>
-        <w:t xml:space="preserve">Los circuitos desarrollados, la Unidad de Medición Inercial, el sensor ultrasónico de distancia y las baterías fueron montados en el chasis de </w:t>
-      </w:r>
-      <w:proofErr w:type="spellStart"/>
-      <w:r>
-        <w:rPr>
-          <w:rFonts w:ascii="Arial" w:hAnsi="Arial" w:cs="Arial"/>
-        </w:rPr>
-        <w:t>cuadricóptero</w:t>
-      </w:r>
-      <w:proofErr w:type="spellEnd"/>
-      <w:r>
-        <w:rPr>
-          <w:rFonts w:ascii="Arial" w:hAnsi="Arial" w:cs="Arial"/>
-        </w:rPr>
-        <w:t xml:space="preserve"> </w:t>
+        <w:t xml:space="preserve">Los circuitos desarrollados, la Unidad de Medición Inercial, el sensor ultrasónico de distancia y las baterías fueron montados en el chasis de cuadricóptero </w:t>
       </w:r>
       <w:proofErr w:type="spellStart"/>
       <w:r>
@@ -30419,6 +30069,7 @@
         <w:jc w:val="both"/>
         <w:rPr>
           <w:rFonts w:ascii="Arial" w:hAnsi="Arial" w:cs="Arial"/>
+          <w:b/>
         </w:rPr>
       </w:pPr>
     </w:p>
@@ -30436,95 +30087,7 @@
         <w:rPr>
           <w:rFonts w:ascii="Arial" w:hAnsi="Arial" w:cs="Arial"/>
         </w:rPr>
-        <w:t>Para el caso particular de la Unidad de Medición Inercial se construyó una base de acrílico que se montó sobre el circuito de control de motores. La misma se expone a continuación</w:t>
-      </w:r>
-    </w:p>
-    <w:p>
-      <w:pPr>
-        <w:pStyle w:val="Sinespaciado"/>
-        <w:spacing w:line="360" w:lineRule="auto"/>
-        <w:ind w:firstLine="696"/>
-        <w:jc w:val="both"/>
-        <w:rPr>
-          <w:rFonts w:ascii="Arial" w:hAnsi="Arial" w:cs="Arial"/>
-        </w:rPr>
-      </w:pPr>
-    </w:p>
-    <w:p>
-      <w:pPr>
-        <w:pStyle w:val="Sinespaciado"/>
-        <w:spacing w:line="360" w:lineRule="auto"/>
-        <w:ind w:firstLine="696"/>
-        <w:jc w:val="both"/>
-        <w:rPr>
-          <w:rFonts w:ascii="Arial" w:hAnsi="Arial" w:cs="Arial"/>
-          <w:b/>
-        </w:rPr>
-      </w:pPr>
-      <w:r>
-        <w:rPr>
-          <w:rFonts w:ascii="Arial" w:hAnsi="Arial" w:cs="Arial"/>
-          <w:b/>
-          <w:highlight w:val="yellow"/>
-        </w:rPr>
-        <w:t>FOTOS DE CERCA DE LA BASE DE ARRIBA</w:t>
-      </w:r>
-    </w:p>
-    <w:p>
-      <w:pPr>
-        <w:pStyle w:val="Sinespaciado"/>
-        <w:spacing w:line="360" w:lineRule="auto"/>
-        <w:ind w:firstLine="696"/>
-        <w:jc w:val="both"/>
-        <w:rPr>
-          <w:rFonts w:ascii="Arial" w:hAnsi="Arial" w:cs="Arial"/>
-          <w:b/>
-        </w:rPr>
-      </w:pPr>
-    </w:p>
-    <w:p>
-      <w:pPr>
-        <w:pStyle w:val="Sinespaciado"/>
-        <w:spacing w:line="360" w:lineRule="auto"/>
-        <w:ind w:firstLine="696"/>
-        <w:jc w:val="both"/>
-        <w:rPr>
-          <w:rFonts w:ascii="Arial" w:hAnsi="Arial" w:cs="Arial"/>
-        </w:rPr>
-      </w:pPr>
-      <w:r>
-        <w:rPr>
-          <w:rFonts w:ascii="Arial" w:hAnsi="Arial" w:cs="Arial"/>
-        </w:rPr>
-        <w:t xml:space="preserve">El sensor ultrasónico de distancia se ubicó en la parte inferior del </w:t>
-      </w:r>
-      <w:proofErr w:type="spellStart"/>
-      <w:r>
-        <w:rPr>
-          <w:rFonts w:ascii="Arial" w:hAnsi="Arial" w:cs="Arial"/>
-        </w:rPr>
-        <w:t>cuadricóptero</w:t>
-      </w:r>
-      <w:proofErr w:type="spellEnd"/>
-      <w:r>
-        <w:rPr>
-          <w:rFonts w:ascii="Arial" w:hAnsi="Arial" w:cs="Arial"/>
-        </w:rPr>
-        <w:t xml:space="preserve">, debajo de las baterías, y dentro de una base de anime esculpida para amortiguar el aterrizaje del </w:t>
-      </w:r>
-      <w:proofErr w:type="spellStart"/>
-      <w:r>
-        <w:rPr>
-          <w:rFonts w:ascii="Arial" w:hAnsi="Arial" w:cs="Arial"/>
-        </w:rPr>
-        <w:t>cuadricóptero</w:t>
-      </w:r>
-      <w:proofErr w:type="spellEnd"/>
-      <w:r>
-        <w:rPr>
-          <w:rFonts w:ascii="Arial" w:hAnsi="Arial" w:cs="Arial"/>
-        </w:rPr>
-        <w:t xml:space="preserve"> y sostener al sensor ultrasónico en una posición fija.</w:t>
+        <w:t>El sensor ultrasónico de distancia se ubicó en la parte inferior del cuadricóptero, debajo de las baterías, y dentro de una base de anime esculpida para amortiguar el aterrizaje del cuadricóptero y sostener al sensor ultrasónico en una posición fija.</w:t>
       </w:r>
     </w:p>
     <w:p>
@@ -35015,7 +34578,7 @@
 <file path=word/charts/chart1.xml><?xml version="1.0" encoding="utf-8"?>
 <c:chartSpace xmlns:c="http://schemas.openxmlformats.org/drawingml/2006/chart" xmlns:a="http://schemas.openxmlformats.org/drawingml/2006/main" xmlns:r="http://schemas.openxmlformats.org/officeDocument/2006/relationships">
   <c:date1904 val="1"/>
-  <c:lang val="es-VE"/>
+  <c:lang val="es-ES"/>
   <c:chart>
     <c:title>
       <c:tx>
@@ -35062,7 +34625,7 @@
             <c:numRef>
               <c:f>Hoja1!$A$3:$A$8</c:f>
               <c:numCache>
-                <c:formatCode>General</c:formatCode>
+                <c:formatCode>Estándar</c:formatCode>
                 <c:ptCount val="6"/>
                 <c:pt idx="0">
                   <c:v>0</c:v>
@@ -35089,7 +34652,7 @@
             <c:numRef>
               <c:f>Hoja1!$F$3:$F$8</c:f>
               <c:numCache>
-                <c:formatCode>General</c:formatCode>
+                <c:formatCode>Estándar</c:formatCode>
                 <c:ptCount val="6"/>
                 <c:pt idx="0">
                   <c:v>100</c:v>
@@ -35113,11 +34676,11 @@
             </c:numRef>
           </c:yVal>
         </c:ser>
-        <c:axId val="216501632"/>
-        <c:axId val="218129920"/>
+        <c:axId val="142757888"/>
+        <c:axId val="142759808"/>
       </c:scatterChart>
       <c:valAx>
-        <c:axId val="216501632"/>
+        <c:axId val="142757888"/>
         <c:scaling>
           <c:orientation val="minMax"/>
         </c:scaling>
@@ -35154,7 +34717,7 @@
             </c:rich>
           </c:tx>
         </c:title>
-        <c:numFmt formatCode="General" sourceLinked="1"/>
+        <c:numFmt formatCode="Estándar" sourceLinked="1"/>
         <c:majorTickMark val="none"/>
         <c:tickLblPos val="nextTo"/>
         <c:spPr>
@@ -35165,12 +34728,12 @@
             <a:round/>
           </a:ln>
         </c:spPr>
-        <c:crossAx val="218129920"/>
+        <c:crossAx val="142759808"/>
         <c:crossesAt val="0"/>
         <c:crossBetween val="midCat"/>
       </c:valAx>
       <c:valAx>
-        <c:axId val="218129920"/>
+        <c:axId val="142759808"/>
         <c:scaling>
           <c:orientation val="minMax"/>
           <c:max val="100"/>
@@ -35208,7 +34771,7 @@
             </c:rich>
           </c:tx>
         </c:title>
-        <c:numFmt formatCode="General" sourceLinked="1"/>
+        <c:numFmt formatCode="Estándar" sourceLinked="1"/>
         <c:majorTickMark val="none"/>
         <c:tickLblPos val="nextTo"/>
         <c:spPr>
@@ -35219,7 +34782,7 @@
             <a:round/>
           </a:ln>
         </c:spPr>
-        <c:crossAx val="216501632"/>
+        <c:crossAx val="142757888"/>
         <c:crossesAt val="0"/>
         <c:crossBetween val="midCat"/>
       </c:valAx>
@@ -35535,7 +35098,7 @@
 </file>
 
 <file path=customXml/itemProps1.xml><?xml version="1.0" encoding="utf-8"?>
-<ds:datastoreItem xmlns:ds="http://schemas.openxmlformats.org/officeDocument/2006/customXml" ds:itemID="{81F1BD1B-943A-4DAB-AC10-BF136925F6BC}">
+<ds:datastoreItem xmlns:ds="http://schemas.openxmlformats.org/officeDocument/2006/customXml" ds:itemID="{9FDA7A48-2E6A-4E8B-8DC7-C7FF62C46059}">
   <ds:schemaRefs>
     <ds:schemaRef ds:uri="http://schemas.openxmlformats.org/officeDocument/2006/bibliography"/>
   </ds:schemaRefs>

</xml_diff>

<commit_message>
Diagramas, desarrollo y referencias
</commit_message>
<xml_diff>
--- a/Documento/Capítulo 4 - Desarrollo.docx
+++ b/Documento/Capítulo 4 - Desarrollo.docx
@@ -458,7 +458,7 @@
         <w:rPr>
           <w:rFonts w:ascii="Arial" w:hAnsi="Arial" w:cs="Arial"/>
           <w:noProof/>
-          <w:lang w:eastAsia="es-VE" w:bidi="ar-SA"/>
+          <w:lang w:val="es-ES" w:eastAsia="es-ES" w:bidi="ar-SA"/>
         </w:rPr>
         <w:drawing>
           <wp:inline distT="0" distB="0" distL="0" distR="0">
@@ -1604,21 +1604,7 @@
         <w:rPr>
           <w:rFonts w:ascii="Arial" w:hAnsi="Arial" w:cs="Arial"/>
         </w:rPr>
-        <w:t xml:space="preserve">), enviada desde los puertos de la tarjeta </w:t>
-      </w:r>
-      <w:proofErr w:type="spellStart"/>
-      <w:r>
-        <w:rPr>
-          <w:rFonts w:ascii="Arial" w:hAnsi="Arial" w:cs="Arial"/>
-        </w:rPr>
-        <w:t>Arduino</w:t>
-      </w:r>
-      <w:proofErr w:type="spellEnd"/>
-      <w:r>
-        <w:rPr>
-          <w:rFonts w:ascii="Arial" w:hAnsi="Arial" w:cs="Arial"/>
-        </w:rPr>
-        <w:t xml:space="preserve"> Nano </w:t>
+        <w:t xml:space="preserve">), enviada desde los puertos de la tarjeta Arduino Nano </w:t>
       </w:r>
       <w:r>
         <w:rPr>
@@ -1657,7 +1643,7 @@
           <w:rFonts w:ascii="Arial" w:hAnsi="Arial" w:cs="Arial"/>
           <w:b/>
           <w:noProof/>
-          <w:lang w:eastAsia="es-VE" w:bidi="ar-SA"/>
+          <w:lang w:val="es-ES" w:eastAsia="es-ES" w:bidi="ar-SA"/>
         </w:rPr>
         <w:drawing>
           <wp:inline distT="0" distB="0" distL="0" distR="0">
@@ -2133,7 +2119,7 @@
           <w:rFonts w:ascii="Arial" w:hAnsi="Arial" w:cs="Arial"/>
           <w:i w:val="0"/>
           <w:noProof/>
-          <w:lang w:eastAsia="es-VE" w:bidi="ar-SA"/>
+          <w:lang w:val="es-ES" w:eastAsia="es-ES" w:bidi="ar-SA"/>
         </w:rPr>
         <w:drawing>
           <wp:inline distT="0" distB="0" distL="0" distR="0">
@@ -2362,21 +2348,7 @@
         <w:rPr>
           <w:rFonts w:ascii="Arial" w:hAnsi="Arial" w:cs="Arial"/>
         </w:rPr>
-        <w:t xml:space="preserve">tarjeta </w:t>
-      </w:r>
-      <w:proofErr w:type="spellStart"/>
-      <w:r>
-        <w:rPr>
-          <w:rFonts w:ascii="Arial" w:hAnsi="Arial" w:cs="Arial"/>
-        </w:rPr>
-        <w:t>Arduino</w:t>
-      </w:r>
-      <w:proofErr w:type="spellEnd"/>
-      <w:r>
-        <w:rPr>
-          <w:rFonts w:ascii="Arial" w:hAnsi="Arial" w:cs="Arial"/>
-        </w:rPr>
-        <w:t xml:space="preserve"> </w:t>
+        <w:t xml:space="preserve">tarjeta Arduino </w:t>
       </w:r>
       <w:r>
         <w:rPr>
@@ -2406,35 +2378,7 @@
         <w:rPr>
           <w:rFonts w:ascii="Arial" w:hAnsi="Arial" w:cs="Arial"/>
         </w:rPr>
-        <w:t xml:space="preserve">. La misma sirve de interfaz de comunicación entre la tarjeta </w:t>
-      </w:r>
-      <w:proofErr w:type="spellStart"/>
-      <w:r>
-        <w:rPr>
-          <w:rFonts w:ascii="Arial" w:hAnsi="Arial" w:cs="Arial"/>
-        </w:rPr>
-        <w:t>Arduino</w:t>
-      </w:r>
-      <w:proofErr w:type="spellEnd"/>
-      <w:r>
-        <w:rPr>
-          <w:rFonts w:ascii="Arial" w:hAnsi="Arial" w:cs="Arial"/>
-        </w:rPr>
-        <w:t xml:space="preserve">, y los demás módulos del cuadricóptero. Además, permite la alimentación de todo el circuito haciendo uso de la etapa de regulación de voltaje embebida en la tarjeta </w:t>
-      </w:r>
-      <w:proofErr w:type="spellStart"/>
-      <w:r>
-        <w:rPr>
-          <w:rFonts w:ascii="Arial" w:hAnsi="Arial" w:cs="Arial"/>
-        </w:rPr>
-        <w:t>Arduino</w:t>
-      </w:r>
-      <w:proofErr w:type="spellEnd"/>
-      <w:r>
-        <w:rPr>
-          <w:rFonts w:ascii="Arial" w:hAnsi="Arial" w:cs="Arial"/>
-        </w:rPr>
-        <w:t>, la cual puede ser alimentada con voltajes de entre 6 y 20 voltios.</w:t>
+        <w:t>. La misma sirve de interfaz de comunicación entre la tarjeta Arduino, y los demás módulos del cuadricóptero. Además, permite la alimentación de todo el circuito haciendo uso de la etapa de regulación de voltaje embebida en la tarjeta Arduino, la cual puede ser alimentada con voltajes de entre 6 y 20 voltios.</w:t>
       </w:r>
       <w:r>
         <w:rPr>
@@ -2595,23 +2539,13 @@
                 <w:szCs w:val="16"/>
               </w:rPr>
             </w:pPr>
-            <w:proofErr w:type="spellStart"/>
             <w:r>
               <w:rPr>
                 <w:rFonts w:ascii="Arial" w:hAnsi="Arial" w:cs="Arial"/>
                 <w:sz w:val="16"/>
                 <w:szCs w:val="16"/>
               </w:rPr>
-              <w:t>Arduino</w:t>
-            </w:r>
-            <w:proofErr w:type="spellEnd"/>
-            <w:r>
-              <w:rPr>
-                <w:rFonts w:ascii="Arial" w:hAnsi="Arial" w:cs="Arial"/>
-                <w:sz w:val="16"/>
-                <w:szCs w:val="16"/>
-              </w:rPr>
-              <w:t xml:space="preserve"> Nano</w:t>
+              <w:t>Arduino Nano</w:t>
             </w:r>
           </w:p>
         </w:tc>
@@ -3192,13 +3126,7 @@
                 <w:rPr>
                   <w:rFonts w:ascii="Cambria Math" w:hAnsi="Cambria Math" w:cs="Arial"/>
                 </w:rPr>
-                <m:t>miliAmper</m:t>
-              </m:r>
-              <m:r>
-                <w:rPr>
-                  <w:rFonts w:ascii="Cambria Math" w:hAnsi="Cambria Math" w:cs="Arial"/>
-                </w:rPr>
-                <m:t>ios</m:t>
+                <m:t>miliAmperios</m:t>
               </m:r>
             </m:num>
             <m:den>
@@ -3513,7 +3441,7 @@
         <w:rPr>
           <w:rFonts w:ascii="Arial" w:hAnsi="Arial" w:cs="Arial"/>
           <w:noProof/>
-          <w:lang w:eastAsia="es-VE" w:bidi="ar-SA"/>
+          <w:lang w:val="es-ES" w:eastAsia="es-ES" w:bidi="ar-SA"/>
         </w:rPr>
         <w:drawing>
           <wp:inline distT="0" distB="0" distL="0" distR="0">
@@ -4278,7 +4206,7 @@
       <w:r>
         <w:rPr>
           <w:noProof/>
-          <w:lang w:eastAsia="es-VE" w:bidi="ar-SA"/>
+          <w:lang w:val="es-ES" w:eastAsia="es-ES" w:bidi="ar-SA"/>
         </w:rPr>
         <w:drawing>
           <wp:inline distT="0" distB="0" distL="0" distR="0">
@@ -4428,21 +4356,7 @@
         <w:rPr>
           <w:rFonts w:ascii="Arial" w:hAnsi="Arial" w:cs="Arial"/>
         </w:rPr>
-        <w:t xml:space="preserve"> MinIMU-9 v2 se utilizaron las librerías diseñadas por el fabricante para su manejo desde tarjetas </w:t>
-      </w:r>
-      <w:proofErr w:type="spellStart"/>
-      <w:r>
-        <w:rPr>
-          <w:rFonts w:ascii="Arial" w:hAnsi="Arial" w:cs="Arial"/>
-        </w:rPr>
-        <w:t>Arduino</w:t>
-      </w:r>
-      <w:proofErr w:type="spellEnd"/>
-      <w:r>
-        <w:rPr>
-          <w:rFonts w:ascii="Arial" w:hAnsi="Arial" w:cs="Arial"/>
-        </w:rPr>
-        <w:t xml:space="preserve">. </w:t>
+        <w:t xml:space="preserve"> MinIMU-9 v2 se utilizaron las librerías diseñadas por el fabricante para su manejo desde tarjetas Arduino. </w:t>
       </w:r>
     </w:p>
     <w:p>
@@ -4824,7 +4738,7 @@
       <w:r>
         <w:rPr>
           <w:noProof/>
-          <w:lang w:eastAsia="es-VE" w:bidi="ar-SA"/>
+          <w:lang w:val="es-ES" w:eastAsia="es-ES" w:bidi="ar-SA"/>
         </w:rPr>
         <w:drawing>
           <wp:inline distT="0" distB="0" distL="0" distR="0">
@@ -4995,7 +4909,7 @@
           <w:rFonts w:ascii="Arial" w:hAnsi="Arial" w:cs="Arial"/>
           <w:noProof/>
           <w:color w:val="FF0000"/>
-          <w:lang w:eastAsia="es-VE" w:bidi="ar-SA"/>
+          <w:lang w:val="es-ES" w:eastAsia="es-ES" w:bidi="ar-SA"/>
         </w:rPr>
         <w:drawing>
           <wp:inline distT="0" distB="0" distL="0" distR="0">
@@ -5521,7 +5435,7 @@
           <w:rFonts w:ascii="Arial" w:hAnsi="Arial" w:cs="Arial"/>
           <w:noProof/>
           <w:shd w:val="clear" w:color="auto" w:fill="auto"/>
-          <w:lang w:eastAsia="es-VE" w:bidi="ar-SA"/>
+          <w:lang w:val="es-ES" w:eastAsia="es-ES" w:bidi="ar-SA"/>
         </w:rPr>
         <w:drawing>
           <wp:anchor distT="0" distB="0" distL="114300" distR="114300" simplePos="0" relativeHeight="251679232" behindDoc="0" locked="0" layoutInCell="1" allowOverlap="1">
@@ -5552,7 +5466,7 @@
                     <a:blip r:embed="rId17" cstate="print">
                       <a:extLst>
                         <a:ext uri="{28A0092B-C50C-407E-A947-70E740481C1C}">
-                          <a14:useLocalDpi xmlns="" xmlns:wpc="http://schemas.microsoft.com/office/word/2010/wordprocessingCanvas" xmlns:mc="http://schemas.openxmlformats.org/markup-compatibility/2006" xmlns:o="urn:schemas-microsoft-com:office:office" xmlns:v="urn:schemas-microsoft-com:vml" xmlns:wp14="http://schemas.microsoft.com/office/word/2010/wordprocessingDrawing" xmlns:w10="urn:schemas-microsoft-com:office:word" xmlns:w="http://schemas.openxmlformats.org/wordprocessingml/2006/main" xmlns:w14="http://schemas.microsoft.com/office/word/2010/wordml" xmlns:w15="http://schemas.microsoft.com/office/word/2012/wordml" xmlns:wpg="http://schemas.microsoft.com/office/word/2010/wordprocessingGroup" xmlns:wpi="http://schemas.microsoft.com/office/word/2010/wordprocessingInk" xmlns:wps="http://schemas.microsoft.com/office/word/2010/wordprocessingShape" xmlns:a14="http://schemas.microsoft.com/office/drawing/2010/main" val="0"/>
+                          <a14:useLocalDpi xmlns:a14="http://schemas.microsoft.com/office/drawing/2010/main" xmlns:wps="http://schemas.microsoft.com/office/word/2010/wordprocessingShape" xmlns:wpi="http://schemas.microsoft.com/office/word/2010/wordprocessingInk" xmlns:wpg="http://schemas.microsoft.com/office/word/2010/wordprocessingGroup" xmlns:w15="http://schemas.microsoft.com/office/word/2012/wordml" xmlns:w14="http://schemas.microsoft.com/office/word/2010/wordml" xmlns:w="http://schemas.openxmlformats.org/wordprocessingml/2006/main" xmlns:w10="urn:schemas-microsoft-com:office:word" xmlns:wp14="http://schemas.microsoft.com/office/word/2010/wordprocessingDrawing" xmlns:v="urn:schemas-microsoft-com:vml" xmlns:o="urn:schemas-microsoft-com:office:office" xmlns:mc="http://schemas.openxmlformats.org/markup-compatibility/2006" xmlns:wpc="http://schemas.microsoft.com/office/word/2010/wordprocessingCanvas" xmlns="" val="0"/>
                         </a:ext>
                       </a:extLst>
                     </a:blip>
@@ -8169,7 +8083,7 @@
           <w:rFonts w:ascii="Arial" w:hAnsi="Arial" w:cs="Arial"/>
           <w:noProof/>
           <w:shd w:val="clear" w:color="auto" w:fill="auto"/>
-          <w:lang w:eastAsia="es-VE" w:bidi="ar-SA"/>
+          <w:lang w:val="es-ES" w:eastAsia="es-ES" w:bidi="ar-SA"/>
         </w:rPr>
         <w:drawing>
           <wp:anchor distT="0" distB="0" distL="114300" distR="114300" simplePos="0" relativeHeight="251678208" behindDoc="0" locked="0" layoutInCell="1" allowOverlap="1">
@@ -8200,7 +8114,7 @@
                     <a:blip r:embed="rId20" cstate="print">
                       <a:extLst>
                         <a:ext uri="{28A0092B-C50C-407E-A947-70E740481C1C}">
-                          <a14:useLocalDpi xmlns="" xmlns:wpc="http://schemas.microsoft.com/office/word/2010/wordprocessingCanvas" xmlns:mc="http://schemas.openxmlformats.org/markup-compatibility/2006" xmlns:o="urn:schemas-microsoft-com:office:office" xmlns:v="urn:schemas-microsoft-com:vml" xmlns:wp14="http://schemas.microsoft.com/office/word/2010/wordprocessingDrawing" xmlns:w10="urn:schemas-microsoft-com:office:word" xmlns:w="http://schemas.openxmlformats.org/wordprocessingml/2006/main" xmlns:w14="http://schemas.microsoft.com/office/word/2010/wordml" xmlns:w15="http://schemas.microsoft.com/office/word/2012/wordml" xmlns:wpg="http://schemas.microsoft.com/office/word/2010/wordprocessingGroup" xmlns:wpi="http://schemas.microsoft.com/office/word/2010/wordprocessingInk" xmlns:wps="http://schemas.microsoft.com/office/word/2010/wordprocessingShape" xmlns:a14="http://schemas.microsoft.com/office/drawing/2010/main" val="0"/>
+                          <a14:useLocalDpi xmlns:a14="http://schemas.microsoft.com/office/drawing/2010/main" xmlns:wps="http://schemas.microsoft.com/office/word/2010/wordprocessingShape" xmlns:wpi="http://schemas.microsoft.com/office/word/2010/wordprocessingInk" xmlns:wpg="http://schemas.microsoft.com/office/word/2010/wordprocessingGroup" xmlns:w15="http://schemas.microsoft.com/office/word/2012/wordml" xmlns:w14="http://schemas.microsoft.com/office/word/2010/wordml" xmlns:w="http://schemas.openxmlformats.org/wordprocessingml/2006/main" xmlns:w10="urn:schemas-microsoft-com:office:word" xmlns:wp14="http://schemas.microsoft.com/office/word/2010/wordprocessingDrawing" xmlns:v="urn:schemas-microsoft-com:vml" xmlns:o="urn:schemas-microsoft-com:office:office" xmlns:mc="http://schemas.openxmlformats.org/markup-compatibility/2006" xmlns:wpc="http://schemas.microsoft.com/office/word/2010/wordprocessingCanvas" xmlns="" val="0"/>
                         </a:ext>
                       </a:extLst>
                     </a:blip>
@@ -8242,7 +8156,7 @@
         <w:rPr>
           <w:noProof/>
           <w:shd w:val="clear" w:color="auto" w:fill="auto"/>
-          <w:lang w:eastAsia="es-VE" w:bidi="ar-SA"/>
+          <w:lang w:val="es-ES" w:eastAsia="es-ES" w:bidi="ar-SA"/>
         </w:rPr>
         <w:drawing>
           <wp:anchor distT="0" distB="0" distL="114300" distR="114300" simplePos="0" relativeHeight="251680256" behindDoc="0" locked="0" layoutInCell="1" allowOverlap="1">
@@ -8273,7 +8187,7 @@
                     <a:blip r:embed="rId21" cstate="print">
                       <a:extLst>
                         <a:ext uri="{28A0092B-C50C-407E-A947-70E740481C1C}">
-                          <a14:useLocalDpi xmlns="" xmlns:wpc="http://schemas.microsoft.com/office/word/2010/wordprocessingCanvas" xmlns:mc="http://schemas.openxmlformats.org/markup-compatibility/2006" xmlns:o="urn:schemas-microsoft-com:office:office" xmlns:v="urn:schemas-microsoft-com:vml" xmlns:wp14="http://schemas.microsoft.com/office/word/2010/wordprocessingDrawing" xmlns:w10="urn:schemas-microsoft-com:office:word" xmlns:w="http://schemas.openxmlformats.org/wordprocessingml/2006/main" xmlns:w14="http://schemas.microsoft.com/office/word/2010/wordml" xmlns:w15="http://schemas.microsoft.com/office/word/2012/wordml" xmlns:wpg="http://schemas.microsoft.com/office/word/2010/wordprocessingGroup" xmlns:wpi="http://schemas.microsoft.com/office/word/2010/wordprocessingInk" xmlns:wps="http://schemas.microsoft.com/office/word/2010/wordprocessingShape" xmlns:a14="http://schemas.microsoft.com/office/drawing/2010/main" val="0"/>
+                          <a14:useLocalDpi xmlns:a14="http://schemas.microsoft.com/office/drawing/2010/main" xmlns:wps="http://schemas.microsoft.com/office/word/2010/wordprocessingShape" xmlns:wpi="http://schemas.microsoft.com/office/word/2010/wordprocessingInk" xmlns:wpg="http://schemas.microsoft.com/office/word/2010/wordprocessingGroup" xmlns:w15="http://schemas.microsoft.com/office/word/2012/wordml" xmlns:w14="http://schemas.microsoft.com/office/word/2010/wordml" xmlns:w="http://schemas.openxmlformats.org/wordprocessingml/2006/main" xmlns:w10="urn:schemas-microsoft-com:office:word" xmlns:wp14="http://schemas.microsoft.com/office/word/2010/wordprocessingDrawing" xmlns:v="urn:schemas-microsoft-com:vml" xmlns:o="urn:schemas-microsoft-com:office:office" xmlns:mc="http://schemas.openxmlformats.org/markup-compatibility/2006" xmlns:wpc="http://schemas.microsoft.com/office/word/2010/wordprocessingCanvas" xmlns="" val="0"/>
                         </a:ext>
                       </a:extLst>
                     </a:blip>
@@ -8709,21 +8623,7 @@
         <w:rPr>
           <w:rFonts w:ascii="Arial" w:hAnsi="Arial" w:cs="Arial"/>
         </w:rPr>
-        <w:t xml:space="preserve">error de comunicación entre el </w:t>
-      </w:r>
-      <w:proofErr w:type="spellStart"/>
-      <w:r>
-        <w:rPr>
-          <w:rFonts w:ascii="Arial" w:hAnsi="Arial" w:cs="Arial"/>
-        </w:rPr>
-        <w:t>Arduino</w:t>
-      </w:r>
-      <w:proofErr w:type="spellEnd"/>
-      <w:r>
-        <w:rPr>
-          <w:rFonts w:ascii="Arial" w:hAnsi="Arial" w:cs="Arial"/>
-        </w:rPr>
-        <w:t xml:space="preserve"> N</w:t>
+        <w:t>error de comunicación entre el Arduino N</w:t>
       </w:r>
       <w:r>
         <w:rPr>
@@ -9490,7 +9390,7 @@
         <w:rPr>
           <w:rFonts w:ascii="Arial" w:hAnsi="Arial" w:cs="Arial"/>
           <w:noProof/>
-          <w:lang w:eastAsia="es-VE" w:bidi="ar-SA"/>
+          <w:lang w:val="es-ES" w:eastAsia="es-ES" w:bidi="ar-SA"/>
         </w:rPr>
         <w:lastRenderedPageBreak/>
         <w:drawing>
@@ -20193,6 +20093,7 @@
           <w:tcPr>
             <w:tcW w:w="3624" w:type="dxa"/>
             <w:vMerge w:val="restart"/>
+            <w:vAlign w:val="center"/>
           </w:tcPr>
           <w:p>
             <w:pPr>
@@ -23651,7 +23552,7 @@
           <w:rFonts w:ascii="Arial" w:hAnsi="Arial" w:cs="Arial"/>
           <w:noProof/>
           <w:shd w:val="clear" w:color="auto" w:fill="auto"/>
-          <w:lang w:eastAsia="es-VE" w:bidi="ar-SA"/>
+          <w:lang w:val="es-ES" w:eastAsia="es-ES" w:bidi="ar-SA"/>
         </w:rPr>
         <w:drawing>
           <wp:anchor distT="0" distB="0" distL="114300" distR="114300" simplePos="0" relativeHeight="251682304" behindDoc="0" locked="0" layoutInCell="1" allowOverlap="1">
@@ -23938,7 +23839,7 @@
       <w:r>
         <w:rPr>
           <w:noProof/>
-          <w:lang w:eastAsia="es-VE" w:bidi="ar-SA"/>
+          <w:lang w:val="es-ES" w:eastAsia="es-ES" w:bidi="ar-SA"/>
         </w:rPr>
         <w:drawing>
           <wp:inline distT="0" distB="0" distL="0" distR="0">
@@ -25363,7 +25264,7 @@
         <w:rPr>
           <w:rFonts w:ascii="Arial" w:hAnsi="Arial" w:cs="Arial"/>
           <w:noProof/>
-          <w:lang w:eastAsia="es-VE" w:bidi="ar-SA"/>
+          <w:lang w:val="es-ES" w:eastAsia="es-ES" w:bidi="ar-SA"/>
         </w:rPr>
         <w:drawing>
           <wp:inline distT="0" distB="0" distL="0" distR="0">
@@ -25659,7 +25560,7 @@
         <w:rPr>
           <w:rFonts w:ascii="Arial" w:hAnsi="Arial" w:cs="Arial"/>
           <w:noProof/>
-          <w:lang w:eastAsia="es-VE" w:bidi="ar-SA"/>
+          <w:lang w:val="es-ES" w:eastAsia="es-ES" w:bidi="ar-SA"/>
         </w:rPr>
         <w:drawing>
           <wp:inline distT="0" distB="0" distL="0" distR="0">
@@ -25808,7 +25709,7 @@
         <w:rPr>
           <w:rFonts w:ascii="Arial" w:hAnsi="Arial" w:cs="Arial"/>
           <w:noProof/>
-          <w:lang w:eastAsia="es-VE" w:bidi="ar-SA"/>
+          <w:lang w:val="es-ES" w:eastAsia="es-ES" w:bidi="ar-SA"/>
         </w:rPr>
         <w:drawing>
           <wp:inline distT="0" distB="0" distL="0" distR="0">
@@ -26444,15 +26345,7 @@
               <w:sz w:val="18"/>
               <w:szCs w:val="18"/>
             </w:rPr>
-            <m:t>- Correc</m:t>
-          </m:r>
-          <m:r>
-            <w:rPr>
-              <w:rFonts w:ascii="Cambria Math" w:hAnsi="Cambria Math" w:cs="Arial"/>
-              <w:sz w:val="18"/>
-              <w:szCs w:val="18"/>
-            </w:rPr>
-            <m:t>ció</m:t>
+            <m:t>- Correcció</m:t>
           </m:r>
           <m:sSub>
             <m:sSubPr>
@@ -26562,7 +26455,15 @@
               <w:sz w:val="18"/>
               <w:szCs w:val="18"/>
             </w:rPr>
-            <m:t>PWMMoto</m:t>
+            <m:t>PWMM</m:t>
+          </m:r>
+          <m:r>
+            <w:rPr>
+              <w:rFonts w:ascii="Cambria Math" w:hAnsi="Cambria Math" w:cs="Arial"/>
+              <w:sz w:val="18"/>
+              <w:szCs w:val="18"/>
+            </w:rPr>
+            <m:t>oto</m:t>
           </m:r>
           <m:sSub>
             <m:sSubPr>
@@ -26755,21 +26656,7 @@
         <w:rPr>
           <w:rFonts w:ascii="Arial" w:hAnsi="Arial" w:cs="Arial"/>
         </w:rPr>
-        <w:t xml:space="preserve">Para la implementación de los sistemas de control se utilizó la librería PID de </w:t>
-      </w:r>
-      <w:proofErr w:type="spellStart"/>
-      <w:r>
-        <w:rPr>
-          <w:rFonts w:ascii="Arial" w:hAnsi="Arial" w:cs="Arial"/>
-        </w:rPr>
-        <w:t>Arduino</w:t>
-      </w:r>
-      <w:proofErr w:type="spellEnd"/>
-      <w:r>
-        <w:rPr>
-          <w:rFonts w:ascii="Arial" w:hAnsi="Arial" w:cs="Arial"/>
-        </w:rPr>
-        <w:t>, la cual permite encapsular en una clase todos los atributos y métodos suficientes para la ejecución de un sistema de control Proporcional-Integral-Derivativo. El cálculo de las constantes de los sistemas de control se realizó mediante prueba y error.</w:t>
+        <w:t>Para la implementación de los sistemas de control se utilizó la librería PID de Arduino, la cual permite encapsular en una clase todos los atributos y métodos suficientes para la ejecución de un sistema de control Proporcional-Integral-Derivativo. El cálculo de las constantes de los sistemas de control se realizó mediante prueba y error.</w:t>
       </w:r>
     </w:p>
     <w:p>
@@ -26811,21 +26698,7 @@
         <w:rPr>
           <w:rFonts w:ascii="Arial" w:hAnsi="Arial" w:cs="Arial"/>
         </w:rPr>
-        <w:t xml:space="preserve"> </w:t>
-      </w:r>
-      <w:proofErr w:type="spellStart"/>
-      <w:r>
-        <w:rPr>
-          <w:rFonts w:ascii="Arial" w:hAnsi="Arial" w:cs="Arial"/>
-        </w:rPr>
-        <w:t>Arduino</w:t>
-      </w:r>
-      <w:proofErr w:type="spellEnd"/>
-      <w:r>
-        <w:rPr>
-          <w:rFonts w:ascii="Arial" w:hAnsi="Arial" w:cs="Arial"/>
-        </w:rPr>
-        <w:t xml:space="preserve"> Nano, a bordo del cuadricóptero:</w:t>
+        <w:t xml:space="preserve"> Arduino Nano, a bordo del cuadricóptero:</w:t>
       </w:r>
     </w:p>
     <w:p>
@@ -29096,7 +28969,7 @@
           <w:rFonts w:ascii="Arial" w:hAnsi="Arial" w:cs="Arial"/>
           <w:noProof/>
           <w:shd w:val="clear" w:color="auto" w:fill="auto"/>
-          <w:lang w:eastAsia="es-VE" w:bidi="ar-SA"/>
+          <w:lang w:val="es-ES" w:eastAsia="es-ES" w:bidi="ar-SA"/>
         </w:rPr>
         <w:drawing>
           <wp:anchor distT="0" distB="0" distL="114300" distR="114300" simplePos="0" relativeHeight="251690496" behindDoc="0" locked="0" layoutInCell="1" allowOverlap="1">
@@ -29716,7 +29589,7 @@
         <w:rPr>
           <w:rFonts w:ascii="Arial" w:hAnsi="Arial" w:cs="Arial"/>
           <w:noProof/>
-          <w:lang w:eastAsia="es-VE" w:bidi="ar-SA"/>
+          <w:lang w:val="es-ES" w:eastAsia="es-ES" w:bidi="ar-SA"/>
         </w:rPr>
         <w:lastRenderedPageBreak/>
         <w:drawing>
@@ -29867,7 +29740,7 @@
       <w:r>
         <w:rPr>
           <w:noProof/>
-          <w:lang w:eastAsia="es-VE" w:bidi="ar-SA"/>
+          <w:lang w:val="es-ES" w:eastAsia="es-ES" w:bidi="ar-SA"/>
         </w:rPr>
         <w:drawing>
           <wp:inline distT="0" distB="0" distL="0" distR="0">
@@ -30086,7 +29959,7 @@
         <w:rPr>
           <w:rFonts w:ascii="Arial" w:hAnsi="Arial" w:cs="Arial"/>
           <w:noProof/>
-          <w:lang w:eastAsia="es-VE" w:bidi="ar-SA"/>
+          <w:lang w:val="es-ES" w:eastAsia="es-ES" w:bidi="ar-SA"/>
         </w:rPr>
         <w:drawing>
           <wp:anchor distT="0" distB="0" distL="114300" distR="114300" simplePos="0" relativeHeight="251676160" behindDoc="0" locked="0" layoutInCell="1" allowOverlap="1">
@@ -30351,7 +30224,7 @@
         <w:rPr>
           <w:rFonts w:ascii="Arial" w:hAnsi="Arial" w:cs="Arial"/>
           <w:noProof/>
-          <w:lang w:eastAsia="es-VE" w:bidi="ar-SA"/>
+          <w:lang w:val="es-ES" w:eastAsia="es-ES" w:bidi="ar-SA"/>
         </w:rPr>
         <w:drawing>
           <wp:inline distT="0" distB="0" distL="0" distR="0">
@@ -30576,7 +30449,7 @@
           <w:rFonts w:ascii="Arial" w:hAnsi="Arial" w:cs="Arial"/>
           <w:b/>
           <w:noProof/>
-          <w:lang w:eastAsia="es-VE" w:bidi="ar-SA"/>
+          <w:lang w:val="es-ES" w:eastAsia="es-ES" w:bidi="ar-SA"/>
         </w:rPr>
         <w:drawing>
           <wp:inline distT="0" distB="0" distL="0" distR="0">
@@ -35011,7 +34884,7 @@
 <file path=word/charts/chart1.xml><?xml version="1.0" encoding="utf-8"?>
 <c:chartSpace xmlns:c="http://schemas.openxmlformats.org/drawingml/2006/chart" xmlns:a="http://schemas.openxmlformats.org/drawingml/2006/main" xmlns:r="http://schemas.openxmlformats.org/officeDocument/2006/relationships">
   <c:date1904 val="1"/>
-  <c:lang val="es-VE"/>
+  <c:lang val="es-ES"/>
   <c:chart>
     <c:title>
       <c:tx>
@@ -35058,7 +34931,7 @@
             <c:numRef>
               <c:f>Hoja1!$A$3:$A$8</c:f>
               <c:numCache>
-                <c:formatCode>General</c:formatCode>
+                <c:formatCode>Estándar</c:formatCode>
                 <c:ptCount val="6"/>
                 <c:pt idx="0">
                   <c:v>0</c:v>
@@ -35085,7 +34958,7 @@
             <c:numRef>
               <c:f>Hoja1!$F$3:$F$8</c:f>
               <c:numCache>
-                <c:formatCode>General</c:formatCode>
+                <c:formatCode>Estándar</c:formatCode>
                 <c:ptCount val="6"/>
                 <c:pt idx="0">
                   <c:v>100</c:v>
@@ -35109,11 +34982,11 @@
             </c:numRef>
           </c:yVal>
         </c:ser>
-        <c:axId val="50591232"/>
-        <c:axId val="50593152"/>
+        <c:axId val="93440640"/>
+        <c:axId val="94456448"/>
       </c:scatterChart>
       <c:valAx>
-        <c:axId val="50591232"/>
+        <c:axId val="93440640"/>
         <c:scaling>
           <c:orientation val="minMax"/>
         </c:scaling>
@@ -35150,7 +35023,7 @@
             </c:rich>
           </c:tx>
         </c:title>
-        <c:numFmt formatCode="General" sourceLinked="1"/>
+        <c:numFmt formatCode="Estándar" sourceLinked="1"/>
         <c:majorTickMark val="none"/>
         <c:tickLblPos val="nextTo"/>
         <c:spPr>
@@ -35161,12 +35034,12 @@
             <a:round/>
           </a:ln>
         </c:spPr>
-        <c:crossAx val="50593152"/>
+        <c:crossAx val="94456448"/>
         <c:crossesAt val="0"/>
         <c:crossBetween val="midCat"/>
       </c:valAx>
       <c:valAx>
-        <c:axId val="50593152"/>
+        <c:axId val="94456448"/>
         <c:scaling>
           <c:orientation val="minMax"/>
           <c:max val="100"/>
@@ -35204,7 +35077,7 @@
             </c:rich>
           </c:tx>
         </c:title>
-        <c:numFmt formatCode="General" sourceLinked="1"/>
+        <c:numFmt formatCode="Estándar" sourceLinked="1"/>
         <c:majorTickMark val="none"/>
         <c:tickLblPos val="nextTo"/>
         <c:spPr>
@@ -35215,7 +35088,7 @@
             <a:round/>
           </a:ln>
         </c:spPr>
-        <c:crossAx val="50591232"/>
+        <c:crossAx val="93440640"/>
         <c:crossesAt val="0"/>
         <c:crossBetween val="midCat"/>
       </c:valAx>
@@ -35531,7 +35404,7 @@
 </file>
 
 <file path=customXml/itemProps1.xml><?xml version="1.0" encoding="utf-8"?>
-<ds:datastoreItem xmlns:ds="http://schemas.openxmlformats.org/officeDocument/2006/customXml" ds:itemID="{3DFC757C-9D31-4CDC-BEDC-5FD3595CFC52}">
+<ds:datastoreItem xmlns:ds="http://schemas.openxmlformats.org/officeDocument/2006/customXml" ds:itemID="{7F808E58-4284-45CB-A18B-8CD68405C78A}">
   <ds:schemaRefs>
     <ds:schemaRef ds:uri="http://schemas.openxmlformats.org/officeDocument/2006/bibliography"/>
   </ds:schemaRefs>

</xml_diff>

<commit_message>
desarrollo tablas arregladas con formato
</commit_message>
<xml_diff>
--- a/Documento/Capítulo 4 - Desarrollo.docx
+++ b/Documento/Capítulo 4 - Desarrollo.docx
@@ -2841,14 +2841,24 @@
       <w:r>
         <w:t xml:space="preserve">Tabla 4. </w:t>
       </w:r>
-      <w:fldSimple w:instr=" SEQ Tabla_4. \* ARABIC ">
-        <w:r>
-          <w:rPr>
-            <w:noProof/>
-          </w:rPr>
-          <w:t>1</w:t>
-        </w:r>
-      </w:fldSimple>
+      <w:r>
+        <w:fldChar w:fldCharType="begin"/>
+      </w:r>
+      <w:r>
+        <w:instrText xml:space="preserve"> SEQ Tabla_4. \* ARABIC </w:instrText>
+      </w:r>
+      <w:r>
+        <w:fldChar w:fldCharType="separate"/>
+      </w:r>
+      <w:r>
+        <w:rPr>
+          <w:noProof/>
+        </w:rPr>
+        <w:t>1</w:t>
+      </w:r>
+      <w:r>
+        <w:fldChar w:fldCharType="end"/>
+      </w:r>
       <w:r>
         <w:rPr>
           <w:color w:val="FF0000"/>
@@ -2876,47 +2886,69 @@
     </w:p>
     <w:tbl>
       <w:tblPr>
-        <w:tblStyle w:val="Tablaconcuadrcula"/>
+        <w:tblpPr w:leftFromText="141" w:rightFromText="141" w:vertAnchor="text" w:tblpXSpec="center" w:tblpY="1"/>
+        <w:tblOverlap w:val="never"/>
         <w:tblW w:w="0" w:type="auto"/>
-        <w:jc w:val="center"/>
-        <w:tblInd w:w="720" w:type="dxa"/>
-        <w:tblLook w:val="04A0"/>
+        <w:tblCellSpacing w:w="7" w:type="dxa"/>
+        <w:tblCellMar>
+          <w:left w:w="70" w:type="dxa"/>
+          <w:right w:w="70" w:type="dxa"/>
+        </w:tblCellMar>
+        <w:tblLook w:val="05E0"/>
       </w:tblPr>
       <w:tblGrid>
-        <w:gridCol w:w="4112"/>
-        <w:gridCol w:w="1817"/>
+        <w:gridCol w:w="2821"/>
+        <w:gridCol w:w="801"/>
       </w:tblGrid>
       <w:tr>
         <w:trPr>
-          <w:jc w:val="center"/>
+          <w:trHeight w:val="432"/>
+          <w:tblCellSpacing w:w="7" w:type="dxa"/>
         </w:trPr>
         <w:tc>
           <w:tcPr>
-            <w:tcW w:w="4112" w:type="dxa"/>
-            <w:shd w:val="clear" w:color="auto" w:fill="00823B"/>
+            <w:tcW w:w="2800" w:type="dxa"/>
+            <w:tcBorders>
+              <w:top w:val="single" w:sz="8" w:space="0" w:color="auto"/>
+              <w:left w:val="single" w:sz="8" w:space="0" w:color="auto"/>
+              <w:bottom w:val="single" w:sz="8" w:space="0" w:color="auto"/>
+              <w:right w:val="single" w:sz="8" w:space="0" w:color="auto"/>
+            </w:tcBorders>
+            <w:shd w:val="clear" w:color="000000" w:fill="00823B"/>
+            <w:vAlign w:val="center"/>
+            <w:hideMark/>
           </w:tcPr>
           <w:p>
             <w:pPr>
-              <w:pStyle w:val="Sinespaciado"/>
+              <w:keepNext w:val="0"/>
+              <w:widowControl/>
               <w:shd w:val="clear" w:color="auto" w:fill="auto"/>
-              <w:spacing w:line="360" w:lineRule="auto"/>
-              <w:rPr>
-                <w:rFonts w:ascii="Arial" w:hAnsi="Arial" w:cs="Arial"/>
+              <w:suppressAutoHyphens w:val="0"/>
+              <w:overflowPunct/>
+              <w:spacing w:after="0" w:line="240" w:lineRule="auto"/>
+              <w:jc w:val="center"/>
+              <w:textAlignment w:val="auto"/>
+              <w:rPr>
+                <w:rFonts w:ascii="Arial Narrow" w:eastAsia="Times New Roman" w:hAnsi="Arial Narrow" w:cs="Times New Roman"/>
                 <w:b/>
-                <w:color w:val="FFFFFF" w:themeColor="background1"/>
-                <w:sz w:val="16"/>
-                <w:szCs w:val="16"/>
-                <w:highlight w:val="darkGreen"/>
+                <w:bCs/>
+                <w:color w:val="000000"/>
+                <w:sz w:val="16"/>
+                <w:szCs w:val="16"/>
+                <w:shd w:val="clear" w:color="auto" w:fill="auto"/>
+                <w:lang w:val="es-ES" w:eastAsia="es-ES" w:bidi="ar-SA"/>
               </w:rPr>
             </w:pPr>
             <w:r>
               <w:rPr>
-                <w:rFonts w:ascii="Arial" w:hAnsi="Arial" w:cs="Arial"/>
+                <w:rFonts w:ascii="Arial Narrow" w:eastAsia="Times New Roman" w:hAnsi="Arial Narrow" w:cs="Times New Roman"/>
                 <w:b/>
-                <w:color w:val="FFFFFF" w:themeColor="background1"/>
-                <w:sz w:val="16"/>
-                <w:szCs w:val="16"/>
-                <w:highlight w:val="darkGreen"/>
+                <w:bCs/>
+                <w:color w:val="000000"/>
+                <w:sz w:val="16"/>
+                <w:szCs w:val="16"/>
+                <w:shd w:val="clear" w:color="auto" w:fill="auto"/>
+                <w:lang w:eastAsia="es-ES" w:bidi="ar-SA"/>
               </w:rPr>
               <w:t>Componente</w:t>
             </w:r>
@@ -2924,31 +2956,48 @@
         </w:tc>
         <w:tc>
           <w:tcPr>
-            <w:tcW w:w="1817" w:type="dxa"/>
-            <w:shd w:val="clear" w:color="auto" w:fill="00823B"/>
+            <w:tcW w:w="780" w:type="dxa"/>
+            <w:tcBorders>
+              <w:top w:val="single" w:sz="8" w:space="0" w:color="auto"/>
+              <w:left w:val="nil"/>
+              <w:bottom w:val="single" w:sz="8" w:space="0" w:color="auto"/>
+              <w:right w:val="single" w:sz="8" w:space="0" w:color="auto"/>
+            </w:tcBorders>
+            <w:shd w:val="clear" w:color="000000" w:fill="00823B"/>
+            <w:vAlign w:val="center"/>
+            <w:hideMark/>
           </w:tcPr>
           <w:p>
             <w:pPr>
-              <w:pStyle w:val="Sinespaciado"/>
+              <w:keepNext w:val="0"/>
+              <w:widowControl/>
               <w:shd w:val="clear" w:color="auto" w:fill="auto"/>
-              <w:spacing w:line="360" w:lineRule="auto"/>
-              <w:rPr>
-                <w:rFonts w:ascii="Arial" w:hAnsi="Arial" w:cs="Arial"/>
+              <w:suppressAutoHyphens w:val="0"/>
+              <w:overflowPunct/>
+              <w:spacing w:after="0" w:line="240" w:lineRule="auto"/>
+              <w:jc w:val="center"/>
+              <w:textAlignment w:val="auto"/>
+              <w:rPr>
+                <w:rFonts w:ascii="Arial Narrow" w:eastAsia="Times New Roman" w:hAnsi="Arial Narrow" w:cs="Times New Roman"/>
                 <w:b/>
-                <w:color w:val="FFFFFF" w:themeColor="background1"/>
-                <w:sz w:val="16"/>
-                <w:szCs w:val="16"/>
-                <w:highlight w:val="darkGreen"/>
+                <w:bCs/>
+                <w:color w:val="000000"/>
+                <w:sz w:val="16"/>
+                <w:szCs w:val="16"/>
+                <w:shd w:val="clear" w:color="auto" w:fill="auto"/>
+                <w:lang w:val="es-ES" w:eastAsia="es-ES" w:bidi="ar-SA"/>
               </w:rPr>
             </w:pPr>
             <w:r>
               <w:rPr>
-                <w:rFonts w:ascii="Arial" w:hAnsi="Arial" w:cs="Arial"/>
+                <w:rFonts w:ascii="Arial Narrow" w:eastAsia="Times New Roman" w:hAnsi="Arial Narrow" w:cs="Times New Roman"/>
                 <w:b/>
-                <w:color w:val="FFFFFF" w:themeColor="background1"/>
-                <w:sz w:val="16"/>
-                <w:szCs w:val="16"/>
-                <w:highlight w:val="darkGreen"/>
+                <w:bCs/>
+                <w:color w:val="000000"/>
+                <w:sz w:val="16"/>
+                <w:szCs w:val="16"/>
+                <w:shd w:val="clear" w:color="auto" w:fill="auto"/>
+                <w:lang w:eastAsia="es-ES" w:bidi="ar-SA"/>
               </w:rPr>
               <w:t>Consumo promedio</w:t>
             </w:r>
@@ -2957,28 +3006,47 @@
       </w:tr>
       <w:tr>
         <w:trPr>
-          <w:jc w:val="center"/>
+          <w:trHeight w:val="432"/>
+          <w:tblCellSpacing w:w="7" w:type="dxa"/>
         </w:trPr>
         <w:tc>
           <w:tcPr>
-            <w:tcW w:w="4112" w:type="dxa"/>
+            <w:tcW w:w="2800" w:type="dxa"/>
+            <w:tcBorders>
+              <w:top w:val="nil"/>
+              <w:left w:val="single" w:sz="8" w:space="0" w:color="auto"/>
+              <w:bottom w:val="single" w:sz="8" w:space="0" w:color="auto"/>
+              <w:right w:val="single" w:sz="8" w:space="0" w:color="auto"/>
+            </w:tcBorders>
+            <w:shd w:val="clear" w:color="auto" w:fill="auto"/>
+            <w:vAlign w:val="center"/>
+            <w:hideMark/>
           </w:tcPr>
           <w:p>
             <w:pPr>
-              <w:pStyle w:val="Sinespaciado"/>
+              <w:keepNext w:val="0"/>
+              <w:widowControl/>
               <w:shd w:val="clear" w:color="auto" w:fill="auto"/>
-              <w:spacing w:line="360" w:lineRule="auto"/>
-              <w:rPr>
-                <w:rFonts w:ascii="Arial" w:hAnsi="Arial" w:cs="Arial"/>
-                <w:sz w:val="16"/>
-                <w:szCs w:val="16"/>
+              <w:suppressAutoHyphens w:val="0"/>
+              <w:overflowPunct/>
+              <w:spacing w:after="0" w:line="240" w:lineRule="auto"/>
+              <w:jc w:val="center"/>
+              <w:textAlignment w:val="auto"/>
+              <w:rPr>
+                <w:rFonts w:ascii="Arial Narrow" w:eastAsia="Times New Roman" w:hAnsi="Arial Narrow" w:cs="Times New Roman"/>
+                <w:sz w:val="16"/>
+                <w:szCs w:val="16"/>
+                <w:shd w:val="clear" w:color="auto" w:fill="auto"/>
+                <w:lang w:val="es-ES" w:eastAsia="es-ES" w:bidi="ar-SA"/>
               </w:rPr>
             </w:pPr>
             <w:r>
               <w:rPr>
-                <w:rFonts w:ascii="Arial" w:hAnsi="Arial" w:cs="Arial"/>
-                <w:sz w:val="16"/>
-                <w:szCs w:val="16"/>
+                <w:rFonts w:ascii="Arial Narrow" w:eastAsia="Times New Roman" w:hAnsi="Arial Narrow" w:cs="Times New Roman"/>
+                <w:sz w:val="16"/>
+                <w:szCs w:val="16"/>
+                <w:shd w:val="clear" w:color="auto" w:fill="auto"/>
+                <w:lang w:eastAsia="es-ES" w:bidi="ar-SA"/>
               </w:rPr>
               <w:t>Arduino Nano</w:t>
             </w:r>
@@ -2986,33 +3054,53 @@
         </w:tc>
         <w:tc>
           <w:tcPr>
-            <w:tcW w:w="1817" w:type="dxa"/>
+            <w:tcW w:w="780" w:type="dxa"/>
+            <w:tcBorders>
+              <w:top w:val="nil"/>
+              <w:left w:val="nil"/>
+              <w:bottom w:val="single" w:sz="8" w:space="0" w:color="auto"/>
+              <w:right w:val="single" w:sz="8" w:space="0" w:color="auto"/>
+            </w:tcBorders>
+            <w:shd w:val="clear" w:color="auto" w:fill="auto"/>
+            <w:vAlign w:val="center"/>
+            <w:hideMark/>
           </w:tcPr>
           <w:p>
             <w:pPr>
-              <w:pStyle w:val="Sinespaciado"/>
+              <w:keepNext w:val="0"/>
+              <w:widowControl/>
               <w:shd w:val="clear" w:color="auto" w:fill="auto"/>
-              <w:spacing w:line="360" w:lineRule="auto"/>
-              <w:rPr>
-                <w:rFonts w:ascii="Arial" w:hAnsi="Arial" w:cs="Arial"/>
-                <w:sz w:val="16"/>
-                <w:szCs w:val="16"/>
+              <w:suppressAutoHyphens w:val="0"/>
+              <w:overflowPunct/>
+              <w:spacing w:after="0" w:line="240" w:lineRule="auto"/>
+              <w:jc w:val="center"/>
+              <w:textAlignment w:val="auto"/>
+              <w:rPr>
+                <w:rFonts w:ascii="Arial Narrow" w:eastAsia="Times New Roman" w:hAnsi="Arial Narrow" w:cs="Times New Roman"/>
+                <w:sz w:val="16"/>
+                <w:szCs w:val="16"/>
+                <w:shd w:val="clear" w:color="auto" w:fill="auto"/>
+                <w:lang w:val="es-ES" w:eastAsia="es-ES" w:bidi="ar-SA"/>
               </w:rPr>
             </w:pPr>
             <w:r>
               <w:rPr>
-                <w:rFonts w:ascii="Arial" w:hAnsi="Arial" w:cs="Arial"/>
-                <w:sz w:val="16"/>
-                <w:szCs w:val="16"/>
+                <w:rFonts w:ascii="Arial Narrow" w:eastAsia="Times New Roman" w:hAnsi="Arial Narrow" w:cs="Times New Roman"/>
+                <w:sz w:val="16"/>
+                <w:szCs w:val="16"/>
+                <w:shd w:val="clear" w:color="auto" w:fill="auto"/>
+                <w:lang w:eastAsia="es-ES" w:bidi="ar-SA"/>
               </w:rPr>
               <w:t xml:space="preserve">50 </w:t>
             </w:r>
             <w:proofErr w:type="spellStart"/>
             <w:r>
               <w:rPr>
-                <w:rFonts w:ascii="Arial" w:hAnsi="Arial" w:cs="Arial"/>
-                <w:sz w:val="16"/>
-                <w:szCs w:val="16"/>
+                <w:rFonts w:ascii="Arial Narrow" w:eastAsia="Times New Roman" w:hAnsi="Arial Narrow" w:cs="Times New Roman"/>
+                <w:sz w:val="16"/>
+                <w:szCs w:val="16"/>
+                <w:shd w:val="clear" w:color="auto" w:fill="auto"/>
+                <w:lang w:eastAsia="es-ES" w:bidi="ar-SA"/>
               </w:rPr>
               <w:t>mA</w:t>
             </w:r>
@@ -3022,38 +3110,59 @@
       </w:tr>
       <w:tr>
         <w:trPr>
-          <w:jc w:val="center"/>
+          <w:trHeight w:val="432"/>
+          <w:tblCellSpacing w:w="7" w:type="dxa"/>
         </w:trPr>
         <w:tc>
           <w:tcPr>
-            <w:tcW w:w="4112" w:type="dxa"/>
+            <w:tcW w:w="2800" w:type="dxa"/>
+            <w:tcBorders>
+              <w:top w:val="nil"/>
+              <w:left w:val="single" w:sz="8" w:space="0" w:color="auto"/>
+              <w:bottom w:val="single" w:sz="8" w:space="0" w:color="auto"/>
+              <w:right w:val="single" w:sz="8" w:space="0" w:color="auto"/>
+            </w:tcBorders>
+            <w:shd w:val="clear" w:color="auto" w:fill="auto"/>
+            <w:vAlign w:val="center"/>
+            <w:hideMark/>
           </w:tcPr>
           <w:p>
             <w:pPr>
-              <w:pStyle w:val="Sinespaciado"/>
+              <w:keepNext w:val="0"/>
+              <w:widowControl/>
               <w:shd w:val="clear" w:color="auto" w:fill="auto"/>
-              <w:spacing w:line="360" w:lineRule="auto"/>
-              <w:rPr>
-                <w:rFonts w:ascii="Arial" w:hAnsi="Arial" w:cs="Arial"/>
-                <w:sz w:val="16"/>
-                <w:szCs w:val="16"/>
+              <w:suppressAutoHyphens w:val="0"/>
+              <w:overflowPunct/>
+              <w:spacing w:after="0" w:line="240" w:lineRule="auto"/>
+              <w:jc w:val="center"/>
+              <w:textAlignment w:val="auto"/>
+              <w:rPr>
+                <w:rFonts w:ascii="Arial Narrow" w:eastAsia="Times New Roman" w:hAnsi="Arial Narrow" w:cs="Times New Roman"/>
+                <w:sz w:val="16"/>
+                <w:szCs w:val="16"/>
+                <w:shd w:val="clear" w:color="auto" w:fill="auto"/>
+                <w:lang w:val="es-ES" w:eastAsia="es-ES" w:bidi="ar-SA"/>
               </w:rPr>
             </w:pPr>
             <w:proofErr w:type="spellStart"/>
             <w:r>
               <w:rPr>
-                <w:rFonts w:ascii="Arial" w:hAnsi="Arial" w:cs="Arial"/>
-                <w:sz w:val="16"/>
-                <w:szCs w:val="16"/>
+                <w:rFonts w:ascii="Arial Narrow" w:eastAsia="Times New Roman" w:hAnsi="Arial Narrow" w:cs="Times New Roman"/>
+                <w:sz w:val="16"/>
+                <w:szCs w:val="16"/>
+                <w:shd w:val="clear" w:color="auto" w:fill="auto"/>
+                <w:lang w:eastAsia="es-ES" w:bidi="ar-SA"/>
               </w:rPr>
               <w:t>Pololu</w:t>
             </w:r>
             <w:proofErr w:type="spellEnd"/>
             <w:r>
               <w:rPr>
-                <w:rFonts w:ascii="Arial" w:hAnsi="Arial" w:cs="Arial"/>
-                <w:sz w:val="16"/>
-                <w:szCs w:val="16"/>
+                <w:rFonts w:ascii="Arial Narrow" w:eastAsia="Times New Roman" w:hAnsi="Arial Narrow" w:cs="Times New Roman"/>
+                <w:sz w:val="16"/>
+                <w:szCs w:val="16"/>
+                <w:shd w:val="clear" w:color="auto" w:fill="auto"/>
+                <w:lang w:eastAsia="es-ES" w:bidi="ar-SA"/>
               </w:rPr>
               <w:t xml:space="preserve"> minIMU-9 V2</w:t>
             </w:r>
@@ -3061,24 +3170,42 @@
         </w:tc>
         <w:tc>
           <w:tcPr>
-            <w:tcW w:w="1817" w:type="dxa"/>
+            <w:tcW w:w="780" w:type="dxa"/>
+            <w:tcBorders>
+              <w:top w:val="nil"/>
+              <w:left w:val="nil"/>
+              <w:bottom w:val="single" w:sz="8" w:space="0" w:color="auto"/>
+              <w:right w:val="single" w:sz="8" w:space="0" w:color="auto"/>
+            </w:tcBorders>
+            <w:shd w:val="clear" w:color="auto" w:fill="auto"/>
+            <w:vAlign w:val="center"/>
+            <w:hideMark/>
           </w:tcPr>
           <w:p>
             <w:pPr>
-              <w:pStyle w:val="Sinespaciado"/>
+              <w:keepNext w:val="0"/>
+              <w:widowControl/>
               <w:shd w:val="clear" w:color="auto" w:fill="auto"/>
-              <w:spacing w:line="360" w:lineRule="auto"/>
-              <w:rPr>
-                <w:rFonts w:ascii="Arial" w:hAnsi="Arial" w:cs="Arial"/>
-                <w:sz w:val="16"/>
-                <w:szCs w:val="16"/>
+              <w:suppressAutoHyphens w:val="0"/>
+              <w:overflowPunct/>
+              <w:spacing w:after="0" w:line="240" w:lineRule="auto"/>
+              <w:jc w:val="center"/>
+              <w:textAlignment w:val="auto"/>
+              <w:rPr>
+                <w:rFonts w:ascii="Arial Narrow" w:eastAsia="Times New Roman" w:hAnsi="Arial Narrow" w:cs="Times New Roman"/>
+                <w:sz w:val="16"/>
+                <w:szCs w:val="16"/>
+                <w:shd w:val="clear" w:color="auto" w:fill="auto"/>
+                <w:lang w:val="es-ES" w:eastAsia="es-ES" w:bidi="ar-SA"/>
               </w:rPr>
             </w:pPr>
             <w:r>
               <w:rPr>
-                <w:rFonts w:ascii="Arial" w:hAnsi="Arial" w:cs="Arial"/>
-                <w:sz w:val="16"/>
-                <w:szCs w:val="16"/>
+                <w:rFonts w:ascii="Arial Narrow" w:eastAsia="Times New Roman" w:hAnsi="Arial Narrow" w:cs="Times New Roman"/>
+                <w:sz w:val="16"/>
+                <w:szCs w:val="16"/>
+                <w:shd w:val="clear" w:color="auto" w:fill="auto"/>
+                <w:lang w:eastAsia="es-ES" w:bidi="ar-SA"/>
               </w:rPr>
               <w:t>10mA</w:t>
             </w:r>
@@ -3087,41 +3214,59 @@
       </w:tr>
       <w:tr>
         <w:trPr>
-          <w:jc w:val="center"/>
+          <w:trHeight w:val="432"/>
+          <w:tblCellSpacing w:w="7" w:type="dxa"/>
         </w:trPr>
         <w:tc>
           <w:tcPr>
-            <w:tcW w:w="4112" w:type="dxa"/>
+            <w:tcW w:w="2800" w:type="dxa"/>
+            <w:tcBorders>
+              <w:top w:val="nil"/>
+              <w:left w:val="single" w:sz="8" w:space="0" w:color="auto"/>
+              <w:bottom w:val="single" w:sz="8" w:space="0" w:color="auto"/>
+              <w:right w:val="single" w:sz="8" w:space="0" w:color="auto"/>
+            </w:tcBorders>
+            <w:shd w:val="clear" w:color="auto" w:fill="auto"/>
+            <w:vAlign w:val="center"/>
+            <w:hideMark/>
           </w:tcPr>
           <w:p>
             <w:pPr>
-              <w:pStyle w:val="Sinespaciado"/>
+              <w:keepNext w:val="0"/>
+              <w:widowControl/>
               <w:shd w:val="clear" w:color="auto" w:fill="auto"/>
-              <w:spacing w:line="360" w:lineRule="auto"/>
-              <w:rPr>
-                <w:rFonts w:ascii="Arial" w:hAnsi="Arial" w:cs="Arial"/>
-                <w:sz w:val="16"/>
-                <w:szCs w:val="16"/>
-                <w:lang w:val="en-US"/>
+              <w:suppressAutoHyphens w:val="0"/>
+              <w:overflowPunct/>
+              <w:spacing w:after="0" w:line="240" w:lineRule="auto"/>
+              <w:jc w:val="center"/>
+              <w:textAlignment w:val="auto"/>
+              <w:rPr>
+                <w:rFonts w:ascii="Arial Narrow" w:eastAsia="Times New Roman" w:hAnsi="Arial Narrow" w:cs="Times New Roman"/>
+                <w:sz w:val="16"/>
+                <w:szCs w:val="16"/>
+                <w:shd w:val="clear" w:color="auto" w:fill="auto"/>
+                <w:lang w:val="en-US" w:eastAsia="es-ES" w:bidi="ar-SA"/>
               </w:rPr>
             </w:pPr>
             <w:proofErr w:type="spellStart"/>
             <w:r>
               <w:rPr>
-                <w:rFonts w:ascii="Arial" w:hAnsi="Arial" w:cs="Arial"/>
-                <w:sz w:val="16"/>
-                <w:szCs w:val="16"/>
-                <w:lang w:val="en-US"/>
+                <w:rFonts w:ascii="Arial Narrow" w:eastAsia="Times New Roman" w:hAnsi="Arial Narrow" w:cs="Times New Roman"/>
+                <w:sz w:val="16"/>
+                <w:szCs w:val="16"/>
+                <w:shd w:val="clear" w:color="auto" w:fill="auto"/>
+                <w:lang w:val="en-US" w:eastAsia="es-ES" w:bidi="ar-SA"/>
               </w:rPr>
               <w:t>XBee</w:t>
             </w:r>
             <w:proofErr w:type="spellEnd"/>
             <w:r>
               <w:rPr>
-                <w:rFonts w:ascii="Arial" w:hAnsi="Arial" w:cs="Arial"/>
-                <w:sz w:val="16"/>
-                <w:szCs w:val="16"/>
-                <w:lang w:val="en-US"/>
+                <w:rFonts w:ascii="Arial Narrow" w:eastAsia="Times New Roman" w:hAnsi="Arial Narrow" w:cs="Times New Roman"/>
+                <w:sz w:val="16"/>
+                <w:szCs w:val="16"/>
+                <w:shd w:val="clear" w:color="auto" w:fill="auto"/>
+                <w:lang w:val="en-US" w:eastAsia="es-ES" w:bidi="ar-SA"/>
               </w:rPr>
               <w:t xml:space="preserve"> Series 1mW Wire Antenna – Series 1</w:t>
             </w:r>
@@ -3129,26 +3274,42 @@
         </w:tc>
         <w:tc>
           <w:tcPr>
-            <w:tcW w:w="1817" w:type="dxa"/>
+            <w:tcW w:w="780" w:type="dxa"/>
+            <w:tcBorders>
+              <w:top w:val="nil"/>
+              <w:left w:val="nil"/>
+              <w:bottom w:val="single" w:sz="8" w:space="0" w:color="auto"/>
+              <w:right w:val="single" w:sz="8" w:space="0" w:color="auto"/>
+            </w:tcBorders>
+            <w:shd w:val="clear" w:color="auto" w:fill="auto"/>
+            <w:vAlign w:val="center"/>
+            <w:hideMark/>
           </w:tcPr>
           <w:p>
             <w:pPr>
-              <w:pStyle w:val="Sinespaciado"/>
+              <w:keepNext w:val="0"/>
+              <w:widowControl/>
               <w:shd w:val="clear" w:color="auto" w:fill="auto"/>
-              <w:spacing w:line="360" w:lineRule="auto"/>
-              <w:rPr>
-                <w:rFonts w:ascii="Arial" w:hAnsi="Arial" w:cs="Arial"/>
-                <w:sz w:val="16"/>
-                <w:szCs w:val="16"/>
-                <w:lang w:val="en-US"/>
+              <w:suppressAutoHyphens w:val="0"/>
+              <w:overflowPunct/>
+              <w:spacing w:after="0" w:line="240" w:lineRule="auto"/>
+              <w:jc w:val="center"/>
+              <w:textAlignment w:val="auto"/>
+              <w:rPr>
+                <w:rFonts w:ascii="Arial Narrow" w:eastAsia="Times New Roman" w:hAnsi="Arial Narrow" w:cs="Times New Roman"/>
+                <w:sz w:val="16"/>
+                <w:szCs w:val="16"/>
+                <w:shd w:val="clear" w:color="auto" w:fill="auto"/>
+                <w:lang w:val="es-ES" w:eastAsia="es-ES" w:bidi="ar-SA"/>
               </w:rPr>
             </w:pPr>
             <w:r>
               <w:rPr>
-                <w:rFonts w:ascii="Arial" w:hAnsi="Arial" w:cs="Arial"/>
-                <w:sz w:val="16"/>
-                <w:szCs w:val="16"/>
-                <w:lang w:val="en-US"/>
+                <w:rFonts w:ascii="Arial Narrow" w:eastAsia="Times New Roman" w:hAnsi="Arial Narrow" w:cs="Times New Roman"/>
+                <w:sz w:val="16"/>
+                <w:szCs w:val="16"/>
+                <w:shd w:val="clear" w:color="auto" w:fill="auto"/>
+                <w:lang w:val="en-US" w:eastAsia="es-ES" w:bidi="ar-SA"/>
               </w:rPr>
               <w:t>50mA</w:t>
             </w:r>
@@ -3157,30 +3318,47 @@
       </w:tr>
       <w:tr>
         <w:trPr>
-          <w:jc w:val="center"/>
+          <w:trHeight w:val="432"/>
+          <w:tblCellSpacing w:w="7" w:type="dxa"/>
         </w:trPr>
         <w:tc>
           <w:tcPr>
-            <w:tcW w:w="4112" w:type="dxa"/>
+            <w:tcW w:w="2800" w:type="dxa"/>
+            <w:tcBorders>
+              <w:top w:val="nil"/>
+              <w:left w:val="single" w:sz="8" w:space="0" w:color="auto"/>
+              <w:bottom w:val="single" w:sz="8" w:space="0" w:color="auto"/>
+              <w:right w:val="single" w:sz="8" w:space="0" w:color="auto"/>
+            </w:tcBorders>
+            <w:shd w:val="clear" w:color="auto" w:fill="auto"/>
+            <w:vAlign w:val="center"/>
+            <w:hideMark/>
           </w:tcPr>
           <w:p>
             <w:pPr>
-              <w:pStyle w:val="Sinespaciado"/>
+              <w:keepNext w:val="0"/>
+              <w:widowControl/>
               <w:shd w:val="clear" w:color="auto" w:fill="auto"/>
-              <w:spacing w:line="360" w:lineRule="auto"/>
-              <w:rPr>
-                <w:rFonts w:ascii="Arial" w:hAnsi="Arial" w:cs="Arial"/>
-                <w:sz w:val="16"/>
-                <w:szCs w:val="16"/>
-                <w:lang w:val="en-US"/>
+              <w:suppressAutoHyphens w:val="0"/>
+              <w:overflowPunct/>
+              <w:spacing w:after="0" w:line="240" w:lineRule="auto"/>
+              <w:jc w:val="center"/>
+              <w:textAlignment w:val="auto"/>
+              <w:rPr>
+                <w:rFonts w:ascii="Arial Narrow" w:eastAsia="Times New Roman" w:hAnsi="Arial Narrow" w:cs="Times New Roman"/>
+                <w:sz w:val="16"/>
+                <w:szCs w:val="16"/>
+                <w:shd w:val="clear" w:color="auto" w:fill="auto"/>
+                <w:lang w:val="es-ES" w:eastAsia="es-ES" w:bidi="ar-SA"/>
               </w:rPr>
             </w:pPr>
             <w:r>
               <w:rPr>
-                <w:rFonts w:ascii="Arial" w:hAnsi="Arial" w:cs="Arial"/>
-                <w:sz w:val="16"/>
-                <w:szCs w:val="16"/>
-                <w:lang w:val="en-US"/>
+                <w:rFonts w:ascii="Arial Narrow" w:eastAsia="Times New Roman" w:hAnsi="Arial Narrow" w:cs="Times New Roman"/>
+                <w:sz w:val="16"/>
+                <w:szCs w:val="16"/>
+                <w:shd w:val="clear" w:color="auto" w:fill="auto"/>
+                <w:lang w:val="en-US" w:eastAsia="es-ES" w:bidi="ar-SA"/>
               </w:rPr>
               <w:t>Parallax Ping</w:t>
             </w:r>
@@ -3188,26 +3366,42 @@
         </w:tc>
         <w:tc>
           <w:tcPr>
-            <w:tcW w:w="1817" w:type="dxa"/>
+            <w:tcW w:w="780" w:type="dxa"/>
+            <w:tcBorders>
+              <w:top w:val="nil"/>
+              <w:left w:val="nil"/>
+              <w:bottom w:val="single" w:sz="8" w:space="0" w:color="auto"/>
+              <w:right w:val="single" w:sz="8" w:space="0" w:color="auto"/>
+            </w:tcBorders>
+            <w:shd w:val="clear" w:color="auto" w:fill="auto"/>
+            <w:vAlign w:val="center"/>
+            <w:hideMark/>
           </w:tcPr>
           <w:p>
             <w:pPr>
-              <w:pStyle w:val="Sinespaciado"/>
+              <w:keepNext w:val="0"/>
+              <w:widowControl/>
               <w:shd w:val="clear" w:color="auto" w:fill="auto"/>
-              <w:spacing w:line="360" w:lineRule="auto"/>
-              <w:rPr>
-                <w:rFonts w:ascii="Arial" w:hAnsi="Arial" w:cs="Arial"/>
-                <w:sz w:val="16"/>
-                <w:szCs w:val="16"/>
-                <w:lang w:val="en-US"/>
+              <w:suppressAutoHyphens w:val="0"/>
+              <w:overflowPunct/>
+              <w:spacing w:after="0" w:line="240" w:lineRule="auto"/>
+              <w:jc w:val="center"/>
+              <w:textAlignment w:val="auto"/>
+              <w:rPr>
+                <w:rFonts w:ascii="Arial Narrow" w:eastAsia="Times New Roman" w:hAnsi="Arial Narrow" w:cs="Times New Roman"/>
+                <w:sz w:val="16"/>
+                <w:szCs w:val="16"/>
+                <w:shd w:val="clear" w:color="auto" w:fill="auto"/>
+                <w:lang w:val="es-ES" w:eastAsia="es-ES" w:bidi="ar-SA"/>
               </w:rPr>
             </w:pPr>
             <w:r>
               <w:rPr>
-                <w:rFonts w:ascii="Arial" w:hAnsi="Arial" w:cs="Arial"/>
-                <w:sz w:val="16"/>
-                <w:szCs w:val="16"/>
-                <w:lang w:val="en-US"/>
+                <w:rFonts w:ascii="Arial Narrow" w:eastAsia="Times New Roman" w:hAnsi="Arial Narrow" w:cs="Times New Roman"/>
+                <w:sz w:val="16"/>
+                <w:szCs w:val="16"/>
+                <w:shd w:val="clear" w:color="auto" w:fill="auto"/>
+                <w:lang w:val="en-US" w:eastAsia="es-ES" w:bidi="ar-SA"/>
               </w:rPr>
               <w:t>30mA</w:t>
             </w:r>
@@ -3216,46 +3410,69 @@
       </w:tr>
       <w:tr>
         <w:trPr>
-          <w:jc w:val="center"/>
+          <w:trHeight w:val="432"/>
+          <w:tblCellSpacing w:w="7" w:type="dxa"/>
         </w:trPr>
         <w:tc>
           <w:tcPr>
-            <w:tcW w:w="4112" w:type="dxa"/>
+            <w:tcW w:w="2800" w:type="dxa"/>
+            <w:tcBorders>
+              <w:top w:val="nil"/>
+              <w:left w:val="single" w:sz="8" w:space="0" w:color="auto"/>
+              <w:bottom w:val="single" w:sz="8" w:space="0" w:color="auto"/>
+              <w:right w:val="single" w:sz="8" w:space="0" w:color="auto"/>
+            </w:tcBorders>
+            <w:shd w:val="clear" w:color="auto" w:fill="auto"/>
+            <w:vAlign w:val="center"/>
+            <w:hideMark/>
           </w:tcPr>
           <w:p>
             <w:pPr>
-              <w:pStyle w:val="Sinespaciado"/>
+              <w:keepNext w:val="0"/>
+              <w:widowControl/>
               <w:shd w:val="clear" w:color="auto" w:fill="auto"/>
-              <w:spacing w:line="360" w:lineRule="auto"/>
-              <w:rPr>
-                <w:rFonts w:ascii="Arial" w:hAnsi="Arial" w:cs="Arial"/>
-                <w:sz w:val="16"/>
-                <w:szCs w:val="16"/>
+              <w:suppressAutoHyphens w:val="0"/>
+              <w:overflowPunct/>
+              <w:spacing w:after="0" w:line="240" w:lineRule="auto"/>
+              <w:jc w:val="center"/>
+              <w:textAlignment w:val="auto"/>
+              <w:rPr>
+                <w:rFonts w:ascii="Arial Narrow" w:eastAsia="Times New Roman" w:hAnsi="Arial Narrow" w:cs="Times New Roman"/>
+                <w:sz w:val="16"/>
+                <w:szCs w:val="16"/>
+                <w:shd w:val="clear" w:color="auto" w:fill="auto"/>
+                <w:lang w:val="es-ES" w:eastAsia="es-ES" w:bidi="ar-SA"/>
               </w:rPr>
             </w:pPr>
             <w:r>
               <w:rPr>
-                <w:rFonts w:ascii="Arial" w:hAnsi="Arial" w:cs="Arial"/>
-                <w:sz w:val="16"/>
-                <w:szCs w:val="16"/>
+                <w:rFonts w:ascii="Arial Narrow" w:eastAsia="Times New Roman" w:hAnsi="Arial Narrow" w:cs="Times New Roman"/>
+                <w:sz w:val="16"/>
+                <w:szCs w:val="16"/>
+                <w:shd w:val="clear" w:color="auto" w:fill="auto"/>
+                <w:lang w:eastAsia="es-ES" w:bidi="ar-SA"/>
               </w:rPr>
               <w:t xml:space="preserve">4 </w:t>
             </w:r>
             <w:proofErr w:type="spellStart"/>
             <w:r>
               <w:rPr>
-                <w:rFonts w:ascii="Arial" w:hAnsi="Arial" w:cs="Arial"/>
-                <w:sz w:val="16"/>
-                <w:szCs w:val="16"/>
+                <w:rFonts w:ascii="Arial Narrow" w:eastAsia="Times New Roman" w:hAnsi="Arial Narrow" w:cs="Times New Roman"/>
+                <w:sz w:val="16"/>
+                <w:szCs w:val="16"/>
+                <w:shd w:val="clear" w:color="auto" w:fill="auto"/>
+                <w:lang w:eastAsia="es-ES" w:bidi="ar-SA"/>
               </w:rPr>
               <w:t>Optocouplers</w:t>
             </w:r>
             <w:proofErr w:type="spellEnd"/>
             <w:r>
               <w:rPr>
-                <w:rFonts w:ascii="Arial" w:hAnsi="Arial" w:cs="Arial"/>
-                <w:sz w:val="16"/>
-                <w:szCs w:val="16"/>
+                <w:rFonts w:ascii="Arial Narrow" w:eastAsia="Times New Roman" w:hAnsi="Arial Narrow" w:cs="Times New Roman"/>
+                <w:sz w:val="16"/>
+                <w:szCs w:val="16"/>
+                <w:shd w:val="clear" w:color="auto" w:fill="auto"/>
+                <w:lang w:eastAsia="es-ES" w:bidi="ar-SA"/>
               </w:rPr>
               <w:t xml:space="preserve"> 4N26 – Módulo de control de motores</w:t>
             </w:r>
@@ -3263,33 +3480,53 @@
         </w:tc>
         <w:tc>
           <w:tcPr>
-            <w:tcW w:w="1817" w:type="dxa"/>
+            <w:tcW w:w="780" w:type="dxa"/>
+            <w:tcBorders>
+              <w:top w:val="nil"/>
+              <w:left w:val="nil"/>
+              <w:bottom w:val="single" w:sz="8" w:space="0" w:color="auto"/>
+              <w:right w:val="single" w:sz="8" w:space="0" w:color="auto"/>
+            </w:tcBorders>
+            <w:shd w:val="clear" w:color="auto" w:fill="auto"/>
+            <w:vAlign w:val="center"/>
+            <w:hideMark/>
           </w:tcPr>
           <w:p>
             <w:pPr>
-              <w:pStyle w:val="Sinespaciado"/>
+              <w:keepNext w:val="0"/>
+              <w:widowControl/>
               <w:shd w:val="clear" w:color="auto" w:fill="auto"/>
-              <w:spacing w:line="360" w:lineRule="auto"/>
-              <w:rPr>
-                <w:rFonts w:ascii="Arial" w:hAnsi="Arial" w:cs="Arial"/>
-                <w:sz w:val="16"/>
-                <w:szCs w:val="16"/>
+              <w:suppressAutoHyphens w:val="0"/>
+              <w:overflowPunct/>
+              <w:spacing w:after="0" w:line="240" w:lineRule="auto"/>
+              <w:jc w:val="center"/>
+              <w:textAlignment w:val="auto"/>
+              <w:rPr>
+                <w:rFonts w:ascii="Arial Narrow" w:eastAsia="Times New Roman" w:hAnsi="Arial Narrow" w:cs="Times New Roman"/>
+                <w:sz w:val="16"/>
+                <w:szCs w:val="16"/>
+                <w:shd w:val="clear" w:color="auto" w:fill="auto"/>
+                <w:lang w:val="es-ES" w:eastAsia="es-ES" w:bidi="ar-SA"/>
               </w:rPr>
             </w:pPr>
             <w:r>
               <w:rPr>
-                <w:rFonts w:ascii="Arial" w:hAnsi="Arial" w:cs="Arial"/>
-                <w:sz w:val="16"/>
-                <w:szCs w:val="16"/>
+                <w:rFonts w:ascii="Arial Narrow" w:eastAsia="Times New Roman" w:hAnsi="Arial Narrow" w:cs="Times New Roman"/>
+                <w:sz w:val="16"/>
+                <w:szCs w:val="16"/>
+                <w:shd w:val="clear" w:color="auto" w:fill="auto"/>
+                <w:lang w:eastAsia="es-ES" w:bidi="ar-SA"/>
               </w:rPr>
               <w:t xml:space="preserve">240 </w:t>
             </w:r>
             <w:proofErr w:type="spellStart"/>
             <w:r>
               <w:rPr>
-                <w:rFonts w:ascii="Arial" w:hAnsi="Arial" w:cs="Arial"/>
-                <w:sz w:val="16"/>
-                <w:szCs w:val="16"/>
+                <w:rFonts w:ascii="Arial Narrow" w:eastAsia="Times New Roman" w:hAnsi="Arial Narrow" w:cs="Times New Roman"/>
+                <w:sz w:val="16"/>
+                <w:szCs w:val="16"/>
+                <w:shd w:val="clear" w:color="auto" w:fill="auto"/>
+                <w:lang w:eastAsia="es-ES" w:bidi="ar-SA"/>
               </w:rPr>
               <w:t>mA</w:t>
             </w:r>
@@ -3299,63 +3536,110 @@
       </w:tr>
       <w:tr>
         <w:trPr>
-          <w:jc w:val="center"/>
+          <w:trHeight w:val="432"/>
+          <w:tblCellSpacing w:w="7" w:type="dxa"/>
         </w:trPr>
         <w:tc>
           <w:tcPr>
-            <w:tcW w:w="4112" w:type="dxa"/>
-            <w:shd w:val="clear" w:color="auto" w:fill="D9D9D9" w:themeFill="background1" w:themeFillShade="D9"/>
+            <w:tcW w:w="2800" w:type="dxa"/>
+            <w:tcBorders>
+              <w:top w:val="nil"/>
+              <w:left w:val="single" w:sz="8" w:space="0" w:color="auto"/>
+              <w:bottom w:val="single" w:sz="8" w:space="0" w:color="auto"/>
+              <w:right w:val="single" w:sz="8" w:space="0" w:color="auto"/>
+            </w:tcBorders>
+            <w:shd w:val="clear" w:color="000000" w:fill="D9D9D9"/>
+            <w:vAlign w:val="center"/>
+            <w:hideMark/>
           </w:tcPr>
           <w:p>
             <w:pPr>
-              <w:pStyle w:val="Sinespaciado"/>
+              <w:keepNext w:val="0"/>
+              <w:widowControl/>
               <w:shd w:val="clear" w:color="auto" w:fill="auto"/>
-              <w:spacing w:line="360" w:lineRule="auto"/>
-              <w:rPr>
-                <w:rFonts w:ascii="Arial" w:hAnsi="Arial" w:cs="Arial"/>
+              <w:suppressAutoHyphens w:val="0"/>
+              <w:overflowPunct/>
+              <w:spacing w:after="0" w:line="240" w:lineRule="auto"/>
+              <w:jc w:val="center"/>
+              <w:textAlignment w:val="auto"/>
+              <w:rPr>
+                <w:rFonts w:ascii="Arial Narrow" w:eastAsia="Times New Roman" w:hAnsi="Arial Narrow" w:cs="Times New Roman"/>
                 <w:b/>
-                <w:sz w:val="16"/>
-                <w:szCs w:val="16"/>
-                <w:highlight w:val="lightGray"/>
+                <w:bCs/>
+                <w:sz w:val="16"/>
+                <w:szCs w:val="16"/>
+                <w:shd w:val="clear" w:color="auto" w:fill="auto"/>
+                <w:lang w:val="es-ES" w:eastAsia="es-ES" w:bidi="ar-SA"/>
               </w:rPr>
             </w:pPr>
             <w:r>
               <w:rPr>
-                <w:rFonts w:ascii="Arial" w:hAnsi="Arial" w:cs="Arial"/>
+                <w:rFonts w:ascii="Arial Narrow" w:eastAsia="Times New Roman" w:hAnsi="Arial Narrow" w:cs="Times New Roman"/>
                 <w:b/>
-                <w:sz w:val="16"/>
-                <w:szCs w:val="16"/>
-                <w:highlight w:val="lightGray"/>
-              </w:rPr>
-              <w:t>Total</w:t>
+                <w:bCs/>
+                <w:sz w:val="16"/>
+                <w:szCs w:val="16"/>
+                <w:shd w:val="clear" w:color="auto" w:fill="auto"/>
+                <w:lang w:eastAsia="es-ES" w:bidi="ar-SA"/>
+              </w:rPr>
+              <w:t>Tota</w:t>
+            </w:r>
+            <w:r>
+              <w:rPr>
+                <w:rFonts w:ascii="Arial Narrow" w:eastAsia="Times New Roman" w:hAnsi="Arial Narrow" w:cs="Times New Roman"/>
+                <w:b/>
+                <w:bCs/>
+                <w:sz w:val="16"/>
+                <w:szCs w:val="16"/>
+                <w:shd w:val="clear" w:color="auto" w:fill="auto"/>
+                <w:lang w:eastAsia="es-ES" w:bidi="ar-SA"/>
+              </w:rPr>
+              <w:t>l</w:t>
             </w:r>
           </w:p>
         </w:tc>
         <w:tc>
           <w:tcPr>
-            <w:tcW w:w="1817" w:type="dxa"/>
-            <w:shd w:val="clear" w:color="auto" w:fill="D9D9D9" w:themeFill="background1" w:themeFillShade="D9"/>
+            <w:tcW w:w="780" w:type="dxa"/>
+            <w:tcBorders>
+              <w:top w:val="nil"/>
+              <w:left w:val="nil"/>
+              <w:bottom w:val="single" w:sz="8" w:space="0" w:color="auto"/>
+              <w:right w:val="single" w:sz="8" w:space="0" w:color="auto"/>
+            </w:tcBorders>
+            <w:shd w:val="clear" w:color="000000" w:fill="D9D9D9"/>
+            <w:vAlign w:val="center"/>
+            <w:hideMark/>
           </w:tcPr>
           <w:p>
             <w:pPr>
-              <w:pStyle w:val="Sinespaciado"/>
+              <w:keepNext w:val="0"/>
+              <w:widowControl/>
               <w:shd w:val="clear" w:color="auto" w:fill="auto"/>
-              <w:spacing w:line="360" w:lineRule="auto"/>
-              <w:rPr>
-                <w:rFonts w:ascii="Arial" w:hAnsi="Arial" w:cs="Arial"/>
+              <w:suppressAutoHyphens w:val="0"/>
+              <w:overflowPunct/>
+              <w:spacing w:after="0" w:line="240" w:lineRule="auto"/>
+              <w:jc w:val="center"/>
+              <w:textAlignment w:val="auto"/>
+              <w:rPr>
+                <w:rFonts w:ascii="Arial Narrow" w:eastAsia="Times New Roman" w:hAnsi="Arial Narrow" w:cs="Times New Roman"/>
                 <w:b/>
-                <w:sz w:val="16"/>
-                <w:szCs w:val="16"/>
-                <w:highlight w:val="lightGray"/>
+                <w:bCs/>
+                <w:sz w:val="16"/>
+                <w:szCs w:val="16"/>
+                <w:shd w:val="clear" w:color="auto" w:fill="auto"/>
+                <w:lang w:val="es-ES" w:eastAsia="es-ES" w:bidi="ar-SA"/>
               </w:rPr>
             </w:pPr>
             <w:r>
               <w:rPr>
-                <w:rFonts w:ascii="Arial" w:hAnsi="Arial" w:cs="Arial"/>
+                <w:rFonts w:ascii="Arial Narrow" w:eastAsia="Times New Roman" w:hAnsi="Arial Narrow" w:cs="Times New Roman"/>
                 <w:b/>
-                <w:sz w:val="16"/>
-                <w:szCs w:val="16"/>
-                <w:highlight w:val="lightGray"/>
+                <w:bCs/>
+                <w:sz w:val="16"/>
+                <w:szCs w:val="16"/>
+                <w:shd w:val="clear" w:color="auto" w:fill="auto"/>
+                <w:lang w:eastAsia="es-ES" w:bidi="ar-SA"/>
               </w:rPr>
               <w:t>380mA</w:t>
             </w:r>
@@ -3375,6 +3659,7 @@
         <w:rPr>
           <w:color w:val="000000" w:themeColor="text1"/>
         </w:rPr>
+        <w:lastRenderedPageBreak/>
         <w:t>Fuente: elaboración propia</w:t>
       </w:r>
       <w:r>
@@ -3561,7 +3846,13 @@
                 <w:rPr>
                   <w:rFonts w:ascii="Cambria Math" w:hAnsi="Cambria Math" w:cs="Arial"/>
                 </w:rPr>
-                <m:t>miliAmperios</m:t>
+                <m:t>miliAmpe</m:t>
+              </m:r>
+              <m:r>
+                <w:rPr>
+                  <w:rFonts w:ascii="Cambria Math" w:hAnsi="Cambria Math" w:cs="Arial"/>
+                </w:rPr>
+                <m:t>rios</m:t>
               </m:r>
             </m:num>
             <m:den>
@@ -3650,7 +3941,6 @@
             <w:rPr>
               <w:rFonts w:ascii="Cambria Math" w:hAnsi="Cambria Math" w:cs="Arial"/>
             </w:rPr>
-            <w:lastRenderedPageBreak/>
             <m:t>Duració</m:t>
           </m:r>
           <m:sSub>
@@ -3889,6 +4179,7 @@
           <w:noProof/>
           <w:lang w:val="es-ES" w:eastAsia="es-ES" w:bidi="ar-SA"/>
         </w:rPr>
+        <w:lastRenderedPageBreak/>
         <w:drawing>
           <wp:inline distT="0" distB="0" distL="0" distR="0">
             <wp:extent cx="3952875" cy="3032933"/>
@@ -9546,36 +9837,67 @@
     </w:p>
     <w:tbl>
       <w:tblPr>
-        <w:tblStyle w:val="Tablaconcuadrcula"/>
         <w:tblW w:w="0" w:type="auto"/>
         <w:jc w:val="center"/>
+        <w:tblCellMar>
+          <w:left w:w="70" w:type="dxa"/>
+          <w:right w:w="70" w:type="dxa"/>
+        </w:tblCellMar>
         <w:tblLook w:val="04A0"/>
       </w:tblPr>
       <w:tblGrid>
-        <w:gridCol w:w="1471"/>
-        <w:gridCol w:w="2481"/>
-        <w:gridCol w:w="1848"/>
-        <w:gridCol w:w="2109"/>
-        <w:gridCol w:w="1145"/>
+        <w:gridCol w:w="1081"/>
+        <w:gridCol w:w="1796"/>
+        <w:gridCol w:w="1300"/>
+        <w:gridCol w:w="1483"/>
+        <w:gridCol w:w="760"/>
       </w:tblGrid>
       <w:tr>
         <w:trPr>
+          <w:trHeight w:val="144"/>
           <w:jc w:val="center"/>
         </w:trPr>
         <w:tc>
           <w:tcPr>
-            <w:tcW w:w="1471" w:type="dxa"/>
+            <w:tcW w:w="0" w:type="auto"/>
+            <w:tcBorders>
+              <w:top w:val="single" w:sz="8" w:space="0" w:color="auto"/>
+              <w:left w:val="single" w:sz="8" w:space="0" w:color="auto"/>
+              <w:bottom w:val="single" w:sz="8" w:space="0" w:color="auto"/>
+              <w:right w:val="single" w:sz="8" w:space="0" w:color="auto"/>
+            </w:tcBorders>
+            <w:shd w:val="clear" w:color="000000" w:fill="00B050"/>
+            <w:hideMark/>
           </w:tcPr>
           <w:p>
             <w:pPr>
+              <w:keepNext w:val="0"/>
+              <w:widowControl/>
+              <w:shd w:val="clear" w:color="auto" w:fill="auto"/>
+              <w:suppressAutoHyphens w:val="0"/>
+              <w:overflowPunct/>
+              <w:spacing w:after="0" w:line="240" w:lineRule="auto"/>
               <w:jc w:val="center"/>
-              <w:rPr>
+              <w:textAlignment w:val="auto"/>
+              <w:rPr>
+                <w:rFonts w:ascii="Arial Narrow" w:eastAsia="Times New Roman" w:hAnsi="Arial Narrow" w:cs="Times New Roman"/>
                 <w:b/>
+                <w:bCs/>
+                <w:sz w:val="16"/>
+                <w:szCs w:val="16"/>
+                <w:shd w:val="clear" w:color="auto" w:fill="auto"/>
+                <w:lang w:val="es-ES" w:eastAsia="es-ES" w:bidi="ar-SA"/>
               </w:rPr>
             </w:pPr>
             <w:r>
               <w:rPr>
+                <w:rFonts w:ascii="Arial Narrow" w:eastAsia="Times New Roman" w:hAnsi="Arial Narrow" w:cs="Times New Roman"/>
                 <w:b/>
+                <w:bCs/>
+                <w:sz w:val="16"/>
+                <w:szCs w:val="16"/>
+                <w:shd w:val="clear" w:color="auto" w:fill="auto"/>
+                <w:lang w:eastAsia="es-ES" w:bidi="ar-SA"/>
               </w:rPr>
               <w:t>Cantidad bytes</w:t>
             </w:r>
@@ -9583,40 +9905,168 @@
         </w:tc>
         <w:tc>
           <w:tcPr>
-            <w:tcW w:w="2481" w:type="dxa"/>
+            <w:tcW w:w="0" w:type="auto"/>
+            <w:tcBorders>
+              <w:top w:val="single" w:sz="8" w:space="0" w:color="auto"/>
+              <w:left w:val="nil"/>
+              <w:bottom w:val="single" w:sz="8" w:space="0" w:color="auto"/>
+              <w:right w:val="single" w:sz="8" w:space="0" w:color="auto"/>
+            </w:tcBorders>
+            <w:shd w:val="clear" w:color="auto" w:fill="auto"/>
+            <w:hideMark/>
           </w:tcPr>
           <w:p>
+            <w:pPr>
+              <w:keepNext w:val="0"/>
+              <w:widowControl/>
+              <w:shd w:val="clear" w:color="auto" w:fill="auto"/>
+              <w:suppressAutoHyphens w:val="0"/>
+              <w:overflowPunct/>
+              <w:spacing w:after="0" w:line="240" w:lineRule="auto"/>
+              <w:jc w:val="right"/>
+              <w:textAlignment w:val="auto"/>
+              <w:rPr>
+                <w:rFonts w:ascii="Arial Narrow" w:eastAsia="Times New Roman" w:hAnsi="Arial Narrow" w:cs="Times New Roman"/>
+                <w:sz w:val="16"/>
+                <w:szCs w:val="16"/>
+                <w:shd w:val="clear" w:color="auto" w:fill="auto"/>
+                <w:lang w:val="es-ES" w:eastAsia="es-ES" w:bidi="ar-SA"/>
+              </w:rPr>
+            </w:pPr>
             <w:r>
+              <w:rPr>
+                <w:rFonts w:ascii="Arial Narrow" w:eastAsia="Times New Roman" w:hAnsi="Arial Narrow" w:cs="Times New Roman"/>
+                <w:sz w:val="16"/>
+                <w:szCs w:val="16"/>
+                <w:shd w:val="clear" w:color="auto" w:fill="auto"/>
+                <w:lang w:eastAsia="es-ES" w:bidi="ar-SA"/>
+              </w:rPr>
               <w:t>1</w:t>
             </w:r>
           </w:p>
         </w:tc>
         <w:tc>
           <w:tcPr>
-            <w:tcW w:w="1848" w:type="dxa"/>
+            <w:tcW w:w="0" w:type="auto"/>
+            <w:tcBorders>
+              <w:top w:val="single" w:sz="8" w:space="0" w:color="auto"/>
+              <w:left w:val="nil"/>
+              <w:bottom w:val="single" w:sz="8" w:space="0" w:color="auto"/>
+              <w:right w:val="single" w:sz="8" w:space="0" w:color="auto"/>
+            </w:tcBorders>
+            <w:shd w:val="clear" w:color="auto" w:fill="auto"/>
+            <w:hideMark/>
           </w:tcPr>
           <w:p>
+            <w:pPr>
+              <w:keepNext w:val="0"/>
+              <w:widowControl/>
+              <w:shd w:val="clear" w:color="auto" w:fill="auto"/>
+              <w:suppressAutoHyphens w:val="0"/>
+              <w:overflowPunct/>
+              <w:spacing w:after="0" w:line="240" w:lineRule="auto"/>
+              <w:jc w:val="right"/>
+              <w:textAlignment w:val="auto"/>
+              <w:rPr>
+                <w:rFonts w:ascii="Arial Narrow" w:eastAsia="Times New Roman" w:hAnsi="Arial Narrow" w:cs="Times New Roman"/>
+                <w:sz w:val="16"/>
+                <w:szCs w:val="16"/>
+                <w:shd w:val="clear" w:color="auto" w:fill="auto"/>
+                <w:lang w:val="es-ES" w:eastAsia="es-ES" w:bidi="ar-SA"/>
+              </w:rPr>
+            </w:pPr>
             <w:r>
+              <w:rPr>
+                <w:rFonts w:ascii="Arial Narrow" w:eastAsia="Times New Roman" w:hAnsi="Arial Narrow" w:cs="Times New Roman"/>
+                <w:sz w:val="16"/>
+                <w:szCs w:val="16"/>
+                <w:shd w:val="clear" w:color="auto" w:fill="auto"/>
+                <w:lang w:eastAsia="es-ES" w:bidi="ar-SA"/>
+              </w:rPr>
               <w:t>1</w:t>
             </w:r>
           </w:p>
         </w:tc>
         <w:tc>
           <w:tcPr>
-            <w:tcW w:w="2109" w:type="dxa"/>
+            <w:tcW w:w="0" w:type="auto"/>
+            <w:tcBorders>
+              <w:top w:val="single" w:sz="8" w:space="0" w:color="auto"/>
+              <w:left w:val="nil"/>
+              <w:bottom w:val="single" w:sz="8" w:space="0" w:color="auto"/>
+              <w:right w:val="single" w:sz="8" w:space="0" w:color="auto"/>
+            </w:tcBorders>
+            <w:shd w:val="clear" w:color="auto" w:fill="auto"/>
+            <w:hideMark/>
           </w:tcPr>
           <w:p>
+            <w:pPr>
+              <w:keepNext w:val="0"/>
+              <w:widowControl/>
+              <w:shd w:val="clear" w:color="auto" w:fill="auto"/>
+              <w:suppressAutoHyphens w:val="0"/>
+              <w:overflowPunct/>
+              <w:spacing w:after="0" w:line="240" w:lineRule="auto"/>
+              <w:jc w:val="right"/>
+              <w:textAlignment w:val="auto"/>
+              <w:rPr>
+                <w:rFonts w:ascii="Arial Narrow" w:eastAsia="Times New Roman" w:hAnsi="Arial Narrow" w:cs="Times New Roman"/>
+                <w:sz w:val="16"/>
+                <w:szCs w:val="16"/>
+                <w:shd w:val="clear" w:color="auto" w:fill="auto"/>
+                <w:lang w:val="es-ES" w:eastAsia="es-ES" w:bidi="ar-SA"/>
+              </w:rPr>
+            </w:pPr>
             <w:r>
-              <w:t>1-12</w:t>
+              <w:rPr>
+                <w:rFonts w:ascii="Arial Narrow" w:eastAsia="Times New Roman" w:hAnsi="Arial Narrow" w:cs="Times New Roman"/>
+                <w:sz w:val="16"/>
+                <w:szCs w:val="16"/>
+                <w:shd w:val="clear" w:color="auto" w:fill="auto"/>
+                <w:lang w:eastAsia="es-ES" w:bidi="ar-SA"/>
+              </w:rPr>
+              <w:t>12-Jan</w:t>
             </w:r>
           </w:p>
         </w:tc>
         <w:tc>
           <w:tcPr>
-            <w:tcW w:w="1145" w:type="dxa"/>
+            <w:tcW w:w="0" w:type="auto"/>
+            <w:tcBorders>
+              <w:top w:val="single" w:sz="8" w:space="0" w:color="auto"/>
+              <w:left w:val="nil"/>
+              <w:bottom w:val="single" w:sz="8" w:space="0" w:color="auto"/>
+              <w:right w:val="single" w:sz="8" w:space="0" w:color="auto"/>
+            </w:tcBorders>
+            <w:shd w:val="clear" w:color="auto" w:fill="auto"/>
+            <w:hideMark/>
           </w:tcPr>
           <w:p>
+            <w:pPr>
+              <w:keepNext w:val="0"/>
+              <w:widowControl/>
+              <w:shd w:val="clear" w:color="auto" w:fill="auto"/>
+              <w:suppressAutoHyphens w:val="0"/>
+              <w:overflowPunct/>
+              <w:spacing w:after="0" w:line="240" w:lineRule="auto"/>
+              <w:jc w:val="right"/>
+              <w:textAlignment w:val="auto"/>
+              <w:rPr>
+                <w:rFonts w:ascii="Arial Narrow" w:eastAsia="Times New Roman" w:hAnsi="Arial Narrow" w:cs="Times New Roman"/>
+                <w:sz w:val="16"/>
+                <w:szCs w:val="16"/>
+                <w:shd w:val="clear" w:color="auto" w:fill="auto"/>
+                <w:lang w:val="es-ES" w:eastAsia="es-ES" w:bidi="ar-SA"/>
+              </w:rPr>
+            </w:pPr>
             <w:r>
+              <w:rPr>
+                <w:rFonts w:ascii="Arial Narrow" w:eastAsia="Times New Roman" w:hAnsi="Arial Narrow" w:cs="Times New Roman"/>
+                <w:sz w:val="16"/>
+                <w:szCs w:val="16"/>
+                <w:shd w:val="clear" w:color="auto" w:fill="auto"/>
+                <w:lang w:eastAsia="es-ES" w:bidi="ar-SA"/>
+              </w:rPr>
               <w:t>1</w:t>
             </w:r>
           </w:p>
@@ -9624,22 +10074,50 @@
       </w:tr>
       <w:tr>
         <w:trPr>
+          <w:trHeight w:val="144"/>
           <w:jc w:val="center"/>
         </w:trPr>
         <w:tc>
           <w:tcPr>
-            <w:tcW w:w="1471" w:type="dxa"/>
+            <w:tcW w:w="0" w:type="auto"/>
+            <w:tcBorders>
+              <w:top w:val="nil"/>
+              <w:left w:val="single" w:sz="8" w:space="0" w:color="auto"/>
+              <w:bottom w:val="single" w:sz="8" w:space="0" w:color="auto"/>
+              <w:right w:val="single" w:sz="8" w:space="0" w:color="auto"/>
+            </w:tcBorders>
+            <w:shd w:val="clear" w:color="000000" w:fill="00B050"/>
+            <w:hideMark/>
           </w:tcPr>
           <w:p>
             <w:pPr>
+              <w:keepNext w:val="0"/>
+              <w:widowControl/>
+              <w:shd w:val="clear" w:color="auto" w:fill="auto"/>
+              <w:suppressAutoHyphens w:val="0"/>
+              <w:overflowPunct/>
+              <w:spacing w:after="0" w:line="240" w:lineRule="auto"/>
               <w:jc w:val="center"/>
-              <w:rPr>
+              <w:textAlignment w:val="auto"/>
+              <w:rPr>
+                <w:rFonts w:ascii="Arial Narrow" w:eastAsia="Times New Roman" w:hAnsi="Arial Narrow" w:cs="Times New Roman"/>
                 <w:b/>
+                <w:bCs/>
+                <w:sz w:val="16"/>
+                <w:szCs w:val="16"/>
+                <w:shd w:val="clear" w:color="auto" w:fill="auto"/>
+                <w:lang w:val="es-ES" w:eastAsia="es-ES" w:bidi="ar-SA"/>
               </w:rPr>
             </w:pPr>
             <w:r>
               <w:rPr>
+                <w:rFonts w:ascii="Arial Narrow" w:eastAsia="Times New Roman" w:hAnsi="Arial Narrow" w:cs="Times New Roman"/>
                 <w:b/>
+                <w:bCs/>
+                <w:sz w:val="16"/>
+                <w:szCs w:val="16"/>
+                <w:shd w:val="clear" w:color="auto" w:fill="auto"/>
+                <w:lang w:eastAsia="es-ES" w:bidi="ar-SA"/>
               </w:rPr>
               <w:t>Contenido</w:t>
             </w:r>
@@ -9647,41 +10125,165 @@
         </w:tc>
         <w:tc>
           <w:tcPr>
-            <w:tcW w:w="2481" w:type="dxa"/>
+            <w:tcW w:w="0" w:type="auto"/>
+            <w:tcBorders>
+              <w:top w:val="nil"/>
+              <w:left w:val="nil"/>
+              <w:bottom w:val="single" w:sz="8" w:space="0" w:color="auto"/>
+              <w:right w:val="single" w:sz="8" w:space="0" w:color="auto"/>
+            </w:tcBorders>
+            <w:shd w:val="clear" w:color="auto" w:fill="auto"/>
+            <w:hideMark/>
           </w:tcPr>
           <w:p>
+            <w:pPr>
+              <w:keepNext w:val="0"/>
+              <w:widowControl/>
+              <w:shd w:val="clear" w:color="auto" w:fill="auto"/>
+              <w:suppressAutoHyphens w:val="0"/>
+              <w:overflowPunct/>
+              <w:spacing w:after="0" w:line="240" w:lineRule="auto"/>
+              <w:textAlignment w:val="auto"/>
+              <w:rPr>
+                <w:rFonts w:ascii="Arial Narrow" w:eastAsia="Times New Roman" w:hAnsi="Arial Narrow" w:cs="Times New Roman"/>
+                <w:sz w:val="16"/>
+                <w:szCs w:val="16"/>
+                <w:shd w:val="clear" w:color="auto" w:fill="auto"/>
+                <w:lang w:val="es-ES" w:eastAsia="es-ES" w:bidi="ar-SA"/>
+              </w:rPr>
+            </w:pPr>
             <w:r>
+              <w:rPr>
+                <w:rFonts w:ascii="Arial Narrow" w:eastAsia="Times New Roman" w:hAnsi="Arial Narrow" w:cs="Times New Roman"/>
+                <w:sz w:val="16"/>
+                <w:szCs w:val="16"/>
+                <w:shd w:val="clear" w:color="auto" w:fill="auto"/>
+                <w:lang w:eastAsia="es-ES" w:bidi="ar-SA"/>
+              </w:rPr>
               <w:t>Cabecera del mensaje (255)</w:t>
             </w:r>
           </w:p>
         </w:tc>
         <w:tc>
           <w:tcPr>
-            <w:tcW w:w="1848" w:type="dxa"/>
+            <w:tcW w:w="0" w:type="auto"/>
+            <w:tcBorders>
+              <w:top w:val="nil"/>
+              <w:left w:val="nil"/>
+              <w:bottom w:val="single" w:sz="8" w:space="0" w:color="auto"/>
+              <w:right w:val="single" w:sz="8" w:space="0" w:color="auto"/>
+            </w:tcBorders>
+            <w:shd w:val="clear" w:color="auto" w:fill="auto"/>
+            <w:hideMark/>
           </w:tcPr>
           <w:p>
+            <w:pPr>
+              <w:keepNext w:val="0"/>
+              <w:widowControl/>
+              <w:shd w:val="clear" w:color="auto" w:fill="auto"/>
+              <w:suppressAutoHyphens w:val="0"/>
+              <w:overflowPunct/>
+              <w:spacing w:after="0" w:line="240" w:lineRule="auto"/>
+              <w:textAlignment w:val="auto"/>
+              <w:rPr>
+                <w:rFonts w:ascii="Arial Narrow" w:eastAsia="Times New Roman" w:hAnsi="Arial Narrow" w:cs="Times New Roman"/>
+                <w:sz w:val="16"/>
+                <w:szCs w:val="16"/>
+                <w:shd w:val="clear" w:color="auto" w:fill="auto"/>
+                <w:lang w:val="es-ES" w:eastAsia="es-ES" w:bidi="ar-SA"/>
+              </w:rPr>
+            </w:pPr>
             <w:r>
+              <w:rPr>
+                <w:rFonts w:ascii="Arial Narrow" w:eastAsia="Times New Roman" w:hAnsi="Arial Narrow" w:cs="Times New Roman"/>
+                <w:sz w:val="16"/>
+                <w:szCs w:val="16"/>
+                <w:shd w:val="clear" w:color="auto" w:fill="auto"/>
+                <w:lang w:eastAsia="es-ES" w:bidi="ar-SA"/>
+              </w:rPr>
               <w:t>Código del mensaje</w:t>
             </w:r>
           </w:p>
         </w:tc>
         <w:tc>
           <w:tcPr>
-            <w:tcW w:w="2109" w:type="dxa"/>
+            <w:tcW w:w="0" w:type="auto"/>
+            <w:tcBorders>
+              <w:top w:val="nil"/>
+              <w:left w:val="nil"/>
+              <w:bottom w:val="single" w:sz="8" w:space="0" w:color="auto"/>
+              <w:right w:val="single" w:sz="8" w:space="0" w:color="auto"/>
+            </w:tcBorders>
+            <w:shd w:val="clear" w:color="auto" w:fill="auto"/>
+            <w:hideMark/>
           </w:tcPr>
           <w:p>
+            <w:pPr>
+              <w:keepNext w:val="0"/>
+              <w:widowControl/>
+              <w:shd w:val="clear" w:color="auto" w:fill="auto"/>
+              <w:suppressAutoHyphens w:val="0"/>
+              <w:overflowPunct/>
+              <w:spacing w:after="0" w:line="240" w:lineRule="auto"/>
+              <w:textAlignment w:val="auto"/>
+              <w:rPr>
+                <w:rFonts w:ascii="Arial Narrow" w:eastAsia="Times New Roman" w:hAnsi="Arial Narrow" w:cs="Times New Roman"/>
+                <w:sz w:val="16"/>
+                <w:szCs w:val="16"/>
+                <w:shd w:val="clear" w:color="auto" w:fill="auto"/>
+                <w:lang w:val="es-ES" w:eastAsia="es-ES" w:bidi="ar-SA"/>
+              </w:rPr>
+            </w:pPr>
             <w:r>
+              <w:rPr>
+                <w:rFonts w:ascii="Arial Narrow" w:eastAsia="Times New Roman" w:hAnsi="Arial Narrow" w:cs="Times New Roman"/>
+                <w:sz w:val="16"/>
+                <w:szCs w:val="16"/>
+                <w:shd w:val="clear" w:color="auto" w:fill="auto"/>
+                <w:lang w:eastAsia="es-ES" w:bidi="ar-SA"/>
+              </w:rPr>
               <w:t>Contenido del mensaje</w:t>
             </w:r>
           </w:p>
         </w:tc>
         <w:tc>
           <w:tcPr>
-            <w:tcW w:w="1145" w:type="dxa"/>
+            <w:tcW w:w="0" w:type="auto"/>
+            <w:tcBorders>
+              <w:top w:val="nil"/>
+              <w:left w:val="nil"/>
+              <w:bottom w:val="single" w:sz="8" w:space="0" w:color="auto"/>
+              <w:right w:val="single" w:sz="8" w:space="0" w:color="auto"/>
+            </w:tcBorders>
+            <w:shd w:val="clear" w:color="auto" w:fill="auto"/>
+            <w:hideMark/>
           </w:tcPr>
           <w:p>
+            <w:pPr>
+              <w:keepNext w:val="0"/>
+              <w:widowControl/>
+              <w:shd w:val="clear" w:color="auto" w:fill="auto"/>
+              <w:suppressAutoHyphens w:val="0"/>
+              <w:overflowPunct/>
+              <w:spacing w:after="0" w:line="240" w:lineRule="auto"/>
+              <w:textAlignment w:val="auto"/>
+              <w:rPr>
+                <w:rFonts w:ascii="Arial Narrow" w:eastAsia="Times New Roman" w:hAnsi="Arial Narrow" w:cs="Times New Roman"/>
+                <w:sz w:val="16"/>
+                <w:szCs w:val="16"/>
+                <w:shd w:val="clear" w:color="auto" w:fill="auto"/>
+                <w:lang w:val="es-ES" w:eastAsia="es-ES" w:bidi="ar-SA"/>
+              </w:rPr>
+            </w:pPr>
             <w:proofErr w:type="spellStart"/>
             <w:r>
+              <w:rPr>
+                <w:rFonts w:ascii="Arial Narrow" w:eastAsia="Times New Roman" w:hAnsi="Arial Narrow" w:cs="Times New Roman"/>
+                <w:sz w:val="16"/>
+                <w:szCs w:val="16"/>
+                <w:shd w:val="clear" w:color="auto" w:fill="auto"/>
+                <w:lang w:eastAsia="es-ES" w:bidi="ar-SA"/>
+              </w:rPr>
               <w:t>Checksum</w:t>
             </w:r>
             <w:proofErr w:type="spellEnd"/>
@@ -9745,14 +10347,7 @@
         <w:rPr>
           <w:rFonts w:ascii="Arial" w:hAnsi="Arial" w:cs="Arial"/>
         </w:rPr>
-        <w:t xml:space="preserve"> es un identificador que indica cuando </w:t>
-      </w:r>
-      <w:r>
-        <w:rPr>
-          <w:rFonts w:ascii="Arial" w:hAnsi="Arial" w:cs="Arial"/>
-        </w:rPr>
-        <w:lastRenderedPageBreak/>
-        <w:t>inicia un mensaje, siempre será el valor 255.</w:t>
+        <w:t xml:space="preserve"> es un identificador que indica cuando inicia un mensaje, siempre será el valor 255.</w:t>
       </w:r>
     </w:p>
     <w:p>
@@ -9776,7 +10371,14 @@
         <w:rPr>
           <w:rFonts w:ascii="Arial" w:hAnsi="Arial" w:cs="Arial"/>
         </w:rPr>
-        <w:t xml:space="preserve"> es el valor con el que se identifica cada tipo de mensaje.</w:t>
+        <w:t xml:space="preserve"> es el valor con el que se identifica cada tipo </w:t>
+      </w:r>
+      <w:r>
+        <w:rPr>
+          <w:rFonts w:ascii="Arial" w:hAnsi="Arial" w:cs="Arial"/>
+        </w:rPr>
+        <w:lastRenderedPageBreak/>
+        <w:t>de mensaje.</w:t>
       </w:r>
     </w:p>
     <w:p>
@@ -10015,7 +10617,6 @@
           <w:noProof/>
           <w:lang w:val="es-ES" w:eastAsia="es-ES" w:bidi="ar-SA"/>
         </w:rPr>
-        <w:lastRenderedPageBreak/>
         <w:drawing>
           <wp:inline distT="0" distB="0" distL="0" distR="0">
             <wp:extent cx="3171175" cy="2580701"/>
@@ -10091,7 +10692,11 @@
         <w:t xml:space="preserve"> </w:t>
       </w:r>
       <w:r>
-        <w:t>Diagrama de movimientos del cuadricóptero y signo que toman los valores de aceleración y posición.</w:t>
+        <w:t xml:space="preserve">Diagrama de movimientos del cuadricóptero y signo que toman los </w:t>
+      </w:r>
+      <w:r>
+        <w:lastRenderedPageBreak/>
+        <w:t>valores de aceleración y posición.</w:t>
       </w:r>
     </w:p>
     <w:p>
@@ -10372,7 +10977,6 @@
           <w:rFonts w:ascii="Arial" w:hAnsi="Arial" w:cs="Arial"/>
           <w:b/>
         </w:rPr>
-        <w:lastRenderedPageBreak/>
         <w:t xml:space="preserve">Mensaje de movimiento: </w:t>
       </w:r>
       <w:r>
@@ -11366,8 +11970,6 @@
               <w:rPr>
                 <w:rFonts w:ascii="Calibri" w:eastAsia="Times New Roman" w:hAnsi="Calibri" w:cs="Times New Roman"/>
                 <w:color w:val="000000"/>
-                <w:sz w:val="22"/>
-                <w:szCs w:val="22"/>
                 <w:shd w:val="clear" w:color="auto" w:fill="auto"/>
                 <w:lang w:val="es-ES" w:eastAsia="es-ES" w:bidi="ar-SA"/>
               </w:rPr>
@@ -14650,43 +15252,67 @@
     </w:p>
     <w:tbl>
       <w:tblPr>
-        <w:tblStyle w:val="Tablaconcuadrcula"/>
-        <w:tblW w:w="0" w:type="auto"/>
+        <w:tblW w:w="3600" w:type="dxa"/>
         <w:jc w:val="center"/>
+        <w:tblCellMar>
+          <w:left w:w="70" w:type="dxa"/>
+          <w:right w:w="70" w:type="dxa"/>
+        </w:tblCellMar>
         <w:tblLook w:val="04A0"/>
       </w:tblPr>
       <w:tblGrid>
-        <w:gridCol w:w="3624"/>
-        <w:gridCol w:w="1812"/>
-        <w:gridCol w:w="1813"/>
+        <w:gridCol w:w="1200"/>
+        <w:gridCol w:w="1200"/>
+        <w:gridCol w:w="1200"/>
       </w:tblGrid>
       <w:tr>
         <w:trPr>
-          <w:trHeight w:val="465"/>
+          <w:trHeight w:val="510"/>
           <w:jc w:val="center"/>
         </w:trPr>
         <w:tc>
           <w:tcPr>
-            <w:tcW w:w="3624" w:type="dxa"/>
+            <w:tcW w:w="1200" w:type="dxa"/>
             <w:vMerge w:val="restart"/>
-            <w:shd w:val="clear" w:color="auto" w:fill="00B050"/>
+            <w:tcBorders>
+              <w:top w:val="single" w:sz="8" w:space="0" w:color="auto"/>
+              <w:left w:val="single" w:sz="8" w:space="0" w:color="auto"/>
+              <w:bottom w:val="single" w:sz="8" w:space="0" w:color="000000"/>
+              <w:right w:val="single" w:sz="8" w:space="0" w:color="auto"/>
+            </w:tcBorders>
+            <w:shd w:val="clear" w:color="000000" w:fill="00B050"/>
             <w:vAlign w:val="center"/>
+            <w:hideMark/>
           </w:tcPr>
           <w:p>
             <w:pPr>
-              <w:pStyle w:val="Sinespaciado"/>
+              <w:keepNext w:val="0"/>
+              <w:widowControl/>
               <w:shd w:val="clear" w:color="auto" w:fill="auto"/>
-              <w:spacing w:line="360" w:lineRule="auto"/>
+              <w:suppressAutoHyphens w:val="0"/>
+              <w:overflowPunct/>
+              <w:spacing w:after="0" w:line="240" w:lineRule="auto"/>
               <w:jc w:val="center"/>
-              <w:rPr>
-                <w:rFonts w:ascii="Arial" w:hAnsi="Arial" w:cs="Arial"/>
+              <w:textAlignment w:val="auto"/>
+              <w:rPr>
+                <w:rFonts w:ascii="Arial Narrow" w:eastAsia="Times New Roman" w:hAnsi="Arial Narrow" w:cs="Times New Roman"/>
                 <w:b/>
+                <w:bCs/>
+                <w:sz w:val="16"/>
+                <w:szCs w:val="16"/>
+                <w:shd w:val="clear" w:color="auto" w:fill="auto"/>
+                <w:lang w:val="es-ES" w:eastAsia="es-ES" w:bidi="ar-SA"/>
               </w:rPr>
             </w:pPr>
             <w:r>
               <w:rPr>
-                <w:rFonts w:ascii="Arial" w:hAnsi="Arial" w:cs="Arial"/>
+                <w:rFonts w:ascii="Arial Narrow" w:eastAsia="Times New Roman" w:hAnsi="Arial Narrow" w:cs="Times New Roman"/>
                 <w:b/>
+                <w:bCs/>
+                <w:sz w:val="16"/>
+                <w:szCs w:val="16"/>
+                <w:shd w:val="clear" w:color="auto" w:fill="auto"/>
+                <w:lang w:eastAsia="es-ES" w:bidi="ar-SA"/>
               </w:rPr>
               <w:t>Mensaje</w:t>
             </w:r>
@@ -14694,25 +15320,47 @@
         </w:tc>
         <w:tc>
           <w:tcPr>
-            <w:tcW w:w="3625" w:type="dxa"/>
+            <w:tcW w:w="2400" w:type="dxa"/>
             <w:gridSpan w:val="2"/>
-            <w:shd w:val="clear" w:color="auto" w:fill="00B050"/>
+            <w:tcBorders>
+              <w:top w:val="single" w:sz="8" w:space="0" w:color="auto"/>
+              <w:left w:val="nil"/>
+              <w:bottom w:val="single" w:sz="8" w:space="0" w:color="auto"/>
+              <w:right w:val="single" w:sz="8" w:space="0" w:color="000000"/>
+            </w:tcBorders>
+            <w:shd w:val="clear" w:color="000000" w:fill="00B050"/>
+            <w:vAlign w:val="center"/>
+            <w:hideMark/>
           </w:tcPr>
           <w:p>
             <w:pPr>
-              <w:pStyle w:val="Sinespaciado"/>
+              <w:keepNext w:val="0"/>
+              <w:widowControl/>
               <w:shd w:val="clear" w:color="auto" w:fill="auto"/>
-              <w:spacing w:line="360" w:lineRule="auto"/>
+              <w:suppressAutoHyphens w:val="0"/>
+              <w:overflowPunct/>
+              <w:spacing w:after="0" w:line="240" w:lineRule="auto"/>
               <w:jc w:val="center"/>
-              <w:rPr>
-                <w:rFonts w:ascii="Arial" w:hAnsi="Arial" w:cs="Arial"/>
+              <w:textAlignment w:val="auto"/>
+              <w:rPr>
+                <w:rFonts w:ascii="Arial Narrow" w:eastAsia="Times New Roman" w:hAnsi="Arial Narrow" w:cs="Times New Roman"/>
                 <w:b/>
+                <w:bCs/>
+                <w:sz w:val="16"/>
+                <w:szCs w:val="16"/>
+                <w:shd w:val="clear" w:color="auto" w:fill="auto"/>
+                <w:lang w:val="es-ES" w:eastAsia="es-ES" w:bidi="ar-SA"/>
               </w:rPr>
             </w:pPr>
             <w:r>
               <w:rPr>
-                <w:rFonts w:ascii="Arial" w:hAnsi="Arial" w:cs="Arial"/>
+                <w:rFonts w:ascii="Arial Narrow" w:eastAsia="Times New Roman" w:hAnsi="Arial Narrow" w:cs="Times New Roman"/>
                 <w:b/>
+                <w:bCs/>
+                <w:sz w:val="16"/>
+                <w:szCs w:val="16"/>
+                <w:shd w:val="clear" w:color="auto" w:fill="auto"/>
+                <w:lang w:eastAsia="es-ES" w:bidi="ar-SA"/>
               </w:rPr>
               <w:t>Retardo (medido en milisegundos)</w:t>
             </w:r>
@@ -14721,56 +15369,99 @@
       </w:tr>
       <w:tr>
         <w:trPr>
-          <w:trHeight w:val="464"/>
+          <w:trHeight w:val="315"/>
           <w:jc w:val="center"/>
         </w:trPr>
         <w:tc>
           <w:tcPr>
-            <w:tcW w:w="3624" w:type="dxa"/>
+            <w:tcW w:w="1200" w:type="dxa"/>
             <w:vMerge/>
-            <w:shd w:val="clear" w:color="auto" w:fill="00B050"/>
+            <w:tcBorders>
+              <w:top w:val="single" w:sz="8" w:space="0" w:color="auto"/>
+              <w:left w:val="single" w:sz="8" w:space="0" w:color="auto"/>
+              <w:bottom w:val="single" w:sz="8" w:space="0" w:color="000000"/>
+              <w:right w:val="single" w:sz="8" w:space="0" w:color="auto"/>
+            </w:tcBorders>
+            <w:vAlign w:val="center"/>
+            <w:hideMark/>
           </w:tcPr>
           <w:p>
             <w:pPr>
-              <w:pStyle w:val="Sinespaciado"/>
+              <w:keepNext w:val="0"/>
+              <w:widowControl/>
               <w:shd w:val="clear" w:color="auto" w:fill="auto"/>
-              <w:spacing w:line="360" w:lineRule="auto"/>
+              <w:suppressAutoHyphens w:val="0"/>
+              <w:overflowPunct/>
+              <w:spacing w:after="0" w:line="240" w:lineRule="auto"/>
               <w:jc w:val="center"/>
-              <w:rPr>
-                <w:rFonts w:ascii="Arial" w:hAnsi="Arial" w:cs="Arial"/>
+              <w:textAlignment w:val="auto"/>
+              <w:rPr>
+                <w:rFonts w:ascii="Arial Narrow" w:eastAsia="Times New Roman" w:hAnsi="Arial Narrow" w:cs="Times New Roman"/>
                 <w:b/>
+                <w:bCs/>
+                <w:sz w:val="16"/>
+                <w:szCs w:val="16"/>
+                <w:shd w:val="clear" w:color="auto" w:fill="auto"/>
+                <w:lang w:val="es-ES" w:eastAsia="es-ES" w:bidi="ar-SA"/>
               </w:rPr>
             </w:pPr>
           </w:p>
         </w:tc>
         <w:tc>
           <w:tcPr>
-            <w:tcW w:w="1812" w:type="dxa"/>
-            <w:shd w:val="clear" w:color="auto" w:fill="00B050"/>
+            <w:tcW w:w="1200" w:type="dxa"/>
+            <w:tcBorders>
+              <w:top w:val="nil"/>
+              <w:left w:val="nil"/>
+              <w:bottom w:val="single" w:sz="8" w:space="0" w:color="auto"/>
+              <w:right w:val="single" w:sz="8" w:space="0" w:color="auto"/>
+            </w:tcBorders>
+            <w:shd w:val="clear" w:color="000000" w:fill="00B050"/>
+            <w:vAlign w:val="center"/>
+            <w:hideMark/>
           </w:tcPr>
           <w:p>
             <w:pPr>
-              <w:pStyle w:val="Sinespaciado"/>
+              <w:keepNext w:val="0"/>
+              <w:widowControl/>
               <w:shd w:val="clear" w:color="auto" w:fill="auto"/>
-              <w:spacing w:line="360" w:lineRule="auto"/>
+              <w:suppressAutoHyphens w:val="0"/>
+              <w:overflowPunct/>
+              <w:spacing w:after="0" w:line="240" w:lineRule="auto"/>
               <w:jc w:val="center"/>
-              <w:rPr>
-                <w:rFonts w:ascii="Arial" w:hAnsi="Arial" w:cs="Arial"/>
+              <w:textAlignment w:val="auto"/>
+              <w:rPr>
+                <w:rFonts w:ascii="Arial Narrow" w:eastAsia="Times New Roman" w:hAnsi="Arial Narrow" w:cs="Times New Roman"/>
                 <w:b/>
+                <w:bCs/>
+                <w:sz w:val="16"/>
+                <w:szCs w:val="16"/>
+                <w:shd w:val="clear" w:color="auto" w:fill="auto"/>
+                <w:lang w:val="es-ES" w:eastAsia="es-ES" w:bidi="ar-SA"/>
               </w:rPr>
             </w:pPr>
             <w:r>
               <w:rPr>
-                <w:rFonts w:ascii="Arial" w:hAnsi="Arial" w:cs="Arial"/>
+                <w:rFonts w:ascii="Arial Narrow" w:eastAsia="Times New Roman" w:hAnsi="Arial Narrow" w:cs="Times New Roman"/>
                 <w:b/>
+                <w:bCs/>
+                <w:sz w:val="16"/>
+                <w:szCs w:val="16"/>
+                <w:shd w:val="clear" w:color="auto" w:fill="auto"/>
+                <w:lang w:eastAsia="es-ES" w:bidi="ar-SA"/>
               </w:rPr>
               <w:t xml:space="preserve">38400 </w:t>
             </w:r>
             <w:proofErr w:type="spellStart"/>
             <w:r>
               <w:rPr>
-                <w:rFonts w:ascii="Arial" w:hAnsi="Arial" w:cs="Arial"/>
+                <w:rFonts w:ascii="Arial Narrow" w:eastAsia="Times New Roman" w:hAnsi="Arial Narrow" w:cs="Times New Roman"/>
                 <w:b/>
+                <w:bCs/>
+                <w:sz w:val="16"/>
+                <w:szCs w:val="16"/>
+                <w:shd w:val="clear" w:color="auto" w:fill="auto"/>
+                <w:lang w:eastAsia="es-ES" w:bidi="ar-SA"/>
               </w:rPr>
               <w:t>bdps</w:t>
             </w:r>
@@ -14779,32 +15470,59 @@
         </w:tc>
         <w:tc>
           <w:tcPr>
-            <w:tcW w:w="1813" w:type="dxa"/>
-            <w:shd w:val="clear" w:color="auto" w:fill="00B050"/>
+            <w:tcW w:w="1200" w:type="dxa"/>
+            <w:tcBorders>
+              <w:top w:val="nil"/>
+              <w:left w:val="nil"/>
+              <w:bottom w:val="single" w:sz="8" w:space="0" w:color="auto"/>
+              <w:right w:val="single" w:sz="8" w:space="0" w:color="auto"/>
+            </w:tcBorders>
+            <w:shd w:val="clear" w:color="000000" w:fill="00B050"/>
+            <w:vAlign w:val="center"/>
+            <w:hideMark/>
           </w:tcPr>
           <w:p>
             <w:pPr>
-              <w:pStyle w:val="Sinespaciado"/>
+              <w:keepNext w:val="0"/>
+              <w:widowControl/>
               <w:shd w:val="clear" w:color="auto" w:fill="auto"/>
-              <w:spacing w:line="360" w:lineRule="auto"/>
+              <w:suppressAutoHyphens w:val="0"/>
+              <w:overflowPunct/>
+              <w:spacing w:after="0" w:line="240" w:lineRule="auto"/>
               <w:jc w:val="center"/>
-              <w:rPr>
-                <w:rFonts w:ascii="Arial" w:hAnsi="Arial" w:cs="Arial"/>
+              <w:textAlignment w:val="auto"/>
+              <w:rPr>
+                <w:rFonts w:ascii="Arial Narrow" w:eastAsia="Times New Roman" w:hAnsi="Arial Narrow" w:cs="Times New Roman"/>
                 <w:b/>
+                <w:bCs/>
+                <w:sz w:val="16"/>
+                <w:szCs w:val="16"/>
+                <w:shd w:val="clear" w:color="auto" w:fill="auto"/>
+                <w:lang w:val="es-ES" w:eastAsia="es-ES" w:bidi="ar-SA"/>
               </w:rPr>
             </w:pPr>
             <w:r>
               <w:rPr>
-                <w:rFonts w:ascii="Arial" w:hAnsi="Arial" w:cs="Arial"/>
+                <w:rFonts w:ascii="Arial Narrow" w:eastAsia="Times New Roman" w:hAnsi="Arial Narrow" w:cs="Times New Roman"/>
                 <w:b/>
+                <w:bCs/>
+                <w:sz w:val="16"/>
+                <w:szCs w:val="16"/>
+                <w:shd w:val="clear" w:color="auto" w:fill="auto"/>
+                <w:lang w:eastAsia="es-ES" w:bidi="ar-SA"/>
               </w:rPr>
               <w:t xml:space="preserve">115200 </w:t>
             </w:r>
             <w:proofErr w:type="spellStart"/>
             <w:r>
               <w:rPr>
-                <w:rFonts w:ascii="Arial" w:hAnsi="Arial" w:cs="Arial"/>
+                <w:rFonts w:ascii="Arial Narrow" w:eastAsia="Times New Roman" w:hAnsi="Arial Narrow" w:cs="Times New Roman"/>
                 <w:b/>
+                <w:bCs/>
+                <w:sz w:val="16"/>
+                <w:szCs w:val="16"/>
+                <w:shd w:val="clear" w:color="auto" w:fill="auto"/>
+                <w:lang w:eastAsia="es-ES" w:bidi="ar-SA"/>
               </w:rPr>
               <w:t>bdps</w:t>
             </w:r>
@@ -14814,26 +15532,47 @@
       </w:tr>
       <w:tr>
         <w:trPr>
-          <w:trHeight w:val="406"/>
+          <w:trHeight w:val="315"/>
           <w:jc w:val="center"/>
         </w:trPr>
         <w:tc>
           <w:tcPr>
-            <w:tcW w:w="3624" w:type="dxa"/>
+            <w:tcW w:w="1200" w:type="dxa"/>
+            <w:tcBorders>
+              <w:top w:val="nil"/>
+              <w:left w:val="single" w:sz="8" w:space="0" w:color="auto"/>
+              <w:bottom w:val="single" w:sz="8" w:space="0" w:color="auto"/>
+              <w:right w:val="single" w:sz="8" w:space="0" w:color="auto"/>
+            </w:tcBorders>
+            <w:shd w:val="clear" w:color="auto" w:fill="auto"/>
+            <w:vAlign w:val="center"/>
+            <w:hideMark/>
           </w:tcPr>
           <w:p>
             <w:pPr>
-              <w:pStyle w:val="Sinespaciado"/>
+              <w:keepNext w:val="0"/>
+              <w:widowControl/>
               <w:shd w:val="clear" w:color="auto" w:fill="auto"/>
-              <w:spacing w:line="360" w:lineRule="auto"/>
+              <w:suppressAutoHyphens w:val="0"/>
+              <w:overflowPunct/>
+              <w:spacing w:after="0" w:line="240" w:lineRule="auto"/>
               <w:jc w:val="center"/>
-              <w:rPr>
-                <w:rFonts w:ascii="Arial" w:hAnsi="Arial" w:cs="Arial"/>
+              <w:textAlignment w:val="auto"/>
+              <w:rPr>
+                <w:rFonts w:ascii="Arial Narrow" w:eastAsia="Times New Roman" w:hAnsi="Arial Narrow" w:cs="Times New Roman"/>
+                <w:sz w:val="16"/>
+                <w:szCs w:val="16"/>
+                <w:shd w:val="clear" w:color="auto" w:fill="auto"/>
+                <w:lang w:val="es-ES" w:eastAsia="es-ES" w:bidi="ar-SA"/>
               </w:rPr>
             </w:pPr>
             <w:r>
               <w:rPr>
-                <w:rFonts w:ascii="Arial" w:hAnsi="Arial" w:cs="Arial"/>
+                <w:rFonts w:ascii="Arial Narrow" w:eastAsia="Times New Roman" w:hAnsi="Arial Narrow" w:cs="Times New Roman"/>
+                <w:sz w:val="16"/>
+                <w:szCs w:val="16"/>
+                <w:shd w:val="clear" w:color="auto" w:fill="auto"/>
+                <w:lang w:eastAsia="es-ES" w:bidi="ar-SA"/>
               </w:rPr>
               <w:t>Encendido</w:t>
             </w:r>
@@ -14841,21 +15580,42 @@
         </w:tc>
         <w:tc>
           <w:tcPr>
-            <w:tcW w:w="1812" w:type="dxa"/>
+            <w:tcW w:w="1200" w:type="dxa"/>
+            <w:tcBorders>
+              <w:top w:val="nil"/>
+              <w:left w:val="nil"/>
+              <w:bottom w:val="single" w:sz="8" w:space="0" w:color="auto"/>
+              <w:right w:val="single" w:sz="8" w:space="0" w:color="auto"/>
+            </w:tcBorders>
+            <w:shd w:val="clear" w:color="auto" w:fill="auto"/>
+            <w:vAlign w:val="center"/>
+            <w:hideMark/>
           </w:tcPr>
           <w:p>
             <w:pPr>
-              <w:pStyle w:val="Sinespaciado"/>
+              <w:keepNext w:val="0"/>
+              <w:widowControl/>
               <w:shd w:val="clear" w:color="auto" w:fill="auto"/>
-              <w:spacing w:line="360" w:lineRule="auto"/>
+              <w:suppressAutoHyphens w:val="0"/>
+              <w:overflowPunct/>
+              <w:spacing w:after="0" w:line="240" w:lineRule="auto"/>
               <w:jc w:val="center"/>
-              <w:rPr>
-                <w:rFonts w:ascii="Arial" w:hAnsi="Arial" w:cs="Arial"/>
+              <w:textAlignment w:val="auto"/>
+              <w:rPr>
+                <w:rFonts w:ascii="Arial Narrow" w:eastAsia="Times New Roman" w:hAnsi="Arial Narrow" w:cs="Times New Roman"/>
+                <w:sz w:val="16"/>
+                <w:szCs w:val="16"/>
+                <w:shd w:val="clear" w:color="auto" w:fill="auto"/>
+                <w:lang w:val="es-ES" w:eastAsia="es-ES" w:bidi="ar-SA"/>
               </w:rPr>
             </w:pPr>
             <w:r>
               <w:rPr>
-                <w:rFonts w:ascii="Arial" w:hAnsi="Arial" w:cs="Arial"/>
+                <w:rFonts w:ascii="Arial Narrow" w:eastAsia="Times New Roman" w:hAnsi="Arial Narrow" w:cs="Times New Roman"/>
+                <w:sz w:val="16"/>
+                <w:szCs w:val="16"/>
+                <w:shd w:val="clear" w:color="auto" w:fill="auto"/>
+                <w:lang w:eastAsia="es-ES" w:bidi="ar-SA"/>
               </w:rPr>
               <w:t>0,83</w:t>
             </w:r>
@@ -14863,21 +15623,42 @@
         </w:tc>
         <w:tc>
           <w:tcPr>
-            <w:tcW w:w="1813" w:type="dxa"/>
+            <w:tcW w:w="1200" w:type="dxa"/>
+            <w:tcBorders>
+              <w:top w:val="nil"/>
+              <w:left w:val="nil"/>
+              <w:bottom w:val="single" w:sz="8" w:space="0" w:color="auto"/>
+              <w:right w:val="single" w:sz="8" w:space="0" w:color="auto"/>
+            </w:tcBorders>
+            <w:shd w:val="clear" w:color="auto" w:fill="auto"/>
+            <w:vAlign w:val="center"/>
+            <w:hideMark/>
           </w:tcPr>
           <w:p>
             <w:pPr>
-              <w:pStyle w:val="Sinespaciado"/>
+              <w:keepNext w:val="0"/>
+              <w:widowControl/>
               <w:shd w:val="clear" w:color="auto" w:fill="auto"/>
-              <w:spacing w:line="360" w:lineRule="auto"/>
+              <w:suppressAutoHyphens w:val="0"/>
+              <w:overflowPunct/>
+              <w:spacing w:after="0" w:line="240" w:lineRule="auto"/>
               <w:jc w:val="center"/>
-              <w:rPr>
-                <w:rFonts w:ascii="Arial" w:hAnsi="Arial" w:cs="Arial"/>
+              <w:textAlignment w:val="auto"/>
+              <w:rPr>
+                <w:rFonts w:ascii="Arial Narrow" w:eastAsia="Times New Roman" w:hAnsi="Arial Narrow" w:cs="Times New Roman"/>
+                <w:sz w:val="16"/>
+                <w:szCs w:val="16"/>
+                <w:shd w:val="clear" w:color="auto" w:fill="auto"/>
+                <w:lang w:val="es-ES" w:eastAsia="es-ES" w:bidi="ar-SA"/>
               </w:rPr>
             </w:pPr>
             <w:r>
               <w:rPr>
-                <w:rFonts w:ascii="Arial" w:hAnsi="Arial" w:cs="Arial"/>
+                <w:rFonts w:ascii="Arial Narrow" w:eastAsia="Times New Roman" w:hAnsi="Arial Narrow" w:cs="Times New Roman"/>
+                <w:sz w:val="16"/>
+                <w:szCs w:val="16"/>
+                <w:shd w:val="clear" w:color="auto" w:fill="auto"/>
+                <w:lang w:eastAsia="es-ES" w:bidi="ar-SA"/>
               </w:rPr>
               <w:t>0,27</w:t>
             </w:r>
@@ -14886,26 +15667,47 @@
       </w:tr>
       <w:tr>
         <w:trPr>
-          <w:trHeight w:val="423"/>
+          <w:trHeight w:val="315"/>
           <w:jc w:val="center"/>
         </w:trPr>
         <w:tc>
           <w:tcPr>
-            <w:tcW w:w="3624" w:type="dxa"/>
+            <w:tcW w:w="1200" w:type="dxa"/>
+            <w:tcBorders>
+              <w:top w:val="nil"/>
+              <w:left w:val="single" w:sz="8" w:space="0" w:color="auto"/>
+              <w:bottom w:val="single" w:sz="8" w:space="0" w:color="auto"/>
+              <w:right w:val="single" w:sz="8" w:space="0" w:color="auto"/>
+            </w:tcBorders>
+            <w:shd w:val="clear" w:color="auto" w:fill="auto"/>
+            <w:vAlign w:val="center"/>
+            <w:hideMark/>
           </w:tcPr>
           <w:p>
             <w:pPr>
-              <w:pStyle w:val="Sinespaciado"/>
+              <w:keepNext w:val="0"/>
+              <w:widowControl/>
               <w:shd w:val="clear" w:color="auto" w:fill="auto"/>
-              <w:spacing w:line="360" w:lineRule="auto"/>
+              <w:suppressAutoHyphens w:val="0"/>
+              <w:overflowPunct/>
+              <w:spacing w:after="0" w:line="240" w:lineRule="auto"/>
               <w:jc w:val="center"/>
-              <w:rPr>
-                <w:rFonts w:ascii="Arial" w:hAnsi="Arial" w:cs="Arial"/>
+              <w:textAlignment w:val="auto"/>
+              <w:rPr>
+                <w:rFonts w:ascii="Arial Narrow" w:eastAsia="Times New Roman" w:hAnsi="Arial Narrow" w:cs="Times New Roman"/>
+                <w:sz w:val="16"/>
+                <w:szCs w:val="16"/>
+                <w:shd w:val="clear" w:color="auto" w:fill="auto"/>
+                <w:lang w:val="es-ES" w:eastAsia="es-ES" w:bidi="ar-SA"/>
               </w:rPr>
             </w:pPr>
             <w:r>
               <w:rPr>
-                <w:rFonts w:ascii="Arial" w:hAnsi="Arial" w:cs="Arial"/>
+                <w:rFonts w:ascii="Arial Narrow" w:eastAsia="Times New Roman" w:hAnsi="Arial Narrow" w:cs="Times New Roman"/>
+                <w:sz w:val="16"/>
+                <w:szCs w:val="16"/>
+                <w:shd w:val="clear" w:color="auto" w:fill="auto"/>
+                <w:lang w:eastAsia="es-ES" w:bidi="ar-SA"/>
               </w:rPr>
               <w:t>Movimiento</w:t>
             </w:r>
@@ -14913,21 +15715,42 @@
         </w:tc>
         <w:tc>
           <w:tcPr>
-            <w:tcW w:w="1812" w:type="dxa"/>
+            <w:tcW w:w="1200" w:type="dxa"/>
+            <w:tcBorders>
+              <w:top w:val="nil"/>
+              <w:left w:val="nil"/>
+              <w:bottom w:val="single" w:sz="8" w:space="0" w:color="auto"/>
+              <w:right w:val="single" w:sz="8" w:space="0" w:color="auto"/>
+            </w:tcBorders>
+            <w:shd w:val="clear" w:color="auto" w:fill="auto"/>
+            <w:vAlign w:val="center"/>
+            <w:hideMark/>
           </w:tcPr>
           <w:p>
             <w:pPr>
-              <w:pStyle w:val="Sinespaciado"/>
+              <w:keepNext w:val="0"/>
+              <w:widowControl/>
               <w:shd w:val="clear" w:color="auto" w:fill="auto"/>
-              <w:spacing w:line="360" w:lineRule="auto"/>
+              <w:suppressAutoHyphens w:val="0"/>
+              <w:overflowPunct/>
+              <w:spacing w:after="0" w:line="240" w:lineRule="auto"/>
               <w:jc w:val="center"/>
-              <w:rPr>
-                <w:rFonts w:ascii="Arial" w:hAnsi="Arial" w:cs="Arial"/>
+              <w:textAlignment w:val="auto"/>
+              <w:rPr>
+                <w:rFonts w:ascii="Arial Narrow" w:eastAsia="Times New Roman" w:hAnsi="Arial Narrow" w:cs="Times New Roman"/>
+                <w:sz w:val="16"/>
+                <w:szCs w:val="16"/>
+                <w:shd w:val="clear" w:color="auto" w:fill="auto"/>
+                <w:lang w:val="es-ES" w:eastAsia="es-ES" w:bidi="ar-SA"/>
               </w:rPr>
             </w:pPr>
             <w:r>
               <w:rPr>
-                <w:rFonts w:ascii="Arial" w:hAnsi="Arial" w:cs="Arial"/>
+                <w:rFonts w:ascii="Arial Narrow" w:eastAsia="Times New Roman" w:hAnsi="Arial Narrow" w:cs="Times New Roman"/>
+                <w:sz w:val="16"/>
+                <w:szCs w:val="16"/>
+                <w:shd w:val="clear" w:color="auto" w:fill="auto"/>
+                <w:lang w:eastAsia="es-ES" w:bidi="ar-SA"/>
               </w:rPr>
               <w:t>1,25</w:t>
             </w:r>
@@ -14935,21 +15758,42 @@
         </w:tc>
         <w:tc>
           <w:tcPr>
-            <w:tcW w:w="1813" w:type="dxa"/>
+            <w:tcW w:w="1200" w:type="dxa"/>
+            <w:tcBorders>
+              <w:top w:val="nil"/>
+              <w:left w:val="nil"/>
+              <w:bottom w:val="single" w:sz="8" w:space="0" w:color="auto"/>
+              <w:right w:val="single" w:sz="8" w:space="0" w:color="auto"/>
+            </w:tcBorders>
+            <w:shd w:val="clear" w:color="auto" w:fill="auto"/>
+            <w:vAlign w:val="center"/>
+            <w:hideMark/>
           </w:tcPr>
           <w:p>
             <w:pPr>
-              <w:pStyle w:val="Sinespaciado"/>
+              <w:keepNext w:val="0"/>
+              <w:widowControl/>
               <w:shd w:val="clear" w:color="auto" w:fill="auto"/>
-              <w:spacing w:line="360" w:lineRule="auto"/>
+              <w:suppressAutoHyphens w:val="0"/>
+              <w:overflowPunct/>
+              <w:spacing w:after="0" w:line="240" w:lineRule="auto"/>
               <w:jc w:val="center"/>
-              <w:rPr>
-                <w:rFonts w:ascii="Arial" w:hAnsi="Arial" w:cs="Arial"/>
+              <w:textAlignment w:val="auto"/>
+              <w:rPr>
+                <w:rFonts w:ascii="Arial Narrow" w:eastAsia="Times New Roman" w:hAnsi="Arial Narrow" w:cs="Times New Roman"/>
+                <w:sz w:val="16"/>
+                <w:szCs w:val="16"/>
+                <w:shd w:val="clear" w:color="auto" w:fill="auto"/>
+                <w:lang w:val="es-ES" w:eastAsia="es-ES" w:bidi="ar-SA"/>
               </w:rPr>
             </w:pPr>
             <w:r>
               <w:rPr>
-                <w:rFonts w:ascii="Arial" w:hAnsi="Arial" w:cs="Arial"/>
+                <w:rFonts w:ascii="Arial Narrow" w:eastAsia="Times New Roman" w:hAnsi="Arial Narrow" w:cs="Times New Roman"/>
+                <w:sz w:val="16"/>
+                <w:szCs w:val="16"/>
+                <w:shd w:val="clear" w:color="auto" w:fill="auto"/>
+                <w:lang w:eastAsia="es-ES" w:bidi="ar-SA"/>
               </w:rPr>
               <w:t>0,41</w:t>
             </w:r>
@@ -14958,26 +15802,47 @@
       </w:tr>
       <w:tr>
         <w:trPr>
-          <w:trHeight w:val="406"/>
+          <w:trHeight w:val="315"/>
           <w:jc w:val="center"/>
         </w:trPr>
         <w:tc>
           <w:tcPr>
-            <w:tcW w:w="3624" w:type="dxa"/>
+            <w:tcW w:w="1200" w:type="dxa"/>
+            <w:tcBorders>
+              <w:top w:val="nil"/>
+              <w:left w:val="single" w:sz="8" w:space="0" w:color="auto"/>
+              <w:bottom w:val="single" w:sz="8" w:space="0" w:color="auto"/>
+              <w:right w:val="single" w:sz="8" w:space="0" w:color="auto"/>
+            </w:tcBorders>
+            <w:shd w:val="clear" w:color="auto" w:fill="auto"/>
+            <w:vAlign w:val="center"/>
+            <w:hideMark/>
           </w:tcPr>
           <w:p>
             <w:pPr>
-              <w:pStyle w:val="Sinespaciado"/>
+              <w:keepNext w:val="0"/>
+              <w:widowControl/>
               <w:shd w:val="clear" w:color="auto" w:fill="auto"/>
-              <w:spacing w:line="360" w:lineRule="auto"/>
+              <w:suppressAutoHyphens w:val="0"/>
+              <w:overflowPunct/>
+              <w:spacing w:after="0" w:line="240" w:lineRule="auto"/>
               <w:jc w:val="center"/>
-              <w:rPr>
-                <w:rFonts w:ascii="Arial" w:hAnsi="Arial" w:cs="Arial"/>
+              <w:textAlignment w:val="auto"/>
+              <w:rPr>
+                <w:rFonts w:ascii="Arial Narrow" w:eastAsia="Times New Roman" w:hAnsi="Arial Narrow" w:cs="Times New Roman"/>
+                <w:sz w:val="16"/>
+                <w:szCs w:val="16"/>
+                <w:shd w:val="clear" w:color="auto" w:fill="auto"/>
+                <w:lang w:val="es-ES" w:eastAsia="es-ES" w:bidi="ar-SA"/>
               </w:rPr>
             </w:pPr>
             <w:r>
               <w:rPr>
-                <w:rFonts w:ascii="Arial" w:hAnsi="Arial" w:cs="Arial"/>
+                <w:rFonts w:ascii="Arial Narrow" w:eastAsia="Times New Roman" w:hAnsi="Arial Narrow" w:cs="Times New Roman"/>
+                <w:sz w:val="16"/>
+                <w:szCs w:val="16"/>
+                <w:shd w:val="clear" w:color="auto" w:fill="auto"/>
+                <w:lang w:eastAsia="es-ES" w:bidi="ar-SA"/>
               </w:rPr>
               <w:t>Estado</w:t>
             </w:r>
@@ -14985,21 +15850,42 @@
         </w:tc>
         <w:tc>
           <w:tcPr>
-            <w:tcW w:w="1812" w:type="dxa"/>
+            <w:tcW w:w="1200" w:type="dxa"/>
+            <w:tcBorders>
+              <w:top w:val="nil"/>
+              <w:left w:val="nil"/>
+              <w:bottom w:val="single" w:sz="8" w:space="0" w:color="auto"/>
+              <w:right w:val="single" w:sz="8" w:space="0" w:color="auto"/>
+            </w:tcBorders>
+            <w:shd w:val="clear" w:color="auto" w:fill="auto"/>
+            <w:vAlign w:val="center"/>
+            <w:hideMark/>
           </w:tcPr>
           <w:p>
             <w:pPr>
-              <w:pStyle w:val="Sinespaciado"/>
+              <w:keepNext w:val="0"/>
+              <w:widowControl/>
               <w:shd w:val="clear" w:color="auto" w:fill="auto"/>
-              <w:spacing w:line="360" w:lineRule="auto"/>
+              <w:suppressAutoHyphens w:val="0"/>
+              <w:overflowPunct/>
+              <w:spacing w:after="0" w:line="240" w:lineRule="auto"/>
               <w:jc w:val="center"/>
-              <w:rPr>
-                <w:rFonts w:ascii="Arial" w:hAnsi="Arial" w:cs="Arial"/>
+              <w:textAlignment w:val="auto"/>
+              <w:rPr>
+                <w:rFonts w:ascii="Arial Narrow" w:eastAsia="Times New Roman" w:hAnsi="Arial Narrow" w:cs="Times New Roman"/>
+                <w:sz w:val="16"/>
+                <w:szCs w:val="16"/>
+                <w:shd w:val="clear" w:color="auto" w:fill="auto"/>
+                <w:lang w:val="es-ES" w:eastAsia="es-ES" w:bidi="ar-SA"/>
               </w:rPr>
             </w:pPr>
             <w:r>
               <w:rPr>
-                <w:rFonts w:ascii="Arial" w:hAnsi="Arial" w:cs="Arial"/>
+                <w:rFonts w:ascii="Arial Narrow" w:eastAsia="Times New Roman" w:hAnsi="Arial Narrow" w:cs="Times New Roman"/>
+                <w:sz w:val="16"/>
+                <w:szCs w:val="16"/>
+                <w:shd w:val="clear" w:color="auto" w:fill="auto"/>
+                <w:lang w:eastAsia="es-ES" w:bidi="ar-SA"/>
               </w:rPr>
               <w:t>3,125</w:t>
             </w:r>
@@ -15007,21 +15893,42 @@
         </w:tc>
         <w:tc>
           <w:tcPr>
-            <w:tcW w:w="1813" w:type="dxa"/>
+            <w:tcW w:w="1200" w:type="dxa"/>
+            <w:tcBorders>
+              <w:top w:val="nil"/>
+              <w:left w:val="nil"/>
+              <w:bottom w:val="single" w:sz="8" w:space="0" w:color="auto"/>
+              <w:right w:val="single" w:sz="8" w:space="0" w:color="auto"/>
+            </w:tcBorders>
+            <w:shd w:val="clear" w:color="auto" w:fill="auto"/>
+            <w:vAlign w:val="center"/>
+            <w:hideMark/>
           </w:tcPr>
           <w:p>
             <w:pPr>
-              <w:pStyle w:val="Sinespaciado"/>
+              <w:keepNext w:val="0"/>
+              <w:widowControl/>
               <w:shd w:val="clear" w:color="auto" w:fill="auto"/>
-              <w:spacing w:line="360" w:lineRule="auto"/>
+              <w:suppressAutoHyphens w:val="0"/>
+              <w:overflowPunct/>
+              <w:spacing w:after="0" w:line="240" w:lineRule="auto"/>
               <w:jc w:val="center"/>
-              <w:rPr>
-                <w:rFonts w:ascii="Arial" w:hAnsi="Arial" w:cs="Arial"/>
+              <w:textAlignment w:val="auto"/>
+              <w:rPr>
+                <w:rFonts w:ascii="Arial Narrow" w:eastAsia="Times New Roman" w:hAnsi="Arial Narrow" w:cs="Times New Roman"/>
+                <w:sz w:val="16"/>
+                <w:szCs w:val="16"/>
+                <w:shd w:val="clear" w:color="auto" w:fill="auto"/>
+                <w:lang w:val="es-ES" w:eastAsia="es-ES" w:bidi="ar-SA"/>
               </w:rPr>
             </w:pPr>
             <w:r>
               <w:rPr>
-                <w:rFonts w:ascii="Arial" w:hAnsi="Arial" w:cs="Arial"/>
+                <w:rFonts w:ascii="Arial Narrow" w:eastAsia="Times New Roman" w:hAnsi="Arial Narrow" w:cs="Times New Roman"/>
+                <w:sz w:val="16"/>
+                <w:szCs w:val="16"/>
+                <w:shd w:val="clear" w:color="auto" w:fill="auto"/>
+                <w:lang w:eastAsia="es-ES" w:bidi="ar-SA"/>
               </w:rPr>
               <w:t>1,04</w:t>
             </w:r>
@@ -15030,27 +15937,48 @@
       </w:tr>
       <w:tr>
         <w:trPr>
-          <w:trHeight w:val="423"/>
+          <w:trHeight w:val="315"/>
           <w:jc w:val="center"/>
         </w:trPr>
         <w:tc>
           <w:tcPr>
-            <w:tcW w:w="3624" w:type="dxa"/>
+            <w:tcW w:w="1200" w:type="dxa"/>
+            <w:tcBorders>
+              <w:top w:val="nil"/>
+              <w:left w:val="single" w:sz="8" w:space="0" w:color="auto"/>
+              <w:bottom w:val="single" w:sz="8" w:space="0" w:color="auto"/>
+              <w:right w:val="single" w:sz="8" w:space="0" w:color="auto"/>
+            </w:tcBorders>
+            <w:shd w:val="clear" w:color="auto" w:fill="auto"/>
+            <w:vAlign w:val="center"/>
+            <w:hideMark/>
           </w:tcPr>
           <w:p>
             <w:pPr>
-              <w:pStyle w:val="Sinespaciado"/>
+              <w:keepNext w:val="0"/>
+              <w:widowControl/>
               <w:shd w:val="clear" w:color="auto" w:fill="auto"/>
-              <w:spacing w:line="360" w:lineRule="auto"/>
+              <w:suppressAutoHyphens w:val="0"/>
+              <w:overflowPunct/>
+              <w:spacing w:after="0" w:line="240" w:lineRule="auto"/>
               <w:jc w:val="center"/>
-              <w:rPr>
-                <w:rFonts w:ascii="Arial" w:hAnsi="Arial" w:cs="Arial"/>
+              <w:textAlignment w:val="auto"/>
+              <w:rPr>
+                <w:rFonts w:ascii="Arial Narrow" w:eastAsia="Times New Roman" w:hAnsi="Arial Narrow" w:cs="Times New Roman"/>
+                <w:sz w:val="16"/>
+                <w:szCs w:val="16"/>
+                <w:shd w:val="clear" w:color="auto" w:fill="auto"/>
+                <w:lang w:val="es-ES" w:eastAsia="es-ES" w:bidi="ar-SA"/>
               </w:rPr>
             </w:pPr>
             <w:proofErr w:type="spellStart"/>
             <w:r>
               <w:rPr>
-                <w:rFonts w:ascii="Arial" w:hAnsi="Arial" w:cs="Arial"/>
+                <w:rFonts w:ascii="Arial Narrow" w:eastAsia="Times New Roman" w:hAnsi="Arial Narrow" w:cs="Times New Roman"/>
+                <w:sz w:val="16"/>
+                <w:szCs w:val="16"/>
+                <w:shd w:val="clear" w:color="auto" w:fill="auto"/>
+                <w:lang w:eastAsia="es-ES" w:bidi="ar-SA"/>
               </w:rPr>
               <w:t>TelemetriaTotal</w:t>
             </w:r>
@@ -15059,21 +15987,42 @@
         </w:tc>
         <w:tc>
           <w:tcPr>
-            <w:tcW w:w="1812" w:type="dxa"/>
+            <w:tcW w:w="1200" w:type="dxa"/>
+            <w:tcBorders>
+              <w:top w:val="nil"/>
+              <w:left w:val="nil"/>
+              <w:bottom w:val="single" w:sz="8" w:space="0" w:color="auto"/>
+              <w:right w:val="single" w:sz="8" w:space="0" w:color="auto"/>
+            </w:tcBorders>
+            <w:shd w:val="clear" w:color="auto" w:fill="auto"/>
+            <w:vAlign w:val="center"/>
+            <w:hideMark/>
           </w:tcPr>
           <w:p>
             <w:pPr>
-              <w:pStyle w:val="Sinespaciado"/>
+              <w:keepNext w:val="0"/>
+              <w:widowControl/>
               <w:shd w:val="clear" w:color="auto" w:fill="auto"/>
-              <w:spacing w:line="360" w:lineRule="auto"/>
+              <w:suppressAutoHyphens w:val="0"/>
+              <w:overflowPunct/>
+              <w:spacing w:after="0" w:line="240" w:lineRule="auto"/>
               <w:jc w:val="center"/>
-              <w:rPr>
-                <w:rFonts w:ascii="Arial" w:hAnsi="Arial" w:cs="Arial"/>
+              <w:textAlignment w:val="auto"/>
+              <w:rPr>
+                <w:rFonts w:ascii="Arial Narrow" w:eastAsia="Times New Roman" w:hAnsi="Arial Narrow" w:cs="Times New Roman"/>
+                <w:sz w:val="16"/>
+                <w:szCs w:val="16"/>
+                <w:shd w:val="clear" w:color="auto" w:fill="auto"/>
+                <w:lang w:val="es-ES" w:eastAsia="es-ES" w:bidi="ar-SA"/>
               </w:rPr>
             </w:pPr>
             <w:r>
               <w:rPr>
-                <w:rFonts w:ascii="Arial" w:hAnsi="Arial" w:cs="Arial"/>
+                <w:rFonts w:ascii="Arial Narrow" w:eastAsia="Times New Roman" w:hAnsi="Arial Narrow" w:cs="Times New Roman"/>
+                <w:sz w:val="16"/>
+                <w:szCs w:val="16"/>
+                <w:shd w:val="clear" w:color="auto" w:fill="auto"/>
+                <w:lang w:eastAsia="es-ES" w:bidi="ar-SA"/>
               </w:rPr>
               <w:t>8,75</w:t>
             </w:r>
@@ -15081,21 +16030,42 @@
         </w:tc>
         <w:tc>
           <w:tcPr>
-            <w:tcW w:w="1813" w:type="dxa"/>
+            <w:tcW w:w="1200" w:type="dxa"/>
+            <w:tcBorders>
+              <w:top w:val="nil"/>
+              <w:left w:val="nil"/>
+              <w:bottom w:val="single" w:sz="8" w:space="0" w:color="auto"/>
+              <w:right w:val="single" w:sz="8" w:space="0" w:color="auto"/>
+            </w:tcBorders>
+            <w:shd w:val="clear" w:color="auto" w:fill="auto"/>
+            <w:vAlign w:val="center"/>
+            <w:hideMark/>
           </w:tcPr>
           <w:p>
             <w:pPr>
-              <w:pStyle w:val="Sinespaciado"/>
+              <w:keepNext w:val="0"/>
+              <w:widowControl/>
               <w:shd w:val="clear" w:color="auto" w:fill="auto"/>
-              <w:spacing w:line="360" w:lineRule="auto"/>
+              <w:suppressAutoHyphens w:val="0"/>
+              <w:overflowPunct/>
+              <w:spacing w:after="0" w:line="240" w:lineRule="auto"/>
               <w:jc w:val="center"/>
-              <w:rPr>
-                <w:rFonts w:ascii="Arial" w:hAnsi="Arial" w:cs="Arial"/>
+              <w:textAlignment w:val="auto"/>
+              <w:rPr>
+                <w:rFonts w:ascii="Arial Narrow" w:eastAsia="Times New Roman" w:hAnsi="Arial Narrow" w:cs="Times New Roman"/>
+                <w:sz w:val="16"/>
+                <w:szCs w:val="16"/>
+                <w:shd w:val="clear" w:color="auto" w:fill="auto"/>
+                <w:lang w:val="es-ES" w:eastAsia="es-ES" w:bidi="ar-SA"/>
               </w:rPr>
             </w:pPr>
             <w:r>
               <w:rPr>
-                <w:rFonts w:ascii="Arial" w:hAnsi="Arial" w:cs="Arial"/>
+                <w:rFonts w:ascii="Arial Narrow" w:eastAsia="Times New Roman" w:hAnsi="Arial Narrow" w:cs="Times New Roman"/>
+                <w:sz w:val="16"/>
+                <w:szCs w:val="16"/>
+                <w:shd w:val="clear" w:color="auto" w:fill="auto"/>
+                <w:lang w:eastAsia="es-ES" w:bidi="ar-SA"/>
               </w:rPr>
               <w:t>2,91</w:t>
             </w:r>
@@ -15104,27 +16074,48 @@
       </w:tr>
       <w:tr>
         <w:trPr>
-          <w:trHeight w:val="423"/>
+          <w:trHeight w:val="315"/>
           <w:jc w:val="center"/>
         </w:trPr>
         <w:tc>
           <w:tcPr>
-            <w:tcW w:w="3624" w:type="dxa"/>
+            <w:tcW w:w="1200" w:type="dxa"/>
+            <w:tcBorders>
+              <w:top w:val="nil"/>
+              <w:left w:val="single" w:sz="8" w:space="0" w:color="auto"/>
+              <w:bottom w:val="single" w:sz="8" w:space="0" w:color="auto"/>
+              <w:right w:val="single" w:sz="8" w:space="0" w:color="auto"/>
+            </w:tcBorders>
+            <w:shd w:val="clear" w:color="auto" w:fill="auto"/>
+            <w:vAlign w:val="center"/>
+            <w:hideMark/>
           </w:tcPr>
           <w:p>
             <w:pPr>
-              <w:pStyle w:val="Sinespaciado"/>
+              <w:keepNext w:val="0"/>
+              <w:widowControl/>
               <w:shd w:val="clear" w:color="auto" w:fill="auto"/>
-              <w:spacing w:line="360" w:lineRule="auto"/>
+              <w:suppressAutoHyphens w:val="0"/>
+              <w:overflowPunct/>
+              <w:spacing w:after="0" w:line="240" w:lineRule="auto"/>
               <w:jc w:val="center"/>
-              <w:rPr>
-                <w:rFonts w:ascii="Arial" w:hAnsi="Arial" w:cs="Arial"/>
+              <w:textAlignment w:val="auto"/>
+              <w:rPr>
+                <w:rFonts w:ascii="Arial Narrow" w:eastAsia="Times New Roman" w:hAnsi="Arial Narrow" w:cs="Times New Roman"/>
+                <w:sz w:val="16"/>
+                <w:szCs w:val="16"/>
+                <w:shd w:val="clear" w:color="auto" w:fill="auto"/>
+                <w:lang w:val="es-ES" w:eastAsia="es-ES" w:bidi="ar-SA"/>
               </w:rPr>
             </w:pPr>
             <w:proofErr w:type="spellStart"/>
             <w:r>
               <w:rPr>
-                <w:rFonts w:ascii="Arial" w:hAnsi="Arial" w:cs="Arial"/>
+                <w:rFonts w:ascii="Arial Narrow" w:eastAsia="Times New Roman" w:hAnsi="Arial Narrow" w:cs="Times New Roman"/>
+                <w:sz w:val="16"/>
+                <w:szCs w:val="16"/>
+                <w:shd w:val="clear" w:color="auto" w:fill="auto"/>
+                <w:lang w:eastAsia="es-ES" w:bidi="ar-SA"/>
               </w:rPr>
               <w:t>Acknowledge</w:t>
             </w:r>
@@ -15133,21 +16124,42 @@
         </w:tc>
         <w:tc>
           <w:tcPr>
-            <w:tcW w:w="1812" w:type="dxa"/>
+            <w:tcW w:w="1200" w:type="dxa"/>
+            <w:tcBorders>
+              <w:top w:val="nil"/>
+              <w:left w:val="nil"/>
+              <w:bottom w:val="single" w:sz="8" w:space="0" w:color="auto"/>
+              <w:right w:val="single" w:sz="8" w:space="0" w:color="auto"/>
+            </w:tcBorders>
+            <w:shd w:val="clear" w:color="auto" w:fill="auto"/>
+            <w:vAlign w:val="center"/>
+            <w:hideMark/>
           </w:tcPr>
           <w:p>
             <w:pPr>
-              <w:pStyle w:val="Sinespaciado"/>
+              <w:keepNext w:val="0"/>
+              <w:widowControl/>
               <w:shd w:val="clear" w:color="auto" w:fill="auto"/>
-              <w:spacing w:line="360" w:lineRule="auto"/>
+              <w:suppressAutoHyphens w:val="0"/>
+              <w:overflowPunct/>
+              <w:spacing w:after="0" w:line="240" w:lineRule="auto"/>
               <w:jc w:val="center"/>
-              <w:rPr>
-                <w:rFonts w:ascii="Arial" w:hAnsi="Arial" w:cs="Arial"/>
+              <w:textAlignment w:val="auto"/>
+              <w:rPr>
+                <w:rFonts w:ascii="Arial Narrow" w:eastAsia="Times New Roman" w:hAnsi="Arial Narrow" w:cs="Times New Roman"/>
+                <w:sz w:val="16"/>
+                <w:szCs w:val="16"/>
+                <w:shd w:val="clear" w:color="auto" w:fill="auto"/>
+                <w:lang w:val="es-ES" w:eastAsia="es-ES" w:bidi="ar-SA"/>
               </w:rPr>
             </w:pPr>
             <w:r>
               <w:rPr>
-                <w:rFonts w:ascii="Arial" w:hAnsi="Arial" w:cs="Arial"/>
+                <w:rFonts w:ascii="Arial Narrow" w:eastAsia="Times New Roman" w:hAnsi="Arial Narrow" w:cs="Times New Roman"/>
+                <w:sz w:val="16"/>
+                <w:szCs w:val="16"/>
+                <w:shd w:val="clear" w:color="auto" w:fill="auto"/>
+                <w:lang w:eastAsia="es-ES" w:bidi="ar-SA"/>
               </w:rPr>
               <w:t>0,83</w:t>
             </w:r>
@@ -15155,21 +16167,42 @@
         </w:tc>
         <w:tc>
           <w:tcPr>
-            <w:tcW w:w="1813" w:type="dxa"/>
+            <w:tcW w:w="1200" w:type="dxa"/>
+            <w:tcBorders>
+              <w:top w:val="nil"/>
+              <w:left w:val="nil"/>
+              <w:bottom w:val="single" w:sz="8" w:space="0" w:color="auto"/>
+              <w:right w:val="single" w:sz="8" w:space="0" w:color="auto"/>
+            </w:tcBorders>
+            <w:shd w:val="clear" w:color="auto" w:fill="auto"/>
+            <w:vAlign w:val="center"/>
+            <w:hideMark/>
           </w:tcPr>
           <w:p>
             <w:pPr>
-              <w:pStyle w:val="Sinespaciado"/>
+              <w:keepNext w:val="0"/>
+              <w:widowControl/>
               <w:shd w:val="clear" w:color="auto" w:fill="auto"/>
-              <w:spacing w:line="360" w:lineRule="auto"/>
+              <w:suppressAutoHyphens w:val="0"/>
+              <w:overflowPunct/>
+              <w:spacing w:after="0" w:line="240" w:lineRule="auto"/>
               <w:jc w:val="center"/>
-              <w:rPr>
-                <w:rFonts w:ascii="Arial" w:hAnsi="Arial" w:cs="Arial"/>
+              <w:textAlignment w:val="auto"/>
+              <w:rPr>
+                <w:rFonts w:ascii="Arial Narrow" w:eastAsia="Times New Roman" w:hAnsi="Arial Narrow" w:cs="Times New Roman"/>
+                <w:sz w:val="16"/>
+                <w:szCs w:val="16"/>
+                <w:shd w:val="clear" w:color="auto" w:fill="auto"/>
+                <w:lang w:val="es-ES" w:eastAsia="es-ES" w:bidi="ar-SA"/>
               </w:rPr>
             </w:pPr>
             <w:r>
               <w:rPr>
-                <w:rFonts w:ascii="Arial" w:hAnsi="Arial" w:cs="Arial"/>
+                <w:rFonts w:ascii="Arial Narrow" w:eastAsia="Times New Roman" w:hAnsi="Arial Narrow" w:cs="Times New Roman"/>
+                <w:sz w:val="16"/>
+                <w:szCs w:val="16"/>
+                <w:shd w:val="clear" w:color="auto" w:fill="auto"/>
+                <w:lang w:eastAsia="es-ES" w:bidi="ar-SA"/>
               </w:rPr>
               <w:t>0,27</w:t>
             </w:r>
@@ -15354,10 +16387,10 @@
         <w:tblLook w:val="04A0"/>
       </w:tblPr>
       <w:tblGrid>
-        <w:gridCol w:w="956"/>
-        <w:gridCol w:w="993"/>
-        <w:gridCol w:w="993"/>
-        <w:gridCol w:w="993"/>
+        <w:gridCol w:w="936"/>
+        <w:gridCol w:w="954"/>
+        <w:gridCol w:w="954"/>
+        <w:gridCol w:w="954"/>
         <w:gridCol w:w="1480"/>
         <w:gridCol w:w="1311"/>
         <w:gridCol w:w="1311"/>
@@ -15377,7 +16410,7 @@
               <w:bottom w:val="single" w:sz="8" w:space="0" w:color="auto"/>
               <w:right w:val="single" w:sz="8" w:space="0" w:color="auto"/>
             </w:tcBorders>
-            <w:shd w:val="clear" w:color="auto" w:fill="auto"/>
+            <w:shd w:val="clear" w:color="auto" w:fill="00B050"/>
             <w:noWrap/>
             <w:vAlign w:val="center"/>
             <w:hideMark/>
@@ -15394,7 +16427,10 @@
               <w:textAlignment w:val="auto"/>
               <w:rPr>
                 <w:rFonts w:ascii="Calibri" w:eastAsia="Times New Roman" w:hAnsi="Calibri" w:cs="Times New Roman"/>
+                <w:b/>
                 <w:color w:val="000000"/>
+                <w:sz w:val="16"/>
+                <w:szCs w:val="16"/>
                 <w:shd w:val="clear" w:color="auto" w:fill="auto"/>
                 <w:lang w:val="es-ES" w:eastAsia="es-ES" w:bidi="ar-SA"/>
               </w:rPr>
@@ -15402,9 +16438,10 @@
             <w:r>
               <w:rPr>
                 <w:rFonts w:ascii="Calibri" w:eastAsia="Times New Roman" w:hAnsi="Calibri" w:cs="Times New Roman"/>
+                <w:b/>
                 <w:color w:val="000000"/>
-                <w:sz w:val="22"/>
-                <w:szCs w:val="22"/>
+                <w:sz w:val="16"/>
+                <w:szCs w:val="16"/>
                 <w:shd w:val="clear" w:color="auto" w:fill="auto"/>
                 <w:lang w:val="es-ES" w:eastAsia="es-ES" w:bidi="ar-SA"/>
               </w:rPr>
@@ -15413,9 +16450,10 @@
             <w:r>
               <w:rPr>
                 <w:rFonts w:ascii="Calibri" w:eastAsia="Times New Roman" w:hAnsi="Calibri" w:cs="Times New Roman"/>
+                <w:b/>
                 <w:color w:val="000000"/>
-                <w:sz w:val="22"/>
-                <w:szCs w:val="22"/>
+                <w:sz w:val="16"/>
+                <w:szCs w:val="16"/>
                 <w:shd w:val="clear" w:color="auto" w:fill="auto"/>
                 <w:lang w:val="es-ES" w:eastAsia="es-ES" w:bidi="ar-SA"/>
               </w:rPr>
@@ -15432,7 +16470,7 @@
               <w:bottom w:val="single" w:sz="8" w:space="0" w:color="auto"/>
               <w:right w:val="nil"/>
             </w:tcBorders>
-            <w:shd w:val="clear" w:color="auto" w:fill="auto"/>
+            <w:shd w:val="clear" w:color="auto" w:fill="00B050"/>
             <w:noWrap/>
             <w:vAlign w:val="center"/>
             <w:hideMark/>
@@ -15449,7 +16487,10 @@
               <w:textAlignment w:val="auto"/>
               <w:rPr>
                 <w:rFonts w:ascii="Calibri" w:eastAsia="Times New Roman" w:hAnsi="Calibri" w:cs="Times New Roman"/>
+                <w:b/>
                 <w:color w:val="000000"/>
+                <w:sz w:val="16"/>
+                <w:szCs w:val="16"/>
                 <w:shd w:val="clear" w:color="auto" w:fill="auto"/>
                 <w:lang w:val="es-ES" w:eastAsia="es-ES" w:bidi="ar-SA"/>
               </w:rPr>
@@ -15457,9 +16498,10 @@
             <w:r>
               <w:rPr>
                 <w:rFonts w:ascii="Calibri" w:eastAsia="Times New Roman" w:hAnsi="Calibri" w:cs="Times New Roman"/>
+                <w:b/>
                 <w:color w:val="000000"/>
-                <w:sz w:val="22"/>
-                <w:szCs w:val="22"/>
+                <w:sz w:val="16"/>
+                <w:szCs w:val="16"/>
                 <w:shd w:val="clear" w:color="auto" w:fill="auto"/>
                 <w:lang w:val="es-ES" w:eastAsia="es-ES" w:bidi="ar-SA"/>
               </w:rPr>
@@ -15468,9 +16510,10 @@
             <w:r>
               <w:rPr>
                 <w:rFonts w:ascii="Calibri" w:eastAsia="Times New Roman" w:hAnsi="Calibri" w:cs="Times New Roman"/>
+                <w:b/>
                 <w:color w:val="000000"/>
-                <w:sz w:val="22"/>
-                <w:szCs w:val="22"/>
+                <w:sz w:val="16"/>
+                <w:szCs w:val="16"/>
                 <w:shd w:val="clear" w:color="auto" w:fill="auto"/>
                 <w:lang w:val="es-ES" w:eastAsia="es-ES" w:bidi="ar-SA"/>
               </w:rPr>
@@ -15479,9 +16522,10 @@
             <w:r>
               <w:rPr>
                 <w:rFonts w:ascii="Calibri" w:eastAsia="Times New Roman" w:hAnsi="Calibri" w:cs="Times New Roman"/>
+                <w:b/>
                 <w:color w:val="000000"/>
-                <w:sz w:val="22"/>
-                <w:szCs w:val="22"/>
+                <w:sz w:val="16"/>
+                <w:szCs w:val="16"/>
                 <w:shd w:val="clear" w:color="auto" w:fill="auto"/>
                 <w:lang w:val="es-ES" w:eastAsia="es-ES" w:bidi="ar-SA"/>
               </w:rPr>
@@ -15490,9 +16534,10 @@
             <w:r>
               <w:rPr>
                 <w:rFonts w:ascii="Calibri" w:eastAsia="Times New Roman" w:hAnsi="Calibri" w:cs="Times New Roman"/>
+                <w:b/>
                 <w:color w:val="000000"/>
-                <w:sz w:val="22"/>
-                <w:szCs w:val="22"/>
+                <w:sz w:val="16"/>
+                <w:szCs w:val="16"/>
                 <w:shd w:val="clear" w:color="auto" w:fill="auto"/>
                 <w:lang w:val="es-ES" w:eastAsia="es-ES" w:bidi="ar-SA"/>
               </w:rPr>
@@ -15509,7 +16554,7 @@
               <w:bottom w:val="single" w:sz="8" w:space="0" w:color="auto"/>
               <w:right w:val="single" w:sz="8" w:space="0" w:color="auto"/>
             </w:tcBorders>
-            <w:shd w:val="clear" w:color="auto" w:fill="auto"/>
+            <w:shd w:val="clear" w:color="auto" w:fill="00B050"/>
             <w:noWrap/>
             <w:vAlign w:val="center"/>
             <w:hideMark/>
@@ -15526,7 +16571,10 @@
               <w:textAlignment w:val="auto"/>
               <w:rPr>
                 <w:rFonts w:ascii="Calibri" w:eastAsia="Times New Roman" w:hAnsi="Calibri" w:cs="Times New Roman"/>
+                <w:b/>
                 <w:color w:val="000000"/>
+                <w:sz w:val="16"/>
+                <w:szCs w:val="16"/>
                 <w:shd w:val="clear" w:color="auto" w:fill="auto"/>
                 <w:lang w:val="es-ES" w:eastAsia="es-ES" w:bidi="ar-SA"/>
               </w:rPr>
@@ -15534,9 +16582,10 @@
             <w:r>
               <w:rPr>
                 <w:rFonts w:ascii="Calibri" w:eastAsia="Times New Roman" w:hAnsi="Calibri" w:cs="Times New Roman"/>
+                <w:b/>
                 <w:color w:val="000000"/>
-                <w:sz w:val="22"/>
-                <w:szCs w:val="22"/>
+                <w:sz w:val="16"/>
+                <w:szCs w:val="16"/>
                 <w:shd w:val="clear" w:color="auto" w:fill="auto"/>
                 <w:lang w:val="es-ES" w:eastAsia="es-ES" w:bidi="ar-SA"/>
               </w:rPr>
@@ -15545,9 +16594,10 @@
             <w:r>
               <w:rPr>
                 <w:rFonts w:ascii="Calibri" w:eastAsia="Times New Roman" w:hAnsi="Calibri" w:cs="Times New Roman"/>
+                <w:b/>
                 <w:color w:val="000000"/>
-                <w:sz w:val="22"/>
-                <w:szCs w:val="22"/>
+                <w:sz w:val="16"/>
+                <w:szCs w:val="16"/>
                 <w:shd w:val="clear" w:color="auto" w:fill="auto"/>
                 <w:lang w:val="es-ES" w:eastAsia="es-ES" w:bidi="ar-SA"/>
               </w:rPr>
@@ -15556,9 +16606,10 @@
             <w:r>
               <w:rPr>
                 <w:rFonts w:ascii="Calibri" w:eastAsia="Times New Roman" w:hAnsi="Calibri" w:cs="Times New Roman"/>
+                <w:b/>
                 <w:color w:val="000000"/>
-                <w:sz w:val="22"/>
-                <w:szCs w:val="22"/>
+                <w:sz w:val="16"/>
+                <w:szCs w:val="16"/>
                 <w:shd w:val="clear" w:color="auto" w:fill="auto"/>
                 <w:lang w:val="es-ES" w:eastAsia="es-ES" w:bidi="ar-SA"/>
               </w:rPr>
@@ -15567,9 +16618,10 @@
             <w:r>
               <w:rPr>
                 <w:rFonts w:ascii="Calibri" w:eastAsia="Times New Roman" w:hAnsi="Calibri" w:cs="Times New Roman"/>
+                <w:b/>
                 <w:color w:val="000000"/>
-                <w:sz w:val="22"/>
-                <w:szCs w:val="22"/>
+                <w:sz w:val="16"/>
+                <w:szCs w:val="16"/>
                 <w:shd w:val="clear" w:color="auto" w:fill="auto"/>
                 <w:lang w:val="es-ES" w:eastAsia="es-ES" w:bidi="ar-SA"/>
               </w:rPr>
@@ -15586,7 +16638,7 @@
               <w:bottom w:val="single" w:sz="8" w:space="0" w:color="auto"/>
               <w:right w:val="single" w:sz="8" w:space="0" w:color="auto"/>
             </w:tcBorders>
-            <w:shd w:val="clear" w:color="auto" w:fill="auto"/>
+            <w:shd w:val="clear" w:color="auto" w:fill="00B050"/>
             <w:noWrap/>
             <w:vAlign w:val="center"/>
             <w:hideMark/>
@@ -15603,7 +16655,10 @@
               <w:textAlignment w:val="auto"/>
               <w:rPr>
                 <w:rFonts w:ascii="Calibri" w:eastAsia="Times New Roman" w:hAnsi="Calibri" w:cs="Times New Roman"/>
+                <w:b/>
                 <w:color w:val="000000"/>
+                <w:sz w:val="16"/>
+                <w:szCs w:val="16"/>
                 <w:shd w:val="clear" w:color="auto" w:fill="auto"/>
                 <w:lang w:val="es-ES" w:eastAsia="es-ES" w:bidi="ar-SA"/>
               </w:rPr>
@@ -15611,9 +16666,10 @@
             <w:r>
               <w:rPr>
                 <w:rFonts w:ascii="Calibri" w:eastAsia="Times New Roman" w:hAnsi="Calibri" w:cs="Times New Roman"/>
+                <w:b/>
                 <w:color w:val="000000"/>
-                <w:sz w:val="22"/>
-                <w:szCs w:val="22"/>
+                <w:sz w:val="16"/>
+                <w:szCs w:val="16"/>
                 <w:shd w:val="clear" w:color="auto" w:fill="auto"/>
                 <w:lang w:val="es-ES" w:eastAsia="es-ES" w:bidi="ar-SA"/>
               </w:rPr>
@@ -15622,9 +16678,10 @@
             <w:r>
               <w:rPr>
                 <w:rFonts w:ascii="Calibri" w:eastAsia="Times New Roman" w:hAnsi="Calibri" w:cs="Times New Roman"/>
+                <w:b/>
                 <w:color w:val="000000"/>
-                <w:sz w:val="22"/>
-                <w:szCs w:val="22"/>
+                <w:sz w:val="16"/>
+                <w:szCs w:val="16"/>
                 <w:shd w:val="clear" w:color="auto" w:fill="auto"/>
                 <w:lang w:val="es-ES" w:eastAsia="es-ES" w:bidi="ar-SA"/>
               </w:rPr>
@@ -15633,9 +16690,10 @@
             <w:r>
               <w:rPr>
                 <w:rFonts w:ascii="Calibri" w:eastAsia="Times New Roman" w:hAnsi="Calibri" w:cs="Times New Roman"/>
+                <w:b/>
                 <w:color w:val="000000"/>
-                <w:sz w:val="22"/>
-                <w:szCs w:val="22"/>
+                <w:sz w:val="16"/>
+                <w:szCs w:val="16"/>
                 <w:shd w:val="clear" w:color="auto" w:fill="auto"/>
                 <w:lang w:val="es-ES" w:eastAsia="es-ES" w:bidi="ar-SA"/>
               </w:rPr>
@@ -15644,9 +16702,10 @@
             <w:r>
               <w:rPr>
                 <w:rFonts w:ascii="Calibri" w:eastAsia="Times New Roman" w:hAnsi="Calibri" w:cs="Times New Roman"/>
+                <w:b/>
                 <w:color w:val="000000"/>
-                <w:sz w:val="22"/>
-                <w:szCs w:val="22"/>
+                <w:sz w:val="16"/>
+                <w:szCs w:val="16"/>
                 <w:shd w:val="clear" w:color="auto" w:fill="auto"/>
                 <w:lang w:val="es-ES" w:eastAsia="es-ES" w:bidi="ar-SA"/>
               </w:rPr>
@@ -15664,7 +16723,7 @@
               <w:bottom w:val="single" w:sz="8" w:space="0" w:color="auto"/>
               <w:right w:val="nil"/>
             </w:tcBorders>
-            <w:shd w:val="clear" w:color="auto" w:fill="auto"/>
+            <w:shd w:val="clear" w:color="auto" w:fill="00B050"/>
             <w:noWrap/>
             <w:vAlign w:val="center"/>
             <w:hideMark/>
@@ -15681,7 +16740,10 @@
               <w:textAlignment w:val="auto"/>
               <w:rPr>
                 <w:rFonts w:ascii="Calibri" w:eastAsia="Times New Roman" w:hAnsi="Calibri" w:cs="Times New Roman"/>
+                <w:b/>
                 <w:color w:val="000000"/>
+                <w:sz w:val="16"/>
+                <w:szCs w:val="16"/>
                 <w:shd w:val="clear" w:color="auto" w:fill="auto"/>
                 <w:lang w:val="es-ES" w:eastAsia="es-ES" w:bidi="ar-SA"/>
               </w:rPr>
@@ -15689,9 +16751,10 @@
             <w:r>
               <w:rPr>
                 <w:rFonts w:ascii="Calibri" w:eastAsia="Times New Roman" w:hAnsi="Calibri" w:cs="Times New Roman"/>
+                <w:b/>
                 <w:color w:val="000000"/>
-                <w:sz w:val="22"/>
-                <w:szCs w:val="22"/>
+                <w:sz w:val="16"/>
+                <w:szCs w:val="16"/>
                 <w:shd w:val="clear" w:color="auto" w:fill="auto"/>
                 <w:lang w:val="es-ES" w:eastAsia="es-ES" w:bidi="ar-SA"/>
               </w:rPr>
@@ -15700,9 +16763,10 @@
             <w:r>
               <w:rPr>
                 <w:rFonts w:ascii="Calibri" w:eastAsia="Times New Roman" w:hAnsi="Calibri" w:cs="Times New Roman"/>
+                <w:b/>
                 <w:color w:val="000000"/>
-                <w:sz w:val="22"/>
-                <w:szCs w:val="22"/>
+                <w:sz w:val="16"/>
+                <w:szCs w:val="16"/>
                 <w:shd w:val="clear" w:color="auto" w:fill="auto"/>
                 <w:lang w:val="es-ES" w:eastAsia="es-ES" w:bidi="ar-SA"/>
               </w:rPr>
@@ -15711,9 +16775,10 @@
             <w:r>
               <w:rPr>
                 <w:rFonts w:ascii="Calibri" w:eastAsia="Times New Roman" w:hAnsi="Calibri" w:cs="Times New Roman"/>
+                <w:b/>
                 <w:color w:val="000000"/>
-                <w:sz w:val="22"/>
-                <w:szCs w:val="22"/>
+                <w:sz w:val="16"/>
+                <w:szCs w:val="16"/>
                 <w:shd w:val="clear" w:color="auto" w:fill="auto"/>
                 <w:lang w:val="es-ES" w:eastAsia="es-ES" w:bidi="ar-SA"/>
               </w:rPr>
@@ -15722,9 +16787,10 @@
             <w:r>
               <w:rPr>
                 <w:rFonts w:ascii="Calibri" w:eastAsia="Times New Roman" w:hAnsi="Calibri" w:cs="Times New Roman"/>
+                <w:b/>
                 <w:color w:val="000000"/>
-                <w:sz w:val="22"/>
-                <w:szCs w:val="22"/>
+                <w:sz w:val="16"/>
+                <w:szCs w:val="16"/>
                 <w:shd w:val="clear" w:color="auto" w:fill="auto"/>
                 <w:lang w:val="es-ES" w:eastAsia="es-ES" w:bidi="ar-SA"/>
               </w:rPr>
@@ -15742,7 +16808,7 @@
               <w:bottom w:val="single" w:sz="8" w:space="0" w:color="auto"/>
               <w:right w:val="single" w:sz="8" w:space="0" w:color="auto"/>
             </w:tcBorders>
-            <w:shd w:val="clear" w:color="auto" w:fill="auto"/>
+            <w:shd w:val="clear" w:color="auto" w:fill="00B050"/>
             <w:noWrap/>
             <w:vAlign w:val="center"/>
             <w:hideMark/>
@@ -15759,7 +16825,10 @@
               <w:textAlignment w:val="auto"/>
               <w:rPr>
                 <w:rFonts w:ascii="Calibri" w:eastAsia="Times New Roman" w:hAnsi="Calibri" w:cs="Times New Roman"/>
+                <w:b/>
                 <w:color w:val="000000"/>
+                <w:sz w:val="16"/>
+                <w:szCs w:val="16"/>
                 <w:shd w:val="clear" w:color="auto" w:fill="auto"/>
                 <w:lang w:val="es-ES" w:eastAsia="es-ES" w:bidi="ar-SA"/>
               </w:rPr>
@@ -15767,9 +16836,10 @@
             <w:r>
               <w:rPr>
                 <w:rFonts w:ascii="Calibri" w:eastAsia="Times New Roman" w:hAnsi="Calibri" w:cs="Times New Roman"/>
+                <w:b/>
                 <w:color w:val="000000"/>
-                <w:sz w:val="22"/>
-                <w:szCs w:val="22"/>
+                <w:sz w:val="16"/>
+                <w:szCs w:val="16"/>
                 <w:shd w:val="clear" w:color="auto" w:fill="auto"/>
                 <w:lang w:val="es-ES" w:eastAsia="es-ES" w:bidi="ar-SA"/>
               </w:rPr>
@@ -15778,9 +16848,10 @@
             <w:r>
               <w:rPr>
                 <w:rFonts w:ascii="Calibri" w:eastAsia="Times New Roman" w:hAnsi="Calibri" w:cs="Times New Roman"/>
+                <w:b/>
                 <w:color w:val="000000"/>
-                <w:sz w:val="22"/>
-                <w:szCs w:val="22"/>
+                <w:sz w:val="16"/>
+                <w:szCs w:val="16"/>
                 <w:shd w:val="clear" w:color="auto" w:fill="auto"/>
                 <w:lang w:val="es-ES" w:eastAsia="es-ES" w:bidi="ar-SA"/>
               </w:rPr>
@@ -15789,9 +16860,10 @@
             <w:r>
               <w:rPr>
                 <w:rFonts w:ascii="Calibri" w:eastAsia="Times New Roman" w:hAnsi="Calibri" w:cs="Times New Roman"/>
+                <w:b/>
                 <w:color w:val="000000"/>
-                <w:sz w:val="22"/>
-                <w:szCs w:val="22"/>
+                <w:sz w:val="16"/>
+                <w:szCs w:val="16"/>
                 <w:shd w:val="clear" w:color="auto" w:fill="auto"/>
                 <w:lang w:val="es-ES" w:eastAsia="es-ES" w:bidi="ar-SA"/>
               </w:rPr>
@@ -15800,9 +16872,10 @@
             <w:r>
               <w:rPr>
                 <w:rFonts w:ascii="Calibri" w:eastAsia="Times New Roman" w:hAnsi="Calibri" w:cs="Times New Roman"/>
+                <w:b/>
                 <w:color w:val="000000"/>
-                <w:sz w:val="22"/>
-                <w:szCs w:val="22"/>
+                <w:sz w:val="16"/>
+                <w:szCs w:val="16"/>
                 <w:shd w:val="clear" w:color="auto" w:fill="auto"/>
                 <w:lang w:val="es-ES" w:eastAsia="es-ES" w:bidi="ar-SA"/>
               </w:rPr>
@@ -15820,7 +16893,7 @@
               <w:bottom w:val="nil"/>
               <w:right w:val="single" w:sz="8" w:space="0" w:color="auto"/>
             </w:tcBorders>
-            <w:shd w:val="clear" w:color="auto" w:fill="auto"/>
+            <w:shd w:val="clear" w:color="auto" w:fill="00B050"/>
             <w:noWrap/>
             <w:vAlign w:val="center"/>
             <w:hideMark/>
@@ -15837,7 +16910,10 @@
               <w:textAlignment w:val="auto"/>
               <w:rPr>
                 <w:rFonts w:ascii="Calibri" w:eastAsia="Times New Roman" w:hAnsi="Calibri" w:cs="Times New Roman"/>
+                <w:b/>
                 <w:color w:val="000000"/>
+                <w:sz w:val="16"/>
+                <w:szCs w:val="16"/>
                 <w:shd w:val="clear" w:color="auto" w:fill="auto"/>
                 <w:lang w:val="es-ES" w:eastAsia="es-ES" w:bidi="ar-SA"/>
               </w:rPr>
@@ -15845,9 +16921,10 @@
             <w:r>
               <w:rPr>
                 <w:rFonts w:ascii="Calibri" w:eastAsia="Times New Roman" w:hAnsi="Calibri" w:cs="Times New Roman"/>
+                <w:b/>
                 <w:color w:val="000000"/>
-                <w:sz w:val="22"/>
-                <w:szCs w:val="22"/>
+                <w:sz w:val="16"/>
+                <w:szCs w:val="16"/>
                 <w:shd w:val="clear" w:color="auto" w:fill="auto"/>
                 <w:lang w:val="es-ES" w:eastAsia="es-ES" w:bidi="ar-SA"/>
               </w:rPr>
@@ -15856,9 +16933,10 @@
             <w:r>
               <w:rPr>
                 <w:rFonts w:ascii="Calibri" w:eastAsia="Times New Roman" w:hAnsi="Calibri" w:cs="Times New Roman"/>
+                <w:b/>
                 <w:color w:val="000000"/>
-                <w:sz w:val="22"/>
-                <w:szCs w:val="22"/>
+                <w:sz w:val="16"/>
+                <w:szCs w:val="16"/>
                 <w:shd w:val="clear" w:color="auto" w:fill="auto"/>
                 <w:lang w:val="es-ES" w:eastAsia="es-ES" w:bidi="ar-SA"/>
               </w:rPr>
@@ -15898,6 +16976,8 @@
               <w:rPr>
                 <w:rFonts w:ascii="Calibri" w:eastAsia="Times New Roman" w:hAnsi="Calibri" w:cs="Times New Roman"/>
                 <w:color w:val="000000"/>
+                <w:sz w:val="16"/>
+                <w:szCs w:val="16"/>
                 <w:shd w:val="clear" w:color="auto" w:fill="auto"/>
                 <w:lang w:val="es-ES" w:eastAsia="es-ES" w:bidi="ar-SA"/>
               </w:rPr>
@@ -15908,12 +16988,12 @@
           <w:tcPr>
             <w:tcW w:w="954" w:type="dxa"/>
             <w:tcBorders>
-              <w:top w:val="nil"/>
+              <w:top w:val="single" w:sz="8" w:space="0" w:color="auto"/>
               <w:left w:val="nil"/>
               <w:bottom w:val="single" w:sz="8" w:space="0" w:color="auto"/>
               <w:right w:val="nil"/>
             </w:tcBorders>
-            <w:shd w:val="clear" w:color="auto" w:fill="auto"/>
+            <w:shd w:val="clear" w:color="auto" w:fill="00B050"/>
             <w:noWrap/>
             <w:vAlign w:val="center"/>
             <w:hideMark/>
@@ -15930,7 +17010,10 @@
               <w:textAlignment w:val="auto"/>
               <w:rPr>
                 <w:rFonts w:ascii="Calibri" w:eastAsia="Times New Roman" w:hAnsi="Calibri" w:cs="Times New Roman"/>
+                <w:b/>
                 <w:color w:val="000000"/>
+                <w:sz w:val="16"/>
+                <w:szCs w:val="16"/>
                 <w:shd w:val="clear" w:color="auto" w:fill="auto"/>
                 <w:lang w:val="es-ES" w:eastAsia="es-ES" w:bidi="ar-SA"/>
               </w:rPr>
@@ -15938,9 +17021,10 @@
             <w:r>
               <w:rPr>
                 <w:rFonts w:ascii="Calibri" w:eastAsia="Times New Roman" w:hAnsi="Calibri" w:cs="Times New Roman"/>
+                <w:b/>
                 <w:color w:val="000000"/>
-                <w:sz w:val="22"/>
-                <w:szCs w:val="22"/>
+                <w:sz w:val="16"/>
+                <w:szCs w:val="16"/>
                 <w:shd w:val="clear" w:color="auto" w:fill="auto"/>
                 <w:lang w:val="es-ES" w:eastAsia="es-ES" w:bidi="ar-SA"/>
               </w:rPr>
@@ -15949,9 +17033,10 @@
             <w:r>
               <w:rPr>
                 <w:rFonts w:ascii="Calibri" w:eastAsia="Times New Roman" w:hAnsi="Calibri" w:cs="Times New Roman"/>
+                <w:b/>
                 <w:color w:val="000000"/>
-                <w:sz w:val="22"/>
-                <w:szCs w:val="22"/>
+                <w:sz w:val="16"/>
+                <w:szCs w:val="16"/>
                 <w:shd w:val="clear" w:color="auto" w:fill="auto"/>
                 <w:lang w:val="es-ES" w:eastAsia="es-ES" w:bidi="ar-SA"/>
               </w:rPr>
@@ -15963,12 +17048,12 @@
           <w:tcPr>
             <w:tcW w:w="954" w:type="dxa"/>
             <w:tcBorders>
-              <w:top w:val="nil"/>
+              <w:top w:val="single" w:sz="8" w:space="0" w:color="auto"/>
               <w:left w:val="single" w:sz="8" w:space="0" w:color="auto"/>
               <w:bottom w:val="single" w:sz="8" w:space="0" w:color="auto"/>
               <w:right w:val="single" w:sz="8" w:space="0" w:color="auto"/>
             </w:tcBorders>
-            <w:shd w:val="clear" w:color="auto" w:fill="auto"/>
+            <w:shd w:val="clear" w:color="auto" w:fill="00B050"/>
             <w:noWrap/>
             <w:vAlign w:val="center"/>
             <w:hideMark/>
@@ -15985,7 +17070,10 @@
               <w:textAlignment w:val="auto"/>
               <w:rPr>
                 <w:rFonts w:ascii="Calibri" w:eastAsia="Times New Roman" w:hAnsi="Calibri" w:cs="Times New Roman"/>
+                <w:b/>
                 <w:color w:val="000000"/>
+                <w:sz w:val="16"/>
+                <w:szCs w:val="16"/>
                 <w:shd w:val="clear" w:color="auto" w:fill="auto"/>
                 <w:lang w:val="es-ES" w:eastAsia="es-ES" w:bidi="ar-SA"/>
               </w:rPr>
@@ -15993,24 +17081,14 @@
             <w:r>
               <w:rPr>
                 <w:rFonts w:ascii="Calibri" w:eastAsia="Times New Roman" w:hAnsi="Calibri" w:cs="Times New Roman"/>
+                <w:b/>
                 <w:color w:val="000000"/>
-                <w:sz w:val="22"/>
-                <w:szCs w:val="22"/>
-                <w:shd w:val="clear" w:color="auto" w:fill="auto"/>
-                <w:lang w:val="es-ES" w:eastAsia="es-ES" w:bidi="ar-SA"/>
-              </w:rPr>
-              <w:t>Mensajes r</w:t>
-            </w:r>
-            <w:r>
-              <w:rPr>
-                <w:rFonts w:ascii="Calibri" w:eastAsia="Times New Roman" w:hAnsi="Calibri" w:cs="Times New Roman"/>
-                <w:color w:val="000000"/>
-                <w:sz w:val="22"/>
-                <w:szCs w:val="22"/>
-                <w:shd w:val="clear" w:color="auto" w:fill="auto"/>
-                <w:lang w:val="es-ES" w:eastAsia="es-ES" w:bidi="ar-SA"/>
-              </w:rPr>
-              <w:t>ecibidos</w:t>
+                <w:sz w:val="16"/>
+                <w:szCs w:val="16"/>
+                <w:shd w:val="clear" w:color="auto" w:fill="auto"/>
+                <w:lang w:val="es-ES" w:eastAsia="es-ES" w:bidi="ar-SA"/>
+              </w:rPr>
+              <w:t>Mensajes recibidos</w:t>
             </w:r>
           </w:p>
         </w:tc>
@@ -16018,12 +17096,12 @@
           <w:tcPr>
             <w:tcW w:w="954" w:type="dxa"/>
             <w:tcBorders>
-              <w:top w:val="nil"/>
+              <w:top w:val="single" w:sz="8" w:space="0" w:color="auto"/>
               <w:left w:val="nil"/>
               <w:bottom w:val="single" w:sz="8" w:space="0" w:color="auto"/>
               <w:right w:val="single" w:sz="8" w:space="0" w:color="auto"/>
             </w:tcBorders>
-            <w:shd w:val="clear" w:color="auto" w:fill="auto"/>
+            <w:shd w:val="clear" w:color="auto" w:fill="00B050"/>
             <w:noWrap/>
             <w:vAlign w:val="center"/>
             <w:hideMark/>
@@ -16040,7 +17118,10 @@
               <w:textAlignment w:val="auto"/>
               <w:rPr>
                 <w:rFonts w:ascii="Calibri" w:eastAsia="Times New Roman" w:hAnsi="Calibri" w:cs="Times New Roman"/>
+                <w:b/>
                 <w:color w:val="000000"/>
+                <w:sz w:val="16"/>
+                <w:szCs w:val="16"/>
                 <w:shd w:val="clear" w:color="auto" w:fill="auto"/>
                 <w:lang w:val="es-ES" w:eastAsia="es-ES" w:bidi="ar-SA"/>
               </w:rPr>
@@ -16048,24 +17129,14 @@
             <w:r>
               <w:rPr>
                 <w:rFonts w:ascii="Calibri" w:eastAsia="Times New Roman" w:hAnsi="Calibri" w:cs="Times New Roman"/>
+                <w:b/>
                 <w:color w:val="000000"/>
-                <w:sz w:val="22"/>
-                <w:szCs w:val="22"/>
-                <w:shd w:val="clear" w:color="auto" w:fill="auto"/>
-                <w:lang w:val="es-ES" w:eastAsia="es-ES" w:bidi="ar-SA"/>
-              </w:rPr>
-              <w:t>Mensajes r</w:t>
-            </w:r>
-            <w:r>
-              <w:rPr>
-                <w:rFonts w:ascii="Calibri" w:eastAsia="Times New Roman" w:hAnsi="Calibri" w:cs="Times New Roman"/>
-                <w:color w:val="000000"/>
-                <w:sz w:val="22"/>
-                <w:szCs w:val="22"/>
-                <w:shd w:val="clear" w:color="auto" w:fill="auto"/>
-                <w:lang w:val="es-ES" w:eastAsia="es-ES" w:bidi="ar-SA"/>
-              </w:rPr>
-              <w:t>ecibidos</w:t>
+                <w:sz w:val="16"/>
+                <w:szCs w:val="16"/>
+                <w:shd w:val="clear" w:color="auto" w:fill="auto"/>
+                <w:lang w:val="es-ES" w:eastAsia="es-ES" w:bidi="ar-SA"/>
+              </w:rPr>
+              <w:t>Mensajes recibidos</w:t>
             </w:r>
           </w:p>
         </w:tc>
@@ -16095,6 +17166,8 @@
               <w:rPr>
                 <w:rFonts w:ascii="Calibri" w:eastAsia="Times New Roman" w:hAnsi="Calibri" w:cs="Times New Roman"/>
                 <w:color w:val="000000"/>
+                <w:sz w:val="16"/>
+                <w:szCs w:val="16"/>
                 <w:shd w:val="clear" w:color="auto" w:fill="auto"/>
                 <w:lang w:val="es-ES" w:eastAsia="es-ES" w:bidi="ar-SA"/>
               </w:rPr>
@@ -16127,6 +17200,8 @@
               <w:rPr>
                 <w:rFonts w:ascii="Calibri" w:eastAsia="Times New Roman" w:hAnsi="Calibri" w:cs="Times New Roman"/>
                 <w:color w:val="000000"/>
+                <w:sz w:val="16"/>
+                <w:szCs w:val="16"/>
                 <w:shd w:val="clear" w:color="auto" w:fill="auto"/>
                 <w:lang w:val="es-ES" w:eastAsia="es-ES" w:bidi="ar-SA"/>
               </w:rPr>
@@ -16159,6 +17234,8 @@
               <w:rPr>
                 <w:rFonts w:ascii="Calibri" w:eastAsia="Times New Roman" w:hAnsi="Calibri" w:cs="Times New Roman"/>
                 <w:color w:val="000000"/>
+                <w:sz w:val="16"/>
+                <w:szCs w:val="16"/>
                 <w:shd w:val="clear" w:color="auto" w:fill="auto"/>
                 <w:lang w:val="es-ES" w:eastAsia="es-ES" w:bidi="ar-SA"/>
               </w:rPr>
@@ -16198,6 +17275,8 @@
               <w:rPr>
                 <w:rFonts w:ascii="Calibri" w:eastAsia="Times New Roman" w:hAnsi="Calibri" w:cs="Times New Roman"/>
                 <w:color w:val="000000"/>
+                <w:sz w:val="16"/>
+                <w:szCs w:val="16"/>
                 <w:shd w:val="clear" w:color="auto" w:fill="auto"/>
                 <w:lang w:val="es-ES" w:eastAsia="es-ES" w:bidi="ar-SA"/>
               </w:rPr>
@@ -16206,8 +17285,8 @@
               <w:rPr>
                 <w:rFonts w:ascii="Calibri" w:eastAsia="Times New Roman" w:hAnsi="Calibri" w:cs="Times New Roman"/>
                 <w:color w:val="000000"/>
-                <w:sz w:val="22"/>
-                <w:szCs w:val="22"/>
+                <w:sz w:val="16"/>
+                <w:szCs w:val="16"/>
                 <w:shd w:val="clear" w:color="auto" w:fill="auto"/>
                 <w:lang w:val="es-ES" w:eastAsia="es-ES" w:bidi="ar-SA"/>
               </w:rPr>
@@ -16242,6 +17321,8 @@
               <w:rPr>
                 <w:rFonts w:ascii="Calibri" w:eastAsia="Times New Roman" w:hAnsi="Calibri" w:cs="Times New Roman"/>
                 <w:color w:val="000000"/>
+                <w:sz w:val="16"/>
+                <w:szCs w:val="16"/>
                 <w:shd w:val="clear" w:color="auto" w:fill="auto"/>
                 <w:lang w:val="es-ES" w:eastAsia="es-ES" w:bidi="ar-SA"/>
               </w:rPr>
@@ -16250,8 +17331,8 @@
               <w:rPr>
                 <w:rFonts w:ascii="Calibri" w:eastAsia="Times New Roman" w:hAnsi="Calibri" w:cs="Times New Roman"/>
                 <w:color w:val="000000"/>
-                <w:sz w:val="22"/>
-                <w:szCs w:val="22"/>
+                <w:sz w:val="16"/>
+                <w:szCs w:val="16"/>
                 <w:shd w:val="clear" w:color="auto" w:fill="auto"/>
                 <w:lang w:val="es-ES" w:eastAsia="es-ES" w:bidi="ar-SA"/>
               </w:rPr>
@@ -16286,6 +17367,8 @@
               <w:rPr>
                 <w:rFonts w:ascii="Calibri" w:eastAsia="Times New Roman" w:hAnsi="Calibri" w:cs="Times New Roman"/>
                 <w:color w:val="000000"/>
+                <w:sz w:val="16"/>
+                <w:szCs w:val="16"/>
                 <w:shd w:val="clear" w:color="auto" w:fill="auto"/>
                 <w:lang w:val="es-ES" w:eastAsia="es-ES" w:bidi="ar-SA"/>
               </w:rPr>
@@ -16294,8 +17377,8 @@
               <w:rPr>
                 <w:rFonts w:ascii="Calibri" w:eastAsia="Times New Roman" w:hAnsi="Calibri" w:cs="Times New Roman"/>
                 <w:color w:val="000000"/>
-                <w:sz w:val="22"/>
-                <w:szCs w:val="22"/>
+                <w:sz w:val="16"/>
+                <w:szCs w:val="16"/>
                 <w:shd w:val="clear" w:color="auto" w:fill="auto"/>
                 <w:lang w:val="es-ES" w:eastAsia="es-ES" w:bidi="ar-SA"/>
               </w:rPr>
@@ -16330,6 +17413,8 @@
               <w:rPr>
                 <w:rFonts w:ascii="Calibri" w:eastAsia="Times New Roman" w:hAnsi="Calibri" w:cs="Times New Roman"/>
                 <w:color w:val="000000"/>
+                <w:sz w:val="16"/>
+                <w:szCs w:val="16"/>
                 <w:shd w:val="clear" w:color="auto" w:fill="auto"/>
                 <w:lang w:val="es-ES" w:eastAsia="es-ES" w:bidi="ar-SA"/>
               </w:rPr>
@@ -16338,8 +17423,8 @@
               <w:rPr>
                 <w:rFonts w:ascii="Calibri" w:eastAsia="Times New Roman" w:hAnsi="Calibri" w:cs="Times New Roman"/>
                 <w:color w:val="000000"/>
-                <w:sz w:val="22"/>
-                <w:szCs w:val="22"/>
+                <w:sz w:val="16"/>
+                <w:szCs w:val="16"/>
                 <w:shd w:val="clear" w:color="auto" w:fill="auto"/>
                 <w:lang w:val="es-ES" w:eastAsia="es-ES" w:bidi="ar-SA"/>
               </w:rPr>
@@ -16374,6 +17459,8 @@
               <w:rPr>
                 <w:rFonts w:ascii="Calibri" w:eastAsia="Times New Roman" w:hAnsi="Calibri" w:cs="Times New Roman"/>
                 <w:color w:val="000000"/>
+                <w:sz w:val="16"/>
+                <w:szCs w:val="16"/>
                 <w:shd w:val="clear" w:color="auto" w:fill="auto"/>
                 <w:lang w:val="es-ES" w:eastAsia="es-ES" w:bidi="ar-SA"/>
               </w:rPr>
@@ -16382,8 +17469,8 @@
               <w:rPr>
                 <w:rFonts w:ascii="Calibri" w:eastAsia="Times New Roman" w:hAnsi="Calibri" w:cs="Times New Roman"/>
                 <w:color w:val="000000"/>
-                <w:sz w:val="22"/>
-                <w:szCs w:val="22"/>
+                <w:sz w:val="16"/>
+                <w:szCs w:val="16"/>
                 <w:shd w:val="clear" w:color="auto" w:fill="auto"/>
                 <w:lang w:val="es-ES" w:eastAsia="es-ES" w:bidi="ar-SA"/>
               </w:rPr>
@@ -16418,6 +17505,8 @@
               <w:rPr>
                 <w:rFonts w:ascii="Calibri" w:eastAsia="Times New Roman" w:hAnsi="Calibri" w:cs="Times New Roman"/>
                 <w:color w:val="000000"/>
+                <w:sz w:val="16"/>
+                <w:szCs w:val="16"/>
                 <w:shd w:val="clear" w:color="auto" w:fill="auto"/>
                 <w:lang w:val="es-ES" w:eastAsia="es-ES" w:bidi="ar-SA"/>
               </w:rPr>
@@ -16426,8 +17515,8 @@
               <w:rPr>
                 <w:rFonts w:ascii="Calibri" w:eastAsia="Times New Roman" w:hAnsi="Calibri" w:cs="Times New Roman"/>
                 <w:color w:val="000000"/>
-                <w:sz w:val="22"/>
-                <w:szCs w:val="22"/>
+                <w:sz w:val="16"/>
+                <w:szCs w:val="16"/>
                 <w:shd w:val="clear" w:color="auto" w:fill="auto"/>
                 <w:lang w:val="es-ES" w:eastAsia="es-ES" w:bidi="ar-SA"/>
               </w:rPr>
@@ -16462,6 +17551,8 @@
               <w:rPr>
                 <w:rFonts w:ascii="Calibri" w:eastAsia="Times New Roman" w:hAnsi="Calibri" w:cs="Times New Roman"/>
                 <w:color w:val="000000"/>
+                <w:sz w:val="16"/>
+                <w:szCs w:val="16"/>
                 <w:shd w:val="clear" w:color="auto" w:fill="auto"/>
                 <w:lang w:val="es-ES" w:eastAsia="es-ES" w:bidi="ar-SA"/>
               </w:rPr>
@@ -16470,8 +17561,8 @@
               <w:rPr>
                 <w:rFonts w:ascii="Calibri" w:eastAsia="Times New Roman" w:hAnsi="Calibri" w:cs="Times New Roman"/>
                 <w:color w:val="000000"/>
-                <w:sz w:val="22"/>
-                <w:szCs w:val="22"/>
+                <w:sz w:val="16"/>
+                <w:szCs w:val="16"/>
                 <w:shd w:val="clear" w:color="auto" w:fill="auto"/>
                 <w:lang w:val="es-ES" w:eastAsia="es-ES" w:bidi="ar-SA"/>
               </w:rPr>
@@ -16512,6 +17603,8 @@
               <w:rPr>
                 <w:rFonts w:ascii="Calibri" w:eastAsia="Times New Roman" w:hAnsi="Calibri" w:cs="Times New Roman"/>
                 <w:color w:val="000000"/>
+                <w:sz w:val="16"/>
+                <w:szCs w:val="16"/>
                 <w:shd w:val="clear" w:color="auto" w:fill="auto"/>
                 <w:lang w:val="es-ES" w:eastAsia="es-ES" w:bidi="ar-SA"/>
               </w:rPr>
@@ -16520,8 +17613,8 @@
               <w:rPr>
                 <w:rFonts w:ascii="Calibri" w:eastAsia="Times New Roman" w:hAnsi="Calibri" w:cs="Times New Roman"/>
                 <w:color w:val="000000"/>
-                <w:sz w:val="22"/>
-                <w:szCs w:val="22"/>
+                <w:sz w:val="16"/>
+                <w:szCs w:val="16"/>
                 <w:shd w:val="clear" w:color="auto" w:fill="auto"/>
                 <w:lang w:val="es-ES" w:eastAsia="es-ES" w:bidi="ar-SA"/>
               </w:rPr>
@@ -16556,6 +17649,8 @@
               <w:rPr>
                 <w:rFonts w:ascii="Calibri" w:eastAsia="Times New Roman" w:hAnsi="Calibri" w:cs="Times New Roman"/>
                 <w:color w:val="000000"/>
+                <w:sz w:val="16"/>
+                <w:szCs w:val="16"/>
                 <w:shd w:val="clear" w:color="auto" w:fill="auto"/>
                 <w:lang w:val="es-ES" w:eastAsia="es-ES" w:bidi="ar-SA"/>
               </w:rPr>
@@ -16564,8 +17659,8 @@
               <w:rPr>
                 <w:rFonts w:ascii="Calibri" w:eastAsia="Times New Roman" w:hAnsi="Calibri" w:cs="Times New Roman"/>
                 <w:color w:val="000000"/>
-                <w:sz w:val="22"/>
-                <w:szCs w:val="22"/>
+                <w:sz w:val="16"/>
+                <w:szCs w:val="16"/>
                 <w:shd w:val="clear" w:color="auto" w:fill="auto"/>
                 <w:lang w:val="es-ES" w:eastAsia="es-ES" w:bidi="ar-SA"/>
               </w:rPr>
@@ -16600,6 +17695,8 @@
               <w:rPr>
                 <w:rFonts w:ascii="Calibri" w:eastAsia="Times New Roman" w:hAnsi="Calibri" w:cs="Times New Roman"/>
                 <w:color w:val="000000"/>
+                <w:sz w:val="16"/>
+                <w:szCs w:val="16"/>
                 <w:shd w:val="clear" w:color="auto" w:fill="auto"/>
                 <w:lang w:val="es-ES" w:eastAsia="es-ES" w:bidi="ar-SA"/>
               </w:rPr>
@@ -16608,8 +17705,8 @@
               <w:rPr>
                 <w:rFonts w:ascii="Calibri" w:eastAsia="Times New Roman" w:hAnsi="Calibri" w:cs="Times New Roman"/>
                 <w:color w:val="000000"/>
-                <w:sz w:val="22"/>
-                <w:szCs w:val="22"/>
+                <w:sz w:val="16"/>
+                <w:szCs w:val="16"/>
                 <w:shd w:val="clear" w:color="auto" w:fill="auto"/>
                 <w:lang w:val="es-ES" w:eastAsia="es-ES" w:bidi="ar-SA"/>
               </w:rPr>
@@ -16644,6 +17741,8 @@
               <w:rPr>
                 <w:rFonts w:ascii="Calibri" w:eastAsia="Times New Roman" w:hAnsi="Calibri" w:cs="Times New Roman"/>
                 <w:color w:val="000000"/>
+                <w:sz w:val="16"/>
+                <w:szCs w:val="16"/>
                 <w:shd w:val="clear" w:color="auto" w:fill="auto"/>
                 <w:lang w:val="es-ES" w:eastAsia="es-ES" w:bidi="ar-SA"/>
               </w:rPr>
@@ -16652,8 +17751,8 @@
               <w:rPr>
                 <w:rFonts w:ascii="Calibri" w:eastAsia="Times New Roman" w:hAnsi="Calibri" w:cs="Times New Roman"/>
                 <w:color w:val="000000"/>
-                <w:sz w:val="22"/>
-                <w:szCs w:val="22"/>
+                <w:sz w:val="16"/>
+                <w:szCs w:val="16"/>
                 <w:shd w:val="clear" w:color="auto" w:fill="auto"/>
                 <w:lang w:val="es-ES" w:eastAsia="es-ES" w:bidi="ar-SA"/>
               </w:rPr>
@@ -16688,6 +17787,8 @@
               <w:rPr>
                 <w:rFonts w:ascii="Calibri" w:eastAsia="Times New Roman" w:hAnsi="Calibri" w:cs="Times New Roman"/>
                 <w:color w:val="000000"/>
+                <w:sz w:val="16"/>
+                <w:szCs w:val="16"/>
                 <w:shd w:val="clear" w:color="auto" w:fill="auto"/>
                 <w:lang w:val="es-ES" w:eastAsia="es-ES" w:bidi="ar-SA"/>
               </w:rPr>
@@ -16696,8 +17797,8 @@
               <w:rPr>
                 <w:rFonts w:ascii="Calibri" w:eastAsia="Times New Roman" w:hAnsi="Calibri" w:cs="Times New Roman"/>
                 <w:color w:val="000000"/>
-                <w:sz w:val="22"/>
-                <w:szCs w:val="22"/>
+                <w:sz w:val="16"/>
+                <w:szCs w:val="16"/>
                 <w:shd w:val="clear" w:color="auto" w:fill="auto"/>
                 <w:lang w:val="es-ES" w:eastAsia="es-ES" w:bidi="ar-SA"/>
               </w:rPr>
@@ -16732,6 +17833,8 @@
               <w:rPr>
                 <w:rFonts w:ascii="Calibri" w:eastAsia="Times New Roman" w:hAnsi="Calibri" w:cs="Times New Roman"/>
                 <w:color w:val="000000"/>
+                <w:sz w:val="16"/>
+                <w:szCs w:val="16"/>
                 <w:shd w:val="clear" w:color="auto" w:fill="auto"/>
                 <w:lang w:val="es-ES" w:eastAsia="es-ES" w:bidi="ar-SA"/>
               </w:rPr>
@@ -16740,8 +17843,8 @@
               <w:rPr>
                 <w:rFonts w:ascii="Calibri" w:eastAsia="Times New Roman" w:hAnsi="Calibri" w:cs="Times New Roman"/>
                 <w:color w:val="000000"/>
-                <w:sz w:val="22"/>
-                <w:szCs w:val="22"/>
+                <w:sz w:val="16"/>
+                <w:szCs w:val="16"/>
                 <w:shd w:val="clear" w:color="auto" w:fill="auto"/>
                 <w:lang w:val="es-ES" w:eastAsia="es-ES" w:bidi="ar-SA"/>
               </w:rPr>
@@ -16776,6 +17879,8 @@
               <w:rPr>
                 <w:rFonts w:ascii="Calibri" w:eastAsia="Times New Roman" w:hAnsi="Calibri" w:cs="Times New Roman"/>
                 <w:color w:val="000000"/>
+                <w:sz w:val="16"/>
+                <w:szCs w:val="16"/>
                 <w:shd w:val="clear" w:color="auto" w:fill="auto"/>
                 <w:lang w:val="es-ES" w:eastAsia="es-ES" w:bidi="ar-SA"/>
               </w:rPr>
@@ -16784,8 +17889,8 @@
               <w:rPr>
                 <w:rFonts w:ascii="Calibri" w:eastAsia="Times New Roman" w:hAnsi="Calibri" w:cs="Times New Roman"/>
                 <w:color w:val="000000"/>
-                <w:sz w:val="22"/>
-                <w:szCs w:val="22"/>
+                <w:sz w:val="16"/>
+                <w:szCs w:val="16"/>
                 <w:shd w:val="clear" w:color="auto" w:fill="auto"/>
                 <w:lang w:val="es-ES" w:eastAsia="es-ES" w:bidi="ar-SA"/>
               </w:rPr>
@@ -16826,6 +17931,8 @@
               <w:rPr>
                 <w:rFonts w:ascii="Calibri" w:eastAsia="Times New Roman" w:hAnsi="Calibri" w:cs="Times New Roman"/>
                 <w:color w:val="000000"/>
+                <w:sz w:val="16"/>
+                <w:szCs w:val="16"/>
                 <w:shd w:val="clear" w:color="auto" w:fill="auto"/>
                 <w:lang w:val="es-ES" w:eastAsia="es-ES" w:bidi="ar-SA"/>
               </w:rPr>
@@ -16834,8 +17941,8 @@
               <w:rPr>
                 <w:rFonts w:ascii="Calibri" w:eastAsia="Times New Roman" w:hAnsi="Calibri" w:cs="Times New Roman"/>
                 <w:color w:val="000000"/>
-                <w:sz w:val="22"/>
-                <w:szCs w:val="22"/>
+                <w:sz w:val="16"/>
+                <w:szCs w:val="16"/>
                 <w:shd w:val="clear" w:color="auto" w:fill="auto"/>
                 <w:lang w:val="es-ES" w:eastAsia="es-ES" w:bidi="ar-SA"/>
               </w:rPr>
@@ -16870,6 +17977,8 @@
               <w:rPr>
                 <w:rFonts w:ascii="Calibri" w:eastAsia="Times New Roman" w:hAnsi="Calibri" w:cs="Times New Roman"/>
                 <w:color w:val="000000"/>
+                <w:sz w:val="16"/>
+                <w:szCs w:val="16"/>
                 <w:shd w:val="clear" w:color="auto" w:fill="auto"/>
                 <w:lang w:val="es-ES" w:eastAsia="es-ES" w:bidi="ar-SA"/>
               </w:rPr>
@@ -16878,8 +17987,8 @@
               <w:rPr>
                 <w:rFonts w:ascii="Calibri" w:eastAsia="Times New Roman" w:hAnsi="Calibri" w:cs="Times New Roman"/>
                 <w:color w:val="000000"/>
-                <w:sz w:val="22"/>
-                <w:szCs w:val="22"/>
+                <w:sz w:val="16"/>
+                <w:szCs w:val="16"/>
                 <w:shd w:val="clear" w:color="auto" w:fill="auto"/>
                 <w:lang w:val="es-ES" w:eastAsia="es-ES" w:bidi="ar-SA"/>
               </w:rPr>
@@ -16914,6 +18023,8 @@
               <w:rPr>
                 <w:rFonts w:ascii="Calibri" w:eastAsia="Times New Roman" w:hAnsi="Calibri" w:cs="Times New Roman"/>
                 <w:color w:val="000000"/>
+                <w:sz w:val="16"/>
+                <w:szCs w:val="16"/>
                 <w:shd w:val="clear" w:color="auto" w:fill="auto"/>
                 <w:lang w:val="es-ES" w:eastAsia="es-ES" w:bidi="ar-SA"/>
               </w:rPr>
@@ -16922,8 +18033,8 @@
               <w:rPr>
                 <w:rFonts w:ascii="Calibri" w:eastAsia="Times New Roman" w:hAnsi="Calibri" w:cs="Times New Roman"/>
                 <w:color w:val="000000"/>
-                <w:sz w:val="22"/>
-                <w:szCs w:val="22"/>
+                <w:sz w:val="16"/>
+                <w:szCs w:val="16"/>
                 <w:shd w:val="clear" w:color="auto" w:fill="auto"/>
                 <w:lang w:val="es-ES" w:eastAsia="es-ES" w:bidi="ar-SA"/>
               </w:rPr>
@@ -16958,6 +18069,8 @@
               <w:rPr>
                 <w:rFonts w:ascii="Calibri" w:eastAsia="Times New Roman" w:hAnsi="Calibri" w:cs="Times New Roman"/>
                 <w:color w:val="000000"/>
+                <w:sz w:val="16"/>
+                <w:szCs w:val="16"/>
                 <w:shd w:val="clear" w:color="auto" w:fill="auto"/>
                 <w:lang w:val="es-ES" w:eastAsia="es-ES" w:bidi="ar-SA"/>
               </w:rPr>
@@ -16966,8 +18079,8 @@
               <w:rPr>
                 <w:rFonts w:ascii="Calibri" w:eastAsia="Times New Roman" w:hAnsi="Calibri" w:cs="Times New Roman"/>
                 <w:color w:val="000000"/>
-                <w:sz w:val="22"/>
-                <w:szCs w:val="22"/>
+                <w:sz w:val="16"/>
+                <w:szCs w:val="16"/>
                 <w:shd w:val="clear" w:color="auto" w:fill="auto"/>
                 <w:lang w:val="es-ES" w:eastAsia="es-ES" w:bidi="ar-SA"/>
               </w:rPr>
@@ -17002,6 +18115,8 @@
               <w:rPr>
                 <w:rFonts w:ascii="Calibri" w:eastAsia="Times New Roman" w:hAnsi="Calibri" w:cs="Times New Roman"/>
                 <w:color w:val="000000"/>
+                <w:sz w:val="16"/>
+                <w:szCs w:val="16"/>
                 <w:shd w:val="clear" w:color="auto" w:fill="auto"/>
                 <w:lang w:val="es-ES" w:eastAsia="es-ES" w:bidi="ar-SA"/>
               </w:rPr>
@@ -17010,8 +18125,8 @@
               <w:rPr>
                 <w:rFonts w:ascii="Calibri" w:eastAsia="Times New Roman" w:hAnsi="Calibri" w:cs="Times New Roman"/>
                 <w:color w:val="000000"/>
-                <w:sz w:val="22"/>
-                <w:szCs w:val="22"/>
+                <w:sz w:val="16"/>
+                <w:szCs w:val="16"/>
                 <w:shd w:val="clear" w:color="auto" w:fill="auto"/>
                 <w:lang w:val="es-ES" w:eastAsia="es-ES" w:bidi="ar-SA"/>
               </w:rPr>
@@ -17046,6 +18161,8 @@
               <w:rPr>
                 <w:rFonts w:ascii="Calibri" w:eastAsia="Times New Roman" w:hAnsi="Calibri" w:cs="Times New Roman"/>
                 <w:color w:val="000000"/>
+                <w:sz w:val="16"/>
+                <w:szCs w:val="16"/>
                 <w:shd w:val="clear" w:color="auto" w:fill="auto"/>
                 <w:lang w:val="es-ES" w:eastAsia="es-ES" w:bidi="ar-SA"/>
               </w:rPr>
@@ -17054,8 +18171,8 @@
               <w:rPr>
                 <w:rFonts w:ascii="Calibri" w:eastAsia="Times New Roman" w:hAnsi="Calibri" w:cs="Times New Roman"/>
                 <w:color w:val="000000"/>
-                <w:sz w:val="22"/>
-                <w:szCs w:val="22"/>
+                <w:sz w:val="16"/>
+                <w:szCs w:val="16"/>
                 <w:shd w:val="clear" w:color="auto" w:fill="auto"/>
                 <w:lang w:val="es-ES" w:eastAsia="es-ES" w:bidi="ar-SA"/>
               </w:rPr>
@@ -17090,6 +18207,8 @@
               <w:rPr>
                 <w:rFonts w:ascii="Calibri" w:eastAsia="Times New Roman" w:hAnsi="Calibri" w:cs="Times New Roman"/>
                 <w:color w:val="000000"/>
+                <w:sz w:val="16"/>
+                <w:szCs w:val="16"/>
                 <w:shd w:val="clear" w:color="auto" w:fill="auto"/>
                 <w:lang w:val="es-ES" w:eastAsia="es-ES" w:bidi="ar-SA"/>
               </w:rPr>
@@ -17098,8 +18217,8 @@
               <w:rPr>
                 <w:rFonts w:ascii="Calibri" w:eastAsia="Times New Roman" w:hAnsi="Calibri" w:cs="Times New Roman"/>
                 <w:color w:val="000000"/>
-                <w:sz w:val="22"/>
-                <w:szCs w:val="22"/>
+                <w:sz w:val="16"/>
+                <w:szCs w:val="16"/>
                 <w:shd w:val="clear" w:color="auto" w:fill="auto"/>
                 <w:lang w:val="es-ES" w:eastAsia="es-ES" w:bidi="ar-SA"/>
               </w:rPr>
@@ -17140,6 +18259,8 @@
               <w:rPr>
                 <w:rFonts w:ascii="Calibri" w:eastAsia="Times New Roman" w:hAnsi="Calibri" w:cs="Times New Roman"/>
                 <w:color w:val="000000"/>
+                <w:sz w:val="16"/>
+                <w:szCs w:val="16"/>
                 <w:shd w:val="clear" w:color="auto" w:fill="auto"/>
                 <w:lang w:val="es-ES" w:eastAsia="es-ES" w:bidi="ar-SA"/>
               </w:rPr>
@@ -17148,8 +18269,8 @@
               <w:rPr>
                 <w:rFonts w:ascii="Calibri" w:eastAsia="Times New Roman" w:hAnsi="Calibri" w:cs="Times New Roman"/>
                 <w:color w:val="000000"/>
-                <w:sz w:val="22"/>
-                <w:szCs w:val="22"/>
+                <w:sz w:val="16"/>
+                <w:szCs w:val="16"/>
                 <w:shd w:val="clear" w:color="auto" w:fill="auto"/>
                 <w:lang w:val="es-ES" w:eastAsia="es-ES" w:bidi="ar-SA"/>
               </w:rPr>
@@ -17184,6 +18305,8 @@
               <w:rPr>
                 <w:rFonts w:ascii="Calibri" w:eastAsia="Times New Roman" w:hAnsi="Calibri" w:cs="Times New Roman"/>
                 <w:color w:val="000000"/>
+                <w:sz w:val="16"/>
+                <w:szCs w:val="16"/>
                 <w:shd w:val="clear" w:color="auto" w:fill="auto"/>
                 <w:lang w:val="es-ES" w:eastAsia="es-ES" w:bidi="ar-SA"/>
               </w:rPr>
@@ -17192,8 +18315,8 @@
               <w:rPr>
                 <w:rFonts w:ascii="Calibri" w:eastAsia="Times New Roman" w:hAnsi="Calibri" w:cs="Times New Roman"/>
                 <w:color w:val="000000"/>
-                <w:sz w:val="22"/>
-                <w:szCs w:val="22"/>
+                <w:sz w:val="16"/>
+                <w:szCs w:val="16"/>
                 <w:shd w:val="clear" w:color="auto" w:fill="auto"/>
                 <w:lang w:val="es-ES" w:eastAsia="es-ES" w:bidi="ar-SA"/>
               </w:rPr>
@@ -17228,6 +18351,8 @@
               <w:rPr>
                 <w:rFonts w:ascii="Calibri" w:eastAsia="Times New Roman" w:hAnsi="Calibri" w:cs="Times New Roman"/>
                 <w:color w:val="000000"/>
+                <w:sz w:val="16"/>
+                <w:szCs w:val="16"/>
                 <w:shd w:val="clear" w:color="auto" w:fill="auto"/>
                 <w:lang w:val="es-ES" w:eastAsia="es-ES" w:bidi="ar-SA"/>
               </w:rPr>
@@ -17236,8 +18361,8 @@
               <w:rPr>
                 <w:rFonts w:ascii="Calibri" w:eastAsia="Times New Roman" w:hAnsi="Calibri" w:cs="Times New Roman"/>
                 <w:color w:val="000000"/>
-                <w:sz w:val="22"/>
-                <w:szCs w:val="22"/>
+                <w:sz w:val="16"/>
+                <w:szCs w:val="16"/>
                 <w:shd w:val="clear" w:color="auto" w:fill="auto"/>
                 <w:lang w:val="es-ES" w:eastAsia="es-ES" w:bidi="ar-SA"/>
               </w:rPr>
@@ -17272,6 +18397,8 @@
               <w:rPr>
                 <w:rFonts w:ascii="Calibri" w:eastAsia="Times New Roman" w:hAnsi="Calibri" w:cs="Times New Roman"/>
                 <w:color w:val="000000"/>
+                <w:sz w:val="16"/>
+                <w:szCs w:val="16"/>
                 <w:shd w:val="clear" w:color="auto" w:fill="auto"/>
                 <w:lang w:val="es-ES" w:eastAsia="es-ES" w:bidi="ar-SA"/>
               </w:rPr>
@@ -17280,8 +18407,8 @@
               <w:rPr>
                 <w:rFonts w:ascii="Calibri" w:eastAsia="Times New Roman" w:hAnsi="Calibri" w:cs="Times New Roman"/>
                 <w:color w:val="000000"/>
-                <w:sz w:val="22"/>
-                <w:szCs w:val="22"/>
+                <w:sz w:val="16"/>
+                <w:szCs w:val="16"/>
                 <w:shd w:val="clear" w:color="auto" w:fill="auto"/>
                 <w:lang w:val="es-ES" w:eastAsia="es-ES" w:bidi="ar-SA"/>
               </w:rPr>
@@ -17316,6 +18443,8 @@
               <w:rPr>
                 <w:rFonts w:ascii="Calibri" w:eastAsia="Times New Roman" w:hAnsi="Calibri" w:cs="Times New Roman"/>
                 <w:color w:val="000000"/>
+                <w:sz w:val="16"/>
+                <w:szCs w:val="16"/>
                 <w:shd w:val="clear" w:color="auto" w:fill="auto"/>
                 <w:lang w:val="es-ES" w:eastAsia="es-ES" w:bidi="ar-SA"/>
               </w:rPr>
@@ -17324,8 +18453,8 @@
               <w:rPr>
                 <w:rFonts w:ascii="Calibri" w:eastAsia="Times New Roman" w:hAnsi="Calibri" w:cs="Times New Roman"/>
                 <w:color w:val="000000"/>
-                <w:sz w:val="22"/>
-                <w:szCs w:val="22"/>
+                <w:sz w:val="16"/>
+                <w:szCs w:val="16"/>
                 <w:shd w:val="clear" w:color="auto" w:fill="auto"/>
                 <w:lang w:val="es-ES" w:eastAsia="es-ES" w:bidi="ar-SA"/>
               </w:rPr>
@@ -17360,6 +18489,8 @@
               <w:rPr>
                 <w:rFonts w:ascii="Calibri" w:eastAsia="Times New Roman" w:hAnsi="Calibri" w:cs="Times New Roman"/>
                 <w:color w:val="000000"/>
+                <w:sz w:val="16"/>
+                <w:szCs w:val="16"/>
                 <w:shd w:val="clear" w:color="auto" w:fill="auto"/>
                 <w:lang w:val="es-ES" w:eastAsia="es-ES" w:bidi="ar-SA"/>
               </w:rPr>
@@ -17368,8 +18499,8 @@
               <w:rPr>
                 <w:rFonts w:ascii="Calibri" w:eastAsia="Times New Roman" w:hAnsi="Calibri" w:cs="Times New Roman"/>
                 <w:color w:val="000000"/>
-                <w:sz w:val="22"/>
-                <w:szCs w:val="22"/>
+                <w:sz w:val="16"/>
+                <w:szCs w:val="16"/>
                 <w:shd w:val="clear" w:color="auto" w:fill="auto"/>
                 <w:lang w:val="es-ES" w:eastAsia="es-ES" w:bidi="ar-SA"/>
               </w:rPr>
@@ -17404,6 +18535,8 @@
               <w:rPr>
                 <w:rFonts w:ascii="Calibri" w:eastAsia="Times New Roman" w:hAnsi="Calibri" w:cs="Times New Roman"/>
                 <w:color w:val="000000"/>
+                <w:sz w:val="16"/>
+                <w:szCs w:val="16"/>
                 <w:shd w:val="clear" w:color="auto" w:fill="auto"/>
                 <w:lang w:val="es-ES" w:eastAsia="es-ES" w:bidi="ar-SA"/>
               </w:rPr>
@@ -17412,8 +18545,8 @@
               <w:rPr>
                 <w:rFonts w:ascii="Calibri" w:eastAsia="Times New Roman" w:hAnsi="Calibri" w:cs="Times New Roman"/>
                 <w:color w:val="000000"/>
-                <w:sz w:val="22"/>
-                <w:szCs w:val="22"/>
+                <w:sz w:val="16"/>
+                <w:szCs w:val="16"/>
                 <w:shd w:val="clear" w:color="auto" w:fill="auto"/>
                 <w:lang w:val="es-ES" w:eastAsia="es-ES" w:bidi="ar-SA"/>
               </w:rPr>
@@ -17454,6 +18587,8 @@
               <w:rPr>
                 <w:rFonts w:ascii="Calibri" w:eastAsia="Times New Roman" w:hAnsi="Calibri" w:cs="Times New Roman"/>
                 <w:color w:val="000000"/>
+                <w:sz w:val="16"/>
+                <w:szCs w:val="16"/>
                 <w:shd w:val="clear" w:color="auto" w:fill="auto"/>
                 <w:lang w:val="es-ES" w:eastAsia="es-ES" w:bidi="ar-SA"/>
               </w:rPr>
@@ -17462,8 +18597,8 @@
               <w:rPr>
                 <w:rFonts w:ascii="Calibri" w:eastAsia="Times New Roman" w:hAnsi="Calibri" w:cs="Times New Roman"/>
                 <w:color w:val="000000"/>
-                <w:sz w:val="22"/>
-                <w:szCs w:val="22"/>
+                <w:sz w:val="16"/>
+                <w:szCs w:val="16"/>
                 <w:shd w:val="clear" w:color="auto" w:fill="auto"/>
                 <w:lang w:val="es-ES" w:eastAsia="es-ES" w:bidi="ar-SA"/>
               </w:rPr>
@@ -17498,6 +18633,8 @@
               <w:rPr>
                 <w:rFonts w:ascii="Calibri" w:eastAsia="Times New Roman" w:hAnsi="Calibri" w:cs="Times New Roman"/>
                 <w:color w:val="000000"/>
+                <w:sz w:val="16"/>
+                <w:szCs w:val="16"/>
                 <w:shd w:val="clear" w:color="auto" w:fill="auto"/>
                 <w:lang w:val="es-ES" w:eastAsia="es-ES" w:bidi="ar-SA"/>
               </w:rPr>
@@ -17506,8 +18643,8 @@
               <w:rPr>
                 <w:rFonts w:ascii="Calibri" w:eastAsia="Times New Roman" w:hAnsi="Calibri" w:cs="Times New Roman"/>
                 <w:color w:val="000000"/>
-                <w:sz w:val="22"/>
-                <w:szCs w:val="22"/>
+                <w:sz w:val="16"/>
+                <w:szCs w:val="16"/>
                 <w:shd w:val="clear" w:color="auto" w:fill="auto"/>
                 <w:lang w:val="es-ES" w:eastAsia="es-ES" w:bidi="ar-SA"/>
               </w:rPr>
@@ -17542,6 +18679,8 @@
               <w:rPr>
                 <w:rFonts w:ascii="Calibri" w:eastAsia="Times New Roman" w:hAnsi="Calibri" w:cs="Times New Roman"/>
                 <w:color w:val="000000"/>
+                <w:sz w:val="16"/>
+                <w:szCs w:val="16"/>
                 <w:shd w:val="clear" w:color="auto" w:fill="auto"/>
                 <w:lang w:val="es-ES" w:eastAsia="es-ES" w:bidi="ar-SA"/>
               </w:rPr>
@@ -17550,8 +18689,8 @@
               <w:rPr>
                 <w:rFonts w:ascii="Calibri" w:eastAsia="Times New Roman" w:hAnsi="Calibri" w:cs="Times New Roman"/>
                 <w:color w:val="000000"/>
-                <w:sz w:val="22"/>
-                <w:szCs w:val="22"/>
+                <w:sz w:val="16"/>
+                <w:szCs w:val="16"/>
                 <w:shd w:val="clear" w:color="auto" w:fill="auto"/>
                 <w:lang w:val="es-ES" w:eastAsia="es-ES" w:bidi="ar-SA"/>
               </w:rPr>
@@ -17586,6 +18725,8 @@
               <w:rPr>
                 <w:rFonts w:ascii="Calibri" w:eastAsia="Times New Roman" w:hAnsi="Calibri" w:cs="Times New Roman"/>
                 <w:color w:val="000000"/>
+                <w:sz w:val="16"/>
+                <w:szCs w:val="16"/>
                 <w:shd w:val="clear" w:color="auto" w:fill="auto"/>
                 <w:lang w:val="es-ES" w:eastAsia="es-ES" w:bidi="ar-SA"/>
               </w:rPr>
@@ -17594,8 +18735,8 @@
               <w:rPr>
                 <w:rFonts w:ascii="Calibri" w:eastAsia="Times New Roman" w:hAnsi="Calibri" w:cs="Times New Roman"/>
                 <w:color w:val="000000"/>
-                <w:sz w:val="22"/>
-                <w:szCs w:val="22"/>
+                <w:sz w:val="16"/>
+                <w:szCs w:val="16"/>
                 <w:shd w:val="clear" w:color="auto" w:fill="auto"/>
                 <w:lang w:val="es-ES" w:eastAsia="es-ES" w:bidi="ar-SA"/>
               </w:rPr>
@@ -17630,6 +18771,8 @@
               <w:rPr>
                 <w:rFonts w:ascii="Calibri" w:eastAsia="Times New Roman" w:hAnsi="Calibri" w:cs="Times New Roman"/>
                 <w:color w:val="000000"/>
+                <w:sz w:val="16"/>
+                <w:szCs w:val="16"/>
                 <w:shd w:val="clear" w:color="auto" w:fill="auto"/>
                 <w:lang w:val="es-ES" w:eastAsia="es-ES" w:bidi="ar-SA"/>
               </w:rPr>
@@ -17638,8 +18781,8 @@
               <w:rPr>
                 <w:rFonts w:ascii="Calibri" w:eastAsia="Times New Roman" w:hAnsi="Calibri" w:cs="Times New Roman"/>
                 <w:color w:val="000000"/>
-                <w:sz w:val="22"/>
-                <w:szCs w:val="22"/>
+                <w:sz w:val="16"/>
+                <w:szCs w:val="16"/>
                 <w:shd w:val="clear" w:color="auto" w:fill="auto"/>
                 <w:lang w:val="es-ES" w:eastAsia="es-ES" w:bidi="ar-SA"/>
               </w:rPr>
@@ -17674,6 +18817,8 @@
               <w:rPr>
                 <w:rFonts w:ascii="Calibri" w:eastAsia="Times New Roman" w:hAnsi="Calibri" w:cs="Times New Roman"/>
                 <w:color w:val="000000"/>
+                <w:sz w:val="16"/>
+                <w:szCs w:val="16"/>
                 <w:shd w:val="clear" w:color="auto" w:fill="auto"/>
                 <w:lang w:val="es-ES" w:eastAsia="es-ES" w:bidi="ar-SA"/>
               </w:rPr>
@@ -17682,8 +18827,8 @@
               <w:rPr>
                 <w:rFonts w:ascii="Calibri" w:eastAsia="Times New Roman" w:hAnsi="Calibri" w:cs="Times New Roman"/>
                 <w:color w:val="000000"/>
-                <w:sz w:val="22"/>
-                <w:szCs w:val="22"/>
+                <w:sz w:val="16"/>
+                <w:szCs w:val="16"/>
                 <w:shd w:val="clear" w:color="auto" w:fill="auto"/>
                 <w:lang w:val="es-ES" w:eastAsia="es-ES" w:bidi="ar-SA"/>
               </w:rPr>
@@ -17718,6 +18863,8 @@
               <w:rPr>
                 <w:rFonts w:ascii="Calibri" w:eastAsia="Times New Roman" w:hAnsi="Calibri" w:cs="Times New Roman"/>
                 <w:color w:val="000000"/>
+                <w:sz w:val="16"/>
+                <w:szCs w:val="16"/>
                 <w:shd w:val="clear" w:color="auto" w:fill="auto"/>
                 <w:lang w:val="es-ES" w:eastAsia="es-ES" w:bidi="ar-SA"/>
               </w:rPr>
@@ -17726,8 +18873,8 @@
               <w:rPr>
                 <w:rFonts w:ascii="Calibri" w:eastAsia="Times New Roman" w:hAnsi="Calibri" w:cs="Times New Roman"/>
                 <w:color w:val="000000"/>
-                <w:sz w:val="22"/>
-                <w:szCs w:val="22"/>
+                <w:sz w:val="16"/>
+                <w:szCs w:val="16"/>
                 <w:shd w:val="clear" w:color="auto" w:fill="auto"/>
                 <w:lang w:val="es-ES" w:eastAsia="es-ES" w:bidi="ar-SA"/>
               </w:rPr>
@@ -17768,6 +18915,8 @@
               <w:rPr>
                 <w:rFonts w:ascii="Calibri" w:eastAsia="Times New Roman" w:hAnsi="Calibri" w:cs="Times New Roman"/>
                 <w:color w:val="000000"/>
+                <w:sz w:val="16"/>
+                <w:szCs w:val="16"/>
                 <w:shd w:val="clear" w:color="auto" w:fill="auto"/>
                 <w:lang w:val="es-ES" w:eastAsia="es-ES" w:bidi="ar-SA"/>
               </w:rPr>
@@ -17776,8 +18925,8 @@
               <w:rPr>
                 <w:rFonts w:ascii="Calibri" w:eastAsia="Times New Roman" w:hAnsi="Calibri" w:cs="Times New Roman"/>
                 <w:color w:val="000000"/>
-                <w:sz w:val="22"/>
-                <w:szCs w:val="22"/>
+                <w:sz w:val="16"/>
+                <w:szCs w:val="16"/>
                 <w:shd w:val="clear" w:color="auto" w:fill="auto"/>
                 <w:lang w:val="es-ES" w:eastAsia="es-ES" w:bidi="ar-SA"/>
               </w:rPr>
@@ -17812,6 +18961,8 @@
               <w:rPr>
                 <w:rFonts w:ascii="Calibri" w:eastAsia="Times New Roman" w:hAnsi="Calibri" w:cs="Times New Roman"/>
                 <w:color w:val="000000"/>
+                <w:sz w:val="16"/>
+                <w:szCs w:val="16"/>
                 <w:shd w:val="clear" w:color="auto" w:fill="auto"/>
                 <w:lang w:val="es-ES" w:eastAsia="es-ES" w:bidi="ar-SA"/>
               </w:rPr>
@@ -17820,8 +18971,8 @@
               <w:rPr>
                 <w:rFonts w:ascii="Calibri" w:eastAsia="Times New Roman" w:hAnsi="Calibri" w:cs="Times New Roman"/>
                 <w:color w:val="000000"/>
-                <w:sz w:val="22"/>
-                <w:szCs w:val="22"/>
+                <w:sz w:val="16"/>
+                <w:szCs w:val="16"/>
                 <w:shd w:val="clear" w:color="auto" w:fill="auto"/>
                 <w:lang w:val="es-ES" w:eastAsia="es-ES" w:bidi="ar-SA"/>
               </w:rPr>
@@ -17856,6 +19007,8 @@
               <w:rPr>
                 <w:rFonts w:ascii="Calibri" w:eastAsia="Times New Roman" w:hAnsi="Calibri" w:cs="Times New Roman"/>
                 <w:color w:val="000000"/>
+                <w:sz w:val="16"/>
+                <w:szCs w:val="16"/>
                 <w:shd w:val="clear" w:color="auto" w:fill="auto"/>
                 <w:lang w:val="es-ES" w:eastAsia="es-ES" w:bidi="ar-SA"/>
               </w:rPr>
@@ -17864,8 +19017,8 @@
               <w:rPr>
                 <w:rFonts w:ascii="Calibri" w:eastAsia="Times New Roman" w:hAnsi="Calibri" w:cs="Times New Roman"/>
                 <w:color w:val="000000"/>
-                <w:sz w:val="22"/>
-                <w:szCs w:val="22"/>
+                <w:sz w:val="16"/>
+                <w:szCs w:val="16"/>
                 <w:shd w:val="clear" w:color="auto" w:fill="auto"/>
                 <w:lang w:val="es-ES" w:eastAsia="es-ES" w:bidi="ar-SA"/>
               </w:rPr>
@@ -17900,6 +19053,8 @@
               <w:rPr>
                 <w:rFonts w:ascii="Calibri" w:eastAsia="Times New Roman" w:hAnsi="Calibri" w:cs="Times New Roman"/>
                 <w:color w:val="000000"/>
+                <w:sz w:val="16"/>
+                <w:szCs w:val="16"/>
                 <w:shd w:val="clear" w:color="auto" w:fill="auto"/>
                 <w:lang w:val="es-ES" w:eastAsia="es-ES" w:bidi="ar-SA"/>
               </w:rPr>
@@ -17908,8 +19063,8 @@
               <w:rPr>
                 <w:rFonts w:ascii="Calibri" w:eastAsia="Times New Roman" w:hAnsi="Calibri" w:cs="Times New Roman"/>
                 <w:color w:val="000000"/>
-                <w:sz w:val="22"/>
-                <w:szCs w:val="22"/>
+                <w:sz w:val="16"/>
+                <w:szCs w:val="16"/>
                 <w:shd w:val="clear" w:color="auto" w:fill="auto"/>
                 <w:lang w:val="es-ES" w:eastAsia="es-ES" w:bidi="ar-SA"/>
               </w:rPr>
@@ -17944,6 +19099,8 @@
               <w:rPr>
                 <w:rFonts w:ascii="Calibri" w:eastAsia="Times New Roman" w:hAnsi="Calibri" w:cs="Times New Roman"/>
                 <w:color w:val="000000"/>
+                <w:sz w:val="16"/>
+                <w:szCs w:val="16"/>
                 <w:shd w:val="clear" w:color="auto" w:fill="auto"/>
                 <w:lang w:val="es-ES" w:eastAsia="es-ES" w:bidi="ar-SA"/>
               </w:rPr>
@@ -17952,8 +19109,8 @@
               <w:rPr>
                 <w:rFonts w:ascii="Calibri" w:eastAsia="Times New Roman" w:hAnsi="Calibri" w:cs="Times New Roman"/>
                 <w:color w:val="000000"/>
-                <w:sz w:val="22"/>
-                <w:szCs w:val="22"/>
+                <w:sz w:val="16"/>
+                <w:szCs w:val="16"/>
                 <w:shd w:val="clear" w:color="auto" w:fill="auto"/>
                 <w:lang w:val="es-ES" w:eastAsia="es-ES" w:bidi="ar-SA"/>
               </w:rPr>
@@ -17988,6 +19145,8 @@
               <w:rPr>
                 <w:rFonts w:ascii="Calibri" w:eastAsia="Times New Roman" w:hAnsi="Calibri" w:cs="Times New Roman"/>
                 <w:color w:val="000000"/>
+                <w:sz w:val="16"/>
+                <w:szCs w:val="16"/>
                 <w:shd w:val="clear" w:color="auto" w:fill="auto"/>
                 <w:lang w:val="es-ES" w:eastAsia="es-ES" w:bidi="ar-SA"/>
               </w:rPr>
@@ -17996,8 +19155,8 @@
               <w:rPr>
                 <w:rFonts w:ascii="Calibri" w:eastAsia="Times New Roman" w:hAnsi="Calibri" w:cs="Times New Roman"/>
                 <w:color w:val="000000"/>
-                <w:sz w:val="22"/>
-                <w:szCs w:val="22"/>
+                <w:sz w:val="16"/>
+                <w:szCs w:val="16"/>
                 <w:shd w:val="clear" w:color="auto" w:fill="auto"/>
                 <w:lang w:val="es-ES" w:eastAsia="es-ES" w:bidi="ar-SA"/>
               </w:rPr>
@@ -18032,6 +19191,8 @@
               <w:rPr>
                 <w:rFonts w:ascii="Calibri" w:eastAsia="Times New Roman" w:hAnsi="Calibri" w:cs="Times New Roman"/>
                 <w:color w:val="000000"/>
+                <w:sz w:val="16"/>
+                <w:szCs w:val="16"/>
                 <w:shd w:val="clear" w:color="auto" w:fill="auto"/>
                 <w:lang w:val="es-ES" w:eastAsia="es-ES" w:bidi="ar-SA"/>
               </w:rPr>
@@ -18040,8 +19201,8 @@
               <w:rPr>
                 <w:rFonts w:ascii="Calibri" w:eastAsia="Times New Roman" w:hAnsi="Calibri" w:cs="Times New Roman"/>
                 <w:color w:val="000000"/>
-                <w:sz w:val="22"/>
-                <w:szCs w:val="22"/>
+                <w:sz w:val="16"/>
+                <w:szCs w:val="16"/>
                 <w:shd w:val="clear" w:color="auto" w:fill="auto"/>
                 <w:lang w:val="es-ES" w:eastAsia="es-ES" w:bidi="ar-SA"/>
               </w:rPr>
@@ -18116,7 +19277,6 @@
           <w:i w:val="0"/>
           <w:color w:val="000000" w:themeColor="text1"/>
         </w:rPr>
-        <w:lastRenderedPageBreak/>
         <w:t xml:space="preserve">En la gráfica que se expone a continuación se presenta la media de mensajes recibidos en función de la distancia entre los módulos </w:t>
       </w:r>
       <w:proofErr w:type="spellStart"/>
@@ -18162,6 +19322,7 @@
           <w:shd w:val="clear" w:color="auto" w:fill="auto"/>
           <w:lang w:val="es-ES" w:eastAsia="es-ES" w:bidi="ar-SA"/>
         </w:rPr>
+        <w:lastRenderedPageBreak/>
         <w:drawing>
           <wp:anchor distT="0" distB="0" distL="114300" distR="114300" simplePos="0" relativeHeight="251682304" behindDoc="0" locked="0" layoutInCell="1" allowOverlap="1">
             <wp:simplePos x="0" y="0"/>
@@ -20867,7 +22028,15 @@
               <w:sz w:val="18"/>
               <w:szCs w:val="18"/>
             </w:rPr>
-            <m:t>=VelocidadBasePWM+Correcció</m:t>
+            <m:t>=VelocidadBasePWM+C</m:t>
+          </m:r>
+          <m:r>
+            <w:rPr>
+              <w:rFonts w:ascii="Cambria Math" w:hAnsi="Cambria Math" w:cs="Arial"/>
+              <w:sz w:val="18"/>
+              <w:szCs w:val="18"/>
+            </w:rPr>
+            <m:t>orrecció</m:t>
           </m:r>
           <m:sSub>
             <m:sSubPr>
@@ -21017,15 +22186,7 @@
               <w:sz w:val="18"/>
               <w:szCs w:val="18"/>
             </w:rPr>
-            <m:t>PWMM</m:t>
-          </m:r>
-          <m:r>
-            <w:rPr>
-              <w:rFonts w:ascii="Cambria Math" w:hAnsi="Cambria Math" w:cs="Arial"/>
-              <w:sz w:val="18"/>
-              <w:szCs w:val="18"/>
-            </w:rPr>
-            <m:t>oto</m:t>
+            <m:t>PWMMoto</m:t>
           </m:r>
           <m:sSub>
             <m:sSubPr>
@@ -30369,11 +31530,11 @@
             </c:numRef>
           </c:yVal>
         </c:ser>
-        <c:axId val="308883840"/>
-        <c:axId val="308916992"/>
+        <c:axId val="98110464"/>
+        <c:axId val="105886848"/>
       </c:scatterChart>
       <c:valAx>
-        <c:axId val="308883840"/>
+        <c:axId val="98110464"/>
         <c:scaling>
           <c:orientation val="minMax"/>
         </c:scaling>
@@ -30421,12 +31582,12 @@
             <a:round/>
           </a:ln>
         </c:spPr>
-        <c:crossAx val="308916992"/>
+        <c:crossAx val="105886848"/>
         <c:crossesAt val="0"/>
         <c:crossBetween val="midCat"/>
       </c:valAx>
       <c:valAx>
-        <c:axId val="308916992"/>
+        <c:axId val="105886848"/>
         <c:scaling>
           <c:orientation val="minMax"/>
           <c:max val="100"/>
@@ -30475,7 +31636,7 @@
             <a:round/>
           </a:ln>
         </c:spPr>
-        <c:crossAx val="308883840"/>
+        <c:crossAx val="98110464"/>
         <c:crossesAt val="0"/>
         <c:crossBetween val="midCat"/>
       </c:valAx>
@@ -30791,7 +31952,7 @@
 </file>
 
 <file path=customXml/itemProps1.xml><?xml version="1.0" encoding="utf-8"?>
-<ds:datastoreItem xmlns:ds="http://schemas.openxmlformats.org/officeDocument/2006/customXml" ds:itemID="{8AB4AABF-ADE0-4E22-ADD6-188885BC8D09}">
+<ds:datastoreItem xmlns:ds="http://schemas.openxmlformats.org/officeDocument/2006/customXml" ds:itemID="{770273B8-28E4-4DF3-9388-13859741F70F}">
   <ds:schemaRefs>
     <ds:schemaRef ds:uri="http://schemas.openxmlformats.org/officeDocument/2006/bibliography"/>
   </ds:schemaRefs>

</xml_diff>

<commit_message>
imagenes xbee juntas desarrollo
</commit_message>
<xml_diff>
--- a/Documento/Capítulo 4 - Desarrollo.docx
+++ b/Documento/Capítulo 4 - Desarrollo.docx
@@ -794,7 +794,7 @@
         <w:rPr>
           <w:rFonts w:ascii="Arial" w:hAnsi="Arial" w:cs="Arial"/>
           <w:noProof/>
-          <w:lang w:eastAsia="es-VE" w:bidi="ar-SA"/>
+          <w:lang w:val="es-ES" w:eastAsia="es-ES" w:bidi="ar-SA"/>
         </w:rPr>
         <w:drawing>
           <wp:inline distT="0" distB="0" distL="0" distR="0">
@@ -1262,7 +1262,13 @@
                 <w:rPr>
                   <w:rFonts w:ascii="Cambria Math" w:hAnsi="Cambria Math" w:cs="Arial"/>
                 </w:rPr>
-                <m:t>nDescarga</m:t>
+                <m:t>nDesc</m:t>
+              </m:r>
+              <m:r>
+                <w:rPr>
+                  <w:rFonts w:ascii="Cambria Math" w:hAnsi="Cambria Math" w:cs="Arial"/>
+                </w:rPr>
+                <m:t>arga</m:t>
               </m:r>
             </m:e>
             <m:sub>
@@ -1998,7 +2004,7 @@
           <w:rFonts w:ascii="Arial" w:hAnsi="Arial" w:cs="Arial"/>
           <w:b/>
           <w:noProof/>
-          <w:lang w:eastAsia="es-VE" w:bidi="ar-SA"/>
+          <w:lang w:val="es-ES" w:eastAsia="es-ES" w:bidi="ar-SA"/>
         </w:rPr>
         <w:drawing>
           <wp:inline distT="0" distB="0" distL="0" distR="0">
@@ -2485,7 +2491,7 @@
           <w:rFonts w:ascii="Arial" w:hAnsi="Arial" w:cs="Arial"/>
           <w:i w:val="0"/>
           <w:noProof/>
-          <w:lang w:eastAsia="es-VE" w:bidi="ar-SA"/>
+          <w:lang w:val="es-ES" w:eastAsia="es-ES" w:bidi="ar-SA"/>
         </w:rPr>
         <w:drawing>
           <wp:inline distT="0" distB="0" distL="0" distR="0">
@@ -4245,7 +4251,7 @@
         <w:rPr>
           <w:rFonts w:ascii="Arial" w:hAnsi="Arial" w:cs="Arial"/>
           <w:noProof/>
-          <w:lang w:eastAsia="es-VE" w:bidi="ar-SA"/>
+          <w:lang w:val="es-ES" w:eastAsia="es-ES" w:bidi="ar-SA"/>
         </w:rPr>
         <w:drawing>
           <wp:inline distT="0" distB="0" distL="0" distR="0">
@@ -4973,7 +4979,7 @@
       <w:r>
         <w:rPr>
           <w:noProof/>
-          <w:lang w:eastAsia="es-VE" w:bidi="ar-SA"/>
+          <w:lang w:val="es-ES" w:eastAsia="es-ES" w:bidi="ar-SA"/>
         </w:rPr>
         <w:drawing>
           <wp:inline distT="0" distB="0" distL="0" distR="0">
@@ -5294,7 +5300,7 @@
           <w:rFonts w:ascii="Arial" w:hAnsi="Arial" w:cs="Arial"/>
           <w:b/>
           <w:noProof/>
-          <w:lang w:eastAsia="es-VE" w:bidi="ar-SA"/>
+          <w:lang w:val="es-ES" w:eastAsia="es-ES" w:bidi="ar-SA"/>
         </w:rPr>
         <w:drawing>
           <wp:inline distT="0" distB="0" distL="0" distR="0">
@@ -5566,7 +5572,7 @@
       <w:r>
         <w:rPr>
           <w:noProof/>
-          <w:lang w:eastAsia="es-VE" w:bidi="ar-SA"/>
+          <w:lang w:val="es-ES" w:eastAsia="es-ES" w:bidi="ar-SA"/>
         </w:rPr>
         <w:drawing>
           <wp:inline distT="0" distB="0" distL="0" distR="0">
@@ -5737,7 +5743,7 @@
           <w:rFonts w:ascii="Arial" w:hAnsi="Arial" w:cs="Arial"/>
           <w:noProof/>
           <w:color w:val="FF0000"/>
-          <w:lang w:eastAsia="es-VE" w:bidi="ar-SA"/>
+          <w:lang w:val="es-ES" w:eastAsia="es-ES" w:bidi="ar-SA"/>
         </w:rPr>
         <w:drawing>
           <wp:inline distT="0" distB="0" distL="0" distR="0">
@@ -5982,7 +5988,7 @@
           <w:b/>
           <w:i/>
           <w:noProof/>
-          <w:lang w:eastAsia="es-VE" w:bidi="ar-SA"/>
+          <w:lang w:val="es-ES" w:eastAsia="es-ES" w:bidi="ar-SA"/>
         </w:rPr>
         <w:drawing>
           <wp:inline distT="0" distB="0" distL="0" distR="0">
@@ -6366,7 +6372,7 @@
       <w:pPr>
         <w:pStyle w:val="Sinespaciado"/>
         <w:spacing w:line="360" w:lineRule="auto"/>
-        <w:jc w:val="both"/>
+        <w:jc w:val="center"/>
         <w:rPr>
           <w:rFonts w:ascii="Arial" w:hAnsi="Arial" w:cs="Arial"/>
         </w:rPr>
@@ -6376,21 +6382,13 @@
           <w:rFonts w:ascii="Arial" w:hAnsi="Arial" w:cs="Arial"/>
           <w:noProof/>
           <w:shd w:val="clear" w:color="auto" w:fill="auto"/>
-          <w:lang w:eastAsia="es-VE" w:bidi="ar-SA"/>
+          <w:lang w:val="es-ES" w:eastAsia="es-ES" w:bidi="ar-SA"/>
         </w:rPr>
         <w:drawing>
-          <wp:anchor distT="0" distB="0" distL="114300" distR="114300" simplePos="0" relativeHeight="251679232" behindDoc="0" locked="0" layoutInCell="1" allowOverlap="1">
-            <wp:simplePos x="0" y="0"/>
-            <wp:positionH relativeFrom="page">
-              <wp:posOffset>3166110</wp:posOffset>
-            </wp:positionH>
-            <wp:positionV relativeFrom="page">
-              <wp:posOffset>5029200</wp:posOffset>
-            </wp:positionV>
-            <wp:extent cx="1299210" cy="1169035"/>
-            <wp:effectExtent l="19050" t="0" r="0" b="0"/>
-            <wp:wrapTopAndBottom/>
-            <wp:docPr id="12" name="Imagen 9"/>
+          <wp:inline distT="0" distB="0" distL="0" distR="0">
+            <wp:extent cx="4563110" cy="1440815"/>
+            <wp:effectExtent l="19050" t="0" r="8890" b="0"/>
+            <wp:docPr id="29" name="Imagen 1"/>
             <wp:cNvGraphicFramePr>
               <a:graphicFrameLocks xmlns:a="http://schemas.openxmlformats.org/drawingml/2006/main" noChangeAspect="1"/>
             </wp:cNvGraphicFramePr>
@@ -6398,19 +6396,13 @@
               <a:graphicData uri="http://schemas.openxmlformats.org/drawingml/2006/picture">
                 <pic:pic xmlns:pic="http://schemas.openxmlformats.org/drawingml/2006/picture">
                   <pic:nvPicPr>
-                    <pic:cNvPr id="0" name="Picture 6"/>
+                    <pic:cNvPr id="0" name="Picture 1"/>
                     <pic:cNvPicPr>
                       <a:picLocks noChangeAspect="1" noChangeArrowheads="1"/>
                     </pic:cNvPicPr>
                   </pic:nvPicPr>
                   <pic:blipFill>
-                    <a:blip r:embed="rId20" cstate="print">
-                      <a:extLst>
-                        <a:ext uri="{28A0092B-C50C-407E-A947-70E740481C1C}">
-                          <a14:useLocalDpi xmlns="" xmlns:wpc="http://schemas.microsoft.com/office/word/2010/wordprocessingCanvas" xmlns:mc="http://schemas.openxmlformats.org/markup-compatibility/2006" xmlns:o="urn:schemas-microsoft-com:office:office" xmlns:v="urn:schemas-microsoft-com:vml" xmlns:wp14="http://schemas.microsoft.com/office/word/2010/wordprocessingDrawing" xmlns:w10="urn:schemas-microsoft-com:office:word" xmlns:w="http://schemas.openxmlformats.org/wordprocessingml/2006/main" xmlns:w14="http://schemas.microsoft.com/office/word/2010/wordml" xmlns:w15="http://schemas.microsoft.com/office/word/2012/wordml" xmlns:wpg="http://schemas.microsoft.com/office/word/2010/wordprocessingGroup" xmlns:wpi="http://schemas.microsoft.com/office/word/2010/wordprocessingInk" xmlns:wps="http://schemas.microsoft.com/office/word/2010/wordprocessingShape" xmlns:a14="http://schemas.microsoft.com/office/drawing/2010/main" val="0"/>
-                        </a:ext>
-                      </a:extLst>
-                    </a:blip>
+                    <a:blip r:embed="rId20" cstate="print"/>
                     <a:srcRect/>
                     <a:stretch>
                       <a:fillRect/>
@@ -6419,20 +6411,23 @@
                   <pic:spPr bwMode="auto">
                     <a:xfrm>
                       <a:off x="0" y="0"/>
-                      <a:ext cx="1299210" cy="1169035"/>
+                      <a:ext cx="4563110" cy="1440815"/>
                     </a:xfrm>
                     <a:prstGeom prst="rect">
                       <a:avLst/>
                     </a:prstGeom>
                     <a:noFill/>
-                    <a:ln>
+                    <a:ln w="9525">
                       <a:noFill/>
+                      <a:miter lim="800000"/>
+                      <a:headEnd/>
+                      <a:tailEnd/>
                     </a:ln>
                   </pic:spPr>
                 </pic:pic>
               </a:graphicData>
             </a:graphic>
-          </wp:anchor>
+          </wp:inline>
         </w:drawing>
       </w:r>
     </w:p>
@@ -6464,11 +6459,28 @@
       <w:r>
         <w:t xml:space="preserve"> </w:t>
       </w:r>
+      <w:proofErr w:type="gramStart"/>
+      <w:r>
+        <w:t>(</w:t>
+      </w:r>
       <w:r>
         <w:rPr>
           <w:color w:val="000000" w:themeColor="text1"/>
         </w:rPr>
-        <w:t xml:space="preserve"> Modulo </w:t>
+        <w:t xml:space="preserve"> </w:t>
+      </w:r>
+      <w:r>
+        <w:rPr>
+          <w:color w:val="000000" w:themeColor="text1"/>
+        </w:rPr>
+        <w:t>De</w:t>
+      </w:r>
+      <w:proofErr w:type="gramEnd"/>
+      <w:r>
+        <w:rPr>
+          <w:color w:val="000000" w:themeColor="text1"/>
+        </w:rPr>
+        <w:t xml:space="preserve"> derecha a izquierda) Modulo </w:t>
       </w:r>
       <w:proofErr w:type="spellStart"/>
       <w:r>
@@ -6482,32 +6494,133 @@
         <w:rPr>
           <w:color w:val="000000" w:themeColor="text1"/>
         </w:rPr>
-        <w:t xml:space="preserve"> serie 1 </w:t>
+        <w:t xml:space="preserve"> serie 1, </w:t>
+      </w:r>
+      <w:proofErr w:type="spellStart"/>
+      <w:r>
+        <w:rPr>
+          <w:color w:val="000000" w:themeColor="text1"/>
+        </w:rPr>
+        <w:t>XBee</w:t>
+      </w:r>
+      <w:proofErr w:type="spellEnd"/>
+      <w:r>
+        <w:rPr>
+          <w:color w:val="000000" w:themeColor="text1"/>
+        </w:rPr>
+        <w:t xml:space="preserve"> Explorer </w:t>
+      </w:r>
+      <w:proofErr w:type="spellStart"/>
+      <w:r>
+        <w:rPr>
+          <w:color w:val="000000" w:themeColor="text1"/>
+        </w:rPr>
+        <w:t>Regulated</w:t>
+      </w:r>
+      <w:proofErr w:type="spellEnd"/>
+      <w:r>
+        <w:rPr>
+          <w:color w:val="000000" w:themeColor="text1"/>
+        </w:rPr>
+        <w:t>,</w:t>
+      </w:r>
+      <w:r>
+        <w:rPr>
+          <w:color w:val="000000" w:themeColor="text1"/>
+        </w:rPr>
+        <w:t xml:space="preserve"> </w:t>
+      </w:r>
+      <w:proofErr w:type="spellStart"/>
+      <w:r>
+        <w:rPr>
+          <w:color w:val="000000" w:themeColor="text1"/>
+        </w:rPr>
+        <w:t>XBee</w:t>
+      </w:r>
+      <w:proofErr w:type="spellEnd"/>
+      <w:r>
+        <w:rPr>
+          <w:color w:val="000000" w:themeColor="text1"/>
+        </w:rPr>
+        <w:t xml:space="preserve"> Explorer USB</w:t>
+      </w:r>
+      <w:r>
+        <w:rPr>
+          <w:color w:val="000000" w:themeColor="text1"/>
+        </w:rPr>
+        <w:t>.</w:t>
       </w:r>
     </w:p>
     <w:p>
       <w:pPr>
         <w:pStyle w:val="Epgrafe"/>
         <w:jc w:val="center"/>
+      </w:pPr>
+      <w:r>
         <w:rPr>
           <w:color w:val="000000" w:themeColor="text1"/>
         </w:rPr>
-      </w:pPr>
+        <w:t>Fuente</w:t>
+      </w:r>
       <w:r>
         <w:rPr>
           <w:color w:val="000000" w:themeColor="text1"/>
         </w:rPr>
-        <w:t xml:space="preserve">Fuente: </w:t>
+        <w:t>s</w:t>
+      </w:r>
+      <w:r>
+        <w:rPr>
+          <w:color w:val="000000" w:themeColor="text1"/>
+        </w:rPr>
+        <w:t xml:space="preserve">: </w:t>
       </w:r>
       <w:hyperlink r:id="rId21" w:history="1">
+        <w:r>
+          <w:rPr>
+            <w:rStyle w:val="Hipervnculo"/>
+          </w:rPr>
+          <w:t>http://examples.digi.com/wp-content/uploads/2012/06/1x-XBee-S1-300x300.jpg</w:t>
+        </w:r>
+      </w:hyperlink>
+    </w:p>
+    <w:p>
+      <w:pPr>
+        <w:pStyle w:val="Epgrafe"/>
+        <w:jc w:val="center"/>
+      </w:pPr>
+      <w:hyperlink r:id="rId22" w:history="1">
         <w:r>
           <w:rPr>
             <w:rStyle w:val="Hipervnculo"/>
             <w:color w:val="000000" w:themeColor="text1"/>
           </w:rPr>
-          <w:t>http://examples.digi.com/wp-content/uploads/2012/06/1x-XBee-S1-300x300.jpg</w:t>
+          <w:t>https://cdn.sparkfun.com//assets/parts/7/1/1/5/11373-02.jpg</w:t>
         </w:r>
       </w:hyperlink>
+    </w:p>
+    <w:p>
+      <w:pPr>
+        <w:pStyle w:val="Epgrafe"/>
+        <w:tabs>
+          <w:tab w:val="center" w:pos="4419"/>
+          <w:tab w:val="right" w:pos="8838"/>
+        </w:tabs>
+      </w:pPr>
+      <w:r>
+        <w:tab/>
+      </w:r>
+      <w:hyperlink r:id="rId23" w:history="1">
+        <w:r>
+          <w:rPr>
+            <w:rStyle w:val="Hipervnculo"/>
+            <w:color w:val="000000" w:themeColor="text1"/>
+          </w:rPr>
+          <w:t>https://cdn.sparkfun.com//assets/parts/8/1/4/0/11812-03.jpg</w:t>
+        </w:r>
+      </w:hyperlink>
+      <w:r>
+        <w:tab/>
+      </w:r>
     </w:p>
     <w:p>
       <w:pPr>
@@ -7249,6 +7362,7 @@
                 <w:shd w:val="clear" w:color="auto" w:fill="auto"/>
                 <w:lang w:val="es-ES" w:eastAsia="es-ES" w:bidi="ar-SA"/>
               </w:rPr>
+              <w:lastRenderedPageBreak/>
               <w:t>Frecuencia de datos por interfaz serial (</w:t>
             </w:r>
             <w:r>
@@ -7614,7 +7728,6 @@
                 <w:shd w:val="clear" w:color="auto" w:fill="auto"/>
                 <w:lang w:val="es-ES" w:eastAsia="es-ES" w:bidi="ar-SA"/>
               </w:rPr>
-              <w:lastRenderedPageBreak/>
               <w:t>Voltaje de Entrada</w:t>
             </w:r>
           </w:p>
@@ -8805,7 +8918,7 @@
         </w:rPr>
         <w:t xml:space="preserve">: </w:t>
       </w:r>
-      <w:hyperlink r:id="rId22" w:history="1">
+      <w:hyperlink r:id="rId24" w:history="1">
         <w:r>
           <w:rPr>
             <w:rStyle w:val="Hipervnculo"/>
@@ -8999,346 +9112,6 @@
         </w:rPr>
         <w:t xml:space="preserve"> entre la PC y el cuadricóptero</w:t>
       </w:r>
-    </w:p>
-    <w:p>
-      <w:pPr>
-        <w:pStyle w:val="Sinespaciado"/>
-        <w:spacing w:line="360" w:lineRule="auto"/>
-        <w:ind w:firstLine="708"/>
-        <w:jc w:val="both"/>
-        <w:rPr>
-          <w:rFonts w:ascii="Arial" w:hAnsi="Arial" w:cs="Arial"/>
-        </w:rPr>
-      </w:pPr>
-    </w:p>
-    <w:p>
-      <w:pPr>
-        <w:pStyle w:val="Sinespaciado"/>
-        <w:spacing w:line="360" w:lineRule="auto"/>
-        <w:ind w:firstLine="708"/>
-        <w:jc w:val="both"/>
-        <w:rPr>
-          <w:rFonts w:ascii="Arial" w:hAnsi="Arial" w:cs="Arial"/>
-        </w:rPr>
-      </w:pPr>
-      <w:r>
-        <w:rPr>
-          <w:rFonts w:ascii="Arial" w:hAnsi="Arial" w:cs="Arial"/>
-          <w:noProof/>
-          <w:shd w:val="clear" w:color="auto" w:fill="auto"/>
-          <w:lang w:eastAsia="es-VE" w:bidi="ar-SA"/>
-        </w:rPr>
-        <w:drawing>
-          <wp:anchor distT="0" distB="0" distL="114300" distR="114300" simplePos="0" relativeHeight="251678208" behindDoc="0" locked="0" layoutInCell="1" allowOverlap="1">
-            <wp:simplePos x="0" y="0"/>
-            <wp:positionH relativeFrom="margin">
-              <wp:posOffset>2223770</wp:posOffset>
-            </wp:positionH>
-            <wp:positionV relativeFrom="paragraph">
-              <wp:posOffset>26670</wp:posOffset>
-            </wp:positionV>
-            <wp:extent cx="1299210" cy="1307465"/>
-            <wp:effectExtent l="19050" t="0" r="0" b="0"/>
-            <wp:wrapTopAndBottom/>
-            <wp:docPr id="13" name="Imagen 12" descr="XBee Explorer Regulated"/>
-            <wp:cNvGraphicFramePr>
-              <a:graphicFrameLocks xmlns:a="http://schemas.openxmlformats.org/drawingml/2006/main" noChangeAspect="1"/>
-            </wp:cNvGraphicFramePr>
-            <a:graphic xmlns:a="http://schemas.openxmlformats.org/drawingml/2006/main">
-              <a:graphicData uri="http://schemas.openxmlformats.org/drawingml/2006/picture">
-                <pic:pic xmlns:pic="http://schemas.openxmlformats.org/drawingml/2006/picture">
-                  <pic:nvPicPr>
-                    <pic:cNvPr id="0" name="Picture 7" descr="XBee Explorer Regulated"/>
-                    <pic:cNvPicPr>
-                      <a:picLocks noChangeAspect="1" noChangeArrowheads="1"/>
-                    </pic:cNvPicPr>
-                  </pic:nvPicPr>
-                  <pic:blipFill>
-                    <a:blip r:embed="rId23" cstate="print">
-                      <a:extLst>
-                        <a:ext uri="{28A0092B-C50C-407E-A947-70E740481C1C}">
-                          <a14:useLocalDpi xmlns="" xmlns:wpc="http://schemas.microsoft.com/office/word/2010/wordprocessingCanvas" xmlns:mc="http://schemas.openxmlformats.org/markup-compatibility/2006" xmlns:o="urn:schemas-microsoft-com:office:office" xmlns:v="urn:schemas-microsoft-com:vml" xmlns:wp14="http://schemas.microsoft.com/office/word/2010/wordprocessingDrawing" xmlns:w10="urn:schemas-microsoft-com:office:word" xmlns:w="http://schemas.openxmlformats.org/wordprocessingml/2006/main" xmlns:w14="http://schemas.microsoft.com/office/word/2010/wordml" xmlns:w15="http://schemas.microsoft.com/office/word/2012/wordml" xmlns:wpg="http://schemas.microsoft.com/office/word/2010/wordprocessingGroup" xmlns:wpi="http://schemas.microsoft.com/office/word/2010/wordprocessingInk" xmlns:wps="http://schemas.microsoft.com/office/word/2010/wordprocessingShape" xmlns:a14="http://schemas.microsoft.com/office/drawing/2010/main" val="0"/>
-                        </a:ext>
-                      </a:extLst>
-                    </a:blip>
-                    <a:srcRect/>
-                    <a:stretch>
-                      <a:fillRect/>
-                    </a:stretch>
-                  </pic:blipFill>
-                  <pic:spPr bwMode="auto">
-                    <a:xfrm>
-                      <a:off x="0" y="0"/>
-                      <a:ext cx="1299210" cy="1307465"/>
-                    </a:xfrm>
-                    <a:prstGeom prst="rect">
-                      <a:avLst/>
-                    </a:prstGeom>
-                    <a:noFill/>
-                    <a:ln>
-                      <a:noFill/>
-                    </a:ln>
-                  </pic:spPr>
-                </pic:pic>
-              </a:graphicData>
-            </a:graphic>
-          </wp:anchor>
-        </w:drawing>
-      </w:r>
-    </w:p>
-    <w:p>
-      <w:pPr>
-        <w:pStyle w:val="Sinespaciado"/>
-        <w:jc w:val="center"/>
-        <w:outlineLvl w:val="0"/>
-        <w:rPr>
-          <w:i/>
-          <w:color w:val="FF0000"/>
-        </w:rPr>
-      </w:pPr>
-      <w:r>
-        <w:rPr>
-          <w:noProof/>
-          <w:shd w:val="clear" w:color="auto" w:fill="auto"/>
-          <w:lang w:eastAsia="es-VE" w:bidi="ar-SA"/>
-        </w:rPr>
-        <w:drawing>
-          <wp:anchor distT="0" distB="0" distL="114300" distR="114300" simplePos="0" relativeHeight="251680256" behindDoc="0" locked="0" layoutInCell="1" allowOverlap="1">
-            <wp:simplePos x="0" y="0"/>
-            <wp:positionH relativeFrom="page">
-              <wp:align>center</wp:align>
-            </wp:positionH>
-            <wp:positionV relativeFrom="paragraph">
-              <wp:posOffset>507365</wp:posOffset>
-            </wp:positionV>
-            <wp:extent cx="1752600" cy="981075"/>
-            <wp:effectExtent l="19050" t="0" r="0" b="0"/>
-            <wp:wrapTopAndBottom/>
-            <wp:docPr id="16" name="Imagen 13" descr="XBee Explorer USB"/>
-            <wp:cNvGraphicFramePr>
-              <a:graphicFrameLocks xmlns:a="http://schemas.openxmlformats.org/drawingml/2006/main" noChangeAspect="1"/>
-            </wp:cNvGraphicFramePr>
-            <a:graphic xmlns:a="http://schemas.openxmlformats.org/drawingml/2006/main">
-              <a:graphicData uri="http://schemas.openxmlformats.org/drawingml/2006/picture">
-                <pic:pic xmlns:pic="http://schemas.openxmlformats.org/drawingml/2006/picture">
-                  <pic:nvPicPr>
-                    <pic:cNvPr id="0" name="Picture 9" descr="XBee Explorer USB"/>
-                    <pic:cNvPicPr>
-                      <a:picLocks noChangeAspect="1" noChangeArrowheads="1"/>
-                    </pic:cNvPicPr>
-                  </pic:nvPicPr>
-                  <pic:blipFill>
-                    <a:blip r:embed="rId24" cstate="print">
-                      <a:extLst>
-                        <a:ext uri="{28A0092B-C50C-407E-A947-70E740481C1C}">
-                          <a14:useLocalDpi xmlns="" xmlns:wpc="http://schemas.microsoft.com/office/word/2010/wordprocessingCanvas" xmlns:mc="http://schemas.openxmlformats.org/markup-compatibility/2006" xmlns:o="urn:schemas-microsoft-com:office:office" xmlns:v="urn:schemas-microsoft-com:vml" xmlns:wp14="http://schemas.microsoft.com/office/word/2010/wordprocessingDrawing" xmlns:w10="urn:schemas-microsoft-com:office:word" xmlns:w="http://schemas.openxmlformats.org/wordprocessingml/2006/main" xmlns:w14="http://schemas.microsoft.com/office/word/2010/wordml" xmlns:w15="http://schemas.microsoft.com/office/word/2012/wordml" xmlns:wpg="http://schemas.microsoft.com/office/word/2010/wordprocessingGroup" xmlns:wpi="http://schemas.microsoft.com/office/word/2010/wordprocessingInk" xmlns:wps="http://schemas.microsoft.com/office/word/2010/wordprocessingShape" xmlns:a14="http://schemas.microsoft.com/office/drawing/2010/main" val="0"/>
-                        </a:ext>
-                      </a:extLst>
-                    </a:blip>
-                    <a:srcRect t="23780" b="20122"/>
-                    <a:stretch>
-                      <a:fillRect/>
-                    </a:stretch>
-                  </pic:blipFill>
-                  <pic:spPr bwMode="auto">
-                    <a:xfrm>
-                      <a:off x="0" y="0"/>
-                      <a:ext cx="1752600" cy="981075"/>
-                    </a:xfrm>
-                    <a:prstGeom prst="rect">
-                      <a:avLst/>
-                    </a:prstGeom>
-                    <a:noFill/>
-                    <a:ln>
-                      <a:noFill/>
-                    </a:ln>
-                  </pic:spPr>
-                </pic:pic>
-              </a:graphicData>
-            </a:graphic>
-          </wp:anchor>
-        </w:drawing>
-      </w:r>
-      <w:r>
-        <w:t xml:space="preserve"> </w:t>
-      </w:r>
-      <w:proofErr w:type="spellStart"/>
-      <w:r>
-        <w:t>Ilustracion</w:t>
-      </w:r>
-      <w:proofErr w:type="spellEnd"/>
-      <w:r>
-        <w:t xml:space="preserve"> 4. </w:t>
-      </w:r>
-      <w:fldSimple w:instr=" SEQ Ilustracion_4. \* ARABIC ">
-        <w:r>
-          <w:rPr>
-            <w:noProof/>
-          </w:rPr>
-          <w:t>10</w:t>
-        </w:r>
-      </w:fldSimple>
-      <w:r>
-        <w:t xml:space="preserve"> </w:t>
-      </w:r>
-      <w:r>
-        <w:rPr>
-          <w:i/>
-          <w:color w:val="FF0000"/>
-        </w:rPr>
-        <w:t xml:space="preserve"> </w:t>
-      </w:r>
-      <w:proofErr w:type="spellStart"/>
-      <w:r>
-        <w:rPr>
-          <w:i/>
-          <w:color w:val="000000" w:themeColor="text1"/>
-        </w:rPr>
-        <w:t>XBee</w:t>
-      </w:r>
-      <w:proofErr w:type="spellEnd"/>
-      <w:r>
-        <w:rPr>
-          <w:i/>
-          <w:color w:val="000000" w:themeColor="text1"/>
-        </w:rPr>
-        <w:t xml:space="preserve"> E</w:t>
-      </w:r>
-      <w:r>
-        <w:rPr>
-          <w:i/>
-          <w:color w:val="000000" w:themeColor="text1"/>
-        </w:rPr>
-        <w:t>xplorer</w:t>
-      </w:r>
-      <w:r>
-        <w:rPr>
-          <w:i/>
-          <w:color w:val="000000" w:themeColor="text1"/>
-        </w:rPr>
-        <w:t xml:space="preserve"> </w:t>
-      </w:r>
-      <w:proofErr w:type="spellStart"/>
-      <w:r>
-        <w:rPr>
-          <w:i/>
-          <w:color w:val="000000" w:themeColor="text1"/>
-        </w:rPr>
-        <w:t>Regulated</w:t>
-      </w:r>
-      <w:proofErr w:type="spellEnd"/>
-    </w:p>
-    <w:p>
-      <w:pPr>
-        <w:pStyle w:val="Epgrafe"/>
-        <w:spacing w:line="240" w:lineRule="auto"/>
-        <w:jc w:val="center"/>
-        <w:rPr>
-          <w:rStyle w:val="Hipervnculo"/>
-          <w:color w:val="000000" w:themeColor="text1"/>
-        </w:rPr>
-      </w:pPr>
-      <w:r>
-        <w:rPr>
-          <w:color w:val="000000" w:themeColor="text1"/>
-        </w:rPr>
-        <w:t xml:space="preserve">Fuente: </w:t>
-      </w:r>
-      <w:hyperlink r:id="rId25" w:history="1">
-        <w:r>
-          <w:rPr>
-            <w:rStyle w:val="Hipervnculo"/>
-            <w:color w:val="000000" w:themeColor="text1"/>
-          </w:rPr>
-          <w:t>https://cdn.sparkfun.com//assets/parts/7/1/1/5/11373-02.jpg</w:t>
-        </w:r>
-      </w:hyperlink>
-    </w:p>
-    <w:p>
-      <w:pPr>
-        <w:pStyle w:val="Sinespaciado"/>
-        <w:jc w:val="center"/>
-        <w:rPr>
-          <w:i/>
-          <w:color w:val="000000" w:themeColor="text1"/>
-        </w:rPr>
-      </w:pPr>
-      <w:r>
-        <w:t xml:space="preserve"> </w:t>
-      </w:r>
-      <w:proofErr w:type="spellStart"/>
-      <w:r>
-        <w:t>Ilustracion</w:t>
-      </w:r>
-      <w:proofErr w:type="spellEnd"/>
-      <w:r>
-        <w:t xml:space="preserve"> 4. </w:t>
-      </w:r>
-      <w:fldSimple w:instr=" SEQ Ilustracion_4. \* ARABIC ">
-        <w:r>
-          <w:rPr>
-            <w:noProof/>
-          </w:rPr>
-          <w:t>11</w:t>
-        </w:r>
-      </w:fldSimple>
-      <w:r>
-        <w:t xml:space="preserve"> </w:t>
-      </w:r>
-      <w:r>
-        <w:rPr>
-          <w:color w:val="000000" w:themeColor="text1"/>
-        </w:rPr>
-        <w:t xml:space="preserve"> </w:t>
-      </w:r>
-      <w:proofErr w:type="spellStart"/>
-      <w:r>
-        <w:rPr>
-          <w:i/>
-          <w:color w:val="000000" w:themeColor="text1"/>
-        </w:rPr>
-        <w:t>XBee</w:t>
-      </w:r>
-      <w:proofErr w:type="spellEnd"/>
-      <w:r>
-        <w:rPr>
-          <w:i/>
-          <w:color w:val="000000" w:themeColor="text1"/>
-        </w:rPr>
-        <w:t xml:space="preserve"> E</w:t>
-      </w:r>
-      <w:r>
-        <w:rPr>
-          <w:i/>
-          <w:color w:val="000000" w:themeColor="text1"/>
-        </w:rPr>
-        <w:t>xplorer USB</w:t>
-      </w:r>
-    </w:p>
-    <w:p>
-      <w:pPr>
-        <w:pStyle w:val="Epgrafe"/>
-        <w:spacing w:line="240" w:lineRule="auto"/>
-        <w:jc w:val="center"/>
-        <w:rPr>
-          <w:color w:val="000000" w:themeColor="text1"/>
-        </w:rPr>
-      </w:pPr>
-      <w:r>
-        <w:rPr>
-          <w:color w:val="000000" w:themeColor="text1"/>
-        </w:rPr>
-        <w:t xml:space="preserve">Fuente: </w:t>
-      </w:r>
-      <w:hyperlink r:id="rId26" w:history="1">
-        <w:r>
-          <w:rPr>
-            <w:rStyle w:val="Hipervnculo"/>
-            <w:color w:val="000000" w:themeColor="text1"/>
-          </w:rPr>
-          <w:t>https://cdn.sparkfun.com//assets/parts/8/1/4/0/11812-03.jpg</w:t>
-        </w:r>
-      </w:hyperlink>
     </w:p>
     <w:p>
       <w:pPr>
@@ -10645,7 +10418,7 @@
         <w:rPr>
           <w:rFonts w:ascii="Arial" w:hAnsi="Arial" w:cs="Arial"/>
           <w:noProof/>
-          <w:lang w:eastAsia="es-VE" w:bidi="ar-SA"/>
+          <w:lang w:val="es-ES" w:eastAsia="es-ES" w:bidi="ar-SA"/>
         </w:rPr>
         <w:drawing>
           <wp:inline distT="0" distB="0" distL="0" distR="0">
@@ -10665,7 +10438,7 @@
                     </pic:cNvPicPr>
                   </pic:nvPicPr>
                   <pic:blipFill>
-                    <a:blip r:embed="rId27" cstate="print"/>
+                    <a:blip r:embed="rId25" cstate="print"/>
                     <a:srcRect/>
                     <a:stretch>
                       <a:fillRect/>
@@ -10740,7 +10513,7 @@
       <w:r>
         <w:t xml:space="preserve">Fuente: </w:t>
       </w:r>
-      <w:hyperlink r:id="rId28" w:history="1">
+      <w:hyperlink r:id="rId26" w:history="1">
         <w:r>
           <w:rPr>
             <w:rStyle w:val="Hipervnculo"/>
@@ -19352,7 +19125,7 @@
           <w:rFonts w:ascii="Arial" w:hAnsi="Arial" w:cs="Arial"/>
           <w:noProof/>
           <w:shd w:val="clear" w:color="auto" w:fill="auto"/>
-          <w:lang w:eastAsia="es-VE" w:bidi="ar-SA"/>
+          <w:lang w:val="es-ES" w:eastAsia="es-ES" w:bidi="ar-SA"/>
         </w:rPr>
         <w:lastRenderedPageBreak/>
         <w:drawing>
@@ -19371,7 +19144,7 @@
             <wp:cNvGraphicFramePr/>
             <a:graphic xmlns:a="http://schemas.openxmlformats.org/drawingml/2006/main">
               <a:graphicData uri="http://schemas.openxmlformats.org/drawingml/2006/chart">
-                <c:chart xmlns:c="http://schemas.openxmlformats.org/drawingml/2006/chart" xmlns:r="http://schemas.openxmlformats.org/officeDocument/2006/relationships" r:id="rId29"/>
+                <c:chart xmlns:c="http://schemas.openxmlformats.org/drawingml/2006/chart" xmlns:r="http://schemas.openxmlformats.org/officeDocument/2006/relationships" r:id="rId27"/>
               </a:graphicData>
             </a:graphic>
           </wp:anchor>
@@ -19640,7 +19413,7 @@
       <w:r>
         <w:rPr>
           <w:noProof/>
-          <w:lang w:eastAsia="es-VE" w:bidi="ar-SA"/>
+          <w:lang w:val="es-ES" w:eastAsia="es-ES" w:bidi="ar-SA"/>
         </w:rPr>
         <w:drawing>
           <wp:inline distT="0" distB="0" distL="0" distR="0">
@@ -19658,7 +19431,7 @@
                     <pic:cNvPicPr/>
                   </pic:nvPicPr>
                   <pic:blipFill>
-                    <a:blip r:embed="rId30" cstate="print"/>
+                    <a:blip r:embed="rId28" cstate="print"/>
                     <a:stretch>
                       <a:fillRect/>
                     </a:stretch>
@@ -21066,7 +20839,7 @@
         <w:rPr>
           <w:rFonts w:ascii="Arial" w:hAnsi="Arial" w:cs="Arial"/>
           <w:noProof/>
-          <w:lang w:eastAsia="es-VE" w:bidi="ar-SA"/>
+          <w:lang w:val="es-ES" w:eastAsia="es-ES" w:bidi="ar-SA"/>
         </w:rPr>
         <w:drawing>
           <wp:inline distT="0" distB="0" distL="0" distR="0">
@@ -21084,7 +20857,7 @@
                     <pic:cNvPicPr/>
                   </pic:nvPicPr>
                   <pic:blipFill>
-                    <a:blip r:embed="rId31" cstate="print"/>
+                    <a:blip r:embed="rId29" cstate="print"/>
                     <a:stretch>
                       <a:fillRect/>
                     </a:stretch>
@@ -21340,7 +21113,7 @@
         <w:rPr>
           <w:rFonts w:ascii="Arial" w:hAnsi="Arial" w:cs="Arial"/>
           <w:noProof/>
-          <w:lang w:eastAsia="es-VE" w:bidi="ar-SA"/>
+          <w:lang w:val="es-ES" w:eastAsia="es-ES" w:bidi="ar-SA"/>
         </w:rPr>
         <w:drawing>
           <wp:inline distT="0" distB="0" distL="0" distR="0">
@@ -21360,7 +21133,7 @@
                     </pic:cNvPicPr>
                   </pic:nvPicPr>
                   <pic:blipFill>
-                    <a:blip r:embed="rId32" cstate="print"/>
+                    <a:blip r:embed="rId30" cstate="print"/>
                     <a:srcRect l="7812" t="9764" r="5499" b="6061"/>
                     <a:stretch>
                       <a:fillRect/>
@@ -21464,7 +21237,7 @@
         <w:rPr>
           <w:rFonts w:ascii="Arial" w:hAnsi="Arial" w:cs="Arial"/>
           <w:noProof/>
-          <w:lang w:eastAsia="es-VE" w:bidi="ar-SA"/>
+          <w:lang w:val="es-ES" w:eastAsia="es-ES" w:bidi="ar-SA"/>
         </w:rPr>
         <w:drawing>
           <wp:inline distT="0" distB="0" distL="0" distR="0">
@@ -21484,7 +21257,7 @@
                     </pic:cNvPicPr>
                   </pic:nvPicPr>
                   <pic:blipFill>
-                    <a:blip r:embed="rId33" cstate="print"/>
+                    <a:blip r:embed="rId31" cstate="print"/>
                     <a:srcRect l="7433" t="9764" r="5716" b="5642"/>
                     <a:stretch>
                       <a:fillRect/>
@@ -22445,21 +22218,7 @@
         <w:rPr>
           <w:rFonts w:ascii="Arial" w:hAnsi="Arial" w:cs="Arial"/>
         </w:rPr>
-        <w:t xml:space="preserve"> </w:t>
-      </w:r>
-      <w:proofErr w:type="spellStart"/>
-      <w:r>
-        <w:rPr>
-          <w:rFonts w:ascii="Arial" w:hAnsi="Arial" w:cs="Arial"/>
-        </w:rPr>
-        <w:t>Arduino</w:t>
-      </w:r>
-      <w:proofErr w:type="spellEnd"/>
-      <w:r>
-        <w:rPr>
-          <w:rFonts w:ascii="Arial" w:hAnsi="Arial" w:cs="Arial"/>
-        </w:rPr>
-        <w:t xml:space="preserve"> Nano, a bordo del cuadricóptero:</w:t>
+        <w:t xml:space="preserve"> Arduino Nano, a bordo del cuadricóptero:</w:t>
       </w:r>
     </w:p>
     <w:p>
@@ -23369,7 +23128,7 @@
           <w:rFonts w:ascii="Arial" w:hAnsi="Arial" w:cs="Arial"/>
           <w:b/>
           <w:noProof/>
-          <w:lang w:eastAsia="es-VE" w:bidi="ar-SA"/>
+          <w:lang w:val="es-ES" w:eastAsia="es-ES" w:bidi="ar-SA"/>
         </w:rPr>
         <w:drawing>
           <wp:inline distT="0" distB="0" distL="0" distR="0">
@@ -23387,7 +23146,7 @@
                     <pic:cNvPicPr/>
                   </pic:nvPicPr>
                   <pic:blipFill>
-                    <a:blip r:embed="rId34" cstate="print"/>
+                    <a:blip r:embed="rId32" cstate="print"/>
                     <a:srcRect t="44411" b="29607"/>
                     <a:stretch>
                       <a:fillRect/>
@@ -24464,7 +24223,7 @@
         <w:rPr>
           <w:rFonts w:ascii="Arial" w:hAnsi="Arial" w:cs="Arial"/>
           <w:noProof/>
-          <w:lang w:eastAsia="es-VE" w:bidi="ar-SA"/>
+          <w:lang w:val="es-ES" w:eastAsia="es-ES" w:bidi="ar-SA"/>
         </w:rPr>
         <w:drawing>
           <wp:inline distT="0" distB="0" distL="0" distR="0">
@@ -24482,7 +24241,7 @@
                     <pic:cNvPicPr/>
                   </pic:nvPicPr>
                   <pic:blipFill>
-                    <a:blip r:embed="rId35" cstate="print"/>
+                    <a:blip r:embed="rId33" cstate="print"/>
                     <a:stretch>
                       <a:fillRect/>
                     </a:stretch>
@@ -24713,7 +24472,7 @@
         <w:rPr>
           <w:rFonts w:ascii="Arial" w:hAnsi="Arial" w:cs="Arial"/>
           <w:noProof/>
-          <w:lang w:eastAsia="es-VE" w:bidi="ar-SA"/>
+          <w:lang w:val="es-ES" w:eastAsia="es-ES" w:bidi="ar-SA"/>
         </w:rPr>
         <w:drawing>
           <wp:inline distT="0" distB="0" distL="0" distR="0">
@@ -24731,7 +24490,7 @@
                     <pic:cNvPicPr/>
                   </pic:nvPicPr>
                   <pic:blipFill>
-                    <a:blip r:embed="rId36" cstate="print"/>
+                    <a:blip r:embed="rId34" cstate="print"/>
                     <a:stretch>
                       <a:fillRect/>
                     </a:stretch>
@@ -24921,7 +24680,7 @@
           <w:rFonts w:ascii="Arial" w:hAnsi="Arial" w:cs="Arial"/>
           <w:noProof/>
           <w:shd w:val="clear" w:color="auto" w:fill="auto"/>
-          <w:lang w:eastAsia="es-VE" w:bidi="ar-SA"/>
+          <w:lang w:val="es-ES" w:eastAsia="es-ES" w:bidi="ar-SA"/>
         </w:rPr>
         <w:drawing>
           <wp:anchor distT="0" distB="0" distL="114300" distR="114300" simplePos="0" relativeHeight="251690496" behindDoc="0" locked="0" layoutInCell="1" allowOverlap="1">
@@ -24949,7 +24708,7 @@
                     </pic:cNvPicPr>
                   </pic:nvPicPr>
                   <pic:blipFill>
-                    <a:blip r:embed="rId37" cstate="print"/>
+                    <a:blip r:embed="rId35" cstate="print"/>
                     <a:srcRect/>
                     <a:stretch>
                       <a:fillRect/>
@@ -25209,7 +24968,7 @@
           <w:rFonts w:ascii="Arial" w:hAnsi="Arial" w:cs="Arial"/>
           <w:b/>
           <w:noProof/>
-          <w:lang w:eastAsia="es-VE" w:bidi="ar-SA"/>
+          <w:lang w:val="es-ES" w:eastAsia="es-ES" w:bidi="ar-SA"/>
         </w:rPr>
         <w:lastRenderedPageBreak/>
         <w:drawing>
@@ -25228,7 +24987,7 @@
                     <pic:cNvPicPr/>
                   </pic:nvPicPr>
                   <pic:blipFill>
-                    <a:blip r:embed="rId38" cstate="print"/>
+                    <a:blip r:embed="rId36" cstate="print"/>
                     <a:stretch>
                       <a:fillRect/>
                     </a:stretch>
@@ -25578,7 +25337,7 @@
         <w:rPr>
           <w:rFonts w:ascii="Arial" w:hAnsi="Arial" w:cs="Arial"/>
           <w:noProof/>
-          <w:lang w:eastAsia="es-VE" w:bidi="ar-SA"/>
+          <w:lang w:val="es-ES" w:eastAsia="es-ES" w:bidi="ar-SA"/>
         </w:rPr>
         <w:drawing>
           <wp:inline distT="0" distB="0" distL="0" distR="0">
@@ -25598,7 +25357,7 @@
                     </pic:cNvPicPr>
                   </pic:nvPicPr>
                   <pic:blipFill>
-                    <a:blip r:embed="rId39" cstate="print"/>
+                    <a:blip r:embed="rId37" cstate="print"/>
                     <a:srcRect l="8381" t="9428" r="5127" b="5050"/>
                     <a:stretch>
                       <a:fillRect/>
@@ -25728,7 +25487,7 @@
       <w:r>
         <w:rPr>
           <w:noProof/>
-          <w:lang w:eastAsia="es-VE" w:bidi="ar-SA"/>
+          <w:lang w:val="es-ES" w:eastAsia="es-ES" w:bidi="ar-SA"/>
         </w:rPr>
         <w:drawing>
           <wp:inline distT="0" distB="0" distL="0" distR="0">
@@ -25748,7 +25507,7 @@
                     </pic:cNvPicPr>
                   </pic:nvPicPr>
                   <pic:blipFill>
-                    <a:blip r:embed="rId40" cstate="print"/>
+                    <a:blip r:embed="rId38" cstate="print"/>
                     <a:srcRect/>
                     <a:stretch>
                       <a:fillRect/>
@@ -26023,7 +25782,7 @@
                     </w:rPr>
                     <w:t xml:space="preserve">Fuente: </w:t>
                   </w:r>
-                  <w:hyperlink r:id="rId41" w:history="1">
+                  <w:hyperlink r:id="rId39" w:history="1">
                     <w:r>
                       <w:rPr>
                         <w:rStyle w:val="Hipervnculo"/>
@@ -26044,7 +25803,7 @@
           <w:rFonts w:ascii="Arial" w:hAnsi="Arial" w:cs="Arial"/>
           <w:noProof/>
           <w:shd w:val="clear" w:color="auto" w:fill="auto"/>
-          <w:lang w:eastAsia="es-VE" w:bidi="ar-SA"/>
+          <w:lang w:val="es-ES" w:eastAsia="es-ES" w:bidi="ar-SA"/>
         </w:rPr>
         <w:drawing>
           <wp:anchor distT="0" distB="0" distL="114300" distR="114300" simplePos="0" relativeHeight="251676160" behindDoc="0" locked="0" layoutInCell="1" allowOverlap="1">
@@ -26072,7 +25831,7 @@
                     </pic:cNvPicPr>
                   </pic:nvPicPr>
                   <pic:blipFill>
-                    <a:blip r:embed="rId42" cstate="print"/>
+                    <a:blip r:embed="rId40" cstate="print"/>
                     <a:srcRect/>
                     <a:stretch>
                       <a:fillRect/>
@@ -26227,7 +25986,7 @@
         <w:rPr>
           <w:rFonts w:ascii="Arial" w:hAnsi="Arial" w:cs="Arial"/>
           <w:noProof/>
-          <w:lang w:eastAsia="es-VE" w:bidi="ar-SA"/>
+          <w:lang w:val="es-ES" w:eastAsia="es-ES" w:bidi="ar-SA"/>
         </w:rPr>
         <w:drawing>
           <wp:inline distT="0" distB="0" distL="0" distR="0">
@@ -26245,7 +26004,7 @@
                     <pic:cNvPicPr/>
                   </pic:nvPicPr>
                   <pic:blipFill>
-                    <a:blip r:embed="rId43" cstate="print"/>
+                    <a:blip r:embed="rId41" cstate="print"/>
                     <a:srcRect r="4675" b="13701"/>
                     <a:stretch>
                       <a:fillRect/>
@@ -26453,7 +26212,7 @@
           <w:rFonts w:ascii="Arial" w:hAnsi="Arial" w:cs="Arial"/>
           <w:b/>
           <w:noProof/>
-          <w:lang w:eastAsia="es-VE" w:bidi="ar-SA"/>
+          <w:lang w:val="es-ES" w:eastAsia="es-ES" w:bidi="ar-SA"/>
         </w:rPr>
         <w:drawing>
           <wp:inline distT="0" distB="0" distL="0" distR="0">
@@ -26471,7 +26230,7 @@
                     <pic:cNvPicPr/>
                   </pic:nvPicPr>
                   <pic:blipFill>
-                    <a:blip r:embed="rId44" cstate="print"/>
+                    <a:blip r:embed="rId42" cstate="print"/>
                     <a:stretch>
                       <a:fillRect/>
                     </a:stretch>
@@ -31470,7 +31229,7 @@
 <file path=word/charts/chart1.xml><?xml version="1.0" encoding="utf-8"?>
 <c:chartSpace xmlns:c="http://schemas.openxmlformats.org/drawingml/2006/chart" xmlns:a="http://schemas.openxmlformats.org/drawingml/2006/main" xmlns:r="http://schemas.openxmlformats.org/officeDocument/2006/relationships">
   <c:date1904 val="1"/>
-  <c:lang val="es-VE"/>
+  <c:lang val="es-ES"/>
   <c:chart>
     <c:title>
       <c:tx>
@@ -31517,7 +31276,7 @@
             <c:numRef>
               <c:f>Hoja1!$A$3:$A$8</c:f>
               <c:numCache>
-                <c:formatCode>General</c:formatCode>
+                <c:formatCode>Estándar</c:formatCode>
                 <c:ptCount val="6"/>
                 <c:pt idx="0">
                   <c:v>0</c:v>
@@ -31544,7 +31303,7 @@
             <c:numRef>
               <c:f>Hoja1!$F$3:$F$8</c:f>
               <c:numCache>
-                <c:formatCode>General</c:formatCode>
+                <c:formatCode>Estándar</c:formatCode>
                 <c:ptCount val="6"/>
                 <c:pt idx="0">
                   <c:v>100</c:v>
@@ -31568,11 +31327,11 @@
             </c:numRef>
           </c:yVal>
         </c:ser>
-        <c:axId val="162658176"/>
-        <c:axId val="131117056"/>
+        <c:axId val="134277376"/>
+        <c:axId val="180265344"/>
       </c:scatterChart>
       <c:valAx>
-        <c:axId val="162658176"/>
+        <c:axId val="134277376"/>
         <c:scaling>
           <c:orientation val="minMax"/>
         </c:scaling>
@@ -31609,7 +31368,7 @@
             </c:rich>
           </c:tx>
         </c:title>
-        <c:numFmt formatCode="General" sourceLinked="1"/>
+        <c:numFmt formatCode="Estándar" sourceLinked="1"/>
         <c:majorTickMark val="none"/>
         <c:tickLblPos val="nextTo"/>
         <c:spPr>
@@ -31620,12 +31379,12 @@
             <a:round/>
           </a:ln>
         </c:spPr>
-        <c:crossAx val="131117056"/>
+        <c:crossAx val="180265344"/>
         <c:crossesAt val="0"/>
         <c:crossBetween val="midCat"/>
       </c:valAx>
       <c:valAx>
-        <c:axId val="131117056"/>
+        <c:axId val="180265344"/>
         <c:scaling>
           <c:orientation val="minMax"/>
           <c:max val="100"/>
@@ -31663,7 +31422,7 @@
             </c:rich>
           </c:tx>
         </c:title>
-        <c:numFmt formatCode="General" sourceLinked="1"/>
+        <c:numFmt formatCode="Estándar" sourceLinked="1"/>
         <c:majorTickMark val="none"/>
         <c:tickLblPos val="nextTo"/>
         <c:spPr>
@@ -31674,7 +31433,7 @@
             <a:round/>
           </a:ln>
         </c:spPr>
-        <c:crossAx val="162658176"/>
+        <c:crossAx val="134277376"/>
         <c:crossesAt val="0"/>
         <c:crossBetween val="midCat"/>
       </c:valAx>
@@ -31990,7 +31749,7 @@
 </file>
 
 <file path=customXml/itemProps1.xml><?xml version="1.0" encoding="utf-8"?>
-<ds:datastoreItem xmlns:ds="http://schemas.openxmlformats.org/officeDocument/2006/customXml" ds:itemID="{7F67688A-85B8-495D-8ADB-2C4E1A71F9B2}">
+<ds:datastoreItem xmlns:ds="http://schemas.openxmlformats.org/officeDocument/2006/customXml" ds:itemID="{01928D1F-4849-4FFD-A50D-2B2DFC3CDAAF}">
   <ds:schemaRefs>
     <ds:schemaRef ds:uri="http://schemas.openxmlformats.org/officeDocument/2006/bibliography"/>
   </ds:schemaRefs>

</xml_diff>

<commit_message>
Documento: Faltan pruebas del sensor de altura y más nada.
</commit_message>
<xml_diff>
--- a/Documento/Capítulo 4 - Desarrollo.docx
+++ b/Documento/Capítulo 4 - Desarrollo.docx
@@ -794,7 +794,7 @@
         <w:rPr>
           <w:rFonts w:ascii="Arial" w:hAnsi="Arial" w:cs="Arial"/>
           <w:noProof/>
-          <w:lang w:val="es-ES" w:eastAsia="es-ES" w:bidi="ar-SA"/>
+          <w:lang w:eastAsia="es-VE" w:bidi="ar-SA"/>
         </w:rPr>
         <w:drawing>
           <wp:inline distT="0" distB="0" distL="0" distR="0">
@@ -1262,13 +1262,7 @@
                 <w:rPr>
                   <w:rFonts w:ascii="Cambria Math" w:hAnsi="Cambria Math" w:cs="Arial"/>
                 </w:rPr>
-                <m:t>nDesc</m:t>
-              </m:r>
-              <m:r>
-                <w:rPr>
-                  <w:rFonts w:ascii="Cambria Math" w:hAnsi="Cambria Math" w:cs="Arial"/>
-                </w:rPr>
-                <m:t>arga</m:t>
+                <m:t>nDescarga</m:t>
               </m:r>
             </m:e>
             <m:sub>
@@ -2004,7 +1998,7 @@
           <w:rFonts w:ascii="Arial" w:hAnsi="Arial" w:cs="Arial"/>
           <w:b/>
           <w:noProof/>
-          <w:lang w:val="es-ES" w:eastAsia="es-ES" w:bidi="ar-SA"/>
+          <w:lang w:eastAsia="es-VE" w:bidi="ar-SA"/>
         </w:rPr>
         <w:drawing>
           <wp:inline distT="0" distB="0" distL="0" distR="0">
@@ -2491,7 +2485,7 @@
           <w:rFonts w:ascii="Arial" w:hAnsi="Arial" w:cs="Arial"/>
           <w:i w:val="0"/>
           <w:noProof/>
-          <w:lang w:val="es-ES" w:eastAsia="es-ES" w:bidi="ar-SA"/>
+          <w:lang w:eastAsia="es-VE" w:bidi="ar-SA"/>
         </w:rPr>
         <w:drawing>
           <wp:inline distT="0" distB="0" distL="0" distR="0">
@@ -4251,7 +4245,7 @@
         <w:rPr>
           <w:rFonts w:ascii="Arial" w:hAnsi="Arial" w:cs="Arial"/>
           <w:noProof/>
-          <w:lang w:val="es-ES" w:eastAsia="es-ES" w:bidi="ar-SA"/>
+          <w:lang w:eastAsia="es-VE" w:bidi="ar-SA"/>
         </w:rPr>
         <w:drawing>
           <wp:inline distT="0" distB="0" distL="0" distR="0">
@@ -4979,7 +4973,7 @@
       <w:r>
         <w:rPr>
           <w:noProof/>
-          <w:lang w:val="es-ES" w:eastAsia="es-ES" w:bidi="ar-SA"/>
+          <w:lang w:eastAsia="es-VE" w:bidi="ar-SA"/>
         </w:rPr>
         <w:drawing>
           <wp:inline distT="0" distB="0" distL="0" distR="0">
@@ -5300,7 +5294,7 @@
           <w:rFonts w:ascii="Arial" w:hAnsi="Arial" w:cs="Arial"/>
           <w:b/>
           <w:noProof/>
-          <w:lang w:val="es-ES" w:eastAsia="es-ES" w:bidi="ar-SA"/>
+          <w:lang w:eastAsia="es-VE" w:bidi="ar-SA"/>
         </w:rPr>
         <w:drawing>
           <wp:inline distT="0" distB="0" distL="0" distR="0">
@@ -5572,7 +5566,7 @@
       <w:r>
         <w:rPr>
           <w:noProof/>
-          <w:lang w:val="es-ES" w:eastAsia="es-ES" w:bidi="ar-SA"/>
+          <w:lang w:eastAsia="es-VE" w:bidi="ar-SA"/>
         </w:rPr>
         <w:drawing>
           <wp:inline distT="0" distB="0" distL="0" distR="0">
@@ -5743,7 +5737,7 @@
           <w:rFonts w:ascii="Arial" w:hAnsi="Arial" w:cs="Arial"/>
           <w:noProof/>
           <w:color w:val="FF0000"/>
-          <w:lang w:val="es-ES" w:eastAsia="es-ES" w:bidi="ar-SA"/>
+          <w:lang w:eastAsia="es-VE" w:bidi="ar-SA"/>
         </w:rPr>
         <w:drawing>
           <wp:inline distT="0" distB="0" distL="0" distR="0">
@@ -5988,7 +5982,7 @@
           <w:b/>
           <w:i/>
           <w:noProof/>
-          <w:lang w:val="es-ES" w:eastAsia="es-ES" w:bidi="ar-SA"/>
+          <w:lang w:eastAsia="es-VE" w:bidi="ar-SA"/>
         </w:rPr>
         <w:drawing>
           <wp:inline distT="0" distB="0" distL="0" distR="0">
@@ -6257,116 +6251,277 @@
       <w:pPr>
         <w:pStyle w:val="Sinespaciado"/>
         <w:spacing w:line="360" w:lineRule="auto"/>
+        <w:ind w:left="360" w:firstLine="708"/>
+        <w:jc w:val="both"/>
+        <w:rPr>
+          <w:rFonts w:ascii="Arial" w:hAnsi="Arial" w:cs="Arial"/>
+        </w:rPr>
+      </w:pPr>
+      <w:r>
+        <w:rPr>
+          <w:rFonts w:ascii="Arial" w:hAnsi="Arial" w:cs="Arial"/>
+        </w:rPr>
+        <w:t>Se</w:t>
+      </w:r>
+      <w:r>
+        <w:rPr>
+          <w:rFonts w:ascii="Arial" w:hAnsi="Arial" w:cs="Arial"/>
+        </w:rPr>
+        <w:t xml:space="preserve"> utilizaron </w:t>
+      </w:r>
+      <w:r>
+        <w:rPr>
+          <w:rFonts w:ascii="Arial" w:hAnsi="Arial" w:cs="Arial"/>
+        </w:rPr>
+        <w:t xml:space="preserve">dos (2) tarjetas </w:t>
+      </w:r>
+      <w:proofErr w:type="spellStart"/>
+      <w:r>
+        <w:rPr>
+          <w:rFonts w:ascii="Arial" w:hAnsi="Arial" w:cs="Arial"/>
+        </w:rPr>
+        <w:t>XBe</w:t>
+      </w:r>
+      <w:r>
+        <w:rPr>
+          <w:rFonts w:ascii="Arial" w:hAnsi="Arial" w:cs="Arial"/>
+        </w:rPr>
+        <w:t>e</w:t>
+      </w:r>
+      <w:proofErr w:type="spellEnd"/>
+      <w:r>
+        <w:rPr>
+          <w:rFonts w:ascii="Arial" w:hAnsi="Arial" w:cs="Arial"/>
+        </w:rPr>
+        <w:t xml:space="preserve"> 1mW Series 1 con antena de cable, una tarjeta </w:t>
+      </w:r>
+      <w:proofErr w:type="spellStart"/>
+      <w:r>
+        <w:rPr>
+          <w:rFonts w:ascii="Arial" w:hAnsi="Arial" w:cs="Arial"/>
+        </w:rPr>
+        <w:t>XBee</w:t>
+      </w:r>
+      <w:proofErr w:type="spellEnd"/>
+      <w:r>
+        <w:rPr>
+          <w:rFonts w:ascii="Arial" w:hAnsi="Arial" w:cs="Arial"/>
+        </w:rPr>
+        <w:t xml:space="preserve"> E</w:t>
+      </w:r>
+      <w:r>
+        <w:rPr>
+          <w:rFonts w:ascii="Arial" w:hAnsi="Arial" w:cs="Arial"/>
+        </w:rPr>
+        <w:t>xplorer</w:t>
+      </w:r>
+      <w:r>
+        <w:rPr>
+          <w:rFonts w:ascii="Arial" w:hAnsi="Arial" w:cs="Arial"/>
+        </w:rPr>
+        <w:t xml:space="preserve"> USB</w:t>
+      </w:r>
+      <w:r>
+        <w:rPr>
+          <w:rFonts w:ascii="Arial" w:hAnsi="Arial" w:cs="Arial"/>
+        </w:rPr>
+        <w:t xml:space="preserve"> </w:t>
+      </w:r>
+      <w:r>
+        <w:rPr>
+          <w:rFonts w:ascii="Arial" w:hAnsi="Arial" w:cs="Arial"/>
+        </w:rPr>
+        <w:t xml:space="preserve">y una tarjeta </w:t>
+      </w:r>
+      <w:proofErr w:type="spellStart"/>
+      <w:r>
+        <w:rPr>
+          <w:rFonts w:ascii="Arial" w:hAnsi="Arial" w:cs="Arial"/>
+        </w:rPr>
+        <w:t>XBee</w:t>
+      </w:r>
+      <w:proofErr w:type="spellEnd"/>
+      <w:r>
+        <w:rPr>
+          <w:rFonts w:ascii="Arial" w:hAnsi="Arial" w:cs="Arial"/>
+        </w:rPr>
+        <w:t xml:space="preserve"> Explorer </w:t>
+      </w:r>
+      <w:proofErr w:type="spellStart"/>
+      <w:r>
+        <w:rPr>
+          <w:rFonts w:ascii="Arial" w:hAnsi="Arial" w:cs="Arial"/>
+        </w:rPr>
+        <w:t>Regulated</w:t>
+      </w:r>
+      <w:proofErr w:type="spellEnd"/>
+      <w:r>
+        <w:rPr>
+          <w:rFonts w:ascii="Arial" w:hAnsi="Arial" w:cs="Arial"/>
+        </w:rPr>
+        <w:t>.</w:t>
+      </w:r>
+      <w:r>
+        <w:rPr>
+          <w:rFonts w:ascii="Arial" w:hAnsi="Arial" w:cs="Arial"/>
+        </w:rPr>
+        <w:t xml:space="preserve"> </w:t>
+      </w:r>
+      <w:r>
+        <w:rPr>
+          <w:rFonts w:ascii="Arial" w:hAnsi="Arial" w:cs="Arial"/>
+        </w:rPr>
+        <w:t xml:space="preserve">Las tarjetas </w:t>
+      </w:r>
+      <w:proofErr w:type="spellStart"/>
+      <w:r>
+        <w:rPr>
+          <w:rFonts w:ascii="Arial" w:hAnsi="Arial" w:cs="Arial"/>
+        </w:rPr>
+        <w:t>Sparkfun</w:t>
+      </w:r>
+      <w:proofErr w:type="spellEnd"/>
+      <w:r>
+        <w:rPr>
+          <w:rFonts w:ascii="Arial" w:hAnsi="Arial" w:cs="Arial"/>
+        </w:rPr>
+        <w:t xml:space="preserve"> </w:t>
+      </w:r>
+      <w:proofErr w:type="spellStart"/>
+      <w:r>
+        <w:rPr>
+          <w:rFonts w:ascii="Arial" w:hAnsi="Arial" w:cs="Arial"/>
+        </w:rPr>
+        <w:t>XBee</w:t>
+      </w:r>
+      <w:proofErr w:type="spellEnd"/>
+      <w:r>
+        <w:rPr>
+          <w:rFonts w:ascii="Arial" w:hAnsi="Arial" w:cs="Arial"/>
+        </w:rPr>
+        <w:t xml:space="preserve"> </w:t>
+      </w:r>
+      <w:r>
+        <w:rPr>
+          <w:rFonts w:ascii="Arial" w:hAnsi="Arial" w:cs="Arial"/>
+        </w:rPr>
+        <w:t>Explorer USB</w:t>
+      </w:r>
+      <w:r>
+        <w:rPr>
+          <w:rFonts w:ascii="Arial" w:hAnsi="Arial" w:cs="Arial"/>
+        </w:rPr>
+        <w:t xml:space="preserve"> y </w:t>
+      </w:r>
+      <w:proofErr w:type="spellStart"/>
+      <w:r>
+        <w:rPr>
+          <w:rFonts w:ascii="Arial" w:hAnsi="Arial" w:cs="Arial"/>
+        </w:rPr>
+        <w:t>Xbee</w:t>
+      </w:r>
+      <w:proofErr w:type="spellEnd"/>
+      <w:r>
+        <w:rPr>
+          <w:rFonts w:ascii="Arial" w:hAnsi="Arial" w:cs="Arial"/>
+        </w:rPr>
+        <w:t xml:space="preserve"> </w:t>
+      </w:r>
+      <w:r>
+        <w:rPr>
+          <w:rFonts w:ascii="Arial" w:hAnsi="Arial" w:cs="Arial"/>
+        </w:rPr>
+        <w:t xml:space="preserve">Explorer </w:t>
+      </w:r>
+      <w:proofErr w:type="spellStart"/>
+      <w:r>
+        <w:rPr>
+          <w:rFonts w:ascii="Arial" w:hAnsi="Arial" w:cs="Arial"/>
+        </w:rPr>
+        <w:t>Regulated</w:t>
+      </w:r>
+      <w:proofErr w:type="spellEnd"/>
+      <w:r>
+        <w:rPr>
+          <w:rFonts w:ascii="Arial" w:hAnsi="Arial" w:cs="Arial"/>
+        </w:rPr>
+        <w:t xml:space="preserve"> </w:t>
+      </w:r>
+      <w:r>
+        <w:rPr>
+          <w:rFonts w:ascii="Arial" w:hAnsi="Arial" w:cs="Arial"/>
+        </w:rPr>
+        <w:t>permiten utilizar</w:t>
+      </w:r>
+      <w:r>
+        <w:rPr>
+          <w:rFonts w:ascii="Arial" w:hAnsi="Arial" w:cs="Arial"/>
+        </w:rPr>
+        <w:t xml:space="preserve"> los módulos</w:t>
+      </w:r>
+      <w:r>
+        <w:rPr>
+          <w:rFonts w:ascii="Arial" w:hAnsi="Arial" w:cs="Arial"/>
+        </w:rPr>
+        <w:t xml:space="preserve"> </w:t>
+      </w:r>
+      <w:proofErr w:type="spellStart"/>
+      <w:r>
+        <w:rPr>
+          <w:rFonts w:ascii="Arial" w:hAnsi="Arial" w:cs="Arial"/>
+        </w:rPr>
+        <w:t>XBee</w:t>
+      </w:r>
+      <w:proofErr w:type="spellEnd"/>
+      <w:r>
+        <w:rPr>
+          <w:rFonts w:ascii="Arial" w:hAnsi="Arial" w:cs="Arial"/>
+        </w:rPr>
+        <w:t xml:space="preserve"> como una interfaz serial</w:t>
+      </w:r>
+      <w:r>
+        <w:rPr>
+          <w:rFonts w:ascii="Arial" w:hAnsi="Arial" w:cs="Arial"/>
+        </w:rPr>
+        <w:t>,</w:t>
+      </w:r>
+      <w:r>
+        <w:rPr>
+          <w:rFonts w:ascii="Arial" w:hAnsi="Arial" w:cs="Arial"/>
+        </w:rPr>
+        <w:t xml:space="preserve"> </w:t>
+      </w:r>
+      <w:r>
+        <w:rPr>
+          <w:rFonts w:ascii="Arial" w:hAnsi="Arial" w:cs="Arial"/>
+        </w:rPr>
+        <w:t xml:space="preserve">por ende, facilitan la programación para la </w:t>
+      </w:r>
+      <w:proofErr w:type="spellStart"/>
+      <w:r>
+        <w:rPr>
+          <w:rFonts w:ascii="Arial" w:hAnsi="Arial" w:cs="Arial"/>
+        </w:rPr>
+        <w:t>comunicacion</w:t>
+      </w:r>
+      <w:proofErr w:type="spellEnd"/>
+      <w:r>
+        <w:rPr>
+          <w:rFonts w:ascii="Arial" w:hAnsi="Arial" w:cs="Arial"/>
+        </w:rPr>
+        <w:t xml:space="preserve"> entre la PC y el cuadricóptero.</w:t>
+      </w:r>
+    </w:p>
+    <w:p>
+      <w:pPr>
+        <w:pStyle w:val="Sinespaciado"/>
+        <w:spacing w:line="360" w:lineRule="auto"/>
         <w:ind w:left="720" w:firstLine="696"/>
         <w:jc w:val="both"/>
         <w:rPr>
           <w:rFonts w:ascii="Arial" w:hAnsi="Arial" w:cs="Arial"/>
         </w:rPr>
       </w:pPr>
-      <w:r>
-        <w:rPr>
-          <w:rFonts w:ascii="Arial" w:hAnsi="Arial" w:cs="Arial"/>
-        </w:rPr>
-        <w:t>Se</w:t>
-      </w:r>
-      <w:r>
-        <w:rPr>
-          <w:rFonts w:ascii="Arial" w:hAnsi="Arial" w:cs="Arial"/>
-        </w:rPr>
-        <w:t xml:space="preserve"> utilizaron </w:t>
-      </w:r>
-      <w:r>
-        <w:rPr>
-          <w:rFonts w:ascii="Arial" w:hAnsi="Arial" w:cs="Arial"/>
-        </w:rPr>
-        <w:t xml:space="preserve">dos (2) tarjetas </w:t>
-      </w:r>
-      <w:proofErr w:type="spellStart"/>
-      <w:r>
-        <w:rPr>
-          <w:rFonts w:ascii="Arial" w:hAnsi="Arial" w:cs="Arial"/>
-        </w:rPr>
-        <w:t>XBe</w:t>
-      </w:r>
-      <w:r>
-        <w:rPr>
-          <w:rFonts w:ascii="Arial" w:hAnsi="Arial" w:cs="Arial"/>
-        </w:rPr>
-        <w:t>e</w:t>
-      </w:r>
-      <w:proofErr w:type="spellEnd"/>
-      <w:r>
-        <w:rPr>
-          <w:rFonts w:ascii="Arial" w:hAnsi="Arial" w:cs="Arial"/>
-        </w:rPr>
-        <w:t xml:space="preserve"> 1mW Series 1 con antena de cable, una tarjeta </w:t>
-      </w:r>
-      <w:proofErr w:type="spellStart"/>
-      <w:r>
-        <w:rPr>
-          <w:rFonts w:ascii="Arial" w:hAnsi="Arial" w:cs="Arial"/>
-        </w:rPr>
-        <w:t>XBee</w:t>
-      </w:r>
-      <w:proofErr w:type="spellEnd"/>
-      <w:r>
-        <w:rPr>
-          <w:rFonts w:ascii="Arial" w:hAnsi="Arial" w:cs="Arial"/>
-        </w:rPr>
-        <w:t xml:space="preserve"> E</w:t>
-      </w:r>
-      <w:r>
-        <w:rPr>
-          <w:rFonts w:ascii="Arial" w:hAnsi="Arial" w:cs="Arial"/>
-        </w:rPr>
-        <w:t>xplorer</w:t>
-      </w:r>
-      <w:r>
-        <w:rPr>
-          <w:rFonts w:ascii="Arial" w:hAnsi="Arial" w:cs="Arial"/>
-        </w:rPr>
-        <w:t xml:space="preserve"> USB</w:t>
-      </w:r>
-      <w:r>
-        <w:rPr>
-          <w:rFonts w:ascii="Arial" w:hAnsi="Arial" w:cs="Arial"/>
-        </w:rPr>
-        <w:t xml:space="preserve"> </w:t>
-      </w:r>
-      <w:r>
-        <w:rPr>
-          <w:rFonts w:ascii="Arial" w:hAnsi="Arial" w:cs="Arial"/>
-        </w:rPr>
-        <w:t xml:space="preserve">y una tarjeta </w:t>
-      </w:r>
-      <w:proofErr w:type="spellStart"/>
-      <w:r>
-        <w:rPr>
-          <w:rFonts w:ascii="Arial" w:hAnsi="Arial" w:cs="Arial"/>
-        </w:rPr>
-        <w:t>XBee</w:t>
-      </w:r>
-      <w:proofErr w:type="spellEnd"/>
-      <w:r>
-        <w:rPr>
-          <w:rFonts w:ascii="Arial" w:hAnsi="Arial" w:cs="Arial"/>
-        </w:rPr>
-        <w:t xml:space="preserve"> Explorer </w:t>
-      </w:r>
-      <w:proofErr w:type="spellStart"/>
-      <w:r>
-        <w:rPr>
-          <w:rFonts w:ascii="Arial" w:hAnsi="Arial" w:cs="Arial"/>
-        </w:rPr>
-        <w:t>Regulated</w:t>
-      </w:r>
-      <w:proofErr w:type="spellEnd"/>
-      <w:r>
-        <w:rPr>
-          <w:rFonts w:ascii="Arial" w:hAnsi="Arial" w:cs="Arial"/>
-        </w:rPr>
-        <w:t>.</w:t>
-      </w:r>
     </w:p>
     <w:p>
       <w:pPr>
@@ -6382,7 +6537,7 @@
           <w:rFonts w:ascii="Arial" w:hAnsi="Arial" w:cs="Arial"/>
           <w:noProof/>
           <w:shd w:val="clear" w:color="auto" w:fill="auto"/>
-          <w:lang w:val="es-ES" w:eastAsia="es-ES" w:bidi="ar-SA"/>
+          <w:lang w:eastAsia="es-VE" w:bidi="ar-SA"/>
         </w:rPr>
         <w:drawing>
           <wp:inline distT="0" distB="0" distL="0" distR="0">
@@ -6480,7 +6635,13 @@
         <w:rPr>
           <w:color w:val="000000" w:themeColor="text1"/>
         </w:rPr>
-        <w:t xml:space="preserve"> derecha a izquierda) Modulo </w:t>
+        <w:t xml:space="preserve"> de</w:t>
+      </w:r>
+      <w:r>
+        <w:rPr>
+          <w:color w:val="000000" w:themeColor="text1"/>
+        </w:rPr>
+        <w:t xml:space="preserve">recha a izquierda) Modulo </w:t>
       </w:r>
       <w:proofErr w:type="spellStart"/>
       <w:r>
@@ -6494,7 +6655,37 @@
         <w:rPr>
           <w:color w:val="000000" w:themeColor="text1"/>
         </w:rPr>
-        <w:t xml:space="preserve"> serie 1, </w:t>
+        <w:t xml:space="preserve"> S</w:t>
+      </w:r>
+      <w:r>
+        <w:rPr>
+          <w:color w:val="000000" w:themeColor="text1"/>
+        </w:rPr>
+        <w:t>erie</w:t>
+      </w:r>
+      <w:r>
+        <w:rPr>
+          <w:color w:val="000000" w:themeColor="text1"/>
+        </w:rPr>
+        <w:t>s</w:t>
+      </w:r>
+      <w:r>
+        <w:rPr>
+          <w:color w:val="000000" w:themeColor="text1"/>
+        </w:rPr>
+        <w:t xml:space="preserve"> 1</w:t>
+      </w:r>
+      <w:r>
+        <w:rPr>
+          <w:color w:val="000000" w:themeColor="text1"/>
+        </w:rPr>
+        <w:t xml:space="preserve"> de 1mW</w:t>
+      </w:r>
+      <w:r>
+        <w:rPr>
+          <w:color w:val="000000" w:themeColor="text1"/>
+        </w:rPr>
+        <w:t xml:space="preserve">, </w:t>
       </w:r>
       <w:proofErr w:type="spellStart"/>
       <w:r>
@@ -6522,7 +6713,7 @@
         <w:rPr>
           <w:color w:val="000000" w:themeColor="text1"/>
         </w:rPr>
-        <w:t>,</w:t>
+        <w:t xml:space="preserve"> y</w:t>
       </w:r>
       <w:r>
         <w:rPr>
@@ -6587,12 +6778,15 @@
       <w:pPr>
         <w:pStyle w:val="Epgrafe"/>
         <w:jc w:val="center"/>
+        <w:rPr>
+          <w:color w:val="0000FF"/>
+        </w:rPr>
       </w:pPr>
       <w:hyperlink r:id="rId22" w:history="1">
         <w:r>
           <w:rPr>
             <w:rStyle w:val="Hipervnculo"/>
-            <w:color w:val="000000" w:themeColor="text1"/>
+            <w:color w:val="0000FF"/>
           </w:rPr>
           <w:t>https://cdn.sparkfun.com//assets/parts/7/1/1/5/11373-02.jpg</w:t>
         </w:r>
@@ -6607,13 +6801,16 @@
         </w:tabs>
       </w:pPr>
       <w:r>
+        <w:rPr>
+          <w:color w:val="0000FF"/>
+        </w:rPr>
         <w:tab/>
       </w:r>
       <w:hyperlink r:id="rId23" w:history="1">
         <w:r>
           <w:rPr>
             <w:rStyle w:val="Hipervnculo"/>
-            <w:color w:val="000000" w:themeColor="text1"/>
+            <w:color w:val="0000FF"/>
           </w:rPr>
           <w:t>https://cdn.sparkfun.com//assets/parts/8/1/4/0/11812-03.jpg</w:t>
         </w:r>
@@ -6693,7 +6890,15 @@
         <w:jc w:val="center"/>
         <w:outlineLvl w:val="0"/>
       </w:pPr>
-      <w:r>
+    </w:p>
+    <w:p>
+      <w:pPr>
+        <w:pStyle w:val="Epgrafe"/>
+        <w:jc w:val="center"/>
+        <w:outlineLvl w:val="0"/>
+      </w:pPr>
+      <w:r>
+        <w:lastRenderedPageBreak/>
         <w:t xml:space="preserve">Tabla 4. </w:t>
       </w:r>
       <w:fldSimple w:instr=" SEQ Tabla_4. \* ARABIC ">
@@ -7362,7 +7567,6 @@
                 <w:shd w:val="clear" w:color="auto" w:fill="auto"/>
                 <w:lang w:val="es-ES" w:eastAsia="es-ES" w:bidi="ar-SA"/>
               </w:rPr>
-              <w:lastRenderedPageBreak/>
               <w:t>Frecuencia de datos por interfaz serial (</w:t>
             </w:r>
             <w:r>
@@ -8946,199 +9150,12 @@
       <w:pPr>
         <w:pStyle w:val="Sinespaciado"/>
         <w:spacing w:line="360" w:lineRule="auto"/>
-        <w:ind w:firstLine="708"/>
+        <w:ind w:left="360" w:firstLine="708"/>
         <w:jc w:val="both"/>
         <w:rPr>
           <w:rFonts w:ascii="Arial" w:hAnsi="Arial" w:cs="Arial"/>
         </w:rPr>
       </w:pPr>
-      <w:r>
-        <w:rPr>
-          <w:rFonts w:ascii="Arial" w:hAnsi="Arial" w:cs="Arial"/>
-        </w:rPr>
-        <w:t xml:space="preserve">Las tarjetas </w:t>
-      </w:r>
-      <w:proofErr w:type="spellStart"/>
-      <w:r>
-        <w:rPr>
-          <w:rFonts w:ascii="Arial" w:hAnsi="Arial" w:cs="Arial"/>
-        </w:rPr>
-        <w:t>Sparkfun</w:t>
-      </w:r>
-      <w:proofErr w:type="spellEnd"/>
-      <w:r>
-        <w:rPr>
-          <w:rFonts w:ascii="Arial" w:hAnsi="Arial" w:cs="Arial"/>
-        </w:rPr>
-        <w:t xml:space="preserve"> </w:t>
-      </w:r>
-      <w:proofErr w:type="spellStart"/>
-      <w:r>
-        <w:rPr>
-          <w:rFonts w:ascii="Arial" w:hAnsi="Arial" w:cs="Arial"/>
-        </w:rPr>
-        <w:t>XBee</w:t>
-      </w:r>
-      <w:proofErr w:type="spellEnd"/>
-      <w:r>
-        <w:rPr>
-          <w:rFonts w:ascii="Arial" w:hAnsi="Arial" w:cs="Arial"/>
-        </w:rPr>
-        <w:t xml:space="preserve"> </w:t>
-      </w:r>
-      <w:r>
-        <w:rPr>
-          <w:rFonts w:ascii="Arial" w:hAnsi="Arial" w:cs="Arial"/>
-          <w:i/>
-        </w:rPr>
-        <w:t>Explorer USB</w:t>
-      </w:r>
-      <w:r>
-        <w:rPr>
-          <w:rFonts w:ascii="Arial" w:hAnsi="Arial" w:cs="Arial"/>
-        </w:rPr>
-        <w:t xml:space="preserve"> y </w:t>
-      </w:r>
-      <w:proofErr w:type="spellStart"/>
-      <w:r>
-        <w:rPr>
-          <w:rFonts w:ascii="Arial" w:hAnsi="Arial" w:cs="Arial"/>
-        </w:rPr>
-        <w:t>Xbee</w:t>
-      </w:r>
-      <w:proofErr w:type="spellEnd"/>
-      <w:r>
-        <w:rPr>
-          <w:rFonts w:ascii="Arial" w:hAnsi="Arial" w:cs="Arial"/>
-        </w:rPr>
-        <w:t xml:space="preserve"> </w:t>
-      </w:r>
-      <w:r>
-        <w:rPr>
-          <w:rFonts w:ascii="Arial" w:hAnsi="Arial" w:cs="Arial"/>
-          <w:i/>
-        </w:rPr>
-        <w:t xml:space="preserve">Explorer </w:t>
-      </w:r>
-      <w:proofErr w:type="spellStart"/>
-      <w:r>
-        <w:rPr>
-          <w:rFonts w:ascii="Arial" w:hAnsi="Arial" w:cs="Arial"/>
-          <w:i/>
-        </w:rPr>
-        <w:t>R</w:t>
-      </w:r>
-      <w:r>
-        <w:rPr>
-          <w:rFonts w:ascii="Arial" w:hAnsi="Arial" w:cs="Arial"/>
-          <w:i/>
-        </w:rPr>
-        <w:t>egulated</w:t>
-      </w:r>
-      <w:proofErr w:type="spellEnd"/>
-      <w:r>
-        <w:rPr>
-          <w:rFonts w:ascii="Arial" w:hAnsi="Arial" w:cs="Arial"/>
-        </w:rPr>
-        <w:t xml:space="preserve"> </w:t>
-      </w:r>
-      <w:r>
-        <w:rPr>
-          <w:rFonts w:ascii="Arial" w:hAnsi="Arial" w:cs="Arial"/>
-        </w:rPr>
-        <w:t>permiten usar</w:t>
-      </w:r>
-      <w:r>
-        <w:rPr>
-          <w:rFonts w:ascii="Arial" w:hAnsi="Arial" w:cs="Arial"/>
-        </w:rPr>
-        <w:t xml:space="preserve"> las tarjetas de </w:t>
-      </w:r>
-      <w:proofErr w:type="spellStart"/>
-      <w:r>
-        <w:rPr>
-          <w:rFonts w:ascii="Arial" w:hAnsi="Arial" w:cs="Arial"/>
-        </w:rPr>
-        <w:t>XBee</w:t>
-      </w:r>
-      <w:proofErr w:type="spellEnd"/>
-      <w:r>
-        <w:rPr>
-          <w:rFonts w:ascii="Arial" w:hAnsi="Arial" w:cs="Arial"/>
-        </w:rPr>
-        <w:t xml:space="preserve"> como una interfaz serial</w:t>
-      </w:r>
-      <w:r>
-        <w:rPr>
-          <w:rFonts w:ascii="Arial" w:hAnsi="Arial" w:cs="Arial"/>
-        </w:rPr>
-        <w:t>,</w:t>
-      </w:r>
-      <w:r>
-        <w:rPr>
-          <w:rFonts w:ascii="Arial" w:hAnsi="Arial" w:cs="Arial"/>
-        </w:rPr>
-        <w:t xml:space="preserve"> </w:t>
-      </w:r>
-      <w:r>
-        <w:rPr>
-          <w:rFonts w:ascii="Arial" w:hAnsi="Arial" w:cs="Arial"/>
-        </w:rPr>
-        <w:t>por ende, facilita</w:t>
-      </w:r>
-      <w:r>
-        <w:rPr>
-          <w:rFonts w:ascii="Arial" w:hAnsi="Arial" w:cs="Arial"/>
-        </w:rPr>
-        <w:t>n</w:t>
-      </w:r>
-      <w:r>
-        <w:rPr>
-          <w:rFonts w:ascii="Arial" w:hAnsi="Arial" w:cs="Arial"/>
-        </w:rPr>
-        <w:t xml:space="preserve"> la programación para la </w:t>
-      </w:r>
-      <w:proofErr w:type="spellStart"/>
-      <w:r>
-        <w:rPr>
-          <w:rFonts w:ascii="Arial" w:hAnsi="Arial" w:cs="Arial"/>
-        </w:rPr>
-        <w:t>comunicacion</w:t>
-      </w:r>
-      <w:proofErr w:type="spellEnd"/>
-      <w:r>
-        <w:rPr>
-          <w:rFonts w:ascii="Arial" w:hAnsi="Arial" w:cs="Arial"/>
-        </w:rPr>
-        <w:t xml:space="preserve"> entre la PC y el cuadricóptero</w:t>
-      </w:r>
-    </w:p>
-    <w:p>
-      <w:pPr>
-        <w:keepNext w:val="0"/>
-        <w:widowControl/>
-        <w:shd w:val="clear" w:color="auto" w:fill="auto"/>
-        <w:suppressAutoHyphens w:val="0"/>
-        <w:overflowPunct/>
-        <w:spacing w:line="276" w:lineRule="auto"/>
-        <w:textAlignment w:val="auto"/>
-        <w:rPr>
-          <w:rFonts w:ascii="Arial" w:hAnsi="Arial" w:cs="Arial"/>
-          <w:b/>
-          <w:i/>
-          <w:szCs w:val="21"/>
-          <w:highlight w:val="cyan"/>
-        </w:rPr>
-      </w:pPr>
-      <w:r>
-        <w:rPr>
-          <w:rFonts w:ascii="Arial" w:hAnsi="Arial" w:cs="Arial"/>
-          <w:b/>
-          <w:i/>
-          <w:highlight w:val="cyan"/>
-        </w:rPr>
-        <w:br w:type="page"/>
-      </w:r>
     </w:p>
     <w:p>
       <w:pPr>
@@ -9164,7 +9181,6 @@
           <w:i/>
           <w:highlight w:val="cyan"/>
         </w:rPr>
-        <w:lastRenderedPageBreak/>
         <w:t>Descripción del protocolo de comunicación desarrollado</w:t>
       </w:r>
     </w:p>
@@ -9558,7 +9574,14 @@
         <w:rPr>
           <w:rFonts w:ascii="Arial" w:hAnsi="Arial" w:cs="Arial"/>
         </w:rPr>
-        <w:t xml:space="preserve"> para la realización de pruebas de vuelo, y de 115200 baudios por segundo para la realización de telemetría con fines de análisis de datos de los sensores del cuadricóptero</w:t>
+        <w:t xml:space="preserve"> para la realización de pruebas de vuelo, y de 115200 baudios por segundo </w:t>
+      </w:r>
+      <w:r>
+        <w:rPr>
+          <w:rFonts w:ascii="Arial" w:hAnsi="Arial" w:cs="Arial"/>
+        </w:rPr>
+        <w:lastRenderedPageBreak/>
+        <w:t>para la realización de telemetría con fines de análisis de datos de los sensores del cuadricóptero</w:t>
       </w:r>
       <w:r>
         <w:rPr>
@@ -9606,14 +9629,50 @@
         <w:rPr>
           <w:rFonts w:ascii="Arial" w:hAnsi="Arial" w:cs="Arial"/>
         </w:rPr>
-        <w:t>Para los mensajes se desarrolló</w:t>
-      </w:r>
-      <w:r>
-        <w:rPr>
-          <w:rFonts w:ascii="Arial" w:hAnsi="Arial" w:cs="Arial"/>
-        </w:rPr>
-        <w:t xml:space="preserve"> la siguiente arquitectura:</w:t>
-      </w:r>
+        <w:t>Para l</w:t>
+      </w:r>
+      <w:r>
+        <w:rPr>
+          <w:rFonts w:ascii="Arial" w:hAnsi="Arial" w:cs="Arial"/>
+        </w:rPr>
+        <w:t>as interfaces de comunicación se</w:t>
+      </w:r>
+      <w:r>
+        <w:rPr>
+          <w:rFonts w:ascii="Arial" w:hAnsi="Arial" w:cs="Arial"/>
+        </w:rPr>
+        <w:t xml:space="preserve"> desarrolló</w:t>
+      </w:r>
+      <w:r>
+        <w:rPr>
+          <w:rFonts w:ascii="Arial" w:hAnsi="Arial" w:cs="Arial"/>
+        </w:rPr>
+        <w:t xml:space="preserve"> la siguiente </w:t>
+      </w:r>
+      <w:r>
+        <w:rPr>
+          <w:rFonts w:ascii="Arial" w:hAnsi="Arial" w:cs="Arial"/>
+        </w:rPr>
+        <w:t>estructura general de los mensajes</w:t>
+      </w:r>
+      <w:r>
+        <w:rPr>
+          <w:rFonts w:ascii="Arial" w:hAnsi="Arial" w:cs="Arial"/>
+        </w:rPr>
+        <w:t>:</w:t>
+      </w:r>
+    </w:p>
+    <w:p>
+      <w:pPr>
+        <w:pStyle w:val="Epgrafe"/>
+        <w:jc w:val="center"/>
+      </w:pPr>
+    </w:p>
+    <w:p>
+      <w:pPr>
+        <w:pStyle w:val="Epgrafe"/>
+        <w:jc w:val="center"/>
+      </w:pPr>
     </w:p>
     <w:p>
       <w:pPr>
@@ -9635,7 +9694,10 @@
         <w:t xml:space="preserve"> </w:t>
       </w:r>
       <w:r>
-        <w:t>Arquitectura de los mensajes</w:t>
+        <w:t>Estructura general</w:t>
+      </w:r>
+      <w:r>
+        <w:t xml:space="preserve"> de los mensajes</w:t>
       </w:r>
     </w:p>
     <w:tbl>
@@ -10133,25 +10195,13 @@
       <w:pPr>
         <w:pStyle w:val="Sinespaciado"/>
         <w:spacing w:line="360" w:lineRule="auto"/>
-        <w:ind w:left="708" w:firstLine="708"/>
+        <w:ind w:firstLine="708"/>
         <w:jc w:val="both"/>
         <w:rPr>
           <w:rFonts w:ascii="Arial" w:hAnsi="Arial" w:cs="Arial"/>
-        </w:rPr>
-      </w:pPr>
-      <w:r>
-        <w:rPr>
-          <w:rFonts w:ascii="Arial" w:hAnsi="Arial" w:cs="Arial"/>
           <w:b/>
         </w:rPr>
-        <w:t>La cabecera de mensaje:</w:t>
-      </w:r>
-      <w:r>
-        <w:rPr>
-          <w:rFonts w:ascii="Arial" w:hAnsi="Arial" w:cs="Arial"/>
-        </w:rPr>
-        <w:t xml:space="preserve"> es un identificador que indica cuando inicia un mensaje, siempre será el valor 255.</w:t>
-      </w:r>
+      </w:pPr>
     </w:p>
     <w:p>
       <w:pPr>
@@ -10168,20 +10218,27 @@
           <w:rFonts w:ascii="Arial" w:hAnsi="Arial" w:cs="Arial"/>
           <w:b/>
         </w:rPr>
-        <w:t>El código de mensaje:</w:t>
-      </w:r>
-      <w:r>
-        <w:rPr>
-          <w:rFonts w:ascii="Arial" w:hAnsi="Arial" w:cs="Arial"/>
-        </w:rPr>
-        <w:t xml:space="preserve"> es el valor con el que se identifica cada tipo </w:t>
-      </w:r>
-      <w:r>
-        <w:rPr>
-          <w:rFonts w:ascii="Arial" w:hAnsi="Arial" w:cs="Arial"/>
-        </w:rPr>
-        <w:lastRenderedPageBreak/>
-        <w:t>de mensaje.</w:t>
+        <w:t>La cabecera de mensaje:</w:t>
+      </w:r>
+      <w:r>
+        <w:rPr>
+          <w:rFonts w:ascii="Arial" w:hAnsi="Arial" w:cs="Arial"/>
+        </w:rPr>
+        <w:t xml:space="preserve"> es un identificador que indica cuando </w:t>
+      </w:r>
+      <w:proofErr w:type="gramStart"/>
+      <w:r>
+        <w:rPr>
+          <w:rFonts w:ascii="Arial" w:hAnsi="Arial" w:cs="Arial"/>
+        </w:rPr>
+        <w:t>inicia</w:t>
+      </w:r>
+      <w:proofErr w:type="gramEnd"/>
+      <w:r>
+        <w:rPr>
+          <w:rFonts w:ascii="Arial" w:hAnsi="Arial" w:cs="Arial"/>
+        </w:rPr>
+        <w:t xml:space="preserve"> un mensaje, siempre será el valor 255.</w:t>
       </w:r>
     </w:p>
     <w:p>
@@ -10199,31 +10256,13 @@
           <w:rFonts w:ascii="Arial" w:hAnsi="Arial" w:cs="Arial"/>
           <w:b/>
         </w:rPr>
-        <w:t>Contenido del mensaje:</w:t>
-      </w:r>
-      <w:r>
-        <w:rPr>
-          <w:rFonts w:ascii="Arial" w:hAnsi="Arial" w:cs="Arial"/>
-        </w:rPr>
-        <w:t xml:space="preserve"> e</w:t>
-      </w:r>
-      <w:r>
-        <w:rPr>
-          <w:rFonts w:ascii="Arial" w:hAnsi="Arial" w:cs="Arial"/>
-        </w:rPr>
-        <w:t>s el que contiene la data útil dependiendo del mens</w:t>
-      </w:r>
-      <w:r>
-        <w:rPr>
-          <w:rFonts w:ascii="Arial" w:hAnsi="Arial" w:cs="Arial"/>
-        </w:rPr>
-        <w:t>aje, su longitud varia de 1 a 12</w:t>
-      </w:r>
-      <w:r>
-        <w:rPr>
-          <w:rFonts w:ascii="Arial" w:hAnsi="Arial" w:cs="Arial"/>
-        </w:rPr>
-        <w:t xml:space="preserve"> bytes dependiendo del tipo de mensaje.</w:t>
+        <w:t>El código de mensaje:</w:t>
+      </w:r>
+      <w:r>
+        <w:rPr>
+          <w:rFonts w:ascii="Arial" w:hAnsi="Arial" w:cs="Arial"/>
+        </w:rPr>
+        <w:t xml:space="preserve"> es el valor con el que se identifica cada tipo de mensaje.</w:t>
       </w:r>
     </w:p>
     <w:p>
@@ -10236,56 +10275,36 @@
           <w:rFonts w:ascii="Arial" w:hAnsi="Arial" w:cs="Arial"/>
         </w:rPr>
       </w:pPr>
-      <w:proofErr w:type="spellStart"/>
       <w:r>
         <w:rPr>
           <w:rFonts w:ascii="Arial" w:hAnsi="Arial" w:cs="Arial"/>
           <w:b/>
         </w:rPr>
-        <w:t>Checksum</w:t>
-      </w:r>
-      <w:proofErr w:type="spellEnd"/>
-      <w:r>
-        <w:rPr>
-          <w:rFonts w:ascii="Arial" w:hAnsi="Arial" w:cs="Arial"/>
-          <w:b/>
-        </w:rPr>
-        <w:t>:</w:t>
-      </w:r>
-      <w:r>
-        <w:rPr>
-          <w:rFonts w:ascii="Arial" w:hAnsi="Arial" w:cs="Arial"/>
-        </w:rPr>
-        <w:t xml:space="preserve"> s</w:t>
-      </w:r>
-      <w:r>
-        <w:rPr>
-          <w:rFonts w:ascii="Arial" w:hAnsi="Arial" w:cs="Arial"/>
-        </w:rPr>
-        <w:t>e utiliza a manera de validar que el mensaje llegue correctamente, se genera haciendo una operación XOR a todos los bytes anteriores de ese mensaje.</w:t>
-      </w:r>
-    </w:p>
-    <w:p>
-      <w:pPr>
-        <w:pStyle w:val="Sinespaciado"/>
-        <w:spacing w:line="360" w:lineRule="auto"/>
-        <w:jc w:val="both"/>
-        <w:rPr>
-          <w:rFonts w:ascii="Arial" w:hAnsi="Arial" w:cs="Arial"/>
-        </w:rPr>
-      </w:pPr>
-      <w:r>
-        <w:rPr>
-          <w:rFonts w:ascii="Arial" w:hAnsi="Arial" w:cs="Arial"/>
-        </w:rPr>
-        <w:tab/>
-      </w:r>
-      <w:r>
-        <w:rPr>
-          <w:rFonts w:ascii="Arial" w:hAnsi="Arial" w:cs="Arial"/>
-        </w:rPr>
-        <w:tab/>
-        <w:t>Para este TEG se diseñaron cuatro (4) tipos de mensajes diferentes, dos (2) mensajes que van del cuadricóptero a la PC y dos (2) mensajes que van desde la PC al cuadricóptero y son los siguientes:</w:t>
+        <w:t>Contenido del mensaje:</w:t>
+      </w:r>
+      <w:r>
+        <w:rPr>
+          <w:rFonts w:ascii="Arial" w:hAnsi="Arial" w:cs="Arial"/>
+        </w:rPr>
+        <w:t xml:space="preserve"> e</w:t>
+      </w:r>
+      <w:r>
+        <w:rPr>
+          <w:rFonts w:ascii="Arial" w:hAnsi="Arial" w:cs="Arial"/>
+        </w:rPr>
+        <w:t>s el que contiene la data útil dependiendo del mens</w:t>
+      </w:r>
+      <w:r>
+        <w:rPr>
+          <w:rFonts w:ascii="Arial" w:hAnsi="Arial" w:cs="Arial"/>
+        </w:rPr>
+        <w:t>aje, su longitud varia de 1 a 12</w:t>
+      </w:r>
+      <w:r>
+        <w:rPr>
+          <w:rFonts w:ascii="Arial" w:hAnsi="Arial" w:cs="Arial"/>
+        </w:rPr>
+        <w:t xml:space="preserve"> bytes dependiendo del tipo de mensaje.</w:t>
       </w:r>
     </w:p>
     <w:p>
@@ -10298,48 +10317,33 @@
           <w:rFonts w:ascii="Arial" w:hAnsi="Arial" w:cs="Arial"/>
         </w:rPr>
       </w:pPr>
+      <w:proofErr w:type="spellStart"/>
       <w:r>
         <w:rPr>
           <w:rFonts w:ascii="Arial" w:hAnsi="Arial" w:cs="Arial"/>
           <w:b/>
         </w:rPr>
-        <w:t xml:space="preserve">Mensaje de estado: </w:t>
-      </w:r>
-      <w:r>
-        <w:rPr>
-          <w:rFonts w:ascii="Arial" w:hAnsi="Arial" w:cs="Arial"/>
-        </w:rPr>
-        <w:t>e</w:t>
-      </w:r>
-      <w:r>
-        <w:rPr>
-          <w:rFonts w:ascii="Arial" w:hAnsi="Arial" w:cs="Arial"/>
-        </w:rPr>
-        <w:t xml:space="preserve">s el paquete que contiene la información de telemetría del cuadricóptero y su contenido está compuesto por 12 bytes, los cuales indican posiciones y velocidades para los </w:t>
-      </w:r>
-      <w:r>
-        <w:rPr>
-          <w:rFonts w:ascii="Arial" w:hAnsi="Arial" w:cs="Arial"/>
-        </w:rPr>
-        <w:t>tres (</w:t>
-      </w:r>
-      <w:r>
-        <w:rPr>
-          <w:rFonts w:ascii="Arial" w:hAnsi="Arial" w:cs="Arial"/>
-        </w:rPr>
-        <w:t>3</w:t>
-      </w:r>
-      <w:r>
-        <w:rPr>
-          <w:rFonts w:ascii="Arial" w:hAnsi="Arial" w:cs="Arial"/>
-        </w:rPr>
-        <w:t>)</w:t>
-      </w:r>
-      <w:r>
-        <w:rPr>
-          <w:rFonts w:ascii="Arial" w:hAnsi="Arial" w:cs="Arial"/>
-        </w:rPr>
-        <w:t xml:space="preserve"> ejes del cuadricóptero con respecto a un eje fijo imaginario, además tiene información sobre la altura y si los motores se encuentran encendidos o apagados.</w:t>
+        <w:t>Checksum</w:t>
+      </w:r>
+      <w:proofErr w:type="spellEnd"/>
+      <w:r>
+        <w:rPr>
+          <w:rFonts w:ascii="Arial" w:hAnsi="Arial" w:cs="Arial"/>
+          <w:b/>
+        </w:rPr>
+        <w:t>:</w:t>
+      </w:r>
+      <w:r>
+        <w:rPr>
+          <w:rFonts w:ascii="Arial" w:hAnsi="Arial" w:cs="Arial"/>
+        </w:rPr>
+        <w:t xml:space="preserve"> s</w:t>
+      </w:r>
+      <w:r>
+        <w:rPr>
+          <w:rFonts w:ascii="Arial" w:hAnsi="Arial" w:cs="Arial"/>
+        </w:rPr>
+        <w:t>e utiliza a manera de validar que el mensaje llegue correctamente, se genera haciendo una operación XOR a todos los bytes anteriores de ese mensaje.</w:t>
       </w:r>
     </w:p>
     <w:p>
@@ -10352,11 +10356,209 @@
           <w:rFonts w:ascii="Arial" w:hAnsi="Arial" w:cs="Arial"/>
         </w:rPr>
       </w:pPr>
-      <w:r>
-        <w:rPr>
-          <w:rFonts w:ascii="Arial" w:hAnsi="Arial" w:cs="Arial"/>
-        </w:rPr>
-        <w:t xml:space="preserve">Debido a que tanto la posición como la velocidad pueden ser negativas o positivas y el mayor valor que se puede enviar en un byte es </w:t>
+    </w:p>
+    <w:p>
+      <w:pPr>
+        <w:keepNext w:val="0"/>
+        <w:widowControl/>
+        <w:shd w:val="clear" w:color="auto" w:fill="auto"/>
+        <w:suppressAutoHyphens w:val="0"/>
+        <w:overflowPunct/>
+        <w:spacing w:line="276" w:lineRule="auto"/>
+        <w:textAlignment w:val="auto"/>
+        <w:rPr>
+          <w:rFonts w:ascii="Arial" w:hAnsi="Arial" w:cs="Arial"/>
+          <w:szCs w:val="21"/>
+        </w:rPr>
+      </w:pPr>
+      <w:r>
+        <w:rPr>
+          <w:rFonts w:ascii="Arial" w:hAnsi="Arial" w:cs="Arial"/>
+        </w:rPr>
+        <w:br w:type="page"/>
+      </w:r>
+    </w:p>
+    <w:p>
+      <w:pPr>
+        <w:pStyle w:val="Sinespaciado"/>
+        <w:spacing w:line="360" w:lineRule="auto"/>
+        <w:ind w:left="708" w:firstLine="702"/>
+        <w:jc w:val="both"/>
+        <w:rPr>
+          <w:rFonts w:ascii="Arial" w:hAnsi="Arial" w:cs="Arial"/>
+        </w:rPr>
+      </w:pPr>
+      <w:r>
+        <w:rPr>
+          <w:rFonts w:ascii="Arial" w:hAnsi="Arial" w:cs="Arial"/>
+        </w:rPr>
+        <w:lastRenderedPageBreak/>
+        <w:t xml:space="preserve">Para este TEG se diseñaron </w:t>
+      </w:r>
+      <w:r>
+        <w:rPr>
+          <w:rFonts w:ascii="Arial" w:hAnsi="Arial" w:cs="Arial"/>
+        </w:rPr>
+        <w:t>cinco (5</w:t>
+      </w:r>
+      <w:r>
+        <w:rPr>
+          <w:rFonts w:ascii="Arial" w:hAnsi="Arial" w:cs="Arial"/>
+        </w:rPr>
+        <w:t xml:space="preserve">) tipos de mensajes diferentes, dos (2) mensajes </w:t>
+      </w:r>
+      <w:r>
+        <w:rPr>
+          <w:rFonts w:ascii="Arial" w:hAnsi="Arial" w:cs="Arial"/>
+        </w:rPr>
+        <w:t>de telemetría</w:t>
+      </w:r>
+      <w:r>
+        <w:rPr>
+          <w:rFonts w:ascii="Arial" w:hAnsi="Arial" w:cs="Arial"/>
+        </w:rPr>
+        <w:t>,</w:t>
+      </w:r>
+      <w:r>
+        <w:rPr>
+          <w:rFonts w:ascii="Arial" w:hAnsi="Arial" w:cs="Arial"/>
+        </w:rPr>
+        <w:t xml:space="preserve"> dos (2) mensajes </w:t>
+      </w:r>
+      <w:r>
+        <w:rPr>
+          <w:rFonts w:ascii="Arial" w:hAnsi="Arial" w:cs="Arial"/>
+        </w:rPr>
+        <w:t>de comando</w:t>
+      </w:r>
+      <w:r>
+        <w:rPr>
+          <w:rFonts w:ascii="Arial" w:hAnsi="Arial" w:cs="Arial"/>
+        </w:rPr>
+        <w:t xml:space="preserve"> y </w:t>
+      </w:r>
+      <w:r>
+        <w:rPr>
+          <w:rFonts w:ascii="Arial" w:hAnsi="Arial" w:cs="Arial"/>
+        </w:rPr>
+        <w:t>un (1) mensaje de acuse de recibo (Del inglés “</w:t>
+      </w:r>
+      <w:proofErr w:type="spellStart"/>
+      <w:r>
+        <w:rPr>
+          <w:rFonts w:ascii="Arial" w:hAnsi="Arial" w:cs="Arial"/>
+        </w:rPr>
+        <w:t>acknowledge</w:t>
+      </w:r>
+      <w:proofErr w:type="spellEnd"/>
+      <w:r>
+        <w:rPr>
+          <w:rFonts w:ascii="Arial" w:hAnsi="Arial" w:cs="Arial"/>
+        </w:rPr>
+        <w:t>”). Los mensajes diseñados fueron</w:t>
+      </w:r>
+      <w:r>
+        <w:rPr>
+          <w:rFonts w:ascii="Arial" w:hAnsi="Arial" w:cs="Arial"/>
+        </w:rPr>
+        <w:t xml:space="preserve"> los siguientes:</w:t>
+      </w:r>
+    </w:p>
+    <w:p>
+      <w:pPr>
+        <w:pStyle w:val="Sinespaciado"/>
+        <w:spacing w:line="360" w:lineRule="auto"/>
+        <w:ind w:left="708" w:firstLine="708"/>
+        <w:jc w:val="both"/>
+        <w:rPr>
+          <w:rFonts w:ascii="Arial" w:hAnsi="Arial" w:cs="Arial"/>
+        </w:rPr>
+      </w:pPr>
+      <w:r>
+        <w:rPr>
+          <w:rFonts w:ascii="Arial" w:hAnsi="Arial" w:cs="Arial"/>
+          <w:b/>
+        </w:rPr>
+        <w:t xml:space="preserve">Mensaje de estado: </w:t>
+      </w:r>
+      <w:r>
+        <w:rPr>
+          <w:rFonts w:ascii="Arial" w:hAnsi="Arial" w:cs="Arial"/>
+        </w:rPr>
+        <w:t>e</w:t>
+      </w:r>
+      <w:r>
+        <w:rPr>
+          <w:rFonts w:ascii="Arial" w:hAnsi="Arial" w:cs="Arial"/>
+        </w:rPr>
+        <w:t xml:space="preserve">s el paquete que contiene la información de </w:t>
+      </w:r>
+      <w:proofErr w:type="gramStart"/>
+      <w:r>
+        <w:rPr>
+          <w:rFonts w:ascii="Arial" w:hAnsi="Arial" w:cs="Arial"/>
+        </w:rPr>
+        <w:t>telemetría</w:t>
+      </w:r>
+      <w:proofErr w:type="gramEnd"/>
+      <w:r>
+        <w:rPr>
+          <w:rFonts w:ascii="Arial" w:hAnsi="Arial" w:cs="Arial"/>
+        </w:rPr>
+        <w:t xml:space="preserve"> del cuadricóptero y su contenido está compuesto por 12 bytes, los cuales indican posiciones y velocidades para los </w:t>
+      </w:r>
+      <w:r>
+        <w:rPr>
+          <w:rFonts w:ascii="Arial" w:hAnsi="Arial" w:cs="Arial"/>
+        </w:rPr>
+        <w:t>tres (</w:t>
+      </w:r>
+      <w:r>
+        <w:rPr>
+          <w:rFonts w:ascii="Arial" w:hAnsi="Arial" w:cs="Arial"/>
+        </w:rPr>
+        <w:t>3</w:t>
+      </w:r>
+      <w:r>
+        <w:rPr>
+          <w:rFonts w:ascii="Arial" w:hAnsi="Arial" w:cs="Arial"/>
+        </w:rPr>
+        <w:t>)</w:t>
+      </w:r>
+      <w:r>
+        <w:rPr>
+          <w:rFonts w:ascii="Arial" w:hAnsi="Arial" w:cs="Arial"/>
+        </w:rPr>
+        <w:t xml:space="preserve"> ejes del cuadricóptero con respecto a un eje fijo imaginario, además tiene información sobre la altura y si los motores se encuentran encendidos o apagados.</w:t>
+      </w:r>
+    </w:p>
+    <w:p>
+      <w:pPr>
+        <w:pStyle w:val="Sinespaciado"/>
+        <w:spacing w:line="360" w:lineRule="auto"/>
+        <w:ind w:left="708" w:firstLine="708"/>
+        <w:jc w:val="both"/>
+        <w:rPr>
+          <w:rFonts w:ascii="Arial" w:hAnsi="Arial" w:cs="Arial"/>
+        </w:rPr>
+      </w:pPr>
+      <w:r>
+        <w:rPr>
+          <w:rFonts w:ascii="Arial" w:hAnsi="Arial" w:cs="Arial"/>
+        </w:rPr>
+        <w:t xml:space="preserve">Debido a que tanto la posición como la velocidad pueden ser negativas o positivas y el mayor valor </w:t>
+      </w:r>
+      <w:r>
+        <w:rPr>
+          <w:rFonts w:ascii="Arial" w:hAnsi="Arial" w:cs="Arial"/>
+        </w:rPr>
+        <w:t>decimal que puede ser contenido</w:t>
+      </w:r>
+      <w:r>
+        <w:rPr>
+          <w:rFonts w:ascii="Arial" w:hAnsi="Arial" w:cs="Arial"/>
+        </w:rPr>
+        <w:t xml:space="preserve"> en un byte es </w:t>
       </w:r>
       <w:r>
         <w:rPr>
@@ -10404,7 +10606,299 @@
         <w:rPr>
           <w:rFonts w:ascii="Arial" w:hAnsi="Arial" w:cs="Arial"/>
         </w:rPr>
-        <w:t>.</w:t>
+        <w:t>, como se expone a continuación:</w:t>
+      </w:r>
+    </w:p>
+    <w:p>
+      <w:pPr>
+        <w:pStyle w:val="Sinespaciado"/>
+        <w:spacing w:line="360" w:lineRule="auto"/>
+        <w:ind w:left="708" w:firstLine="708"/>
+        <w:jc w:val="both"/>
+        <w:rPr>
+          <w:rFonts w:ascii="Arial" w:hAnsi="Arial" w:cs="Arial"/>
+        </w:rPr>
+      </w:pPr>
+    </w:p>
+    <w:p>
+      <w:pPr>
+        <w:pStyle w:val="Sinespaciado"/>
+        <w:numPr>
+          <w:ilvl w:val="0"/>
+          <w:numId w:val="20"/>
+        </w:numPr>
+        <w:spacing w:line="360" w:lineRule="auto"/>
+        <w:jc w:val="both"/>
+        <w:rPr>
+          <w:rFonts w:ascii="Arial" w:hAnsi="Arial" w:cs="Arial"/>
+        </w:rPr>
+      </w:pPr>
+      <w:r>
+        <w:rPr>
+          <w:rFonts w:ascii="Arial" w:hAnsi="Arial" w:cs="Arial"/>
+        </w:rPr>
+        <w:t xml:space="preserve">Para el eje </w:t>
+      </w:r>
+      <w:proofErr w:type="spellStart"/>
+      <w:r>
+        <w:rPr>
+          <w:rFonts w:ascii="Arial" w:hAnsi="Arial" w:cs="Arial"/>
+        </w:rPr>
+        <w:t>yaw</w:t>
+      </w:r>
+      <w:proofErr w:type="spellEnd"/>
+      <w:r>
+        <w:rPr>
+          <w:rFonts w:ascii="Arial" w:hAnsi="Arial" w:cs="Arial"/>
+        </w:rPr>
+        <w:t xml:space="preserve"> la velocidad angular puede variar de -255 a 255 y la posición puede variar entre -180 y 180 grados</w:t>
+      </w:r>
+    </w:p>
+    <w:p>
+      <w:pPr>
+        <w:pStyle w:val="Sinespaciado"/>
+        <w:numPr>
+          <w:ilvl w:val="0"/>
+          <w:numId w:val="20"/>
+        </w:numPr>
+        <w:spacing w:line="360" w:lineRule="auto"/>
+        <w:jc w:val="both"/>
+        <w:rPr>
+          <w:rFonts w:ascii="Arial" w:hAnsi="Arial" w:cs="Arial"/>
+        </w:rPr>
+      </w:pPr>
+      <w:r>
+        <w:rPr>
+          <w:rFonts w:ascii="Arial" w:hAnsi="Arial" w:cs="Arial"/>
+        </w:rPr>
+        <w:t>Para el eje pitch la velocidad angular puede variar de -255 a 255 y la posición puede variar entre -90 y 90 grados.</w:t>
+      </w:r>
+    </w:p>
+    <w:p>
+      <w:pPr>
+        <w:pStyle w:val="Sinespaciado"/>
+        <w:numPr>
+          <w:ilvl w:val="0"/>
+          <w:numId w:val="20"/>
+        </w:numPr>
+        <w:spacing w:line="360" w:lineRule="auto"/>
+        <w:jc w:val="both"/>
+        <w:rPr>
+          <w:rFonts w:ascii="Arial" w:hAnsi="Arial" w:cs="Arial"/>
+        </w:rPr>
+      </w:pPr>
+      <w:r>
+        <w:rPr>
+          <w:rFonts w:ascii="Arial" w:hAnsi="Arial" w:cs="Arial"/>
+        </w:rPr>
+        <w:t>Para el eje roll la velocidad angular puede variar de -255 a 255 y la posición puede variar entre -90 y 90 grados.</w:t>
+      </w:r>
+    </w:p>
+    <w:p>
+      <w:pPr>
+        <w:pStyle w:val="Sinespaciado"/>
+        <w:numPr>
+          <w:ilvl w:val="0"/>
+          <w:numId w:val="20"/>
+        </w:numPr>
+        <w:spacing w:line="360" w:lineRule="auto"/>
+        <w:jc w:val="both"/>
+        <w:rPr>
+          <w:rFonts w:ascii="Arial" w:hAnsi="Arial" w:cs="Arial"/>
+        </w:rPr>
+      </w:pPr>
+      <w:r>
+        <w:rPr>
+          <w:rFonts w:ascii="Arial" w:hAnsi="Arial" w:cs="Arial"/>
+        </w:rPr>
+        <w:t>Las aceleraciones lineales y la velocidad en  el eje z pueden poseer valores en un rango de -255 a 255.</w:t>
+      </w:r>
+    </w:p>
+    <w:p>
+      <w:pPr>
+        <w:pStyle w:val="Sinespaciado"/>
+        <w:numPr>
+          <w:ilvl w:val="0"/>
+          <w:numId w:val="20"/>
+        </w:numPr>
+        <w:spacing w:line="360" w:lineRule="auto"/>
+        <w:jc w:val="both"/>
+        <w:rPr>
+          <w:rFonts w:ascii="Arial" w:hAnsi="Arial" w:cs="Arial"/>
+        </w:rPr>
+      </w:pPr>
+      <w:r>
+        <w:rPr>
+          <w:rFonts w:ascii="Arial" w:hAnsi="Arial" w:cs="Arial"/>
+        </w:rPr>
+        <w:t>Los valores de PWM enviados a los motores se encuentran siempre en el rango de 0 a 255.</w:t>
+      </w:r>
+    </w:p>
+    <w:p>
+      <w:pPr>
+        <w:pStyle w:val="Sinespaciado"/>
+        <w:numPr>
+          <w:ilvl w:val="0"/>
+          <w:numId w:val="20"/>
+        </w:numPr>
+        <w:spacing w:line="360" w:lineRule="auto"/>
+        <w:jc w:val="both"/>
+        <w:rPr>
+          <w:rFonts w:ascii="Arial" w:hAnsi="Arial" w:cs="Arial"/>
+        </w:rPr>
+      </w:pPr>
+      <w:r>
+        <w:rPr>
+          <w:rFonts w:ascii="Arial" w:hAnsi="Arial" w:cs="Arial"/>
+        </w:rPr>
+        <w:t>La altura siempre será un valor positivo debido a que representa la distancia entre el cuadricóptero y el piso, su máximo valor es de dos metros y cuarenta centímetros (2,4 metros).</w:t>
+      </w:r>
+    </w:p>
+    <w:p>
+      <w:pPr>
+        <w:pStyle w:val="Sinespaciado"/>
+        <w:numPr>
+          <w:ilvl w:val="0"/>
+          <w:numId w:val="20"/>
+        </w:numPr>
+        <w:spacing w:line="360" w:lineRule="auto"/>
+        <w:jc w:val="both"/>
+        <w:rPr>
+          <w:rFonts w:ascii="Arial" w:hAnsi="Arial" w:cs="Arial"/>
+        </w:rPr>
+      </w:pPr>
+      <w:r>
+        <w:rPr>
+          <w:rFonts w:ascii="Arial" w:hAnsi="Arial" w:cs="Arial"/>
+        </w:rPr>
+        <w:t xml:space="preserve">El estado de los motores indica si estos están encendidos (0) </w:t>
+      </w:r>
+      <w:r>
+        <w:rPr>
+          <w:rFonts w:ascii="Arial" w:hAnsi="Arial" w:cs="Arial"/>
+        </w:rPr>
+        <w:lastRenderedPageBreak/>
+        <w:t>o apagados (1).</w:t>
+      </w:r>
+    </w:p>
+    <w:p>
+      <w:pPr>
+        <w:pStyle w:val="Sinespaciado"/>
+        <w:spacing w:line="360" w:lineRule="auto"/>
+        <w:ind w:left="708" w:firstLine="708"/>
+        <w:jc w:val="both"/>
+        <w:rPr>
+          <w:rFonts w:ascii="Arial" w:hAnsi="Arial" w:cs="Arial"/>
+        </w:rPr>
+      </w:pPr>
+    </w:p>
+    <w:p>
+      <w:pPr>
+        <w:pStyle w:val="Sinespaciado"/>
+        <w:spacing w:line="360" w:lineRule="auto"/>
+        <w:ind w:left="708" w:firstLine="708"/>
+        <w:jc w:val="both"/>
+        <w:rPr>
+          <w:rFonts w:ascii="Arial" w:hAnsi="Arial" w:cs="Arial"/>
+        </w:rPr>
+      </w:pPr>
+    </w:p>
+    <w:p>
+      <w:pPr>
+        <w:pStyle w:val="Sinespaciado"/>
+        <w:spacing w:line="360" w:lineRule="auto"/>
+        <w:ind w:left="708" w:firstLine="708"/>
+        <w:jc w:val="both"/>
+        <w:rPr>
+          <w:rFonts w:ascii="Arial" w:hAnsi="Arial" w:cs="Arial"/>
+        </w:rPr>
+      </w:pPr>
+      <w:r>
+        <w:rPr>
+          <w:rFonts w:ascii="Arial" w:hAnsi="Arial" w:cs="Arial"/>
+          <w:b/>
+        </w:rPr>
+        <w:t xml:space="preserve">Mensaje de recibido: </w:t>
+      </w:r>
+      <w:r>
+        <w:rPr>
+          <w:rFonts w:ascii="Arial" w:hAnsi="Arial" w:cs="Arial"/>
+        </w:rPr>
+        <w:t xml:space="preserve">es el mensaje que envía el cuadricóptero a la </w:t>
+      </w:r>
+      <w:proofErr w:type="spellStart"/>
+      <w:r>
+        <w:rPr>
+          <w:rFonts w:ascii="Arial" w:hAnsi="Arial" w:cs="Arial"/>
+        </w:rPr>
+        <w:t>pc</w:t>
+      </w:r>
+      <w:proofErr w:type="spellEnd"/>
+      <w:r>
+        <w:rPr>
+          <w:rFonts w:ascii="Arial" w:hAnsi="Arial" w:cs="Arial"/>
+        </w:rPr>
+        <w:t xml:space="preserve"> para indicar que se ha recibido un mensaje y lo que contiene es el código del mensaje recibido.</w:t>
+      </w:r>
+    </w:p>
+    <w:p>
+      <w:pPr>
+        <w:pStyle w:val="Sinespaciado"/>
+        <w:spacing w:line="360" w:lineRule="auto"/>
+        <w:ind w:left="708" w:firstLine="708"/>
+        <w:jc w:val="both"/>
+        <w:rPr>
+          <w:rFonts w:ascii="Arial" w:hAnsi="Arial" w:cs="Arial"/>
+        </w:rPr>
+      </w:pPr>
+      <w:r>
+        <w:rPr>
+          <w:rFonts w:ascii="Arial" w:hAnsi="Arial" w:cs="Arial"/>
+          <w:b/>
+        </w:rPr>
+        <w:t xml:space="preserve">Mensaje de motores: </w:t>
+      </w:r>
+      <w:r>
+        <w:rPr>
+          <w:rFonts w:ascii="Arial" w:hAnsi="Arial" w:cs="Arial"/>
+        </w:rPr>
+        <w:t>e</w:t>
+      </w:r>
+      <w:r>
+        <w:rPr>
+          <w:rFonts w:ascii="Arial" w:hAnsi="Arial" w:cs="Arial"/>
+        </w:rPr>
+        <w:t>s el comando que envía la PC al cuadricóptero para apagar o encender los motores.</w:t>
+      </w:r>
+    </w:p>
+    <w:p>
+      <w:pPr>
+        <w:pStyle w:val="Sinespaciado"/>
+        <w:spacing w:line="360" w:lineRule="auto"/>
+        <w:ind w:left="708" w:firstLine="708"/>
+        <w:jc w:val="both"/>
+        <w:rPr>
+          <w:rFonts w:ascii="Arial" w:hAnsi="Arial" w:cs="Arial"/>
+        </w:rPr>
+      </w:pPr>
+      <w:r>
+        <w:rPr>
+          <w:rFonts w:ascii="Arial" w:hAnsi="Arial" w:cs="Arial"/>
+          <w:b/>
+        </w:rPr>
+        <w:t xml:space="preserve">Mensaje de movimiento: </w:t>
+      </w:r>
+      <w:r>
+        <w:rPr>
+          <w:rFonts w:ascii="Arial" w:hAnsi="Arial" w:cs="Arial"/>
+        </w:rPr>
+        <w:t>e</w:t>
+      </w:r>
+      <w:r>
+        <w:rPr>
+          <w:rFonts w:ascii="Arial" w:hAnsi="Arial" w:cs="Arial"/>
+        </w:rPr>
+        <w:t xml:space="preserve">s el comando que se envía para mover al cuadricóptero en el eje roll (derecha o izquierda), Pitch (adelante o atrás) o altura (para subir y bajar el cuadricóptero). </w:t>
       </w:r>
     </w:p>
     <w:p>
@@ -10418,13 +10912,13 @@
         <w:rPr>
           <w:rFonts w:ascii="Arial" w:hAnsi="Arial" w:cs="Arial"/>
           <w:noProof/>
-          <w:lang w:val="es-ES" w:eastAsia="es-ES" w:bidi="ar-SA"/>
+          <w:lang w:eastAsia="es-VE" w:bidi="ar-SA"/>
         </w:rPr>
         <w:drawing>
           <wp:inline distT="0" distB="0" distL="0" distR="0">
             <wp:extent cx="3171175" cy="2580701"/>
             <wp:effectExtent l="19050" t="0" r="0" b="0"/>
-            <wp:docPr id="19" name="Imagen 6"/>
+            <wp:docPr id="12" name="Imagen 6"/>
             <wp:cNvGraphicFramePr>
               <a:graphicFrameLocks xmlns:a="http://schemas.openxmlformats.org/drawingml/2006/main" noChangeAspect="1"/>
             </wp:cNvGraphicFramePr>
@@ -10495,11 +10989,7 @@
         <w:t xml:space="preserve"> </w:t>
       </w:r>
       <w:r>
-        <w:t xml:space="preserve">Diagrama de movimientos del cuadricóptero y signo que toman los </w:t>
-      </w:r>
-      <w:r>
-        <w:lastRenderedPageBreak/>
-        <w:t>valores de aceleración y posición.</w:t>
+        <w:t>Diagrama de movimientos del cuadricóptero y signo que toman los valores de aceleración y posición.</w:t>
       </w:r>
     </w:p>
     <w:p>
@@ -10525,172 +11015,8 @@
     <w:p>
       <w:pPr>
         <w:pStyle w:val="Sinespaciado"/>
-        <w:numPr>
-          <w:ilvl w:val="0"/>
-          <w:numId w:val="20"/>
-        </w:numPr>
         <w:spacing w:line="360" w:lineRule="auto"/>
-        <w:jc w:val="both"/>
-        <w:rPr>
-          <w:rFonts w:ascii="Arial" w:hAnsi="Arial" w:cs="Arial"/>
-        </w:rPr>
-      </w:pPr>
-      <w:r>
-        <w:rPr>
-          <w:rFonts w:ascii="Arial" w:hAnsi="Arial" w:cs="Arial"/>
-        </w:rPr>
-        <w:t xml:space="preserve">Para el eje </w:t>
-      </w:r>
-      <w:proofErr w:type="spellStart"/>
-      <w:r>
-        <w:rPr>
-          <w:rFonts w:ascii="Arial" w:hAnsi="Arial" w:cs="Arial"/>
-        </w:rPr>
-        <w:t>yaw</w:t>
-      </w:r>
-      <w:proofErr w:type="spellEnd"/>
-      <w:r>
-        <w:rPr>
-          <w:rFonts w:ascii="Arial" w:hAnsi="Arial" w:cs="Arial"/>
-        </w:rPr>
-        <w:t xml:space="preserve"> la velocidad angular puede variar de -255 a 255 y la posición puede variar entre -180 y 180 grados</w:t>
-      </w:r>
-    </w:p>
-    <w:p>
-      <w:pPr>
-        <w:pStyle w:val="Sinespaciado"/>
-        <w:numPr>
-          <w:ilvl w:val="0"/>
-          <w:numId w:val="20"/>
-        </w:numPr>
-        <w:spacing w:line="360" w:lineRule="auto"/>
-        <w:jc w:val="both"/>
-        <w:rPr>
-          <w:rFonts w:ascii="Arial" w:hAnsi="Arial" w:cs="Arial"/>
-        </w:rPr>
-      </w:pPr>
-      <w:r>
-        <w:rPr>
-          <w:rFonts w:ascii="Arial" w:hAnsi="Arial" w:cs="Arial"/>
-        </w:rPr>
-        <w:t>Para el eje pitch la velocidad angular puede variar de -255 a 255 y la posición puede variar entre -90 y 90 grados.</w:t>
-      </w:r>
-    </w:p>
-    <w:p>
-      <w:pPr>
-        <w:pStyle w:val="Sinespaciado"/>
-        <w:numPr>
-          <w:ilvl w:val="0"/>
-          <w:numId w:val="20"/>
-        </w:numPr>
-        <w:spacing w:line="360" w:lineRule="auto"/>
-        <w:jc w:val="both"/>
-        <w:rPr>
-          <w:rFonts w:ascii="Arial" w:hAnsi="Arial" w:cs="Arial"/>
-        </w:rPr>
-      </w:pPr>
-      <w:r>
-        <w:rPr>
-          <w:rFonts w:ascii="Arial" w:hAnsi="Arial" w:cs="Arial"/>
-        </w:rPr>
-        <w:t>Para el eje roll la velocidad angular puede variar de -255 a 255 y la posición puede variar entre -90 y 90 grados.</w:t>
-      </w:r>
-    </w:p>
-    <w:p>
-      <w:pPr>
-        <w:pStyle w:val="Sinespaciado"/>
-        <w:numPr>
-          <w:ilvl w:val="0"/>
-          <w:numId w:val="20"/>
-        </w:numPr>
-        <w:spacing w:line="360" w:lineRule="auto"/>
-        <w:jc w:val="both"/>
-        <w:rPr>
-          <w:rFonts w:ascii="Arial" w:hAnsi="Arial" w:cs="Arial"/>
-        </w:rPr>
-      </w:pPr>
-      <w:r>
-        <w:rPr>
-          <w:rFonts w:ascii="Arial" w:hAnsi="Arial" w:cs="Arial"/>
-        </w:rPr>
-        <w:t xml:space="preserve">La altura siempre será un valor positivo debido a que representa la distancia entre el cuadricóptero y </w:t>
-      </w:r>
-      <w:r>
-        <w:rPr>
-          <w:rFonts w:ascii="Arial" w:hAnsi="Arial" w:cs="Arial"/>
-        </w:rPr>
-        <w:t>el piso, su máximo valor es de dos</w:t>
-      </w:r>
-      <w:r>
-        <w:rPr>
-          <w:rFonts w:ascii="Arial" w:hAnsi="Arial" w:cs="Arial"/>
-        </w:rPr>
-        <w:t xml:space="preserve"> metros</w:t>
-      </w:r>
-      <w:r>
-        <w:rPr>
-          <w:rFonts w:ascii="Arial" w:hAnsi="Arial" w:cs="Arial"/>
-        </w:rPr>
-        <w:t xml:space="preserve"> y </w:t>
-      </w:r>
-      <w:proofErr w:type="gramStart"/>
-      <w:r>
-        <w:rPr>
-          <w:rFonts w:ascii="Arial" w:hAnsi="Arial" w:cs="Arial"/>
-        </w:rPr>
-        <w:t>medio</w:t>
-      </w:r>
-      <w:proofErr w:type="gramEnd"/>
-      <w:r>
-        <w:rPr>
-          <w:rFonts w:ascii="Arial" w:hAnsi="Arial" w:cs="Arial"/>
-        </w:rPr>
-        <w:t xml:space="preserve"> (2,5 metros)</w:t>
-      </w:r>
-      <w:r>
-        <w:rPr>
-          <w:rFonts w:ascii="Arial" w:hAnsi="Arial" w:cs="Arial"/>
-        </w:rPr>
-        <w:t>.</w:t>
-      </w:r>
-    </w:p>
-    <w:p>
-      <w:pPr>
-        <w:pStyle w:val="Sinespaciado"/>
-        <w:numPr>
-          <w:ilvl w:val="0"/>
-          <w:numId w:val="20"/>
-        </w:numPr>
-        <w:spacing w:line="360" w:lineRule="auto"/>
-        <w:jc w:val="both"/>
-        <w:rPr>
-          <w:rFonts w:ascii="Arial" w:hAnsi="Arial" w:cs="Arial"/>
-        </w:rPr>
-      </w:pPr>
-      <w:r>
-        <w:rPr>
-          <w:rFonts w:ascii="Arial" w:hAnsi="Arial" w:cs="Arial"/>
-        </w:rPr>
-        <w:t xml:space="preserve">El estado de los motores indica si estos están encendidos (0) o </w:t>
-      </w:r>
-      <w:r>
-        <w:rPr>
-          <w:rFonts w:ascii="Arial" w:hAnsi="Arial" w:cs="Arial"/>
-        </w:rPr>
-        <w:t>apagados (</w:t>
-      </w:r>
-      <w:r>
-        <w:rPr>
-          <w:rFonts w:ascii="Arial" w:hAnsi="Arial" w:cs="Arial"/>
-        </w:rPr>
-        <w:t>1).</w:t>
-      </w:r>
-    </w:p>
-    <w:p>
-      <w:pPr>
-        <w:pStyle w:val="Sinespaciado"/>
-        <w:spacing w:line="360" w:lineRule="auto"/>
-        <w:ind w:left="2136"/>
+        <w:ind w:left="708" w:firstLine="708"/>
         <w:jc w:val="both"/>
         <w:rPr>
           <w:rFonts w:ascii="Arial" w:hAnsi="Arial" w:cs="Arial"/>
@@ -10707,93 +11033,6 @@
           <w:rFonts w:ascii="Arial" w:hAnsi="Arial" w:cs="Arial"/>
         </w:rPr>
       </w:pPr>
-      <w:r>
-        <w:rPr>
-          <w:rFonts w:ascii="Arial" w:hAnsi="Arial" w:cs="Arial"/>
-          <w:b/>
-        </w:rPr>
-        <w:t xml:space="preserve">Mensaje de recibido: </w:t>
-      </w:r>
-      <w:r>
-        <w:rPr>
-          <w:rFonts w:ascii="Arial" w:hAnsi="Arial" w:cs="Arial"/>
-        </w:rPr>
-        <w:t xml:space="preserve">es el mensaje que envía el cuadricóptero a la </w:t>
-      </w:r>
-      <w:proofErr w:type="spellStart"/>
-      <w:r>
-        <w:rPr>
-          <w:rFonts w:ascii="Arial" w:hAnsi="Arial" w:cs="Arial"/>
-        </w:rPr>
-        <w:t>pc</w:t>
-      </w:r>
-      <w:proofErr w:type="spellEnd"/>
-      <w:r>
-        <w:rPr>
-          <w:rFonts w:ascii="Arial" w:hAnsi="Arial" w:cs="Arial"/>
-        </w:rPr>
-        <w:t xml:space="preserve"> para indicar que se ha recibido un mensaje y lo que contiene es el código del mensaje recibido.</w:t>
-      </w:r>
-    </w:p>
-    <w:p>
-      <w:pPr>
-        <w:pStyle w:val="Sinespaciado"/>
-        <w:spacing w:line="360" w:lineRule="auto"/>
-        <w:ind w:left="708" w:firstLine="708"/>
-        <w:jc w:val="both"/>
-        <w:rPr>
-          <w:rFonts w:ascii="Arial" w:hAnsi="Arial" w:cs="Arial"/>
-        </w:rPr>
-      </w:pPr>
-      <w:r>
-        <w:rPr>
-          <w:rFonts w:ascii="Arial" w:hAnsi="Arial" w:cs="Arial"/>
-          <w:b/>
-        </w:rPr>
-        <w:t xml:space="preserve">Mensaje de motores: </w:t>
-      </w:r>
-      <w:r>
-        <w:rPr>
-          <w:rFonts w:ascii="Arial" w:hAnsi="Arial" w:cs="Arial"/>
-        </w:rPr>
-        <w:t>e</w:t>
-      </w:r>
-      <w:r>
-        <w:rPr>
-          <w:rFonts w:ascii="Arial" w:hAnsi="Arial" w:cs="Arial"/>
-        </w:rPr>
-        <w:t>s el comando que envía la PC al cuadricóptero para apagar o encender los motores.</w:t>
-      </w:r>
-    </w:p>
-    <w:p>
-      <w:pPr>
-        <w:pStyle w:val="Sinespaciado"/>
-        <w:spacing w:line="360" w:lineRule="auto"/>
-        <w:ind w:left="708" w:firstLine="708"/>
-        <w:jc w:val="both"/>
-        <w:rPr>
-          <w:rFonts w:ascii="Arial" w:hAnsi="Arial" w:cs="Arial"/>
-        </w:rPr>
-      </w:pPr>
-      <w:r>
-        <w:rPr>
-          <w:rFonts w:ascii="Arial" w:hAnsi="Arial" w:cs="Arial"/>
-          <w:b/>
-        </w:rPr>
-        <w:t xml:space="preserve">Mensaje de movimiento: </w:t>
-      </w:r>
-      <w:r>
-        <w:rPr>
-          <w:rFonts w:ascii="Arial" w:hAnsi="Arial" w:cs="Arial"/>
-        </w:rPr>
-        <w:t>e</w:t>
-      </w:r>
-      <w:r>
-        <w:rPr>
-          <w:rFonts w:ascii="Arial" w:hAnsi="Arial" w:cs="Arial"/>
-        </w:rPr>
-        <w:t xml:space="preserve">s el comando que se envía para mover al cuadricóptero en el eje roll (derecha o izquierda), Pitch (adelante o atrás) o altura (para subir y bajar el cuadricóptero). </w:t>
-      </w:r>
     </w:p>
     <w:p>
       <w:pPr>
@@ -10919,7 +11158,7 @@
         </w:r>
       </w:fldSimple>
       <w:r>
-        <w:t xml:space="preserve"> Mensajes del cuadricóptero a la estación de control</w:t>
+        <w:t xml:space="preserve"> Mensajes de la interfaz de telemetría del cuadricóptero</w:t>
       </w:r>
     </w:p>
     <w:tbl>
@@ -11795,160 +12034,6 @@
       </w:tr>
       <w:tr>
         <w:trPr>
-          <w:trHeight w:val="315"/>
-          <w:jc w:val="center"/>
-        </w:trPr>
-        <w:tc>
-          <w:tcPr>
-            <w:tcW w:w="799" w:type="dxa"/>
-            <w:tcBorders>
-              <w:top w:val="single" w:sz="12" w:space="0" w:color="auto"/>
-              <w:left w:val="single" w:sz="12" w:space="0" w:color="auto"/>
-              <w:bottom w:val="single" w:sz="8" w:space="0" w:color="auto"/>
-              <w:right w:val="single" w:sz="12" w:space="0" w:color="auto"/>
-            </w:tcBorders>
-            <w:shd w:val="clear" w:color="auto" w:fill="auto"/>
-            <w:vAlign w:val="center"/>
-            <w:hideMark/>
-          </w:tcPr>
-          <w:p>
-            <w:pPr>
-              <w:keepNext w:val="0"/>
-              <w:widowControl/>
-              <w:shd w:val="clear" w:color="auto" w:fill="auto"/>
-              <w:suppressAutoHyphens w:val="0"/>
-              <w:overflowPunct/>
-              <w:spacing w:after="0" w:line="240" w:lineRule="auto"/>
-              <w:jc w:val="center"/>
-              <w:textAlignment w:val="auto"/>
-              <w:rPr>
-                <w:rFonts w:ascii="Arial" w:eastAsia="Times New Roman" w:hAnsi="Arial" w:cs="Arial"/>
-                <w:b/>
-                <w:bCs/>
-                <w:sz w:val="11"/>
-                <w:szCs w:val="11"/>
-                <w:shd w:val="clear" w:color="auto" w:fill="auto"/>
-                <w:lang w:val="es-ES" w:eastAsia="es-ES" w:bidi="ar-SA"/>
-              </w:rPr>
-            </w:pPr>
-            <w:r>
-              <w:rPr>
-                <w:rFonts w:ascii="Arial" w:eastAsia="Times New Roman" w:hAnsi="Arial" w:cs="Arial"/>
-                <w:b/>
-                <w:bCs/>
-                <w:sz w:val="11"/>
-                <w:szCs w:val="11"/>
-                <w:shd w:val="clear" w:color="auto" w:fill="auto"/>
-                <w:lang w:val="es-ES" w:eastAsia="es-ES" w:bidi="ar-SA"/>
-              </w:rPr>
-              <w:t xml:space="preserve"> </w:t>
-            </w:r>
-            <w:proofErr w:type="spellStart"/>
-            <w:r>
-              <w:rPr>
-                <w:rFonts w:ascii="Arial" w:eastAsia="Times New Roman" w:hAnsi="Arial" w:cs="Arial"/>
-                <w:b/>
-                <w:bCs/>
-                <w:sz w:val="11"/>
-                <w:szCs w:val="11"/>
-                <w:shd w:val="clear" w:color="auto" w:fill="auto"/>
-                <w:lang w:val="es-ES" w:eastAsia="es-ES" w:bidi="ar-SA"/>
-              </w:rPr>
-              <w:t>Acknowledge</w:t>
-            </w:r>
-            <w:proofErr w:type="spellEnd"/>
-          </w:p>
-        </w:tc>
-        <w:tc>
-          <w:tcPr>
-            <w:tcW w:w="518" w:type="dxa"/>
-            <w:tcBorders>
-              <w:top w:val="single" w:sz="12" w:space="0" w:color="auto"/>
-              <w:left w:val="single" w:sz="12" w:space="0" w:color="auto"/>
-              <w:bottom w:val="single" w:sz="8" w:space="0" w:color="auto"/>
-              <w:right w:val="single" w:sz="12" w:space="0" w:color="auto"/>
-            </w:tcBorders>
-            <w:shd w:val="clear" w:color="auto" w:fill="auto"/>
-            <w:vAlign w:val="center"/>
-            <w:hideMark/>
-          </w:tcPr>
-          <w:p>
-            <w:pPr>
-              <w:keepNext w:val="0"/>
-              <w:widowControl/>
-              <w:shd w:val="clear" w:color="auto" w:fill="auto"/>
-              <w:suppressAutoHyphens w:val="0"/>
-              <w:overflowPunct/>
-              <w:spacing w:after="0" w:line="240" w:lineRule="auto"/>
-              <w:jc w:val="center"/>
-              <w:textAlignment w:val="auto"/>
-              <w:rPr>
-                <w:rFonts w:ascii="Arial" w:eastAsia="Times New Roman" w:hAnsi="Arial" w:cs="Arial"/>
-                <w:sz w:val="11"/>
-                <w:szCs w:val="11"/>
-                <w:shd w:val="clear" w:color="auto" w:fill="auto"/>
-                <w:lang w:val="es-ES" w:eastAsia="es-ES" w:bidi="ar-SA"/>
-              </w:rPr>
-            </w:pPr>
-            <w:r>
-              <w:rPr>
-                <w:rFonts w:ascii="Arial" w:eastAsia="Times New Roman" w:hAnsi="Arial" w:cs="Arial"/>
-                <w:sz w:val="11"/>
-                <w:szCs w:val="11"/>
-                <w:shd w:val="clear" w:color="auto" w:fill="auto"/>
-                <w:lang w:val="es-ES" w:eastAsia="es-ES" w:bidi="ar-SA"/>
-              </w:rPr>
-              <w:t>7</w:t>
-            </w:r>
-          </w:p>
-        </w:tc>
-        <w:tc>
-          <w:tcPr>
-            <w:tcW w:w="21691" w:type="dxa"/>
-            <w:gridSpan w:val="38"/>
-            <w:tcBorders>
-              <w:top w:val="single" w:sz="12" w:space="0" w:color="auto"/>
-              <w:left w:val="single" w:sz="12" w:space="0" w:color="auto"/>
-              <w:bottom w:val="single" w:sz="8" w:space="0" w:color="auto"/>
-              <w:right w:val="single" w:sz="12" w:space="0" w:color="auto"/>
-            </w:tcBorders>
-            <w:shd w:val="clear" w:color="auto" w:fill="auto"/>
-            <w:vAlign w:val="center"/>
-            <w:hideMark/>
-          </w:tcPr>
-          <w:p>
-            <w:pPr>
-              <w:keepNext w:val="0"/>
-              <w:widowControl/>
-              <w:shd w:val="clear" w:color="auto" w:fill="auto"/>
-              <w:suppressAutoHyphens w:val="0"/>
-              <w:overflowPunct/>
-              <w:spacing w:after="0" w:line="240" w:lineRule="auto"/>
-              <w:jc w:val="center"/>
-              <w:textAlignment w:val="auto"/>
-              <w:rPr>
-                <w:rFonts w:ascii="Arial" w:eastAsia="Times New Roman" w:hAnsi="Arial" w:cs="Arial"/>
-                <w:sz w:val="11"/>
-                <w:szCs w:val="11"/>
-                <w:shd w:val="clear" w:color="auto" w:fill="auto"/>
-                <w:lang w:val="es-ES" w:eastAsia="es-ES" w:bidi="ar-SA"/>
-              </w:rPr>
-            </w:pPr>
-            <w:r>
-              <w:rPr>
-                <w:rFonts w:ascii="Arial" w:eastAsia="Times New Roman" w:hAnsi="Arial" w:cs="Arial"/>
-                <w:sz w:val="11"/>
-                <w:szCs w:val="11"/>
-                <w:shd w:val="clear" w:color="auto" w:fill="auto"/>
-                <w:lang w:val="es-ES" w:eastAsia="es-ES" w:bidi="ar-SA"/>
-              </w:rPr>
-              <w:t>Código mensaje recibido</w:t>
-            </w:r>
-          </w:p>
-        </w:tc>
-      </w:tr>
-      <w:tr>
-        <w:trPr>
           <w:trHeight w:val="300"/>
           <w:jc w:val="center"/>
         </w:trPr>
@@ -14392,6 +14477,27 @@
         <w:pStyle w:val="Epgrafe"/>
         <w:jc w:val="center"/>
       </w:pPr>
+    </w:p>
+    <w:p>
+      <w:pPr>
+        <w:pStyle w:val="Epgrafe"/>
+        <w:jc w:val="center"/>
+        <w:rPr>
+          <w:i w:val="0"/>
+        </w:rPr>
+      </w:pPr>
+    </w:p>
+    <w:p>
+      <w:pPr>
+        <w:pStyle w:val="Epgrafe"/>
+        <w:jc w:val="center"/>
+      </w:pPr>
+    </w:p>
+    <w:p>
+      <w:pPr>
+        <w:pStyle w:val="Epgrafe"/>
+        <w:jc w:val="center"/>
+      </w:pPr>
       <w:r>
         <w:t xml:space="preserve">Ilustración 4. </w:t>
       </w:r>
@@ -14410,7 +14516,7 @@
         <w:t>Mensajes</w:t>
       </w:r>
       <w:r>
-        <w:t xml:space="preserve"> de la estación de control al cuadricóptero</w:t>
+        <w:t xml:space="preserve"> de la interfaz de comando remoto del cuadricóptero</w:t>
       </w:r>
     </w:p>
     <w:tbl>
@@ -14424,11 +14530,11 @@
         <w:tblLook w:val="04A0"/>
       </w:tblPr>
       <w:tblGrid>
-        <w:gridCol w:w="898"/>
-        <w:gridCol w:w="788"/>
-        <w:gridCol w:w="2328"/>
-        <w:gridCol w:w="2328"/>
-        <w:gridCol w:w="2518"/>
+        <w:gridCol w:w="915"/>
+        <w:gridCol w:w="787"/>
+        <w:gridCol w:w="2323"/>
+        <w:gridCol w:w="2323"/>
+        <w:gridCol w:w="2512"/>
       </w:tblGrid>
       <w:tr>
         <w:trPr>
@@ -14973,6 +15079,225 @@
               </w:rPr>
               <w:t>Movimiento de altura</w:t>
             </w:r>
+          </w:p>
+        </w:tc>
+      </w:tr>
+      <w:tr>
+        <w:trPr>
+          <w:trHeight w:val="315"/>
+          <w:jc w:val="center"/>
+        </w:trPr>
+        <w:tc>
+          <w:tcPr>
+            <w:tcW w:w="898" w:type="dxa"/>
+            <w:tcBorders>
+              <w:top w:val="single" w:sz="12" w:space="0" w:color="auto"/>
+              <w:left w:val="single" w:sz="12" w:space="0" w:color="auto"/>
+              <w:bottom w:val="single" w:sz="12" w:space="0" w:color="auto"/>
+              <w:right w:val="single" w:sz="12" w:space="0" w:color="auto"/>
+            </w:tcBorders>
+            <w:shd w:val="clear" w:color="auto" w:fill="auto"/>
+            <w:vAlign w:val="center"/>
+            <w:hideMark/>
+          </w:tcPr>
+          <w:p>
+            <w:pPr>
+              <w:keepNext w:val="0"/>
+              <w:widowControl/>
+              <w:shd w:val="clear" w:color="auto" w:fill="auto"/>
+              <w:suppressAutoHyphens w:val="0"/>
+              <w:overflowPunct/>
+              <w:spacing w:after="0" w:line="240" w:lineRule="auto"/>
+              <w:jc w:val="center"/>
+              <w:textAlignment w:val="auto"/>
+              <w:rPr>
+                <w:rFonts w:ascii="Arial" w:eastAsia="Times New Roman" w:hAnsi="Arial" w:cs="Arial"/>
+                <w:b/>
+                <w:bCs/>
+                <w:sz w:val="12"/>
+                <w:szCs w:val="12"/>
+                <w:shd w:val="clear" w:color="auto" w:fill="auto"/>
+                <w:lang w:val="es-ES" w:eastAsia="es-ES" w:bidi="ar-SA"/>
+              </w:rPr>
+            </w:pPr>
+            <w:proofErr w:type="spellStart"/>
+            <w:r>
+              <w:rPr>
+                <w:rFonts w:ascii="Arial" w:eastAsia="Times New Roman" w:hAnsi="Arial" w:cs="Arial"/>
+                <w:b/>
+                <w:bCs/>
+                <w:sz w:val="12"/>
+                <w:szCs w:val="12"/>
+                <w:shd w:val="clear" w:color="auto" w:fill="auto"/>
+                <w:lang w:val="es-ES" w:eastAsia="es-ES" w:bidi="ar-SA"/>
+              </w:rPr>
+              <w:t>Acknowledge</w:t>
+            </w:r>
+            <w:proofErr w:type="spellEnd"/>
+          </w:p>
+        </w:tc>
+        <w:tc>
+          <w:tcPr>
+            <w:tcW w:w="788" w:type="dxa"/>
+            <w:tcBorders>
+              <w:top w:val="single" w:sz="12" w:space="0" w:color="auto"/>
+              <w:left w:val="single" w:sz="12" w:space="0" w:color="auto"/>
+              <w:bottom w:val="single" w:sz="12" w:space="0" w:color="auto"/>
+              <w:right w:val="single" w:sz="12" w:space="0" w:color="auto"/>
+            </w:tcBorders>
+            <w:shd w:val="clear" w:color="auto" w:fill="auto"/>
+            <w:vAlign w:val="center"/>
+            <w:hideMark/>
+          </w:tcPr>
+          <w:p>
+            <w:pPr>
+              <w:keepNext w:val="0"/>
+              <w:widowControl/>
+              <w:shd w:val="clear" w:color="auto" w:fill="auto"/>
+              <w:suppressAutoHyphens w:val="0"/>
+              <w:overflowPunct/>
+              <w:spacing w:after="0" w:line="240" w:lineRule="auto"/>
+              <w:jc w:val="center"/>
+              <w:textAlignment w:val="auto"/>
+              <w:rPr>
+                <w:rFonts w:ascii="Arial" w:eastAsia="Times New Roman" w:hAnsi="Arial" w:cs="Arial"/>
+                <w:sz w:val="12"/>
+                <w:szCs w:val="12"/>
+                <w:shd w:val="clear" w:color="auto" w:fill="auto"/>
+                <w:lang w:val="es-ES" w:eastAsia="es-ES" w:bidi="ar-SA"/>
+              </w:rPr>
+            </w:pPr>
+            <w:r>
+              <w:rPr>
+                <w:rFonts w:ascii="Arial" w:eastAsia="Times New Roman" w:hAnsi="Arial" w:cs="Arial"/>
+                <w:sz w:val="12"/>
+                <w:szCs w:val="12"/>
+                <w:shd w:val="clear" w:color="auto" w:fill="auto"/>
+                <w:lang w:val="es-ES" w:eastAsia="es-ES" w:bidi="ar-SA"/>
+              </w:rPr>
+              <w:t>7</w:t>
+            </w:r>
+          </w:p>
+        </w:tc>
+        <w:tc>
+          <w:tcPr>
+            <w:tcW w:w="2328" w:type="dxa"/>
+            <w:tcBorders>
+              <w:top w:val="single" w:sz="12" w:space="0" w:color="auto"/>
+              <w:left w:val="single" w:sz="12" w:space="0" w:color="auto"/>
+              <w:bottom w:val="single" w:sz="12" w:space="0" w:color="auto"/>
+              <w:right w:val="single" w:sz="4" w:space="0" w:color="000000"/>
+            </w:tcBorders>
+            <w:shd w:val="clear" w:color="auto" w:fill="auto"/>
+            <w:vAlign w:val="center"/>
+            <w:hideMark/>
+          </w:tcPr>
+          <w:p>
+            <w:pPr>
+              <w:keepNext w:val="0"/>
+              <w:widowControl/>
+              <w:shd w:val="clear" w:color="auto" w:fill="auto"/>
+              <w:suppressAutoHyphens w:val="0"/>
+              <w:overflowPunct/>
+              <w:spacing w:after="0" w:line="240" w:lineRule="auto"/>
+              <w:jc w:val="center"/>
+              <w:textAlignment w:val="auto"/>
+              <w:rPr>
+                <w:rFonts w:ascii="Arial" w:eastAsia="Times New Roman" w:hAnsi="Arial" w:cs="Arial"/>
+                <w:sz w:val="12"/>
+                <w:szCs w:val="12"/>
+                <w:shd w:val="clear" w:color="auto" w:fill="auto"/>
+                <w:lang w:val="es-ES" w:eastAsia="es-ES" w:bidi="ar-SA"/>
+              </w:rPr>
+            </w:pPr>
+            <w:proofErr w:type="spellStart"/>
+            <w:r>
+              <w:rPr>
+                <w:rFonts w:ascii="Arial" w:eastAsia="Times New Roman" w:hAnsi="Arial" w:cs="Arial"/>
+                <w:sz w:val="12"/>
+                <w:szCs w:val="12"/>
+                <w:shd w:val="clear" w:color="auto" w:fill="auto"/>
+                <w:lang w:val="es-ES" w:eastAsia="es-ES" w:bidi="ar-SA"/>
+              </w:rPr>
+              <w:t>Codigo</w:t>
+            </w:r>
+            <w:proofErr w:type="spellEnd"/>
+            <w:r>
+              <w:rPr>
+                <w:rFonts w:ascii="Arial" w:eastAsia="Times New Roman" w:hAnsi="Arial" w:cs="Arial"/>
+                <w:sz w:val="12"/>
+                <w:szCs w:val="12"/>
+                <w:shd w:val="clear" w:color="auto" w:fill="auto"/>
+                <w:lang w:val="es-ES" w:eastAsia="es-ES" w:bidi="ar-SA"/>
+              </w:rPr>
+              <w:t xml:space="preserve"> mensaje recibido</w:t>
+            </w:r>
+          </w:p>
+        </w:tc>
+        <w:tc>
+          <w:tcPr>
+            <w:tcW w:w="2328" w:type="dxa"/>
+            <w:tcBorders>
+              <w:top w:val="single" w:sz="12" w:space="0" w:color="auto"/>
+              <w:left w:val="nil"/>
+              <w:bottom w:val="single" w:sz="12" w:space="0" w:color="auto"/>
+              <w:right w:val="single" w:sz="4" w:space="0" w:color="000000"/>
+            </w:tcBorders>
+            <w:shd w:val="clear" w:color="auto" w:fill="auto"/>
+            <w:vAlign w:val="center"/>
+            <w:hideMark/>
+          </w:tcPr>
+          <w:p>
+            <w:pPr>
+              <w:keepNext w:val="0"/>
+              <w:widowControl/>
+              <w:shd w:val="clear" w:color="auto" w:fill="auto"/>
+              <w:suppressAutoHyphens w:val="0"/>
+              <w:overflowPunct/>
+              <w:spacing w:after="0" w:line="240" w:lineRule="auto"/>
+              <w:jc w:val="center"/>
+              <w:textAlignment w:val="auto"/>
+              <w:rPr>
+                <w:rFonts w:ascii="Arial" w:eastAsia="Times New Roman" w:hAnsi="Arial" w:cs="Arial"/>
+                <w:sz w:val="12"/>
+                <w:szCs w:val="12"/>
+                <w:shd w:val="clear" w:color="auto" w:fill="auto"/>
+                <w:lang w:val="es-ES" w:eastAsia="es-ES" w:bidi="ar-SA"/>
+              </w:rPr>
+            </w:pPr>
+          </w:p>
+        </w:tc>
+        <w:tc>
+          <w:tcPr>
+            <w:tcW w:w="2518" w:type="dxa"/>
+            <w:tcBorders>
+              <w:top w:val="single" w:sz="12" w:space="0" w:color="auto"/>
+              <w:left w:val="nil"/>
+              <w:bottom w:val="single" w:sz="12" w:space="0" w:color="auto"/>
+              <w:right w:val="single" w:sz="12" w:space="0" w:color="auto"/>
+            </w:tcBorders>
+            <w:shd w:val="clear" w:color="auto" w:fill="auto"/>
+            <w:vAlign w:val="center"/>
+            <w:hideMark/>
+          </w:tcPr>
+          <w:p>
+            <w:pPr>
+              <w:keepNext w:val="0"/>
+              <w:widowControl/>
+              <w:shd w:val="clear" w:color="auto" w:fill="auto"/>
+              <w:suppressAutoHyphens w:val="0"/>
+              <w:overflowPunct/>
+              <w:spacing w:after="0" w:line="240" w:lineRule="auto"/>
+              <w:jc w:val="center"/>
+              <w:textAlignment w:val="auto"/>
+              <w:rPr>
+                <w:rFonts w:ascii="Arial" w:eastAsia="Times New Roman" w:hAnsi="Arial" w:cs="Arial"/>
+                <w:sz w:val="12"/>
+                <w:szCs w:val="12"/>
+                <w:shd w:val="clear" w:color="auto" w:fill="auto"/>
+                <w:lang w:val="es-ES" w:eastAsia="es-ES" w:bidi="ar-SA"/>
+              </w:rPr>
+            </w:pPr>
           </w:p>
         </w:tc>
       </w:tr>
@@ -16082,16 +16407,8 @@
         <w:rPr>
           <w:rFonts w:ascii="Arial" w:hAnsi="Arial" w:cs="Arial"/>
         </w:rPr>
-        <w:t xml:space="preserve">en función de la distancia entre los módulos </w:t>
-      </w:r>
-      <w:proofErr w:type="spellStart"/>
-      <w:r>
-        <w:rPr>
-          <w:rFonts w:ascii="Arial" w:hAnsi="Arial" w:cs="Arial"/>
-        </w:rPr>
-        <w:t>XBee</w:t>
-      </w:r>
-      <w:proofErr w:type="spellEnd"/>
+        <w:t>en función de la distancia</w:t>
+      </w:r>
       <w:r>
         <w:rPr>
           <w:rFonts w:ascii="Arial" w:hAnsi="Arial" w:cs="Arial"/>
@@ -19125,7 +19442,7 @@
           <w:rFonts w:ascii="Arial" w:hAnsi="Arial" w:cs="Arial"/>
           <w:noProof/>
           <w:shd w:val="clear" w:color="auto" w:fill="auto"/>
-          <w:lang w:val="es-ES" w:eastAsia="es-ES" w:bidi="ar-SA"/>
+          <w:lang w:eastAsia="es-VE" w:bidi="ar-SA"/>
         </w:rPr>
         <w:lastRenderedPageBreak/>
         <w:drawing>
@@ -19413,7 +19730,7 @@
       <w:r>
         <w:rPr>
           <w:noProof/>
-          <w:lang w:val="es-ES" w:eastAsia="es-ES" w:bidi="ar-SA"/>
+          <w:lang w:eastAsia="es-VE" w:bidi="ar-SA"/>
         </w:rPr>
         <w:drawing>
           <wp:inline distT="0" distB="0" distL="0" distR="0">
@@ -20839,7 +21156,7 @@
         <w:rPr>
           <w:rFonts w:ascii="Arial" w:hAnsi="Arial" w:cs="Arial"/>
           <w:noProof/>
-          <w:lang w:val="es-ES" w:eastAsia="es-ES" w:bidi="ar-SA"/>
+          <w:lang w:eastAsia="es-VE" w:bidi="ar-SA"/>
         </w:rPr>
         <w:drawing>
           <wp:inline distT="0" distB="0" distL="0" distR="0">
@@ -21113,7 +21430,7 @@
         <w:rPr>
           <w:rFonts w:ascii="Arial" w:hAnsi="Arial" w:cs="Arial"/>
           <w:noProof/>
-          <w:lang w:val="es-ES" w:eastAsia="es-ES" w:bidi="ar-SA"/>
+          <w:lang w:eastAsia="es-VE" w:bidi="ar-SA"/>
         </w:rPr>
         <w:drawing>
           <wp:inline distT="0" distB="0" distL="0" distR="0">
@@ -21237,7 +21554,7 @@
         <w:rPr>
           <w:rFonts w:ascii="Arial" w:hAnsi="Arial" w:cs="Arial"/>
           <w:noProof/>
-          <w:lang w:val="es-ES" w:eastAsia="es-ES" w:bidi="ar-SA"/>
+          <w:lang w:eastAsia="es-VE" w:bidi="ar-SA"/>
         </w:rPr>
         <w:drawing>
           <wp:inline distT="0" distB="0" distL="0" distR="0">
@@ -22204,21 +22521,33 @@
         <w:rPr>
           <w:rFonts w:ascii="Arial" w:hAnsi="Arial" w:cs="Arial"/>
         </w:rPr>
-        <w:t xml:space="preserve">A continuación se expone el flujo de ejecución de la rutina de control implementada en el </w:t>
+        <w:t>A continuación se expone el flujo de ejecución de la rutina de control implementada en el micro</w:t>
+      </w:r>
+      <w:r>
+        <w:rPr>
+          <w:rFonts w:ascii="Arial" w:hAnsi="Arial" w:cs="Arial"/>
+        </w:rPr>
+        <w:t>-</w:t>
+      </w:r>
+      <w:r>
+        <w:rPr>
+          <w:rFonts w:ascii="Arial" w:hAnsi="Arial" w:cs="Arial"/>
+        </w:rPr>
+        <w:t xml:space="preserve">controlador </w:t>
       </w:r>
       <w:proofErr w:type="spellStart"/>
       <w:r>
         <w:rPr>
           <w:rFonts w:ascii="Arial" w:hAnsi="Arial" w:cs="Arial"/>
         </w:rPr>
-        <w:t>microcontrolador</w:t>
+        <w:t>Arduino</w:t>
       </w:r>
       <w:proofErr w:type="spellEnd"/>
       <w:r>
         <w:rPr>
           <w:rFonts w:ascii="Arial" w:hAnsi="Arial" w:cs="Arial"/>
         </w:rPr>
-        <w:t xml:space="preserve"> Arduino Nano, a bordo del cuadricóptero:</w:t>
+        <w:t xml:space="preserve"> Nano, a bordo del cuadricóptero:</w:t>
       </w:r>
     </w:p>
     <w:p>
@@ -22466,75 +22795,8 @@
         <w:jc w:val="both"/>
         <w:rPr>
           <w:rFonts w:ascii="Arial" w:hAnsi="Arial" w:cs="Arial"/>
-          <w:b/>
-          <w:i/>
-          <w:highlight w:val="green"/>
-        </w:rPr>
-      </w:pPr>
-      <w:r>
-        <w:rPr>
-          <w:rFonts w:ascii="Arial" w:hAnsi="Arial" w:cs="Arial"/>
-          <w:b/>
-          <w:highlight w:val="yellow"/>
-        </w:rPr>
-        <w:t>Gráfica que demuestre rendimiento de los sistemas de control</w:t>
-      </w:r>
-      <w:r>
-        <w:rPr>
-          <w:rFonts w:ascii="Arial" w:hAnsi="Arial" w:cs="Arial"/>
-          <w:b/>
-          <w:highlight w:val="yellow"/>
-        </w:rPr>
-        <w:t xml:space="preserve"> de velocidad angular </w:t>
-      </w:r>
-      <w:r>
-        <w:rPr>
-          <w:rFonts w:ascii="Arial" w:hAnsi="Arial" w:cs="Arial"/>
-          <w:b/>
-          <w:highlight w:val="yellow"/>
-        </w:rPr>
-        <w:t xml:space="preserve">y posición angular en </w:t>
-      </w:r>
-      <w:proofErr w:type="spellStart"/>
-      <w:r>
-        <w:rPr>
-          <w:rFonts w:ascii="Arial" w:hAnsi="Arial" w:cs="Arial"/>
-          <w:b/>
-          <w:highlight w:val="yellow"/>
-        </w:rPr>
-        <w:t>Yaw</w:t>
-      </w:r>
-      <w:proofErr w:type="spellEnd"/>
-      <w:r>
-        <w:rPr>
-          <w:rFonts w:ascii="Arial" w:hAnsi="Arial" w:cs="Arial"/>
-          <w:b/>
-          <w:highlight w:val="yellow"/>
-        </w:rPr>
-        <w:t xml:space="preserve"> </w:t>
-      </w:r>
-      <w:r>
-        <w:rPr>
-          <w:rFonts w:ascii="Arial" w:hAnsi="Arial" w:cs="Arial"/>
-          <w:b/>
-          <w:highlight w:val="yellow"/>
-        </w:rPr>
-        <w:t>del cuadricóptero en vuelo</w:t>
-      </w:r>
-      <w:r>
-        <w:rPr>
-          <w:rFonts w:ascii="Arial" w:hAnsi="Arial" w:cs="Arial"/>
-          <w:b/>
-          <w:highlight w:val="yellow"/>
-        </w:rPr>
-        <w:t>.</w:t>
-      </w:r>
-      <w:r>
-        <w:rPr>
-          <w:rFonts w:ascii="Arial" w:hAnsi="Arial" w:cs="Arial"/>
-        </w:rPr>
-        <w:t xml:space="preserve"> </w:t>
-      </w:r>
+        </w:rPr>
+      </w:pPr>
     </w:p>
     <w:p>
       <w:pPr>
@@ -23128,7 +23390,7 @@
           <w:rFonts w:ascii="Arial" w:hAnsi="Arial" w:cs="Arial"/>
           <w:b/>
           <w:noProof/>
-          <w:lang w:val="es-ES" w:eastAsia="es-ES" w:bidi="ar-SA"/>
+          <w:lang w:eastAsia="es-VE" w:bidi="ar-SA"/>
         </w:rPr>
         <w:drawing>
           <wp:inline distT="0" distB="0" distL="0" distR="0">
@@ -24223,7 +24485,7 @@
         <w:rPr>
           <w:rFonts w:ascii="Arial" w:hAnsi="Arial" w:cs="Arial"/>
           <w:noProof/>
-          <w:lang w:val="es-ES" w:eastAsia="es-ES" w:bidi="ar-SA"/>
+          <w:lang w:eastAsia="es-VE" w:bidi="ar-SA"/>
         </w:rPr>
         <w:drawing>
           <wp:inline distT="0" distB="0" distL="0" distR="0">
@@ -24472,7 +24734,7 @@
         <w:rPr>
           <w:rFonts w:ascii="Arial" w:hAnsi="Arial" w:cs="Arial"/>
           <w:noProof/>
-          <w:lang w:val="es-ES" w:eastAsia="es-ES" w:bidi="ar-SA"/>
+          <w:lang w:eastAsia="es-VE" w:bidi="ar-SA"/>
         </w:rPr>
         <w:drawing>
           <wp:inline distT="0" distB="0" distL="0" distR="0">
@@ -24680,7 +24942,7 @@
           <w:rFonts w:ascii="Arial" w:hAnsi="Arial" w:cs="Arial"/>
           <w:noProof/>
           <w:shd w:val="clear" w:color="auto" w:fill="auto"/>
-          <w:lang w:val="es-ES" w:eastAsia="es-ES" w:bidi="ar-SA"/>
+          <w:lang w:eastAsia="es-VE" w:bidi="ar-SA"/>
         </w:rPr>
         <w:drawing>
           <wp:anchor distT="0" distB="0" distL="114300" distR="114300" simplePos="0" relativeHeight="251690496" behindDoc="0" locked="0" layoutInCell="1" allowOverlap="1">
@@ -24968,7 +25230,7 @@
           <w:rFonts w:ascii="Arial" w:hAnsi="Arial" w:cs="Arial"/>
           <w:b/>
           <w:noProof/>
-          <w:lang w:val="es-ES" w:eastAsia="es-ES" w:bidi="ar-SA"/>
+          <w:lang w:eastAsia="es-VE" w:bidi="ar-SA"/>
         </w:rPr>
         <w:lastRenderedPageBreak/>
         <w:drawing>
@@ -25138,18 +25400,6 @@
     <w:p>
       <w:pPr>
         <w:pStyle w:val="Sinespaciado"/>
-        <w:shd w:val="clear" w:color="auto" w:fill="auto"/>
-        <w:spacing w:line="360" w:lineRule="auto"/>
-        <w:jc w:val="both"/>
-        <w:rPr>
-          <w:rFonts w:ascii="Arial" w:hAnsi="Arial" w:cs="Arial"/>
-          <w:i/>
-        </w:rPr>
-      </w:pPr>
-    </w:p>
-    <w:p>
-      <w:pPr>
-        <w:pStyle w:val="Sinespaciado"/>
         <w:numPr>
           <w:ilvl w:val="1"/>
           <w:numId w:val="5"/>
@@ -25262,20 +25512,20 @@
         <w:rPr>
           <w:rFonts w:ascii="Arial" w:hAnsi="Arial" w:cs="Arial"/>
         </w:rPr>
-        <w:t xml:space="preserve">transformada rápida de </w:t>
+        <w:t>transformada rápida de Fourier</w:t>
+      </w:r>
+      <w:r>
+        <w:rPr>
+          <w:rFonts w:ascii="Arial" w:hAnsi="Arial" w:cs="Arial"/>
+        </w:rPr>
+        <w:t xml:space="preserve"> sobre los datos de los sensores, realizan la traslación de los mismos en </w:t>
       </w:r>
       <w:r>
         <w:rPr>
           <w:rFonts w:ascii="Arial" w:hAnsi="Arial" w:cs="Arial"/>
         </w:rPr>
         <w:lastRenderedPageBreak/>
-        <w:t>Fourier</w:t>
-      </w:r>
-      <w:r>
-        <w:rPr>
-          <w:rFonts w:ascii="Arial" w:hAnsi="Arial" w:cs="Arial"/>
-        </w:rPr>
-        <w:t xml:space="preserve"> sobre los datos de los sensores, realizan la traslación de los mismos en el dominio de la frecuencia, y muestran al usuario gráficas de los datos obtenidos en el dominio del tiempo y de la frecuencia, para su análisis</w:t>
+        <w:t>el dominio de la frecuencia, y muestran al usuario gráficas de los datos obtenidos en el dominio del tiempo y de la frecuencia, para su análisis</w:t>
       </w:r>
       <w:r>
         <w:rPr>
@@ -25337,7 +25587,7 @@
         <w:rPr>
           <w:rFonts w:ascii="Arial" w:hAnsi="Arial" w:cs="Arial"/>
           <w:noProof/>
-          <w:lang w:val="es-ES" w:eastAsia="es-ES" w:bidi="ar-SA"/>
+          <w:lang w:eastAsia="es-VE" w:bidi="ar-SA"/>
         </w:rPr>
         <w:drawing>
           <wp:inline distT="0" distB="0" distL="0" distR="0">
@@ -25487,8 +25737,9 @@
       <w:r>
         <w:rPr>
           <w:noProof/>
-          <w:lang w:val="es-ES" w:eastAsia="es-ES" w:bidi="ar-SA"/>
-        </w:rPr>
+          <w:lang w:eastAsia="es-VE" w:bidi="ar-SA"/>
+        </w:rPr>
+        <w:lastRenderedPageBreak/>
         <w:drawing>
           <wp:inline distT="0" distB="0" distL="0" distR="0">
             <wp:extent cx="3804285" cy="1122045"/>
@@ -25673,6 +25924,18 @@
         </w:rPr>
         <w:t>.</w:t>
       </w:r>
+      <w:r>
+        <w:rPr>
+          <w:rFonts w:ascii="Arial" w:hAnsi="Arial" w:cs="Arial"/>
+        </w:rPr>
+        <w:t xml:space="preserve"> </w:t>
+      </w:r>
+      <w:r>
+        <w:rPr>
+          <w:rFonts w:ascii="Arial" w:hAnsi="Arial" w:cs="Arial"/>
+        </w:rPr>
+        <w:t>Además se pudo probar el ajuste de roll y pitch trabajando de forma simultánea y la robustez del sistema de control frente a perturbaciones del ambiente.</w:t>
+      </w:r>
     </w:p>
     <w:p>
       <w:pPr>
@@ -25687,46 +25950,12 @@
       <w:r>
         <w:rPr>
           <w:rFonts w:ascii="Arial" w:hAnsi="Arial" w:cs="Arial"/>
-        </w:rPr>
-        <w:t>Además se pudo probar el ajuste de roll y pitch trabajando de forma simultánea y la robustez del sistema de control frente a perturbaciones del ambiente.</w:t>
-      </w:r>
-    </w:p>
-    <w:p>
-      <w:pPr>
-        <w:pStyle w:val="Sinespaciado"/>
-        <w:spacing w:line="360" w:lineRule="auto"/>
-        <w:ind w:left="360" w:firstLine="708"/>
-        <w:jc w:val="both"/>
-        <w:rPr>
-          <w:rFonts w:ascii="Arial" w:hAnsi="Arial" w:cs="Arial"/>
-        </w:rPr>
-      </w:pPr>
-      <w:r>
-        <w:rPr>
-          <w:rFonts w:ascii="Arial" w:hAnsi="Arial" w:cs="Arial"/>
-        </w:rPr>
-        <w:t>Durante estas pruebas el ciclo de trabajo base estuvo por debajo del 70% para evitar que despegase y se enredara con la cuerda.</w:t>
-      </w:r>
-    </w:p>
-    <w:p>
-      <w:pPr>
-        <w:pStyle w:val="Sinespaciado"/>
-        <w:spacing w:line="360" w:lineRule="auto"/>
-        <w:ind w:left="360" w:firstLine="708"/>
-        <w:jc w:val="both"/>
-        <w:rPr>
-          <w:rFonts w:ascii="Arial" w:hAnsi="Arial" w:cs="Arial"/>
-        </w:rPr>
-      </w:pPr>
-      <w:r>
-        <w:rPr>
-          <w:rFonts w:ascii="Arial" w:hAnsi="Arial" w:cs="Arial"/>
           <w:noProof/>
           <w:shd w:val="clear" w:color="auto" w:fill="auto"/>
           <w:lang w:eastAsia="es-VE" w:bidi="ar-SA"/>
         </w:rPr>
         <w:pict>
-          <v:shape id="_x0000_s1033" type="#_x0000_t202" style="position:absolute;left:0;text-align:left;margin-left:34.85pt;margin-top:577.9pt;width:372.15pt;height:62.25pt;z-index:251691520;mso-position-horizontal-relative:margin" stroked="f">
+          <v:shape id="_x0000_s1033" type="#_x0000_t202" style="position:absolute;left:0;text-align:left;margin-left:25.35pt;margin-top:184.15pt;width:372.15pt;height:62.25pt;z-index:251691520;mso-position-horizontal-relative:margin" stroked="f">
             <v:textbox style="mso-next-textbox:#_x0000_s1033" inset="0,0,0,0">
               <w:txbxContent>
                 <w:p>
@@ -25803,19 +26032,19 @@
           <w:rFonts w:ascii="Arial" w:hAnsi="Arial" w:cs="Arial"/>
           <w:noProof/>
           <w:shd w:val="clear" w:color="auto" w:fill="auto"/>
-          <w:lang w:val="es-ES" w:eastAsia="es-ES" w:bidi="ar-SA"/>
+          <w:lang w:eastAsia="es-VE" w:bidi="ar-SA"/>
         </w:rPr>
         <w:drawing>
           <wp:anchor distT="0" distB="0" distL="114300" distR="114300" simplePos="0" relativeHeight="251676160" behindDoc="0" locked="0" layoutInCell="1" allowOverlap="1">
             <wp:simplePos x="0" y="0"/>
             <wp:positionH relativeFrom="margin">
-              <wp:posOffset>720090</wp:posOffset>
+              <wp:posOffset>422275</wp:posOffset>
             </wp:positionH>
             <wp:positionV relativeFrom="paragraph">
-              <wp:posOffset>106045</wp:posOffset>
+              <wp:posOffset>101600</wp:posOffset>
             </wp:positionV>
-            <wp:extent cx="3923030" cy="1952625"/>
-            <wp:effectExtent l="19050" t="0" r="1270" b="0"/>
+            <wp:extent cx="3914140" cy="1949450"/>
+            <wp:effectExtent l="19050" t="0" r="0" b="0"/>
             <wp:wrapTopAndBottom/>
             <wp:docPr id="40" name="Imagen 5"/>
             <wp:cNvGraphicFramePr>
@@ -25840,7 +26069,7 @@
                   <pic:spPr bwMode="auto">
                     <a:xfrm>
                       <a:off x="0" y="0"/>
-                      <a:ext cx="3923030" cy="1952625"/>
+                      <a:ext cx="3914140" cy="1949450"/>
                     </a:xfrm>
                     <a:prstGeom prst="rect">
                       <a:avLst/>
@@ -25874,10 +26103,6 @@
     <w:p>
       <w:pPr>
         <w:pStyle w:val="Sinespaciado"/>
-        <w:numPr>
-          <w:ilvl w:val="0"/>
-          <w:numId w:val="37"/>
-        </w:numPr>
         <w:spacing w:line="360" w:lineRule="auto"/>
         <w:jc w:val="both"/>
         <w:outlineLvl w:val="0"/>
@@ -25986,7 +26211,7 @@
         <w:rPr>
           <w:rFonts w:ascii="Arial" w:hAnsi="Arial" w:cs="Arial"/>
           <w:noProof/>
-          <w:lang w:val="es-ES" w:eastAsia="es-ES" w:bidi="ar-SA"/>
+          <w:lang w:eastAsia="es-VE" w:bidi="ar-SA"/>
         </w:rPr>
         <w:drawing>
           <wp:inline distT="0" distB="0" distL="0" distR="0">
@@ -26212,7 +26437,7 @@
           <w:rFonts w:ascii="Arial" w:hAnsi="Arial" w:cs="Arial"/>
           <w:b/>
           <w:noProof/>
-          <w:lang w:val="es-ES" w:eastAsia="es-ES" w:bidi="ar-SA"/>
+          <w:lang w:eastAsia="es-VE" w:bidi="ar-SA"/>
         </w:rPr>
         <w:drawing>
           <wp:inline distT="0" distB="0" distL="0" distR="0">
@@ -31229,7 +31454,7 @@
 <file path=word/charts/chart1.xml><?xml version="1.0" encoding="utf-8"?>
 <c:chartSpace xmlns:c="http://schemas.openxmlformats.org/drawingml/2006/chart" xmlns:a="http://schemas.openxmlformats.org/drawingml/2006/main" xmlns:r="http://schemas.openxmlformats.org/officeDocument/2006/relationships">
   <c:date1904 val="1"/>
-  <c:lang val="es-ES"/>
+  <c:lang val="es-VE"/>
   <c:chart>
     <c:title>
       <c:tx>
@@ -31276,7 +31501,7 @@
             <c:numRef>
               <c:f>Hoja1!$A$3:$A$8</c:f>
               <c:numCache>
-                <c:formatCode>Estándar</c:formatCode>
+                <c:formatCode>General</c:formatCode>
                 <c:ptCount val="6"/>
                 <c:pt idx="0">
                   <c:v>0</c:v>
@@ -31303,7 +31528,7 @@
             <c:numRef>
               <c:f>Hoja1!$F$3:$F$8</c:f>
               <c:numCache>
-                <c:formatCode>Estándar</c:formatCode>
+                <c:formatCode>General</c:formatCode>
                 <c:ptCount val="6"/>
                 <c:pt idx="0">
                   <c:v>100</c:v>
@@ -31327,11 +31552,11 @@
             </c:numRef>
           </c:yVal>
         </c:ser>
-        <c:axId val="134277376"/>
-        <c:axId val="180265344"/>
+        <c:axId val="147420288"/>
+        <c:axId val="163293824"/>
       </c:scatterChart>
       <c:valAx>
-        <c:axId val="134277376"/>
+        <c:axId val="147420288"/>
         <c:scaling>
           <c:orientation val="minMax"/>
         </c:scaling>
@@ -31368,7 +31593,7 @@
             </c:rich>
           </c:tx>
         </c:title>
-        <c:numFmt formatCode="Estándar" sourceLinked="1"/>
+        <c:numFmt formatCode="General" sourceLinked="1"/>
         <c:majorTickMark val="none"/>
         <c:tickLblPos val="nextTo"/>
         <c:spPr>
@@ -31379,12 +31604,12 @@
             <a:round/>
           </a:ln>
         </c:spPr>
-        <c:crossAx val="180265344"/>
+        <c:crossAx val="163293824"/>
         <c:crossesAt val="0"/>
         <c:crossBetween val="midCat"/>
       </c:valAx>
       <c:valAx>
-        <c:axId val="180265344"/>
+        <c:axId val="163293824"/>
         <c:scaling>
           <c:orientation val="minMax"/>
           <c:max val="100"/>
@@ -31422,7 +31647,7 @@
             </c:rich>
           </c:tx>
         </c:title>
-        <c:numFmt formatCode="Estándar" sourceLinked="1"/>
+        <c:numFmt formatCode="General" sourceLinked="1"/>
         <c:majorTickMark val="none"/>
         <c:tickLblPos val="nextTo"/>
         <c:spPr>
@@ -31433,7 +31658,7 @@
             <a:round/>
           </a:ln>
         </c:spPr>
-        <c:crossAx val="134277376"/>
+        <c:crossAx val="147420288"/>
         <c:crossesAt val="0"/>
         <c:crossBetween val="midCat"/>
       </c:valAx>
@@ -31749,7 +31974,7 @@
 </file>
 
 <file path=customXml/itemProps1.xml><?xml version="1.0" encoding="utf-8"?>
-<ds:datastoreItem xmlns:ds="http://schemas.openxmlformats.org/officeDocument/2006/customXml" ds:itemID="{01928D1F-4849-4FFD-A50D-2B2DFC3CDAAF}">
+<ds:datastoreItem xmlns:ds="http://schemas.openxmlformats.org/officeDocument/2006/customXml" ds:itemID="{5D393AC6-0F3E-44AC-B685-BEC4CCDA340F}">
   <ds:schemaRefs>
     <ds:schemaRef ds:uri="http://schemas.openxmlformats.org/officeDocument/2006/bibliography"/>
   </ds:schemaRefs>

</xml_diff>